<commit_message>
added some risk points
</commit_message>
<xml_diff>
--- a/Risikoanalyse/Risikoanalyse.docx
+++ b/Risikoanalyse/Risikoanalyse.docx
@@ -1,6 +1,6 @@
 
 <file path=word/document.xml><?xml version="1.0" encoding="utf-8"?>
-<w:document xmlns:wpc="http://schemas.microsoft.com/office/word/2010/wordprocessingCanvas" xmlns:mo="http://schemas.microsoft.com/office/mac/office/2008/main" xmlns:mc="http://schemas.openxmlformats.org/markup-compatibility/2006" xmlns:mv="urn:schemas-microsoft-com:mac:vml" xmlns:o="urn:schemas-microsoft-com:office:office" xmlns:r="http://schemas.openxmlformats.org/officeDocument/2006/relationships" xmlns:m="http://schemas.openxmlformats.org/officeDocument/2006/math" xmlns:v="urn:schemas-microsoft-com:vml" xmlns:wp14="http://schemas.microsoft.com/office/word/2010/wordprocessingDrawing" xmlns:wp="http://schemas.openxmlformats.org/drawingml/2006/wordprocessingDrawing" xmlns:w10="urn:schemas-microsoft-com:office:word" xmlns:w="http://schemas.openxmlformats.org/wordprocessingml/2006/main" xmlns:w14="http://schemas.microsoft.com/office/word/2010/wordml" xmlns:w15="http://schemas.microsoft.com/office/word/2012/wordml" xmlns:wpg="http://schemas.microsoft.com/office/word/2010/wordprocessingGroup" xmlns:wpi="http://schemas.microsoft.com/office/word/2010/wordprocessingInk" xmlns:wne="http://schemas.microsoft.com/office/word/2006/wordml" xmlns:wps="http://schemas.microsoft.com/office/word/2010/wordprocessingShape" mc:Ignorable="w14 w15 wp14">
+<w:document xmlns:wpc="http://schemas.microsoft.com/office/word/2010/wordprocessingCanvas" xmlns:mc="http://schemas.openxmlformats.org/markup-compatibility/2006" xmlns:o="urn:schemas-microsoft-com:office:office" xmlns:r="http://schemas.openxmlformats.org/officeDocument/2006/relationships" xmlns:m="http://schemas.openxmlformats.org/officeDocument/2006/math" xmlns:v="urn:schemas-microsoft-com:vml" xmlns:wp14="http://schemas.microsoft.com/office/word/2010/wordprocessingDrawing" xmlns:wp="http://schemas.openxmlformats.org/drawingml/2006/wordprocessingDrawing" xmlns:w10="urn:schemas-microsoft-com:office:word" xmlns:w="http://schemas.openxmlformats.org/wordprocessingml/2006/main" xmlns:w14="http://schemas.microsoft.com/office/word/2010/wordml" xmlns:wpg="http://schemas.microsoft.com/office/word/2010/wordprocessingGroup" xmlns:wpi="http://schemas.microsoft.com/office/word/2010/wordprocessingInk" xmlns:wne="http://schemas.microsoft.com/office/word/2006/wordml" xmlns:wps="http://schemas.microsoft.com/office/word/2010/wordprocessingShape" mc:Ignorable="w14 wp14">
   <w:body>
     <w:p>
       <w:pPr>
@@ -636,6 +636,63 @@
           </w:p>
         </w:tc>
       </w:tr>
+      <w:tr>
+        <w:tc>
+          <w:tcPr>
+            <w:tcW w:w="1188" w:type="dxa"/>
+          </w:tcPr>
+          <w:p>
+            <w:pPr>
+              <w:pStyle w:val="Tabelle"/>
+            </w:pPr>
+            <w:r>
+              <w:t>1.</w:t>
+            </w:r>
+            <w:r>
+              <w:t>2</w:t>
+            </w:r>
+          </w:p>
+        </w:tc>
+        <w:tc>
+          <w:tcPr>
+            <w:tcW w:w="1440" w:type="dxa"/>
+          </w:tcPr>
+          <w:p>
+            <w:pPr>
+              <w:pStyle w:val="Tabelle"/>
+            </w:pPr>
+            <w:r>
+              <w:t>30.01.2018</w:t>
+            </w:r>
+          </w:p>
+        </w:tc>
+        <w:tc>
+          <w:tcPr>
+            <w:tcW w:w="1980" w:type="dxa"/>
+          </w:tcPr>
+          <w:p>
+            <w:pPr>
+              <w:pStyle w:val="Tabelle"/>
+            </w:pPr>
+            <w:r>
+              <w:t>Lukas God</w:t>
+            </w:r>
+          </w:p>
+        </w:tc>
+        <w:tc>
+          <w:tcPr>
+            <w:tcW w:w="4604" w:type="dxa"/>
+          </w:tcPr>
+          <w:p>
+            <w:pPr>
+              <w:pStyle w:val="Tabelle"/>
+            </w:pPr>
+            <w:r>
+              <w:t>Erweitert</w:t>
+            </w:r>
+          </w:p>
+        </w:tc>
+      </w:tr>
     </w:tbl>
     <w:p>
       <w:pPr>
@@ -687,7 +744,7 @@
       <w:hyperlink w:anchor="_Toc498979777" w:history="1">
         <w:r>
           <w:rPr>
-            <w:rStyle w:val="Link"/>
+            <w:rStyle w:val="Hyperlink"/>
             <w:noProof/>
           </w:rPr>
           <w:t>Historie der Dokumentversionen</w:t>
@@ -759,7 +816,7 @@
       <w:hyperlink w:anchor="_Toc498979778" w:history="1">
         <w:r>
           <w:rPr>
-            <w:rStyle w:val="Link"/>
+            <w:rStyle w:val="Hyperlink"/>
             <w:noProof/>
           </w:rPr>
           <w:t>Inhaltsverzeichnis</w:t>
@@ -832,7 +889,7 @@
       <w:hyperlink w:anchor="_Toc498979779" w:history="1">
         <w:r>
           <w:rPr>
-            <w:rStyle w:val="Link"/>
+            <w:rStyle w:val="Hyperlink"/>
             <w:noProof/>
           </w:rPr>
           <w:t>1</w:t>
@@ -849,7 +906,7 @@
         </w:r>
         <w:r>
           <w:rPr>
-            <w:rStyle w:val="Link"/>
+            <w:rStyle w:val="Hyperlink"/>
             <w:noProof/>
           </w:rPr>
           <w:t>Risikoanalyse</w:t>
@@ -922,7 +979,7 @@
       <w:hyperlink w:anchor="_Toc498979780" w:history="1">
         <w:r>
           <w:rPr>
-            <w:rStyle w:val="Link"/>
+            <w:rStyle w:val="Hyperlink"/>
             <w:noProof/>
           </w:rPr>
           <w:t>1.1</w:t>
@@ -939,7 +996,7 @@
         </w:r>
         <w:r>
           <w:rPr>
-            <w:rStyle w:val="Link"/>
+            <w:rStyle w:val="Hyperlink"/>
             <w:noProof/>
           </w:rPr>
           <w:t>Standardrisiken</w:t>
@@ -1008,7 +1065,7 @@
       <w:hyperlink w:anchor="_Toc498979781" w:history="1">
         <w:r>
           <w:rPr>
-            <w:rStyle w:val="Link"/>
+            <w:rStyle w:val="Hyperlink"/>
             <w:noProof/>
           </w:rPr>
           <w:t>1.1.1</w:t>
@@ -1025,7 +1082,7 @@
         </w:r>
         <w:r>
           <w:rPr>
-            <w:rStyle w:val="Link"/>
+            <w:rStyle w:val="Hyperlink"/>
             <w:noProof/>
           </w:rPr>
           <w:t>Ressourcen</w:t>
@@ -1094,7 +1151,7 @@
       <w:hyperlink w:anchor="_Toc498979782" w:history="1">
         <w:r>
           <w:rPr>
-            <w:rStyle w:val="Link"/>
+            <w:rStyle w:val="Hyperlink"/>
             <w:noProof/>
           </w:rPr>
           <w:t>1.1.2</w:t>
@@ -1111,7 +1168,7 @@
         </w:r>
         <w:r>
           <w:rPr>
-            <w:rStyle w:val="Link"/>
+            <w:rStyle w:val="Hyperlink"/>
             <w:noProof/>
           </w:rPr>
           <w:t>Planung</w:t>
@@ -1180,7 +1237,7 @@
       <w:hyperlink w:anchor="_Toc498979783" w:history="1">
         <w:r>
           <w:rPr>
-            <w:rStyle w:val="Link"/>
+            <w:rStyle w:val="Hyperlink"/>
             <w:noProof/>
           </w:rPr>
           <w:t>1.1.3</w:t>
@@ -1197,7 +1254,7 @@
         </w:r>
         <w:r>
           <w:rPr>
-            <w:rStyle w:val="Link"/>
+            <w:rStyle w:val="Hyperlink"/>
             <w:noProof/>
           </w:rPr>
           <w:t>Kunde</w:t>
@@ -1266,7 +1323,7 @@
       <w:hyperlink w:anchor="_Toc498979784" w:history="1">
         <w:r>
           <w:rPr>
-            <w:rStyle w:val="Link"/>
+            <w:rStyle w:val="Hyperlink"/>
             <w:noProof/>
           </w:rPr>
           <w:t>1.1.4</w:t>
@@ -1283,7 +1340,7 @@
         </w:r>
         <w:r>
           <w:rPr>
-            <w:rStyle w:val="Link"/>
+            <w:rStyle w:val="Hyperlink"/>
             <w:noProof/>
           </w:rPr>
           <w:t>Kommunikation</w:t>
@@ -1352,7 +1409,7 @@
       <w:hyperlink w:anchor="_Toc498979785" w:history="1">
         <w:r>
           <w:rPr>
-            <w:rStyle w:val="Link"/>
+            <w:rStyle w:val="Hyperlink"/>
             <w:noProof/>
           </w:rPr>
           <w:t>1.1.5</w:t>
@@ -1369,7 +1426,7 @@
         </w:r>
         <w:r>
           <w:rPr>
-            <w:rStyle w:val="Link"/>
+            <w:rStyle w:val="Hyperlink"/>
             <w:noProof/>
           </w:rPr>
           <w:t>Technik</w:t>
@@ -1442,7 +1499,7 @@
       <w:hyperlink w:anchor="_Toc498979786" w:history="1">
         <w:r>
           <w:rPr>
-            <w:rStyle w:val="Link"/>
+            <w:rStyle w:val="Hyperlink"/>
             <w:noProof/>
           </w:rPr>
           <w:t>1.2</w:t>
@@ -1459,7 +1516,7 @@
         </w:r>
         <w:r>
           <w:rPr>
-            <w:rStyle w:val="Link"/>
+            <w:rStyle w:val="Hyperlink"/>
             <w:noProof/>
           </w:rPr>
           <w:t>Produktbezogene Risiken</w:t>
@@ -1528,7 +1585,7 @@
       <w:hyperlink w:anchor="_Toc498979787" w:history="1">
         <w:r>
           <w:rPr>
-            <w:rStyle w:val="Link"/>
+            <w:rStyle w:val="Hyperlink"/>
             <w:noProof/>
           </w:rPr>
           <w:t>1.2.1</w:t>
@@ -1545,7 +1602,7 @@
         </w:r>
         <w:r>
           <w:rPr>
-            <w:rStyle w:val="Link"/>
+            <w:rStyle w:val="Hyperlink"/>
             <w:noProof/>
           </w:rPr>
           <w:t>Planung</w:t>
@@ -1614,7 +1671,7 @@
       <w:hyperlink w:anchor="_Toc498979788" w:history="1">
         <w:r>
           <w:rPr>
-            <w:rStyle w:val="Link"/>
+            <w:rStyle w:val="Hyperlink"/>
             <w:noProof/>
           </w:rPr>
           <w:t>1.2.2</w:t>
@@ -1631,7 +1688,7 @@
         </w:r>
         <w:r>
           <w:rPr>
-            <w:rStyle w:val="Link"/>
+            <w:rStyle w:val="Hyperlink"/>
             <w:noProof/>
           </w:rPr>
           <w:t>Technik</w:t>
@@ -1722,6 +1779,7 @@
       <w:bookmarkStart w:id="4" w:name="_Toc289941035"/>
       <w:bookmarkStart w:id="5" w:name="_Toc498979779"/>
       <w:r>
+        <w:lastRenderedPageBreak/>
         <w:t>Risikoanalyse</w:t>
       </w:r>
       <w:bookmarkEnd w:id="4"/>
@@ -2816,6 +2874,7 @@
               <w:rPr>
                 <w:b/>
               </w:rPr>
+              <w:lastRenderedPageBreak/>
               <w:t>Beschreibung</w:t>
             </w:r>
           </w:p>
@@ -4258,6 +4317,7 @@
       <w:bookmarkStart w:id="23" w:name="_Toc289941039"/>
       <w:bookmarkStart w:id="24" w:name="_Toc498979783"/>
       <w:r>
+        <w:lastRenderedPageBreak/>
         <w:t>Kunde</w:t>
       </w:r>
       <w:bookmarkEnd w:id="23"/>
@@ -4931,10 +4991,7 @@
               <w:pStyle w:val="Tabelle"/>
             </w:pPr>
             <w:r>
-              <w:t>Kun-0</w:t>
-            </w:r>
-            <w:r>
-              <w:t>3</w:t>
+              <w:t>Kun-03</w:t>
             </w:r>
           </w:p>
         </w:tc>
@@ -4970,13 +5027,8 @@
               <w:pStyle w:val="Tabelle"/>
             </w:pPr>
             <w:r>
-              <w:t xml:space="preserve">Kunde ändert Anforderungen spät in der </w:t>
-            </w:r>
-            <w:proofErr w:type="spellStart"/>
-            <w:r>
-              <w:t>Documentationsphase</w:t>
-            </w:r>
-            <w:proofErr w:type="spellEnd"/>
+              <w:t>Kunde ändert Anforderungen spät in der Documentationsphase</w:t>
+            </w:r>
           </w:p>
         </w:tc>
       </w:tr>
@@ -5591,7 +5643,6 @@
               <w:rPr>
                 <w:b/>
               </w:rPr>
-              <w:lastRenderedPageBreak/>
               <w:t>Beschreibung</w:t>
             </w:r>
           </w:p>
@@ -5634,6 +5685,7 @@
               <w:rPr>
                 <w:b/>
               </w:rPr>
+              <w:lastRenderedPageBreak/>
               <w:t>Wahrscheinlichkeit</w:t>
             </w:r>
           </w:p>
@@ -6767,6 +6819,7 @@
       <w:bookmarkStart w:id="35" w:name="_Toc289941040"/>
       <w:bookmarkStart w:id="36" w:name="_Toc498979786"/>
       <w:r>
+        <w:lastRenderedPageBreak/>
         <w:t>Pro</w:t>
       </w:r>
       <w:r>
@@ -8052,7 +8105,6 @@
               </w:rPr>
             </w:pPr>
             <w:r>
-              <w:lastRenderedPageBreak/>
               <w:br w:type="page"/>
             </w:r>
             <w:r>
@@ -8131,6 +8183,7 @@
               <w:rPr>
                 <w:b/>
               </w:rPr>
+              <w:lastRenderedPageBreak/>
               <w:t>Wahrscheinlichkeit</w:t>
             </w:r>
           </w:p>
@@ -8470,8 +8523,6 @@
             <w:r>
               <w:t>3</w:t>
             </w:r>
-            <w:bookmarkStart w:id="44" w:name="_GoBack"/>
-            <w:bookmarkEnd w:id="44"/>
           </w:p>
         </w:tc>
       </w:tr>
@@ -8626,10 +8677,906 @@
       </w:tr>
     </w:tbl>
     <w:p/>
+    <w:tbl>
+      <w:tblPr>
+        <w:tblW w:w="0" w:type="auto"/>
+        <w:tblBorders>
+          <w:top w:val="single" w:sz="4" w:space="0" w:color="auto"/>
+          <w:left w:val="single" w:sz="4" w:space="0" w:color="auto"/>
+          <w:bottom w:val="single" w:sz="4" w:space="0" w:color="auto"/>
+          <w:right w:val="single" w:sz="4" w:space="0" w:color="auto"/>
+          <w:insideH w:val="single" w:sz="4" w:space="0" w:color="auto"/>
+          <w:insideV w:val="single" w:sz="4" w:space="0" w:color="auto"/>
+        </w:tblBorders>
+        <w:tblLook w:val="01E0" w:firstRow="1" w:lastRow="1" w:firstColumn="1" w:lastColumn="1" w:noHBand="0" w:noVBand="0"/>
+      </w:tblPr>
+      <w:tblGrid>
+        <w:gridCol w:w="3602"/>
+        <w:gridCol w:w="2848"/>
+        <w:gridCol w:w="2848"/>
+      </w:tblGrid>
+      <w:tr>
+        <w:tc>
+          <w:tcPr>
+            <w:tcW w:w="3602" w:type="dxa"/>
+            <w:shd w:val="clear" w:color="auto" w:fill="D9D9D9"/>
+          </w:tcPr>
+          <w:p>
+            <w:pPr>
+              <w:pStyle w:val="Tabelle"/>
+              <w:rPr>
+                <w:b/>
+              </w:rPr>
+            </w:pPr>
+            <w:r>
+              <w:br w:type="page"/>
+            </w:r>
+            <w:r>
+              <w:rPr>
+                <w:b/>
+              </w:rPr>
+              <w:t>Nummer</w:t>
+            </w:r>
+          </w:p>
+        </w:tc>
+        <w:tc>
+          <w:tcPr>
+            <w:tcW w:w="5696" w:type="dxa"/>
+            <w:gridSpan w:val="2"/>
+          </w:tcPr>
+          <w:p>
+            <w:pPr>
+              <w:pStyle w:val="Tabelle"/>
+            </w:pPr>
+            <w:r>
+              <w:t>Tec-0</w:t>
+            </w:r>
+            <w:r>
+              <w:t>6</w:t>
+            </w:r>
+          </w:p>
+        </w:tc>
+      </w:tr>
+      <w:tr>
+        <w:tc>
+          <w:tcPr>
+            <w:tcW w:w="3602" w:type="dxa"/>
+            <w:shd w:val="clear" w:color="auto" w:fill="D9D9D9"/>
+          </w:tcPr>
+          <w:p>
+            <w:pPr>
+              <w:pStyle w:val="Tabelle"/>
+              <w:rPr>
+                <w:b/>
+              </w:rPr>
+            </w:pPr>
+            <w:r>
+              <w:rPr>
+                <w:b/>
+              </w:rPr>
+              <w:t>Beschreibung</w:t>
+            </w:r>
+          </w:p>
+        </w:tc>
+        <w:tc>
+          <w:tcPr>
+            <w:tcW w:w="5696" w:type="dxa"/>
+            <w:gridSpan w:val="2"/>
+          </w:tcPr>
+          <w:p>
+            <w:pPr>
+              <w:pStyle w:val="Tabelle"/>
+            </w:pPr>
+            <w:r>
+              <w:t>Importieren von manipulierter Wähler- oder Parteien- oder Kandidatenverzeichnis-Datei</w:t>
+            </w:r>
+          </w:p>
+        </w:tc>
+      </w:tr>
+      <w:tr>
+        <w:tc>
+          <w:tcPr>
+            <w:tcW w:w="3602" w:type="dxa"/>
+            <w:shd w:val="clear" w:color="auto" w:fill="D9D9D9"/>
+          </w:tcPr>
+          <w:p>
+            <w:pPr>
+              <w:pStyle w:val="Tabelle"/>
+              <w:rPr>
+                <w:b/>
+              </w:rPr>
+            </w:pPr>
+            <w:r>
+              <w:rPr>
+                <w:b/>
+              </w:rPr>
+              <w:t>Wahrscheinlichkeit</w:t>
+            </w:r>
+          </w:p>
+        </w:tc>
+        <w:tc>
+          <w:tcPr>
+            <w:tcW w:w="2848" w:type="dxa"/>
+          </w:tcPr>
+          <w:p>
+            <w:pPr>
+              <w:pStyle w:val="Tabelle"/>
+            </w:pPr>
+            <w:r>
+              <w:t>1</w:t>
+            </w:r>
+          </w:p>
+        </w:tc>
+        <w:tc>
+          <w:tcPr>
+            <w:tcW w:w="2848" w:type="dxa"/>
+            <w:vMerge w:val="restart"/>
+            <w:shd w:val="clear" w:color="auto" w:fill="FFFF00"/>
+            <w:vAlign w:val="center"/>
+          </w:tcPr>
+          <w:p>
+            <w:pPr>
+              <w:pStyle w:val="Tabelle"/>
+              <w:jc w:val="center"/>
+            </w:pPr>
+            <w:r>
+              <w:t>3</w:t>
+            </w:r>
+          </w:p>
+        </w:tc>
+      </w:tr>
+      <w:tr>
+        <w:tc>
+          <w:tcPr>
+            <w:tcW w:w="3602" w:type="dxa"/>
+            <w:shd w:val="clear" w:color="auto" w:fill="D9D9D9"/>
+          </w:tcPr>
+          <w:p>
+            <w:pPr>
+              <w:pStyle w:val="Tabelle"/>
+              <w:rPr>
+                <w:b/>
+              </w:rPr>
+            </w:pPr>
+            <w:r>
+              <w:rPr>
+                <w:b/>
+              </w:rPr>
+              <w:t>Auswirkung</w:t>
+            </w:r>
+          </w:p>
+        </w:tc>
+        <w:tc>
+          <w:tcPr>
+            <w:tcW w:w="2848" w:type="dxa"/>
+          </w:tcPr>
+          <w:p>
+            <w:pPr>
+              <w:pStyle w:val="Tabelle"/>
+            </w:pPr>
+            <w:r>
+              <w:t>3</w:t>
+            </w:r>
+          </w:p>
+        </w:tc>
+        <w:tc>
+          <w:tcPr>
+            <w:tcW w:w="2848" w:type="dxa"/>
+            <w:vMerge/>
+            <w:shd w:val="clear" w:color="auto" w:fill="FFFF00"/>
+          </w:tcPr>
+          <w:p>
+            <w:pPr>
+              <w:pStyle w:val="Tabelle"/>
+            </w:pPr>
+          </w:p>
+        </w:tc>
+      </w:tr>
+      <w:tr>
+        <w:tc>
+          <w:tcPr>
+            <w:tcW w:w="3602" w:type="dxa"/>
+            <w:shd w:val="clear" w:color="auto" w:fill="D9D9D9"/>
+          </w:tcPr>
+          <w:p>
+            <w:pPr>
+              <w:pStyle w:val="Tabelle"/>
+              <w:rPr>
+                <w:b/>
+              </w:rPr>
+            </w:pPr>
+            <w:r>
+              <w:rPr>
+                <w:b/>
+              </w:rPr>
+              <w:t>Behandlung und Kontrolle</w:t>
+            </w:r>
+          </w:p>
+        </w:tc>
+        <w:tc>
+          <w:tcPr>
+            <w:tcW w:w="5696" w:type="dxa"/>
+            <w:gridSpan w:val="2"/>
+          </w:tcPr>
+          <w:p>
+            <w:pPr>
+              <w:pStyle w:val="Tabelle"/>
+            </w:pPr>
+            <w:r>
+              <w:t>Dateien durch Checksummen/Hashwerte eindeutig identifizieren</w:t>
+            </w:r>
+          </w:p>
+        </w:tc>
+      </w:tr>
+      <w:tr>
+        <w:tc>
+          <w:tcPr>
+            <w:tcW w:w="3602" w:type="dxa"/>
+            <w:shd w:val="clear" w:color="auto" w:fill="D9D9D9"/>
+          </w:tcPr>
+          <w:p>
+            <w:pPr>
+              <w:pStyle w:val="Tabelle"/>
+              <w:rPr>
+                <w:b/>
+              </w:rPr>
+            </w:pPr>
+            <w:r>
+              <w:rPr>
+                <w:b/>
+              </w:rPr>
+              <w:t>Hinweise Status</w:t>
+            </w:r>
+          </w:p>
+        </w:tc>
+        <w:tc>
+          <w:tcPr>
+            <w:tcW w:w="5696" w:type="dxa"/>
+            <w:gridSpan w:val="2"/>
+          </w:tcPr>
+          <w:p>
+            <w:pPr>
+              <w:pStyle w:val="Tabelle"/>
+            </w:pPr>
+          </w:p>
+        </w:tc>
+      </w:tr>
+      <w:tr>
+        <w:tc>
+          <w:tcPr>
+            <w:tcW w:w="3602" w:type="dxa"/>
+            <w:shd w:val="clear" w:color="auto" w:fill="D9D9D9"/>
+          </w:tcPr>
+          <w:p>
+            <w:pPr>
+              <w:pStyle w:val="Tabelle"/>
+              <w:rPr>
+                <w:b/>
+              </w:rPr>
+            </w:pPr>
+            <w:r>
+              <w:rPr>
+                <w:b/>
+              </w:rPr>
+              <w:t>Termin / Nächster Schritt</w:t>
+            </w:r>
+          </w:p>
+        </w:tc>
+        <w:tc>
+          <w:tcPr>
+            <w:tcW w:w="5696" w:type="dxa"/>
+            <w:gridSpan w:val="2"/>
+          </w:tcPr>
+          <w:p>
+            <w:pPr>
+              <w:pStyle w:val="Tabelle"/>
+            </w:pPr>
+          </w:p>
+        </w:tc>
+      </w:tr>
+    </w:tbl>
+    <w:p/>
+    <w:tbl>
+      <w:tblPr>
+        <w:tblW w:w="0" w:type="auto"/>
+        <w:tblBorders>
+          <w:top w:val="single" w:sz="4" w:space="0" w:color="auto"/>
+          <w:left w:val="single" w:sz="4" w:space="0" w:color="auto"/>
+          <w:bottom w:val="single" w:sz="4" w:space="0" w:color="auto"/>
+          <w:right w:val="single" w:sz="4" w:space="0" w:color="auto"/>
+          <w:insideH w:val="single" w:sz="4" w:space="0" w:color="auto"/>
+          <w:insideV w:val="single" w:sz="4" w:space="0" w:color="auto"/>
+        </w:tblBorders>
+        <w:tblLook w:val="01E0" w:firstRow="1" w:lastRow="1" w:firstColumn="1" w:lastColumn="1" w:noHBand="0" w:noVBand="0"/>
+      </w:tblPr>
+      <w:tblGrid>
+        <w:gridCol w:w="3602"/>
+        <w:gridCol w:w="2848"/>
+        <w:gridCol w:w="2848"/>
+      </w:tblGrid>
+      <w:tr>
+        <w:tc>
+          <w:tcPr>
+            <w:tcW w:w="3602" w:type="dxa"/>
+            <w:shd w:val="clear" w:color="auto" w:fill="D9D9D9"/>
+          </w:tcPr>
+          <w:p>
+            <w:pPr>
+              <w:pStyle w:val="Tabelle"/>
+              <w:rPr>
+                <w:b/>
+              </w:rPr>
+            </w:pPr>
+            <w:r>
+              <w:br w:type="page"/>
+            </w:r>
+            <w:r>
+              <w:rPr>
+                <w:b/>
+              </w:rPr>
+              <w:t>Nummer</w:t>
+            </w:r>
+          </w:p>
+        </w:tc>
+        <w:tc>
+          <w:tcPr>
+            <w:tcW w:w="5696" w:type="dxa"/>
+            <w:gridSpan w:val="2"/>
+          </w:tcPr>
+          <w:p>
+            <w:pPr>
+              <w:pStyle w:val="Tabelle"/>
+            </w:pPr>
+            <w:r>
+              <w:t>Tec-07</w:t>
+            </w:r>
+          </w:p>
+        </w:tc>
+      </w:tr>
+      <w:tr>
+        <w:tc>
+          <w:tcPr>
+            <w:tcW w:w="3602" w:type="dxa"/>
+            <w:shd w:val="clear" w:color="auto" w:fill="D9D9D9"/>
+          </w:tcPr>
+          <w:p>
+            <w:pPr>
+              <w:pStyle w:val="Tabelle"/>
+              <w:rPr>
+                <w:b/>
+              </w:rPr>
+            </w:pPr>
+            <w:r>
+              <w:rPr>
+                <w:b/>
+              </w:rPr>
+              <w:t>Beschreibung</w:t>
+            </w:r>
+          </w:p>
+        </w:tc>
+        <w:tc>
+          <w:tcPr>
+            <w:tcW w:w="5696" w:type="dxa"/>
+            <w:gridSpan w:val="2"/>
+          </w:tcPr>
+          <w:p>
+            <w:pPr>
+              <w:pStyle w:val="Tabelle"/>
+            </w:pPr>
+            <w:r>
+              <w:t>Falsche Auswertung der Resultate</w:t>
+            </w:r>
+          </w:p>
+        </w:tc>
+      </w:tr>
+      <w:tr>
+        <w:tc>
+          <w:tcPr>
+            <w:tcW w:w="3602" w:type="dxa"/>
+            <w:shd w:val="clear" w:color="auto" w:fill="D9D9D9"/>
+          </w:tcPr>
+          <w:p>
+            <w:pPr>
+              <w:pStyle w:val="Tabelle"/>
+              <w:rPr>
+                <w:b/>
+              </w:rPr>
+            </w:pPr>
+            <w:r>
+              <w:rPr>
+                <w:b/>
+              </w:rPr>
+              <w:t>Wahrscheinlichkeit</w:t>
+            </w:r>
+          </w:p>
+        </w:tc>
+        <w:tc>
+          <w:tcPr>
+            <w:tcW w:w="2848" w:type="dxa"/>
+          </w:tcPr>
+          <w:p>
+            <w:pPr>
+              <w:pStyle w:val="Tabelle"/>
+            </w:pPr>
+            <w:r>
+              <w:t>1</w:t>
+            </w:r>
+            <w:bookmarkStart w:id="44" w:name="_GoBack"/>
+            <w:bookmarkEnd w:id="44"/>
+          </w:p>
+        </w:tc>
+        <w:tc>
+          <w:tcPr>
+            <w:tcW w:w="2848" w:type="dxa"/>
+            <w:vMerge w:val="restart"/>
+            <w:shd w:val="clear" w:color="auto" w:fill="FFFF00"/>
+            <w:vAlign w:val="center"/>
+          </w:tcPr>
+          <w:p>
+            <w:pPr>
+              <w:pStyle w:val="Tabelle"/>
+              <w:jc w:val="center"/>
+            </w:pPr>
+            <w:r>
+              <w:t>3</w:t>
+            </w:r>
+          </w:p>
+        </w:tc>
+      </w:tr>
+      <w:tr>
+        <w:tc>
+          <w:tcPr>
+            <w:tcW w:w="3602" w:type="dxa"/>
+            <w:shd w:val="clear" w:color="auto" w:fill="D9D9D9"/>
+          </w:tcPr>
+          <w:p>
+            <w:pPr>
+              <w:pStyle w:val="Tabelle"/>
+              <w:rPr>
+                <w:b/>
+              </w:rPr>
+            </w:pPr>
+            <w:r>
+              <w:rPr>
+                <w:b/>
+              </w:rPr>
+              <w:t>Auswirkung</w:t>
+            </w:r>
+          </w:p>
+        </w:tc>
+        <w:tc>
+          <w:tcPr>
+            <w:tcW w:w="2848" w:type="dxa"/>
+          </w:tcPr>
+          <w:p>
+            <w:pPr>
+              <w:pStyle w:val="Tabelle"/>
+            </w:pPr>
+            <w:r>
+              <w:t>3</w:t>
+            </w:r>
+          </w:p>
+        </w:tc>
+        <w:tc>
+          <w:tcPr>
+            <w:tcW w:w="2848" w:type="dxa"/>
+            <w:vMerge/>
+            <w:shd w:val="clear" w:color="auto" w:fill="FFFF00"/>
+          </w:tcPr>
+          <w:p>
+            <w:pPr>
+              <w:pStyle w:val="Tabelle"/>
+            </w:pPr>
+          </w:p>
+        </w:tc>
+      </w:tr>
+      <w:tr>
+        <w:tc>
+          <w:tcPr>
+            <w:tcW w:w="3602" w:type="dxa"/>
+            <w:shd w:val="clear" w:color="auto" w:fill="D9D9D9"/>
+          </w:tcPr>
+          <w:p>
+            <w:pPr>
+              <w:pStyle w:val="Tabelle"/>
+              <w:rPr>
+                <w:b/>
+              </w:rPr>
+            </w:pPr>
+            <w:r>
+              <w:rPr>
+                <w:b/>
+              </w:rPr>
+              <w:t>Behandlung und Kontrolle</w:t>
+            </w:r>
+          </w:p>
+        </w:tc>
+        <w:tc>
+          <w:tcPr>
+            <w:tcW w:w="5696" w:type="dxa"/>
+            <w:gridSpan w:val="2"/>
+          </w:tcPr>
+          <w:p>
+            <w:pPr>
+              <w:pStyle w:val="Tabelle"/>
+            </w:pPr>
+            <w:r>
+              <w:t>Ausreichend Testen</w:t>
+            </w:r>
+          </w:p>
+        </w:tc>
+      </w:tr>
+      <w:tr>
+        <w:tc>
+          <w:tcPr>
+            <w:tcW w:w="3602" w:type="dxa"/>
+            <w:shd w:val="clear" w:color="auto" w:fill="D9D9D9"/>
+          </w:tcPr>
+          <w:p>
+            <w:pPr>
+              <w:pStyle w:val="Tabelle"/>
+              <w:rPr>
+                <w:b/>
+              </w:rPr>
+            </w:pPr>
+            <w:r>
+              <w:rPr>
+                <w:b/>
+              </w:rPr>
+              <w:t>Hinweise Status</w:t>
+            </w:r>
+          </w:p>
+        </w:tc>
+        <w:tc>
+          <w:tcPr>
+            <w:tcW w:w="5696" w:type="dxa"/>
+            <w:gridSpan w:val="2"/>
+          </w:tcPr>
+          <w:p>
+            <w:pPr>
+              <w:pStyle w:val="Tabelle"/>
+            </w:pPr>
+          </w:p>
+        </w:tc>
+      </w:tr>
+      <w:tr>
+        <w:tc>
+          <w:tcPr>
+            <w:tcW w:w="3602" w:type="dxa"/>
+            <w:shd w:val="clear" w:color="auto" w:fill="D9D9D9"/>
+          </w:tcPr>
+          <w:p>
+            <w:pPr>
+              <w:pStyle w:val="Tabelle"/>
+              <w:rPr>
+                <w:b/>
+              </w:rPr>
+            </w:pPr>
+            <w:r>
+              <w:rPr>
+                <w:b/>
+              </w:rPr>
+              <w:t>Termin / Nächster Schritt</w:t>
+            </w:r>
+          </w:p>
+        </w:tc>
+        <w:tc>
+          <w:tcPr>
+            <w:tcW w:w="5696" w:type="dxa"/>
+            <w:gridSpan w:val="2"/>
+          </w:tcPr>
+          <w:p>
+            <w:pPr>
+              <w:pStyle w:val="Tabelle"/>
+            </w:pPr>
+          </w:p>
+        </w:tc>
+      </w:tr>
+    </w:tbl>
+    <w:p/>
+    <w:tbl>
+      <w:tblPr>
+        <w:tblW w:w="0" w:type="auto"/>
+        <w:tblBorders>
+          <w:top w:val="single" w:sz="4" w:space="0" w:color="auto"/>
+          <w:left w:val="single" w:sz="4" w:space="0" w:color="auto"/>
+          <w:bottom w:val="single" w:sz="4" w:space="0" w:color="auto"/>
+          <w:right w:val="single" w:sz="4" w:space="0" w:color="auto"/>
+          <w:insideH w:val="single" w:sz="4" w:space="0" w:color="auto"/>
+          <w:insideV w:val="single" w:sz="4" w:space="0" w:color="auto"/>
+        </w:tblBorders>
+        <w:tblLook w:val="01E0" w:firstRow="1" w:lastRow="1" w:firstColumn="1" w:lastColumn="1" w:noHBand="0" w:noVBand="0"/>
+      </w:tblPr>
+      <w:tblGrid>
+        <w:gridCol w:w="3602"/>
+        <w:gridCol w:w="2848"/>
+        <w:gridCol w:w="2848"/>
+      </w:tblGrid>
+      <w:tr>
+        <w:tc>
+          <w:tcPr>
+            <w:tcW w:w="3602" w:type="dxa"/>
+            <w:shd w:val="clear" w:color="auto" w:fill="D9D9D9"/>
+          </w:tcPr>
+          <w:p>
+            <w:pPr>
+              <w:pStyle w:val="Tabelle"/>
+              <w:rPr>
+                <w:b/>
+              </w:rPr>
+            </w:pPr>
+            <w:r>
+              <w:br w:type="page"/>
+            </w:r>
+            <w:r>
+              <w:rPr>
+                <w:b/>
+              </w:rPr>
+              <w:t>Nummer</w:t>
+            </w:r>
+          </w:p>
+        </w:tc>
+        <w:tc>
+          <w:tcPr>
+            <w:tcW w:w="5696" w:type="dxa"/>
+            <w:gridSpan w:val="2"/>
+          </w:tcPr>
+          <w:p>
+            <w:pPr>
+              <w:pStyle w:val="Tabelle"/>
+            </w:pPr>
+            <w:r>
+              <w:t>Tec-0</w:t>
+            </w:r>
+            <w:r>
+              <w:t>8</w:t>
+            </w:r>
+          </w:p>
+        </w:tc>
+      </w:tr>
+      <w:tr>
+        <w:tc>
+          <w:tcPr>
+            <w:tcW w:w="3602" w:type="dxa"/>
+            <w:shd w:val="clear" w:color="auto" w:fill="D9D9D9"/>
+          </w:tcPr>
+          <w:p>
+            <w:pPr>
+              <w:pStyle w:val="Tabelle"/>
+              <w:rPr>
+                <w:b/>
+              </w:rPr>
+            </w:pPr>
+            <w:r>
+              <w:rPr>
+                <w:b/>
+              </w:rPr>
+              <w:t>Beschreibung</w:t>
+            </w:r>
+          </w:p>
+        </w:tc>
+        <w:tc>
+          <w:tcPr>
+            <w:tcW w:w="5696" w:type="dxa"/>
+            <w:gridSpan w:val="2"/>
+          </w:tcPr>
+          <w:p>
+            <w:pPr>
+              <w:pStyle w:val="Tabelle"/>
+            </w:pPr>
+            <w:r>
+              <w:t>Irrglaube des Wählers, gewählt zu haben, obwohl die Stimme nicht gespeichert wurde</w:t>
+            </w:r>
+          </w:p>
+        </w:tc>
+      </w:tr>
+      <w:tr>
+        <w:tc>
+          <w:tcPr>
+            <w:tcW w:w="3602" w:type="dxa"/>
+            <w:shd w:val="clear" w:color="auto" w:fill="D9D9D9"/>
+          </w:tcPr>
+          <w:p>
+            <w:pPr>
+              <w:pStyle w:val="Tabelle"/>
+              <w:rPr>
+                <w:b/>
+              </w:rPr>
+            </w:pPr>
+            <w:r>
+              <w:rPr>
+                <w:b/>
+              </w:rPr>
+              <w:t>Wahrscheinlichkeit</w:t>
+            </w:r>
+          </w:p>
+        </w:tc>
+        <w:tc>
+          <w:tcPr>
+            <w:tcW w:w="2848" w:type="dxa"/>
+          </w:tcPr>
+          <w:p>
+            <w:pPr>
+              <w:pStyle w:val="Tabelle"/>
+            </w:pPr>
+            <w:r>
+              <w:t>1</w:t>
+            </w:r>
+          </w:p>
+        </w:tc>
+        <w:tc>
+          <w:tcPr>
+            <w:tcW w:w="2848" w:type="dxa"/>
+            <w:vMerge w:val="restart"/>
+            <w:shd w:val="clear" w:color="auto" w:fill="FFFF00"/>
+            <w:vAlign w:val="center"/>
+          </w:tcPr>
+          <w:p>
+            <w:pPr>
+              <w:pStyle w:val="Tabelle"/>
+              <w:jc w:val="center"/>
+            </w:pPr>
+            <w:r>
+              <w:t>3</w:t>
+            </w:r>
+          </w:p>
+        </w:tc>
+      </w:tr>
+      <w:tr>
+        <w:tc>
+          <w:tcPr>
+            <w:tcW w:w="3602" w:type="dxa"/>
+            <w:shd w:val="clear" w:color="auto" w:fill="D9D9D9"/>
+          </w:tcPr>
+          <w:p>
+            <w:pPr>
+              <w:pStyle w:val="Tabelle"/>
+              <w:rPr>
+                <w:b/>
+              </w:rPr>
+            </w:pPr>
+            <w:r>
+              <w:rPr>
+                <w:b/>
+              </w:rPr>
+              <w:t>Auswirkung</w:t>
+            </w:r>
+          </w:p>
+        </w:tc>
+        <w:tc>
+          <w:tcPr>
+            <w:tcW w:w="2848" w:type="dxa"/>
+          </w:tcPr>
+          <w:p>
+            <w:pPr>
+              <w:pStyle w:val="Tabelle"/>
+            </w:pPr>
+            <w:r>
+              <w:t>3</w:t>
+            </w:r>
+          </w:p>
+        </w:tc>
+        <w:tc>
+          <w:tcPr>
+            <w:tcW w:w="2848" w:type="dxa"/>
+            <w:vMerge/>
+            <w:shd w:val="clear" w:color="auto" w:fill="FFFF00"/>
+          </w:tcPr>
+          <w:p>
+            <w:pPr>
+              <w:pStyle w:val="Tabelle"/>
+            </w:pPr>
+          </w:p>
+        </w:tc>
+      </w:tr>
+      <w:tr>
+        <w:tc>
+          <w:tcPr>
+            <w:tcW w:w="3602" w:type="dxa"/>
+            <w:shd w:val="clear" w:color="auto" w:fill="D9D9D9"/>
+          </w:tcPr>
+          <w:p>
+            <w:pPr>
+              <w:pStyle w:val="Tabelle"/>
+              <w:rPr>
+                <w:b/>
+              </w:rPr>
+            </w:pPr>
+            <w:r>
+              <w:rPr>
+                <w:b/>
+              </w:rPr>
+              <w:t>Behandlung und Kontrolle</w:t>
+            </w:r>
+          </w:p>
+        </w:tc>
+        <w:tc>
+          <w:tcPr>
+            <w:tcW w:w="5696" w:type="dxa"/>
+            <w:gridSpan w:val="2"/>
+          </w:tcPr>
+          <w:p>
+            <w:pPr>
+              <w:pStyle w:val="Tabelle"/>
+            </w:pPr>
+            <w:r>
+              <w:t xml:space="preserve">Abgabe erst bestätigen, sobald die Stimme wirklich gespeichert wurde und nicht schon beim Senden der Stimme; Fehlermeldung, bei Misserfolg; Testen durch Altersgruppen aller Art; </w:t>
+            </w:r>
+          </w:p>
+        </w:tc>
+      </w:tr>
+      <w:tr>
+        <w:tc>
+          <w:tcPr>
+            <w:tcW w:w="3602" w:type="dxa"/>
+            <w:shd w:val="clear" w:color="auto" w:fill="D9D9D9"/>
+          </w:tcPr>
+          <w:p>
+            <w:pPr>
+              <w:pStyle w:val="Tabelle"/>
+              <w:rPr>
+                <w:b/>
+              </w:rPr>
+            </w:pPr>
+            <w:r>
+              <w:rPr>
+                <w:b/>
+              </w:rPr>
+              <w:t>Hinweise Status</w:t>
+            </w:r>
+          </w:p>
+        </w:tc>
+        <w:tc>
+          <w:tcPr>
+            <w:tcW w:w="5696" w:type="dxa"/>
+            <w:gridSpan w:val="2"/>
+          </w:tcPr>
+          <w:p>
+            <w:pPr>
+              <w:pStyle w:val="Tabelle"/>
+            </w:pPr>
+          </w:p>
+        </w:tc>
+      </w:tr>
+      <w:tr>
+        <w:tc>
+          <w:tcPr>
+            <w:tcW w:w="3602" w:type="dxa"/>
+            <w:shd w:val="clear" w:color="auto" w:fill="D9D9D9"/>
+          </w:tcPr>
+          <w:p>
+            <w:pPr>
+              <w:pStyle w:val="Tabelle"/>
+              <w:rPr>
+                <w:b/>
+              </w:rPr>
+            </w:pPr>
+            <w:r>
+              <w:rPr>
+                <w:b/>
+              </w:rPr>
+              <w:t>Termin / Nächster Schritt</w:t>
+            </w:r>
+          </w:p>
+        </w:tc>
+        <w:tc>
+          <w:tcPr>
+            <w:tcW w:w="5696" w:type="dxa"/>
+            <w:gridSpan w:val="2"/>
+          </w:tcPr>
+          <w:p>
+            <w:pPr>
+              <w:pStyle w:val="Tabelle"/>
+            </w:pPr>
+          </w:p>
+        </w:tc>
+      </w:tr>
+    </w:tbl>
+    <w:p/>
     <w:sectPr>
-      <w:headerReference w:type="even" r:id="rId8"/>
-      <w:headerReference w:type="default" r:id="rId9"/>
-      <w:footerReference w:type="default" r:id="rId10"/>
+      <w:headerReference w:type="even" r:id="rId35"/>
+      <w:headerReference w:type="default" r:id="rId36"/>
+      <w:footerReference w:type="default" r:id="rId37"/>
       <w:pgSz w:w="11906" w:h="16838"/>
       <w:pgMar w:top="1134" w:right="1134" w:bottom="1134" w:left="1418" w:header="709" w:footer="709" w:gutter="0"/>
       <w:cols w:space="708"/>
@@ -8640,7 +9587,7 @@
 </file>
 
 <file path=word/endnotes.xml><?xml version="1.0" encoding="utf-8"?>
-<w:endnotes xmlns:wpc="http://schemas.microsoft.com/office/word/2010/wordprocessingCanvas" xmlns:mo="http://schemas.microsoft.com/office/mac/office/2008/main" xmlns:mc="http://schemas.openxmlformats.org/markup-compatibility/2006" xmlns:mv="urn:schemas-microsoft-com:mac:vml" xmlns:o="urn:schemas-microsoft-com:office:office" xmlns:r="http://schemas.openxmlformats.org/officeDocument/2006/relationships" xmlns:m="http://schemas.openxmlformats.org/officeDocument/2006/math" xmlns:v="urn:schemas-microsoft-com:vml" xmlns:wp14="http://schemas.microsoft.com/office/word/2010/wordprocessingDrawing" xmlns:wp="http://schemas.openxmlformats.org/drawingml/2006/wordprocessingDrawing" xmlns:w10="urn:schemas-microsoft-com:office:word" xmlns:w="http://schemas.openxmlformats.org/wordprocessingml/2006/main" xmlns:w14="http://schemas.microsoft.com/office/word/2010/wordml" xmlns:w15="http://schemas.microsoft.com/office/word/2012/wordml" xmlns:wpg="http://schemas.microsoft.com/office/word/2010/wordprocessingGroup" xmlns:wpi="http://schemas.microsoft.com/office/word/2010/wordprocessingInk" xmlns:wne="http://schemas.microsoft.com/office/word/2006/wordml" xmlns:wps="http://schemas.microsoft.com/office/word/2010/wordprocessingShape" mc:Ignorable="w14 w15 wp14">
+<w:endnotes xmlns:wpc="http://schemas.microsoft.com/office/word/2010/wordprocessingCanvas" xmlns:mc="http://schemas.openxmlformats.org/markup-compatibility/2006" xmlns:o="urn:schemas-microsoft-com:office:office" xmlns:r="http://schemas.openxmlformats.org/officeDocument/2006/relationships" xmlns:m="http://schemas.openxmlformats.org/officeDocument/2006/math" xmlns:v="urn:schemas-microsoft-com:vml" xmlns:wp14="http://schemas.microsoft.com/office/word/2010/wordprocessingDrawing" xmlns:wp="http://schemas.openxmlformats.org/drawingml/2006/wordprocessingDrawing" xmlns:w10="urn:schemas-microsoft-com:office:word" xmlns:w="http://schemas.openxmlformats.org/wordprocessingml/2006/main" xmlns:w14="http://schemas.microsoft.com/office/word/2010/wordml" xmlns:wpg="http://schemas.microsoft.com/office/word/2010/wordprocessingGroup" xmlns:wpi="http://schemas.microsoft.com/office/word/2010/wordprocessingInk" xmlns:wne="http://schemas.microsoft.com/office/word/2006/wordml" xmlns:wps="http://schemas.microsoft.com/office/word/2010/wordprocessingShape" mc:Ignorable="w14 wp14">
   <w:endnote w:type="separator" w:id="-1">
     <w:p>
       <w:r>
@@ -8659,7 +9606,7 @@
 </file>
 
 <file path=word/footer1.xml><?xml version="1.0" encoding="utf-8"?>
-<w:ftr xmlns:wpc="http://schemas.microsoft.com/office/word/2010/wordprocessingCanvas" xmlns:mo="http://schemas.microsoft.com/office/mac/office/2008/main" xmlns:mc="http://schemas.openxmlformats.org/markup-compatibility/2006" xmlns:mv="urn:schemas-microsoft-com:mac:vml" xmlns:o="urn:schemas-microsoft-com:office:office" xmlns:r="http://schemas.openxmlformats.org/officeDocument/2006/relationships" xmlns:m="http://schemas.openxmlformats.org/officeDocument/2006/math" xmlns:v="urn:schemas-microsoft-com:vml" xmlns:wp14="http://schemas.microsoft.com/office/word/2010/wordprocessingDrawing" xmlns:wp="http://schemas.openxmlformats.org/drawingml/2006/wordprocessingDrawing" xmlns:w10="urn:schemas-microsoft-com:office:word" xmlns:w="http://schemas.openxmlformats.org/wordprocessingml/2006/main" xmlns:w14="http://schemas.microsoft.com/office/word/2010/wordml" xmlns:w15="http://schemas.microsoft.com/office/word/2012/wordml" xmlns:wpg="http://schemas.microsoft.com/office/word/2010/wordprocessingGroup" xmlns:wpi="http://schemas.microsoft.com/office/word/2010/wordprocessingInk" xmlns:wne="http://schemas.microsoft.com/office/word/2006/wordml" xmlns:wps="http://schemas.microsoft.com/office/word/2010/wordprocessingShape" mc:Ignorable="w14 w15 wp14">
+<w:ftr xmlns:wpc="http://schemas.microsoft.com/office/word/2010/wordprocessingCanvas" xmlns:mc="http://schemas.openxmlformats.org/markup-compatibility/2006" xmlns:o="urn:schemas-microsoft-com:office:office" xmlns:r="http://schemas.openxmlformats.org/officeDocument/2006/relationships" xmlns:m="http://schemas.openxmlformats.org/officeDocument/2006/math" xmlns:v="urn:schemas-microsoft-com:vml" xmlns:wp14="http://schemas.microsoft.com/office/word/2010/wordprocessingDrawing" xmlns:wp="http://schemas.openxmlformats.org/drawingml/2006/wordprocessingDrawing" xmlns:w10="urn:schemas-microsoft-com:office:word" xmlns:w="http://schemas.openxmlformats.org/wordprocessingml/2006/main" xmlns:w14="http://schemas.microsoft.com/office/word/2010/wordml" xmlns:wpg="http://schemas.microsoft.com/office/word/2010/wordprocessingGroup" xmlns:wpi="http://schemas.microsoft.com/office/word/2010/wordprocessingInk" xmlns:wne="http://schemas.microsoft.com/office/word/2006/wordml" xmlns:wps="http://schemas.microsoft.com/office/word/2010/wordprocessingShape" mc:Ignorable="w14 wp14">
   <w:p>
     <w:pPr>
       <w:pBdr>
@@ -8699,7 +9646,7 @@
         <w:noProof/>
         <w:szCs w:val="20"/>
       </w:rPr>
-      <w:t>3</w:t>
+      <w:t>8</w:t>
     </w:r>
     <w:r>
       <w:rPr>
@@ -8750,7 +9697,7 @@
 </file>
 
 <file path=word/footnotes.xml><?xml version="1.0" encoding="utf-8"?>
-<w:footnotes xmlns:wpc="http://schemas.microsoft.com/office/word/2010/wordprocessingCanvas" xmlns:mo="http://schemas.microsoft.com/office/mac/office/2008/main" xmlns:mc="http://schemas.openxmlformats.org/markup-compatibility/2006" xmlns:mv="urn:schemas-microsoft-com:mac:vml" xmlns:o="urn:schemas-microsoft-com:office:office" xmlns:r="http://schemas.openxmlformats.org/officeDocument/2006/relationships" xmlns:m="http://schemas.openxmlformats.org/officeDocument/2006/math" xmlns:v="urn:schemas-microsoft-com:vml" xmlns:wp14="http://schemas.microsoft.com/office/word/2010/wordprocessingDrawing" xmlns:wp="http://schemas.openxmlformats.org/drawingml/2006/wordprocessingDrawing" xmlns:w10="urn:schemas-microsoft-com:office:word" xmlns:w="http://schemas.openxmlformats.org/wordprocessingml/2006/main" xmlns:w14="http://schemas.microsoft.com/office/word/2010/wordml" xmlns:w15="http://schemas.microsoft.com/office/word/2012/wordml" xmlns:wpg="http://schemas.microsoft.com/office/word/2010/wordprocessingGroup" xmlns:wpi="http://schemas.microsoft.com/office/word/2010/wordprocessingInk" xmlns:wne="http://schemas.microsoft.com/office/word/2006/wordml" xmlns:wps="http://schemas.microsoft.com/office/word/2010/wordprocessingShape" mc:Ignorable="w14 w15 wp14">
+<w:footnotes xmlns:wpc="http://schemas.microsoft.com/office/word/2010/wordprocessingCanvas" xmlns:mc="http://schemas.openxmlformats.org/markup-compatibility/2006" xmlns:o="urn:schemas-microsoft-com:office:office" xmlns:r="http://schemas.openxmlformats.org/officeDocument/2006/relationships" xmlns:m="http://schemas.openxmlformats.org/officeDocument/2006/math" xmlns:v="urn:schemas-microsoft-com:vml" xmlns:wp14="http://schemas.microsoft.com/office/word/2010/wordprocessingDrawing" xmlns:wp="http://schemas.openxmlformats.org/drawingml/2006/wordprocessingDrawing" xmlns:w10="urn:schemas-microsoft-com:office:word" xmlns:w="http://schemas.openxmlformats.org/wordprocessingml/2006/main" xmlns:w14="http://schemas.microsoft.com/office/word/2010/wordml" xmlns:wpg="http://schemas.microsoft.com/office/word/2010/wordprocessingGroup" xmlns:wpi="http://schemas.microsoft.com/office/word/2010/wordprocessingInk" xmlns:wne="http://schemas.microsoft.com/office/word/2006/wordml" xmlns:wps="http://schemas.microsoft.com/office/word/2010/wordprocessingShape" mc:Ignorable="w14 wp14">
   <w:footnote w:type="separator" w:id="-1">
     <w:p>
       <w:r>
@@ -8769,13 +9716,13 @@
 </file>
 
 <file path=word/header1.xml><?xml version="1.0" encoding="utf-8"?>
-<w:hdr xmlns:wpc="http://schemas.microsoft.com/office/word/2010/wordprocessingCanvas" xmlns:mo="http://schemas.microsoft.com/office/mac/office/2008/main" xmlns:mc="http://schemas.openxmlformats.org/markup-compatibility/2006" xmlns:mv="urn:schemas-microsoft-com:mac:vml" xmlns:o="urn:schemas-microsoft-com:office:office" xmlns:r="http://schemas.openxmlformats.org/officeDocument/2006/relationships" xmlns:m="http://schemas.openxmlformats.org/officeDocument/2006/math" xmlns:v="urn:schemas-microsoft-com:vml" xmlns:wp14="http://schemas.microsoft.com/office/word/2010/wordprocessingDrawing" xmlns:wp="http://schemas.openxmlformats.org/drawingml/2006/wordprocessingDrawing" xmlns:w10="urn:schemas-microsoft-com:office:word" xmlns:w="http://schemas.openxmlformats.org/wordprocessingml/2006/main" xmlns:w14="http://schemas.microsoft.com/office/word/2010/wordml" xmlns:w15="http://schemas.microsoft.com/office/word/2012/wordml" xmlns:wpg="http://schemas.microsoft.com/office/word/2010/wordprocessingGroup" xmlns:wpi="http://schemas.microsoft.com/office/word/2010/wordprocessingInk" xmlns:wne="http://schemas.microsoft.com/office/word/2006/wordml" xmlns:wps="http://schemas.microsoft.com/office/word/2010/wordprocessingShape" mc:Ignorable="w14 w15 wp14">
+<w:hdr xmlns:wpc="http://schemas.microsoft.com/office/word/2010/wordprocessingCanvas" xmlns:mc="http://schemas.openxmlformats.org/markup-compatibility/2006" xmlns:o="urn:schemas-microsoft-com:office:office" xmlns:r="http://schemas.openxmlformats.org/officeDocument/2006/relationships" xmlns:m="http://schemas.openxmlformats.org/officeDocument/2006/math" xmlns:v="urn:schemas-microsoft-com:vml" xmlns:wp14="http://schemas.microsoft.com/office/word/2010/wordprocessingDrawing" xmlns:wp="http://schemas.openxmlformats.org/drawingml/2006/wordprocessingDrawing" xmlns:w10="urn:schemas-microsoft-com:office:word" xmlns:w="http://schemas.openxmlformats.org/wordprocessingml/2006/main" xmlns:w14="http://schemas.microsoft.com/office/word/2010/wordml" xmlns:wpg="http://schemas.microsoft.com/office/word/2010/wordprocessingGroup" xmlns:wpi="http://schemas.microsoft.com/office/word/2010/wordprocessingInk" xmlns:wne="http://schemas.microsoft.com/office/word/2006/wordml" xmlns:wps="http://schemas.microsoft.com/office/word/2010/wordprocessingShape" mc:Ignorable="w14 wp14">
   <w:p/>
 </w:hdr>
 </file>
 
 <file path=word/header2.xml><?xml version="1.0" encoding="utf-8"?>
-<w:hdr xmlns:wpc="http://schemas.microsoft.com/office/word/2010/wordprocessingCanvas" xmlns:mo="http://schemas.microsoft.com/office/mac/office/2008/main" xmlns:mc="http://schemas.openxmlformats.org/markup-compatibility/2006" xmlns:mv="urn:schemas-microsoft-com:mac:vml" xmlns:o="urn:schemas-microsoft-com:office:office" xmlns:r="http://schemas.openxmlformats.org/officeDocument/2006/relationships" xmlns:m="http://schemas.openxmlformats.org/officeDocument/2006/math" xmlns:v="urn:schemas-microsoft-com:vml" xmlns:wp14="http://schemas.microsoft.com/office/word/2010/wordprocessingDrawing" xmlns:wp="http://schemas.openxmlformats.org/drawingml/2006/wordprocessingDrawing" xmlns:w10="urn:schemas-microsoft-com:office:word" xmlns:w="http://schemas.openxmlformats.org/wordprocessingml/2006/main" xmlns:w14="http://schemas.microsoft.com/office/word/2010/wordml" xmlns:w15="http://schemas.microsoft.com/office/word/2012/wordml" xmlns:wpg="http://schemas.microsoft.com/office/word/2010/wordprocessingGroup" xmlns:wpi="http://schemas.microsoft.com/office/word/2010/wordprocessingInk" xmlns:wne="http://schemas.microsoft.com/office/word/2006/wordml" xmlns:wps="http://schemas.microsoft.com/office/word/2010/wordprocessingShape" mc:Ignorable="w14 w15 wp14">
+<w:hdr xmlns:wpc="http://schemas.microsoft.com/office/word/2010/wordprocessingCanvas" xmlns:mc="http://schemas.openxmlformats.org/markup-compatibility/2006" xmlns:o="urn:schemas-microsoft-com:office:office" xmlns:r="http://schemas.openxmlformats.org/officeDocument/2006/relationships" xmlns:m="http://schemas.openxmlformats.org/officeDocument/2006/math" xmlns:v="urn:schemas-microsoft-com:vml" xmlns:wp14="http://schemas.microsoft.com/office/word/2010/wordprocessingDrawing" xmlns:wp="http://schemas.openxmlformats.org/drawingml/2006/wordprocessingDrawing" xmlns:w10="urn:schemas-microsoft-com:office:word" xmlns:w="http://schemas.openxmlformats.org/wordprocessingml/2006/main" xmlns:w14="http://schemas.microsoft.com/office/word/2010/wordml" xmlns:wpg="http://schemas.microsoft.com/office/word/2010/wordprocessingGroup" xmlns:wpi="http://schemas.microsoft.com/office/word/2010/wordprocessingInk" xmlns:wne="http://schemas.microsoft.com/office/word/2006/wordml" xmlns:wps="http://schemas.microsoft.com/office/word/2010/wordprocessingShape" mc:Ignorable="w14 wp14">
   <w:p>
     <w:pPr>
       <w:pStyle w:val="Kopfzeile"/>
@@ -8800,7 +9747,7 @@
 </file>
 
 <file path=word/numbering.xml><?xml version="1.0" encoding="utf-8"?>
-<w:numbering xmlns:wpc="http://schemas.microsoft.com/office/word/2010/wordprocessingCanvas" xmlns:mo="http://schemas.microsoft.com/office/mac/office/2008/main" xmlns:mc="http://schemas.openxmlformats.org/markup-compatibility/2006" xmlns:mv="urn:schemas-microsoft-com:mac:vml" xmlns:o="urn:schemas-microsoft-com:office:office" xmlns:r="http://schemas.openxmlformats.org/officeDocument/2006/relationships" xmlns:m="http://schemas.openxmlformats.org/officeDocument/2006/math" xmlns:v="urn:schemas-microsoft-com:vml" xmlns:wp14="http://schemas.microsoft.com/office/word/2010/wordprocessingDrawing" xmlns:wp="http://schemas.openxmlformats.org/drawingml/2006/wordprocessingDrawing" xmlns:w10="urn:schemas-microsoft-com:office:word" xmlns:w="http://schemas.openxmlformats.org/wordprocessingml/2006/main" xmlns:w14="http://schemas.microsoft.com/office/word/2010/wordml" xmlns:w15="http://schemas.microsoft.com/office/word/2012/wordml" xmlns:wpg="http://schemas.microsoft.com/office/word/2010/wordprocessingGroup" xmlns:wpi="http://schemas.microsoft.com/office/word/2010/wordprocessingInk" xmlns:wne="http://schemas.microsoft.com/office/word/2006/wordml" xmlns:wps="http://schemas.microsoft.com/office/word/2010/wordprocessingShape" mc:Ignorable="w14 w15 wp14">
+<w:numbering xmlns:wpc="http://schemas.microsoft.com/office/word/2010/wordprocessingCanvas" xmlns:mc="http://schemas.openxmlformats.org/markup-compatibility/2006" xmlns:o="urn:schemas-microsoft-com:office:office" xmlns:r="http://schemas.openxmlformats.org/officeDocument/2006/relationships" xmlns:m="http://schemas.openxmlformats.org/officeDocument/2006/math" xmlns:v="urn:schemas-microsoft-com:vml" xmlns:wp14="http://schemas.microsoft.com/office/word/2010/wordprocessingDrawing" xmlns:wp="http://schemas.openxmlformats.org/drawingml/2006/wordprocessingDrawing" xmlns:w10="urn:schemas-microsoft-com:office:word" xmlns:w="http://schemas.openxmlformats.org/wordprocessingml/2006/main" xmlns:w14="http://schemas.microsoft.com/office/word/2010/wordml" xmlns:wpg="http://schemas.microsoft.com/office/word/2010/wordprocessingGroup" xmlns:wpi="http://schemas.microsoft.com/office/word/2010/wordprocessingInk" xmlns:wne="http://schemas.microsoft.com/office/word/2006/wordml" xmlns:wps="http://schemas.microsoft.com/office/word/2010/wordprocessingShape" mc:Ignorable="w14 wp14">
   <w:abstractNum w:abstractNumId="0">
     <w:nsid w:val="081377C6"/>
     <w:multiLevelType w:val="hybridMultilevel"/>
@@ -11316,15 +12263,25 @@
         <w:smallCaps w:val="0"/>
         <w:strike w:val="0"/>
         <w:dstrike w:val="0"/>
-        <w:outline w:val="0"/>
-        <w:emboss w:val="0"/>
-        <w:imprint w:val="0"/>
         <w:spacing w:val="0"/>
         <w:w w:val="100"/>
         <w:kern w:val="0"/>
         <w:position w:val="-2"/>
         <w:highlight w:val="none"/>
         <w:vertAlign w:val="baseline"/>
+        <w14:shadow w14:blurRad="0" w14:dist="0" w14:dir="0" w14:sx="0" w14:sy="0" w14:kx="0" w14:ky="0" w14:algn="none">
+          <w14:srgbClr w14:val="000000"/>
+        </w14:shadow>
+        <w14:textOutline w14:w="0" w14:cap="rnd" w14:cmpd="sng" w14:algn="ctr">
+          <w14:noFill/>
+          <w14:prstDash w14:val="solid"/>
+          <w14:bevel/>
+        </w14:textOutline>
+        <w14:textFill>
+          <w14:solidFill>
+            <w14:srgbClr w14:val="000000"/>
+          </w14:solidFill>
+        </w14:textFill>
       </w:rPr>
     </w:lvl>
     <w:lvl w:ilvl="1" w:tplc="9B1E3E0E">
@@ -11341,15 +12298,25 @@
         <w:smallCaps w:val="0"/>
         <w:strike w:val="0"/>
         <w:dstrike w:val="0"/>
-        <w:outline w:val="0"/>
-        <w:emboss w:val="0"/>
-        <w:imprint w:val="0"/>
         <w:spacing w:val="0"/>
         <w:w w:val="100"/>
         <w:kern w:val="0"/>
         <w:position w:val="-2"/>
         <w:highlight w:val="none"/>
         <w:vertAlign w:val="baseline"/>
+        <w14:shadow w14:blurRad="0" w14:dist="0" w14:dir="0" w14:sx="0" w14:sy="0" w14:kx="0" w14:ky="0" w14:algn="none">
+          <w14:srgbClr w14:val="000000"/>
+        </w14:shadow>
+        <w14:textOutline w14:w="0" w14:cap="rnd" w14:cmpd="sng" w14:algn="ctr">
+          <w14:noFill/>
+          <w14:prstDash w14:val="solid"/>
+          <w14:bevel/>
+        </w14:textOutline>
+        <w14:textFill>
+          <w14:solidFill>
+            <w14:srgbClr w14:val="000000"/>
+          </w14:solidFill>
+        </w14:textFill>
       </w:rPr>
     </w:lvl>
     <w:lvl w:ilvl="2" w:tplc="FA727600">
@@ -11366,15 +12333,25 @@
         <w:smallCaps w:val="0"/>
         <w:strike w:val="0"/>
         <w:dstrike w:val="0"/>
-        <w:outline w:val="0"/>
-        <w:emboss w:val="0"/>
-        <w:imprint w:val="0"/>
         <w:spacing w:val="0"/>
         <w:w w:val="100"/>
         <w:kern w:val="0"/>
         <w:position w:val="-2"/>
         <w:highlight w:val="none"/>
         <w:vertAlign w:val="baseline"/>
+        <w14:shadow w14:blurRad="0" w14:dist="0" w14:dir="0" w14:sx="0" w14:sy="0" w14:kx="0" w14:ky="0" w14:algn="none">
+          <w14:srgbClr w14:val="000000"/>
+        </w14:shadow>
+        <w14:textOutline w14:w="0" w14:cap="rnd" w14:cmpd="sng" w14:algn="ctr">
+          <w14:noFill/>
+          <w14:prstDash w14:val="solid"/>
+          <w14:bevel/>
+        </w14:textOutline>
+        <w14:textFill>
+          <w14:solidFill>
+            <w14:srgbClr w14:val="000000"/>
+          </w14:solidFill>
+        </w14:textFill>
       </w:rPr>
     </w:lvl>
     <w:lvl w:ilvl="3" w:tplc="7220AEDA">
@@ -11391,15 +12368,25 @@
         <w:smallCaps w:val="0"/>
         <w:strike w:val="0"/>
         <w:dstrike w:val="0"/>
-        <w:outline w:val="0"/>
-        <w:emboss w:val="0"/>
-        <w:imprint w:val="0"/>
         <w:spacing w:val="0"/>
         <w:w w:val="100"/>
         <w:kern w:val="0"/>
         <w:position w:val="-2"/>
         <w:highlight w:val="none"/>
         <w:vertAlign w:val="baseline"/>
+        <w14:shadow w14:blurRad="0" w14:dist="0" w14:dir="0" w14:sx="0" w14:sy="0" w14:kx="0" w14:ky="0" w14:algn="none">
+          <w14:srgbClr w14:val="000000"/>
+        </w14:shadow>
+        <w14:textOutline w14:w="0" w14:cap="rnd" w14:cmpd="sng" w14:algn="ctr">
+          <w14:noFill/>
+          <w14:prstDash w14:val="solid"/>
+          <w14:bevel/>
+        </w14:textOutline>
+        <w14:textFill>
+          <w14:solidFill>
+            <w14:srgbClr w14:val="000000"/>
+          </w14:solidFill>
+        </w14:textFill>
       </w:rPr>
     </w:lvl>
     <w:lvl w:ilvl="4" w:tplc="77207C6C">
@@ -11416,15 +12403,25 @@
         <w:smallCaps w:val="0"/>
         <w:strike w:val="0"/>
         <w:dstrike w:val="0"/>
-        <w:outline w:val="0"/>
-        <w:emboss w:val="0"/>
-        <w:imprint w:val="0"/>
         <w:spacing w:val="0"/>
         <w:w w:val="100"/>
         <w:kern w:val="0"/>
         <w:position w:val="-2"/>
         <w:highlight w:val="none"/>
         <w:vertAlign w:val="baseline"/>
+        <w14:shadow w14:blurRad="0" w14:dist="0" w14:dir="0" w14:sx="0" w14:sy="0" w14:kx="0" w14:ky="0" w14:algn="none">
+          <w14:srgbClr w14:val="000000"/>
+        </w14:shadow>
+        <w14:textOutline w14:w="0" w14:cap="rnd" w14:cmpd="sng" w14:algn="ctr">
+          <w14:noFill/>
+          <w14:prstDash w14:val="solid"/>
+          <w14:bevel/>
+        </w14:textOutline>
+        <w14:textFill>
+          <w14:solidFill>
+            <w14:srgbClr w14:val="000000"/>
+          </w14:solidFill>
+        </w14:textFill>
       </w:rPr>
     </w:lvl>
     <w:lvl w:ilvl="5" w:tplc="DA8A6932">
@@ -11441,15 +12438,25 @@
         <w:smallCaps w:val="0"/>
         <w:strike w:val="0"/>
         <w:dstrike w:val="0"/>
-        <w:outline w:val="0"/>
-        <w:emboss w:val="0"/>
-        <w:imprint w:val="0"/>
         <w:spacing w:val="0"/>
         <w:w w:val="100"/>
         <w:kern w:val="0"/>
         <w:position w:val="-2"/>
         <w:highlight w:val="none"/>
         <w:vertAlign w:val="baseline"/>
+        <w14:shadow w14:blurRad="0" w14:dist="0" w14:dir="0" w14:sx="0" w14:sy="0" w14:kx="0" w14:ky="0" w14:algn="none">
+          <w14:srgbClr w14:val="000000"/>
+        </w14:shadow>
+        <w14:textOutline w14:w="0" w14:cap="rnd" w14:cmpd="sng" w14:algn="ctr">
+          <w14:noFill/>
+          <w14:prstDash w14:val="solid"/>
+          <w14:bevel/>
+        </w14:textOutline>
+        <w14:textFill>
+          <w14:solidFill>
+            <w14:srgbClr w14:val="000000"/>
+          </w14:solidFill>
+        </w14:textFill>
       </w:rPr>
     </w:lvl>
     <w:lvl w:ilvl="6" w:tplc="FF22416A">
@@ -11466,15 +12473,25 @@
         <w:smallCaps w:val="0"/>
         <w:strike w:val="0"/>
         <w:dstrike w:val="0"/>
-        <w:outline w:val="0"/>
-        <w:emboss w:val="0"/>
-        <w:imprint w:val="0"/>
         <w:spacing w:val="0"/>
         <w:w w:val="100"/>
         <w:kern w:val="0"/>
         <w:position w:val="-2"/>
         <w:highlight w:val="none"/>
         <w:vertAlign w:val="baseline"/>
+        <w14:shadow w14:blurRad="0" w14:dist="0" w14:dir="0" w14:sx="0" w14:sy="0" w14:kx="0" w14:ky="0" w14:algn="none">
+          <w14:srgbClr w14:val="000000"/>
+        </w14:shadow>
+        <w14:textOutline w14:w="0" w14:cap="rnd" w14:cmpd="sng" w14:algn="ctr">
+          <w14:noFill/>
+          <w14:prstDash w14:val="solid"/>
+          <w14:bevel/>
+        </w14:textOutline>
+        <w14:textFill>
+          <w14:solidFill>
+            <w14:srgbClr w14:val="000000"/>
+          </w14:solidFill>
+        </w14:textFill>
       </w:rPr>
     </w:lvl>
     <w:lvl w:ilvl="7" w:tplc="D56C3664">
@@ -11491,15 +12508,25 @@
         <w:smallCaps w:val="0"/>
         <w:strike w:val="0"/>
         <w:dstrike w:val="0"/>
-        <w:outline w:val="0"/>
-        <w:emboss w:val="0"/>
-        <w:imprint w:val="0"/>
         <w:spacing w:val="0"/>
         <w:w w:val="100"/>
         <w:kern w:val="0"/>
         <w:position w:val="-2"/>
         <w:highlight w:val="none"/>
         <w:vertAlign w:val="baseline"/>
+        <w14:shadow w14:blurRad="0" w14:dist="0" w14:dir="0" w14:sx="0" w14:sy="0" w14:kx="0" w14:ky="0" w14:algn="none">
+          <w14:srgbClr w14:val="000000"/>
+        </w14:shadow>
+        <w14:textOutline w14:w="0" w14:cap="rnd" w14:cmpd="sng" w14:algn="ctr">
+          <w14:noFill/>
+          <w14:prstDash w14:val="solid"/>
+          <w14:bevel/>
+        </w14:textOutline>
+        <w14:textFill>
+          <w14:solidFill>
+            <w14:srgbClr w14:val="000000"/>
+          </w14:solidFill>
+        </w14:textFill>
       </w:rPr>
     </w:lvl>
     <w:lvl w:ilvl="8" w:tplc="10CE254A">
@@ -11516,15 +12543,25 @@
         <w:smallCaps w:val="0"/>
         <w:strike w:val="0"/>
         <w:dstrike w:val="0"/>
-        <w:outline w:val="0"/>
-        <w:emboss w:val="0"/>
-        <w:imprint w:val="0"/>
         <w:spacing w:val="0"/>
         <w:w w:val="100"/>
         <w:kern w:val="0"/>
         <w:position w:val="-2"/>
         <w:highlight w:val="none"/>
         <w:vertAlign w:val="baseline"/>
+        <w14:shadow w14:blurRad="0" w14:dist="0" w14:dir="0" w14:sx="0" w14:sy="0" w14:kx="0" w14:ky="0" w14:algn="none">
+          <w14:srgbClr w14:val="000000"/>
+        </w14:shadow>
+        <w14:textOutline w14:w="0" w14:cap="rnd" w14:cmpd="sng" w14:algn="ctr">
+          <w14:noFill/>
+          <w14:prstDash w14:val="solid"/>
+          <w14:bevel/>
+        </w14:textOutline>
+        <w14:textFill>
+          <w14:solidFill>
+            <w14:srgbClr w14:val="000000"/>
+          </w14:solidFill>
+        </w14:textFill>
       </w:rPr>
     </w:lvl>
   </w:abstractNum>
@@ -11546,9 +12583,6 @@
         <w:smallCaps w:val="0"/>
         <w:strike w:val="0"/>
         <w:dstrike w:val="0"/>
-        <w:outline w:val="0"/>
-        <w:emboss w:val="0"/>
-        <w:imprint w:val="0"/>
         <w:spacing w:val="0"/>
         <w:w w:val="100"/>
         <w:kern w:val="0"/>
@@ -11557,6 +12591,19 @@
         <w:szCs w:val="24"/>
         <w:highlight w:val="none"/>
         <w:vertAlign w:val="baseline"/>
+        <w14:shadow w14:blurRad="0" w14:dist="0" w14:dir="0" w14:sx="0" w14:sy="0" w14:kx="0" w14:ky="0" w14:algn="none">
+          <w14:srgbClr w14:val="000000"/>
+        </w14:shadow>
+        <w14:textOutline w14:w="0" w14:cap="rnd" w14:cmpd="sng" w14:algn="ctr">
+          <w14:noFill/>
+          <w14:prstDash w14:val="solid"/>
+          <w14:bevel/>
+        </w14:textOutline>
+        <w14:textFill>
+          <w14:solidFill>
+            <w14:srgbClr w14:val="000000"/>
+          </w14:solidFill>
+        </w14:textFill>
       </w:rPr>
     </w:lvl>
     <w:lvl w:ilvl="1" w:tplc="8DB6F594">
@@ -11573,9 +12620,6 @@
         <w:smallCaps w:val="0"/>
         <w:strike w:val="0"/>
         <w:dstrike w:val="0"/>
-        <w:outline w:val="0"/>
-        <w:emboss w:val="0"/>
-        <w:imprint w:val="0"/>
         <w:spacing w:val="0"/>
         <w:w w:val="100"/>
         <w:kern w:val="0"/>
@@ -11584,6 +12628,19 @@
         <w:szCs w:val="24"/>
         <w:highlight w:val="none"/>
         <w:vertAlign w:val="baseline"/>
+        <w14:shadow w14:blurRad="0" w14:dist="0" w14:dir="0" w14:sx="0" w14:sy="0" w14:kx="0" w14:ky="0" w14:algn="none">
+          <w14:srgbClr w14:val="000000"/>
+        </w14:shadow>
+        <w14:textOutline w14:w="0" w14:cap="rnd" w14:cmpd="sng" w14:algn="ctr">
+          <w14:noFill/>
+          <w14:prstDash w14:val="solid"/>
+          <w14:bevel/>
+        </w14:textOutline>
+        <w14:textFill>
+          <w14:solidFill>
+            <w14:srgbClr w14:val="000000"/>
+          </w14:solidFill>
+        </w14:textFill>
       </w:rPr>
     </w:lvl>
     <w:lvl w:ilvl="2" w:tplc="D780E226">
@@ -11600,9 +12657,6 @@
         <w:smallCaps w:val="0"/>
         <w:strike w:val="0"/>
         <w:dstrike w:val="0"/>
-        <w:outline w:val="0"/>
-        <w:emboss w:val="0"/>
-        <w:imprint w:val="0"/>
         <w:spacing w:val="0"/>
         <w:w w:val="100"/>
         <w:kern w:val="0"/>
@@ -11611,6 +12665,19 @@
         <w:szCs w:val="24"/>
         <w:highlight w:val="none"/>
         <w:vertAlign w:val="baseline"/>
+        <w14:shadow w14:blurRad="0" w14:dist="0" w14:dir="0" w14:sx="0" w14:sy="0" w14:kx="0" w14:ky="0" w14:algn="none">
+          <w14:srgbClr w14:val="000000"/>
+        </w14:shadow>
+        <w14:textOutline w14:w="0" w14:cap="rnd" w14:cmpd="sng" w14:algn="ctr">
+          <w14:noFill/>
+          <w14:prstDash w14:val="solid"/>
+          <w14:bevel/>
+        </w14:textOutline>
+        <w14:textFill>
+          <w14:solidFill>
+            <w14:srgbClr w14:val="000000"/>
+          </w14:solidFill>
+        </w14:textFill>
       </w:rPr>
     </w:lvl>
     <w:lvl w:ilvl="3" w:tplc="7462499A">
@@ -11627,9 +12694,6 @@
         <w:smallCaps w:val="0"/>
         <w:strike w:val="0"/>
         <w:dstrike w:val="0"/>
-        <w:outline w:val="0"/>
-        <w:emboss w:val="0"/>
-        <w:imprint w:val="0"/>
         <w:spacing w:val="0"/>
         <w:w w:val="100"/>
         <w:kern w:val="0"/>
@@ -11638,6 +12702,19 @@
         <w:szCs w:val="24"/>
         <w:highlight w:val="none"/>
         <w:vertAlign w:val="baseline"/>
+        <w14:shadow w14:blurRad="0" w14:dist="0" w14:dir="0" w14:sx="0" w14:sy="0" w14:kx="0" w14:ky="0" w14:algn="none">
+          <w14:srgbClr w14:val="000000"/>
+        </w14:shadow>
+        <w14:textOutline w14:w="0" w14:cap="rnd" w14:cmpd="sng" w14:algn="ctr">
+          <w14:noFill/>
+          <w14:prstDash w14:val="solid"/>
+          <w14:bevel/>
+        </w14:textOutline>
+        <w14:textFill>
+          <w14:solidFill>
+            <w14:srgbClr w14:val="000000"/>
+          </w14:solidFill>
+        </w14:textFill>
       </w:rPr>
     </w:lvl>
     <w:lvl w:ilvl="4" w:tplc="2886E0EA">
@@ -11654,9 +12731,6 @@
         <w:smallCaps w:val="0"/>
         <w:strike w:val="0"/>
         <w:dstrike w:val="0"/>
-        <w:outline w:val="0"/>
-        <w:emboss w:val="0"/>
-        <w:imprint w:val="0"/>
         <w:spacing w:val="0"/>
         <w:w w:val="100"/>
         <w:kern w:val="0"/>
@@ -11665,6 +12739,19 @@
         <w:szCs w:val="24"/>
         <w:highlight w:val="none"/>
         <w:vertAlign w:val="baseline"/>
+        <w14:shadow w14:blurRad="0" w14:dist="0" w14:dir="0" w14:sx="0" w14:sy="0" w14:kx="0" w14:ky="0" w14:algn="none">
+          <w14:srgbClr w14:val="000000"/>
+        </w14:shadow>
+        <w14:textOutline w14:w="0" w14:cap="rnd" w14:cmpd="sng" w14:algn="ctr">
+          <w14:noFill/>
+          <w14:prstDash w14:val="solid"/>
+          <w14:bevel/>
+        </w14:textOutline>
+        <w14:textFill>
+          <w14:solidFill>
+            <w14:srgbClr w14:val="000000"/>
+          </w14:solidFill>
+        </w14:textFill>
       </w:rPr>
     </w:lvl>
     <w:lvl w:ilvl="5" w:tplc="2182EA76">
@@ -11681,9 +12768,6 @@
         <w:smallCaps w:val="0"/>
         <w:strike w:val="0"/>
         <w:dstrike w:val="0"/>
-        <w:outline w:val="0"/>
-        <w:emboss w:val="0"/>
-        <w:imprint w:val="0"/>
         <w:spacing w:val="0"/>
         <w:w w:val="100"/>
         <w:kern w:val="0"/>
@@ -11692,6 +12776,19 @@
         <w:szCs w:val="24"/>
         <w:highlight w:val="none"/>
         <w:vertAlign w:val="baseline"/>
+        <w14:shadow w14:blurRad="0" w14:dist="0" w14:dir="0" w14:sx="0" w14:sy="0" w14:kx="0" w14:ky="0" w14:algn="none">
+          <w14:srgbClr w14:val="000000"/>
+        </w14:shadow>
+        <w14:textOutline w14:w="0" w14:cap="rnd" w14:cmpd="sng" w14:algn="ctr">
+          <w14:noFill/>
+          <w14:prstDash w14:val="solid"/>
+          <w14:bevel/>
+        </w14:textOutline>
+        <w14:textFill>
+          <w14:solidFill>
+            <w14:srgbClr w14:val="000000"/>
+          </w14:solidFill>
+        </w14:textFill>
       </w:rPr>
     </w:lvl>
     <w:lvl w:ilvl="6" w:tplc="311C7ED8">
@@ -11708,9 +12805,6 @@
         <w:smallCaps w:val="0"/>
         <w:strike w:val="0"/>
         <w:dstrike w:val="0"/>
-        <w:outline w:val="0"/>
-        <w:emboss w:val="0"/>
-        <w:imprint w:val="0"/>
         <w:spacing w:val="0"/>
         <w:w w:val="100"/>
         <w:kern w:val="0"/>
@@ -11719,6 +12813,19 @@
         <w:szCs w:val="24"/>
         <w:highlight w:val="none"/>
         <w:vertAlign w:val="baseline"/>
+        <w14:shadow w14:blurRad="0" w14:dist="0" w14:dir="0" w14:sx="0" w14:sy="0" w14:kx="0" w14:ky="0" w14:algn="none">
+          <w14:srgbClr w14:val="000000"/>
+        </w14:shadow>
+        <w14:textOutline w14:w="0" w14:cap="rnd" w14:cmpd="sng" w14:algn="ctr">
+          <w14:noFill/>
+          <w14:prstDash w14:val="solid"/>
+          <w14:bevel/>
+        </w14:textOutline>
+        <w14:textFill>
+          <w14:solidFill>
+            <w14:srgbClr w14:val="000000"/>
+          </w14:solidFill>
+        </w14:textFill>
       </w:rPr>
     </w:lvl>
     <w:lvl w:ilvl="7" w:tplc="9EAEF308">
@@ -11735,9 +12842,6 @@
         <w:smallCaps w:val="0"/>
         <w:strike w:val="0"/>
         <w:dstrike w:val="0"/>
-        <w:outline w:val="0"/>
-        <w:emboss w:val="0"/>
-        <w:imprint w:val="0"/>
         <w:spacing w:val="0"/>
         <w:w w:val="100"/>
         <w:kern w:val="0"/>
@@ -11746,6 +12850,19 @@
         <w:szCs w:val="24"/>
         <w:highlight w:val="none"/>
         <w:vertAlign w:val="baseline"/>
+        <w14:shadow w14:blurRad="0" w14:dist="0" w14:dir="0" w14:sx="0" w14:sy="0" w14:kx="0" w14:ky="0" w14:algn="none">
+          <w14:srgbClr w14:val="000000"/>
+        </w14:shadow>
+        <w14:textOutline w14:w="0" w14:cap="rnd" w14:cmpd="sng" w14:algn="ctr">
+          <w14:noFill/>
+          <w14:prstDash w14:val="solid"/>
+          <w14:bevel/>
+        </w14:textOutline>
+        <w14:textFill>
+          <w14:solidFill>
+            <w14:srgbClr w14:val="000000"/>
+          </w14:solidFill>
+        </w14:textFill>
       </w:rPr>
     </w:lvl>
     <w:lvl w:ilvl="8" w:tplc="FBBE3C9E">
@@ -11762,9 +12879,6 @@
         <w:smallCaps w:val="0"/>
         <w:strike w:val="0"/>
         <w:dstrike w:val="0"/>
-        <w:outline w:val="0"/>
-        <w:emboss w:val="0"/>
-        <w:imprint w:val="0"/>
         <w:spacing w:val="0"/>
         <w:w w:val="100"/>
         <w:kern w:val="0"/>
@@ -11773,6 +12887,19 @@
         <w:szCs w:val="24"/>
         <w:highlight w:val="none"/>
         <w:vertAlign w:val="baseline"/>
+        <w14:shadow w14:blurRad="0" w14:dist="0" w14:dir="0" w14:sx="0" w14:sy="0" w14:kx="0" w14:ky="0" w14:algn="none">
+          <w14:srgbClr w14:val="000000"/>
+        </w14:shadow>
+        <w14:textOutline w14:w="0" w14:cap="rnd" w14:cmpd="sng" w14:algn="ctr">
+          <w14:noFill/>
+          <w14:prstDash w14:val="solid"/>
+          <w14:bevel/>
+        </w14:textOutline>
+        <w14:textFill>
+          <w14:solidFill>
+            <w14:srgbClr w14:val="000000"/>
+          </w14:solidFill>
+        </w14:textFill>
       </w:rPr>
     </w:lvl>
   </w:abstractNum>
@@ -11847,7 +12974,7 @@
 </file>
 
 <file path=word/styles.xml><?xml version="1.0" encoding="utf-8"?>
-<w:styles xmlns:mc="http://schemas.openxmlformats.org/markup-compatibility/2006" xmlns:r="http://schemas.openxmlformats.org/officeDocument/2006/relationships" xmlns:w="http://schemas.openxmlformats.org/wordprocessingml/2006/main" xmlns:w14="http://schemas.microsoft.com/office/word/2010/wordml" xmlns:w15="http://schemas.microsoft.com/office/word/2012/wordml" mc:Ignorable="w14 w15">
+<w:styles xmlns:mc="http://schemas.openxmlformats.org/markup-compatibility/2006" xmlns:r="http://schemas.openxmlformats.org/officeDocument/2006/relationships" xmlns:w="http://schemas.openxmlformats.org/wordprocessingml/2006/main" xmlns:w14="http://schemas.microsoft.com/office/word/2010/wordml" mc:Ignorable="w14">
   <w:docDefaults>
     <w:rPrDefault>
       <w:rPr>
@@ -11857,380 +12984,144 @@
     </w:rPrDefault>
     <w:pPrDefault/>
   </w:docDefaults>
-  <w:latentStyles w:defLockedState="0" w:defUIPriority="99" w:defSemiHidden="0" w:defUnhideWhenUsed="0" w:defQFormat="0" w:count="382">
-    <w:lsdException w:name="Normal" w:uiPriority="0" w:qFormat="1"/>
-    <w:lsdException w:name="heading 1" w:uiPriority="9" w:qFormat="1"/>
-    <w:lsdException w:name="heading 2" w:uiPriority="0" w:qFormat="1"/>
-    <w:lsdException w:name="heading 3" w:uiPriority="9" w:qFormat="1"/>
-    <w:lsdException w:name="heading 4" w:semiHidden="1" w:uiPriority="9" w:unhideWhenUsed="1" w:qFormat="1"/>
-    <w:lsdException w:name="heading 5" w:uiPriority="9" w:qFormat="1"/>
-    <w:lsdException w:name="heading 6" w:uiPriority="9" w:qFormat="1"/>
-    <w:lsdException w:name="heading 7" w:uiPriority="9" w:qFormat="1"/>
-    <w:lsdException w:name="heading 8" w:uiPriority="9" w:qFormat="1"/>
-    <w:lsdException w:name="heading 9" w:uiPriority="9" w:qFormat="1"/>
-    <w:lsdException w:name="index 1" w:semiHidden="1" w:unhideWhenUsed="1"/>
-    <w:lsdException w:name="index 2" w:semiHidden="1" w:unhideWhenUsed="1"/>
-    <w:lsdException w:name="index 3" w:semiHidden="1" w:unhideWhenUsed="1"/>
-    <w:lsdException w:name="index 4" w:semiHidden="1" w:unhideWhenUsed="1"/>
-    <w:lsdException w:name="index 5" w:semiHidden="1" w:unhideWhenUsed="1"/>
-    <w:lsdException w:name="index 6" w:semiHidden="1" w:unhideWhenUsed="1"/>
-    <w:lsdException w:name="index 7" w:semiHidden="1" w:unhideWhenUsed="1"/>
-    <w:lsdException w:name="index 8" w:semiHidden="1" w:unhideWhenUsed="1"/>
-    <w:lsdException w:name="index 9" w:semiHidden="1" w:unhideWhenUsed="1"/>
-    <w:lsdException w:name="toc 1" w:semiHidden="1" w:uiPriority="39" w:unhideWhenUsed="1"/>
-    <w:lsdException w:name="toc 2" w:semiHidden="1" w:uiPriority="39" w:unhideWhenUsed="1"/>
-    <w:lsdException w:name="toc 3" w:semiHidden="1" w:uiPriority="39" w:unhideWhenUsed="1"/>
-    <w:lsdException w:name="toc 4" w:semiHidden="1" w:uiPriority="39" w:unhideWhenUsed="1"/>
-    <w:lsdException w:name="toc 5" w:semiHidden="1" w:uiPriority="39" w:unhideWhenUsed="1"/>
-    <w:lsdException w:name="toc 6" w:semiHidden="1" w:uiPriority="39" w:unhideWhenUsed="1"/>
-    <w:lsdException w:name="toc 7" w:semiHidden="1" w:uiPriority="39" w:unhideWhenUsed="1"/>
-    <w:lsdException w:name="toc 8" w:semiHidden="1" w:uiPriority="39" w:unhideWhenUsed="1"/>
-    <w:lsdException w:name="toc 9" w:semiHidden="1" w:uiPriority="39" w:unhideWhenUsed="1"/>
-    <w:lsdException w:name="Normal Indent" w:semiHidden="1" w:unhideWhenUsed="1"/>
-    <w:lsdException w:name="footnote text" w:semiHidden="1" w:unhideWhenUsed="1"/>
-    <w:lsdException w:name="annotation text" w:semiHidden="1" w:unhideWhenUsed="1"/>
-    <w:lsdException w:name="header" w:semiHidden="1" w:unhideWhenUsed="1"/>
-    <w:lsdException w:name="footer" w:semiHidden="1" w:unhideWhenUsed="1"/>
-    <w:lsdException w:name="index heading" w:semiHidden="1" w:unhideWhenUsed="1"/>
-    <w:lsdException w:name="caption" w:semiHidden="1" w:uiPriority="35" w:unhideWhenUsed="1" w:qFormat="1"/>
-    <w:lsdException w:name="table of figures" w:semiHidden="1" w:unhideWhenUsed="1"/>
-    <w:lsdException w:name="envelope address" w:semiHidden="1" w:unhideWhenUsed="1"/>
-    <w:lsdException w:name="envelope return" w:semiHidden="1" w:unhideWhenUsed="1"/>
-    <w:lsdException w:name="footnote reference" w:semiHidden="1" w:unhideWhenUsed="1"/>
-    <w:lsdException w:name="annotation reference" w:semiHidden="1" w:unhideWhenUsed="1"/>
-    <w:lsdException w:name="line number" w:semiHidden="1" w:unhideWhenUsed="1"/>
-    <w:lsdException w:name="page number" w:semiHidden="1" w:unhideWhenUsed="1"/>
-    <w:lsdException w:name="endnote reference" w:semiHidden="1" w:unhideWhenUsed="1"/>
-    <w:lsdException w:name="endnote text" w:semiHidden="1" w:unhideWhenUsed="1"/>
-    <w:lsdException w:name="table of authorities" w:semiHidden="1" w:unhideWhenUsed="1"/>
-    <w:lsdException w:name="macro" w:semiHidden="1" w:unhideWhenUsed="1"/>
-    <w:lsdException w:name="toa heading" w:semiHidden="1" w:unhideWhenUsed="1"/>
-    <w:lsdException w:name="List" w:semiHidden="1" w:unhideWhenUsed="1"/>
-    <w:lsdException w:name="List Bullet" w:semiHidden="1" w:unhideWhenUsed="1"/>
-    <w:lsdException w:name="List Number" w:semiHidden="1" w:unhideWhenUsed="1"/>
-    <w:lsdException w:name="List 2" w:semiHidden="1" w:unhideWhenUsed="1"/>
-    <w:lsdException w:name="List 3" w:semiHidden="1" w:unhideWhenUsed="1"/>
-    <w:lsdException w:name="List 4" w:semiHidden="1" w:unhideWhenUsed="1"/>
-    <w:lsdException w:name="List 5" w:semiHidden="1" w:unhideWhenUsed="1"/>
-    <w:lsdException w:name="List Bullet 2" w:semiHidden="1" w:unhideWhenUsed="1"/>
-    <w:lsdException w:name="List Bullet 3" w:semiHidden="1" w:unhideWhenUsed="1"/>
-    <w:lsdException w:name="List Bullet 4" w:semiHidden="1" w:unhideWhenUsed="1"/>
-    <w:lsdException w:name="List Bullet 5" w:semiHidden="1" w:unhideWhenUsed="1"/>
-    <w:lsdException w:name="List Number 2" w:semiHidden="1" w:unhideWhenUsed="1"/>
-    <w:lsdException w:name="List Number 3" w:semiHidden="1" w:unhideWhenUsed="1"/>
-    <w:lsdException w:name="List Number 4" w:semiHidden="1" w:unhideWhenUsed="1"/>
-    <w:lsdException w:name="List Number 5" w:semiHidden="1" w:unhideWhenUsed="1"/>
-    <w:lsdException w:name="Title" w:uiPriority="10" w:qFormat="1"/>
-    <w:lsdException w:name="Closing" w:semiHidden="1" w:unhideWhenUsed="1"/>
-    <w:lsdException w:name="Signature" w:semiHidden="1" w:unhideWhenUsed="1"/>
-    <w:lsdException w:name="Default Paragraph Font" w:semiHidden="1" w:uiPriority="1" w:unhideWhenUsed="1"/>
-    <w:lsdException w:name="Body Text" w:semiHidden="1" w:unhideWhenUsed="1"/>
-    <w:lsdException w:name="Body Text Indent" w:semiHidden="1" w:unhideWhenUsed="1"/>
-    <w:lsdException w:name="List Continue" w:semiHidden="1" w:unhideWhenUsed="1"/>
-    <w:lsdException w:name="List Continue 2" w:semiHidden="1" w:unhideWhenUsed="1"/>
-    <w:lsdException w:name="List Continue 3" w:semiHidden="1" w:unhideWhenUsed="1"/>
-    <w:lsdException w:name="List Continue 4" w:semiHidden="1" w:unhideWhenUsed="1"/>
-    <w:lsdException w:name="List Continue 5" w:semiHidden="1" w:unhideWhenUsed="1"/>
-    <w:lsdException w:name="Message Header" w:semiHidden="1" w:unhideWhenUsed="1"/>
-    <w:lsdException w:name="Subtitle" w:uiPriority="11" w:qFormat="1"/>
-    <w:lsdException w:name="Salutation" w:semiHidden="1" w:unhideWhenUsed="1"/>
-    <w:lsdException w:name="Date" w:semiHidden="1" w:unhideWhenUsed="1"/>
-    <w:lsdException w:name="Body Text First Indent" w:semiHidden="1" w:unhideWhenUsed="1"/>
-    <w:lsdException w:name="Body Text First Indent 2" w:semiHidden="1" w:unhideWhenUsed="1"/>
-    <w:lsdException w:name="Note Heading" w:semiHidden="1" w:unhideWhenUsed="1"/>
-    <w:lsdException w:name="Body Text 2" w:semiHidden="1" w:unhideWhenUsed="1"/>
-    <w:lsdException w:name="Body Text 3" w:semiHidden="1" w:unhideWhenUsed="1"/>
-    <w:lsdException w:name="Body Text Indent 2" w:semiHidden="1" w:unhideWhenUsed="1"/>
-    <w:lsdException w:name="Body Text Indent 3" w:semiHidden="1" w:unhideWhenUsed="1"/>
-    <w:lsdException w:name="Block Text" w:semiHidden="1" w:unhideWhenUsed="1"/>
-    <w:lsdException w:name="Hyperlink" w:semiHidden="1" w:unhideWhenUsed="1"/>
-    <w:lsdException w:name="FollowedHyperlink" w:semiHidden="1" w:unhideWhenUsed="1"/>
-    <w:lsdException w:name="Strong" w:uiPriority="22" w:qFormat="1"/>
-    <w:lsdException w:name="Emphasis" w:uiPriority="20" w:qFormat="1"/>
-    <w:lsdException w:name="Document Map" w:semiHidden="1" w:unhideWhenUsed="1"/>
-    <w:lsdException w:name="Plain Text" w:semiHidden="1" w:unhideWhenUsed="1"/>
-    <w:lsdException w:name="E-mail Signature" w:semiHidden="1" w:unhideWhenUsed="1"/>
-    <w:lsdException w:name="HTML Top of Form" w:semiHidden="1" w:unhideWhenUsed="1"/>
-    <w:lsdException w:name="HTML Bottom of Form" w:semiHidden="1" w:unhideWhenUsed="1"/>
-    <w:lsdException w:name="Normal (Web)" w:semiHidden="1" w:unhideWhenUsed="1"/>
-    <w:lsdException w:name="HTML Acronym" w:semiHidden="1" w:unhideWhenUsed="1"/>
-    <w:lsdException w:name="HTML Address" w:semiHidden="1" w:unhideWhenUsed="1"/>
-    <w:lsdException w:name="HTML Cite" w:semiHidden="1" w:unhideWhenUsed="1"/>
-    <w:lsdException w:name="HTML Code" w:semiHidden="1" w:unhideWhenUsed="1"/>
-    <w:lsdException w:name="HTML Definition" w:semiHidden="1" w:unhideWhenUsed="1"/>
-    <w:lsdException w:name="HTML Keyboard" w:semiHidden="1" w:unhideWhenUsed="1"/>
-    <w:lsdException w:name="HTML Preformatted" w:semiHidden="1" w:unhideWhenUsed="1"/>
-    <w:lsdException w:name="HTML Sample" w:semiHidden="1" w:unhideWhenUsed="1"/>
-    <w:lsdException w:name="HTML Typewriter" w:semiHidden="1" w:unhideWhenUsed="1"/>
-    <w:lsdException w:name="HTML Variable" w:semiHidden="1" w:unhideWhenUsed="1"/>
-    <w:lsdException w:name="Normal Table" w:semiHidden="1" w:unhideWhenUsed="1"/>
-    <w:lsdException w:name="annotation subject" w:semiHidden="1" w:unhideWhenUsed="1"/>
-    <w:lsdException w:name="No List" w:semiHidden="1" w:unhideWhenUsed="1"/>
-    <w:lsdException w:name="Outline List 1" w:semiHidden="1" w:unhideWhenUsed="1"/>
-    <w:lsdException w:name="Outline List 2" w:semiHidden="1" w:unhideWhenUsed="1"/>
-    <w:lsdException w:name="Outline List 3" w:semiHidden="1" w:unhideWhenUsed="1"/>
-    <w:lsdException w:name="Table Simple 1" w:semiHidden="1" w:unhideWhenUsed="1"/>
-    <w:lsdException w:name="Table Simple 2" w:semiHidden="1" w:unhideWhenUsed="1"/>
-    <w:lsdException w:name="Table Simple 3" w:semiHidden="1" w:unhideWhenUsed="1"/>
-    <w:lsdException w:name="Table Classic 1" w:semiHidden="1" w:unhideWhenUsed="1"/>
-    <w:lsdException w:name="Table Classic 2" w:semiHidden="1" w:unhideWhenUsed="1"/>
-    <w:lsdException w:name="Table Classic 3" w:semiHidden="1" w:unhideWhenUsed="1"/>
-    <w:lsdException w:name="Table Classic 4" w:semiHidden="1" w:unhideWhenUsed="1"/>
-    <w:lsdException w:name="Table Colorful 1" w:semiHidden="1" w:unhideWhenUsed="1"/>
-    <w:lsdException w:name="Table Colorful 2" w:semiHidden="1" w:unhideWhenUsed="1"/>
-    <w:lsdException w:name="Table Colorful 3" w:semiHidden="1" w:unhideWhenUsed="1"/>
-    <w:lsdException w:name="Table Columns 1" w:semiHidden="1" w:unhideWhenUsed="1"/>
-    <w:lsdException w:name="Table Columns 2" w:semiHidden="1" w:unhideWhenUsed="1"/>
-    <w:lsdException w:name="Table Columns 3" w:semiHidden="1" w:unhideWhenUsed="1"/>
-    <w:lsdException w:name="Table Columns 4" w:semiHidden="1" w:unhideWhenUsed="1"/>
-    <w:lsdException w:name="Table Columns 5" w:semiHidden="1" w:unhideWhenUsed="1"/>
-    <w:lsdException w:name="Table Grid 1" w:semiHidden="1" w:unhideWhenUsed="1"/>
-    <w:lsdException w:name="Table Grid 2" w:semiHidden="1" w:unhideWhenUsed="1"/>
-    <w:lsdException w:name="Table Grid 3" w:semiHidden="1" w:unhideWhenUsed="1"/>
-    <w:lsdException w:name="Table Grid 4" w:semiHidden="1" w:unhideWhenUsed="1"/>
-    <w:lsdException w:name="Table Grid 5" w:semiHidden="1" w:unhideWhenUsed="1"/>
-    <w:lsdException w:name="Table Grid 6" w:semiHidden="1" w:unhideWhenUsed="1"/>
-    <w:lsdException w:name="Table Grid 7" w:semiHidden="1" w:unhideWhenUsed="1"/>
-    <w:lsdException w:name="Table Grid 8" w:semiHidden="1" w:unhideWhenUsed="1"/>
-    <w:lsdException w:name="Table List 1" w:semiHidden="1" w:unhideWhenUsed="1"/>
-    <w:lsdException w:name="Table List 2" w:semiHidden="1" w:unhideWhenUsed="1"/>
-    <w:lsdException w:name="Table List 3" w:semiHidden="1" w:unhideWhenUsed="1"/>
-    <w:lsdException w:name="Table List 4" w:semiHidden="1" w:unhideWhenUsed="1"/>
-    <w:lsdException w:name="Table List 5" w:semiHidden="1" w:unhideWhenUsed="1"/>
-    <w:lsdException w:name="Table List 6" w:semiHidden="1" w:unhideWhenUsed="1"/>
-    <w:lsdException w:name="Table List 7" w:semiHidden="1" w:unhideWhenUsed="1"/>
-    <w:lsdException w:name="Table List 8" w:semiHidden="1" w:unhideWhenUsed="1"/>
-    <w:lsdException w:name="Table 3D effects 1" w:semiHidden="1" w:unhideWhenUsed="1"/>
-    <w:lsdException w:name="Table 3D effects 2" w:semiHidden="1" w:unhideWhenUsed="1"/>
-    <w:lsdException w:name="Table 3D effects 3" w:semiHidden="1" w:unhideWhenUsed="1"/>
-    <w:lsdException w:name="Table Contemporary" w:semiHidden="1" w:unhideWhenUsed="1"/>
-    <w:lsdException w:name="Table Elegant" w:semiHidden="1" w:unhideWhenUsed="1"/>
-    <w:lsdException w:name="Table Professional" w:semiHidden="1" w:unhideWhenUsed="1"/>
-    <w:lsdException w:name="Table Subtle 1" w:semiHidden="1" w:unhideWhenUsed="1"/>
-    <w:lsdException w:name="Table Subtle 2" w:semiHidden="1" w:unhideWhenUsed="1"/>
-    <w:lsdException w:name="Table Web 1" w:semiHidden="1" w:unhideWhenUsed="1"/>
-    <w:lsdException w:name="Table Web 2" w:semiHidden="1" w:unhideWhenUsed="1"/>
-    <w:lsdException w:name="Table Web 3" w:semiHidden="1" w:unhideWhenUsed="1"/>
-    <w:lsdException w:name="Balloon Text" w:semiHidden="1" w:unhideWhenUsed="1"/>
-    <w:lsdException w:name="Table Grid" w:uiPriority="59"/>
-    <w:lsdException w:name="Table Theme" w:semiHidden="1" w:unhideWhenUsed="1"/>
-    <w:lsdException w:name="Placeholder Text" w:semiHidden="1"/>
-    <w:lsdException w:name="No Spacing" w:uiPriority="1" w:qFormat="1"/>
-    <w:lsdException w:name="Light Shading" w:uiPriority="60"/>
-    <w:lsdException w:name="Light List" w:uiPriority="61"/>
-    <w:lsdException w:name="Light Grid" w:uiPriority="62"/>
-    <w:lsdException w:name="Medium Shading 1" w:uiPriority="63"/>
-    <w:lsdException w:name="Medium Shading 2" w:uiPriority="64"/>
-    <w:lsdException w:name="Medium List 1" w:uiPriority="65"/>
-    <w:lsdException w:name="Medium List 2" w:uiPriority="66"/>
-    <w:lsdException w:name="Medium Grid 1" w:uiPriority="67"/>
-    <w:lsdException w:name="Medium Grid 2" w:uiPriority="68"/>
-    <w:lsdException w:name="Medium Grid 3" w:uiPriority="69"/>
-    <w:lsdException w:name="Dark List" w:uiPriority="70"/>
-    <w:lsdException w:name="Colorful Shading" w:uiPriority="71"/>
-    <w:lsdException w:name="Colorful List" w:uiPriority="72"/>
-    <w:lsdException w:name="Colorful Grid" w:uiPriority="73"/>
-    <w:lsdException w:name="Light Shading Accent 1" w:uiPriority="60"/>
-    <w:lsdException w:name="Light List Accent 1" w:uiPriority="61"/>
-    <w:lsdException w:name="Light Grid Accent 1" w:uiPriority="62"/>
-    <w:lsdException w:name="Medium Shading 1 Accent 1" w:uiPriority="63"/>
-    <w:lsdException w:name="Medium Shading 2 Accent 1" w:uiPriority="64"/>
-    <w:lsdException w:name="Medium List 1 Accent 1" w:uiPriority="65"/>
-    <w:lsdException w:name="Revision" w:semiHidden="1"/>
-    <w:lsdException w:name="List Paragraph" w:uiPriority="34" w:qFormat="1"/>
-    <w:lsdException w:name="Quote" w:uiPriority="29" w:qFormat="1"/>
-    <w:lsdException w:name="Intense Quote" w:uiPriority="30" w:qFormat="1"/>
-    <w:lsdException w:name="Medium List 2 Accent 1" w:uiPriority="66"/>
-    <w:lsdException w:name="Medium Grid 1 Accent 1" w:uiPriority="67"/>
-    <w:lsdException w:name="Medium Grid 2 Accent 1" w:uiPriority="68"/>
-    <w:lsdException w:name="Medium Grid 3 Accent 1" w:uiPriority="69"/>
-    <w:lsdException w:name="Dark List Accent 1" w:uiPriority="70"/>
-    <w:lsdException w:name="Colorful Shading Accent 1" w:uiPriority="71"/>
-    <w:lsdException w:name="Colorful List Accent 1" w:uiPriority="72"/>
-    <w:lsdException w:name="Colorful Grid Accent 1" w:uiPriority="73"/>
-    <w:lsdException w:name="Light Shading Accent 2" w:uiPriority="60"/>
-    <w:lsdException w:name="Light List Accent 2" w:uiPriority="61"/>
-    <w:lsdException w:name="Light Grid Accent 2" w:uiPriority="62"/>
-    <w:lsdException w:name="Medium Shading 1 Accent 2" w:uiPriority="63"/>
-    <w:lsdException w:name="Medium Shading 2 Accent 2" w:uiPriority="64"/>
-    <w:lsdException w:name="Medium List 1 Accent 2" w:uiPriority="65"/>
-    <w:lsdException w:name="Medium List 2 Accent 2" w:uiPriority="66"/>
-    <w:lsdException w:name="Medium Grid 1 Accent 2" w:uiPriority="67"/>
-    <w:lsdException w:name="Medium Grid 2 Accent 2" w:uiPriority="68"/>
-    <w:lsdException w:name="Medium Grid 3 Accent 2" w:uiPriority="69"/>
-    <w:lsdException w:name="Dark List Accent 2" w:uiPriority="70"/>
-    <w:lsdException w:name="Colorful Shading Accent 2" w:uiPriority="71"/>
-    <w:lsdException w:name="Colorful List Accent 2" w:uiPriority="72"/>
-    <w:lsdException w:name="Colorful Grid Accent 2" w:uiPriority="73"/>
-    <w:lsdException w:name="Light Shading Accent 3" w:uiPriority="60"/>
-    <w:lsdException w:name="Light List Accent 3" w:uiPriority="61"/>
-    <w:lsdException w:name="Light Grid Accent 3" w:uiPriority="62"/>
-    <w:lsdException w:name="Medium Shading 1 Accent 3" w:uiPriority="63"/>
-    <w:lsdException w:name="Medium Shading 2 Accent 3" w:uiPriority="64"/>
-    <w:lsdException w:name="Medium List 1 Accent 3" w:uiPriority="65"/>
-    <w:lsdException w:name="Medium List 2 Accent 3" w:uiPriority="66"/>
-    <w:lsdException w:name="Medium Grid 1 Accent 3" w:uiPriority="67"/>
-    <w:lsdException w:name="Medium Grid 2 Accent 3" w:uiPriority="68"/>
-    <w:lsdException w:name="Medium Grid 3 Accent 3" w:uiPriority="69"/>
-    <w:lsdException w:name="Dark List Accent 3" w:uiPriority="70"/>
-    <w:lsdException w:name="Colorful Shading Accent 3" w:uiPriority="71"/>
-    <w:lsdException w:name="Colorful List Accent 3" w:uiPriority="72"/>
-    <w:lsdException w:name="Colorful Grid Accent 3" w:uiPriority="73"/>
-    <w:lsdException w:name="Light Shading Accent 4" w:uiPriority="60"/>
-    <w:lsdException w:name="Light List Accent 4" w:uiPriority="61"/>
-    <w:lsdException w:name="Light Grid Accent 4" w:uiPriority="62"/>
-    <w:lsdException w:name="Medium Shading 1 Accent 4" w:uiPriority="63"/>
-    <w:lsdException w:name="Medium Shading 2 Accent 4" w:uiPriority="64"/>
-    <w:lsdException w:name="Medium List 1 Accent 4" w:uiPriority="65"/>
-    <w:lsdException w:name="Medium List 2 Accent 4" w:uiPriority="66"/>
-    <w:lsdException w:name="Medium Grid 1 Accent 4" w:uiPriority="67"/>
-    <w:lsdException w:name="Medium Grid 2 Accent 4" w:uiPriority="68"/>
-    <w:lsdException w:name="Medium Grid 3 Accent 4" w:uiPriority="69"/>
-    <w:lsdException w:name="Dark List Accent 4" w:uiPriority="70"/>
-    <w:lsdException w:name="Colorful Shading Accent 4" w:uiPriority="71"/>
-    <w:lsdException w:name="Colorful List Accent 4" w:uiPriority="72"/>
-    <w:lsdException w:name="Colorful Grid Accent 4" w:uiPriority="73"/>
-    <w:lsdException w:name="Light Shading Accent 5" w:uiPriority="60"/>
-    <w:lsdException w:name="Light List Accent 5" w:uiPriority="61"/>
-    <w:lsdException w:name="Light Grid Accent 5" w:uiPriority="62"/>
-    <w:lsdException w:name="Medium Shading 1 Accent 5" w:uiPriority="63"/>
-    <w:lsdException w:name="Medium Shading 2 Accent 5" w:uiPriority="64"/>
-    <w:lsdException w:name="Medium List 1 Accent 5" w:uiPriority="65"/>
-    <w:lsdException w:name="Medium List 2 Accent 5" w:uiPriority="66"/>
-    <w:lsdException w:name="Medium Grid 1 Accent 5" w:uiPriority="67"/>
-    <w:lsdException w:name="Medium Grid 2 Accent 5" w:uiPriority="68"/>
-    <w:lsdException w:name="Medium Grid 3 Accent 5" w:uiPriority="69"/>
-    <w:lsdException w:name="Dark List Accent 5" w:uiPriority="70"/>
-    <w:lsdException w:name="Colorful Shading Accent 5" w:uiPriority="71"/>
-    <w:lsdException w:name="Colorful List Accent 5" w:uiPriority="72"/>
-    <w:lsdException w:name="Colorful Grid Accent 5" w:uiPriority="73"/>
-    <w:lsdException w:name="Light Shading Accent 6" w:uiPriority="60"/>
-    <w:lsdException w:name="Light List Accent 6" w:uiPriority="61"/>
-    <w:lsdException w:name="Light Grid Accent 6" w:uiPriority="62"/>
-    <w:lsdException w:name="Medium Shading 1 Accent 6" w:uiPriority="63"/>
-    <w:lsdException w:name="Medium Shading 2 Accent 6" w:uiPriority="64"/>
-    <w:lsdException w:name="Medium List 1 Accent 6" w:uiPriority="65"/>
-    <w:lsdException w:name="Medium List 2 Accent 6" w:uiPriority="66"/>
-    <w:lsdException w:name="Medium Grid 1 Accent 6" w:uiPriority="67"/>
-    <w:lsdException w:name="Medium Grid 2 Accent 6" w:uiPriority="68"/>
-    <w:lsdException w:name="Medium Grid 3 Accent 6" w:uiPriority="69"/>
-    <w:lsdException w:name="Dark List Accent 6" w:uiPriority="70"/>
-    <w:lsdException w:name="Colorful Shading Accent 6" w:uiPriority="71"/>
-    <w:lsdException w:name="Colorful List Accent 6" w:uiPriority="72"/>
-    <w:lsdException w:name="Colorful Grid Accent 6" w:uiPriority="73"/>
-    <w:lsdException w:name="Subtle Emphasis" w:uiPriority="19" w:qFormat="1"/>
-    <w:lsdException w:name="Intense Emphasis" w:uiPriority="21" w:qFormat="1"/>
-    <w:lsdException w:name="Subtle Reference" w:uiPriority="31" w:qFormat="1"/>
-    <w:lsdException w:name="Intense Reference" w:uiPriority="32" w:qFormat="1"/>
-    <w:lsdException w:name="Book Title" w:uiPriority="33" w:qFormat="1"/>
-    <w:lsdException w:name="Bibliography" w:semiHidden="1" w:uiPriority="37" w:unhideWhenUsed="1"/>
-    <w:lsdException w:name="TOC Heading" w:semiHidden="1" w:uiPriority="39" w:unhideWhenUsed="1" w:qFormat="1"/>
-    <w:lsdException w:name="Plain Table 1" w:uiPriority="41"/>
-    <w:lsdException w:name="Plain Table 2" w:uiPriority="42"/>
-    <w:lsdException w:name="Plain Table 3" w:uiPriority="43"/>
-    <w:lsdException w:name="Plain Table 4" w:uiPriority="44"/>
-    <w:lsdException w:name="Plain Table 5" w:uiPriority="45"/>
-    <w:lsdException w:name="Grid Table Light" w:uiPriority="40"/>
-    <w:lsdException w:name="Grid Table 1 Light" w:uiPriority="46"/>
-    <w:lsdException w:name="Grid Table 2" w:uiPriority="47"/>
-    <w:lsdException w:name="Grid Table 3" w:uiPriority="48"/>
-    <w:lsdException w:name="Grid Table 4" w:uiPriority="49"/>
-    <w:lsdException w:name="Grid Table 5 Dark" w:uiPriority="50"/>
-    <w:lsdException w:name="Grid Table 6 Colorful" w:uiPriority="51"/>
-    <w:lsdException w:name="Grid Table 7 Colorful" w:uiPriority="52"/>
-    <w:lsdException w:name="Grid Table 1 Light Accent 1" w:uiPriority="46"/>
-    <w:lsdException w:name="Grid Table 2 Accent 1" w:uiPriority="47"/>
-    <w:lsdException w:name="Grid Table 3 Accent 1" w:uiPriority="48"/>
-    <w:lsdException w:name="Grid Table 4 Accent 1" w:uiPriority="49"/>
-    <w:lsdException w:name="Grid Table 5 Dark Accent 1" w:uiPriority="50"/>
-    <w:lsdException w:name="Grid Table 6 Colorful Accent 1" w:uiPriority="51"/>
-    <w:lsdException w:name="Grid Table 7 Colorful Accent 1" w:uiPriority="52"/>
-    <w:lsdException w:name="Grid Table 1 Light Accent 2" w:uiPriority="46"/>
-    <w:lsdException w:name="Grid Table 2 Accent 2" w:uiPriority="47"/>
-    <w:lsdException w:name="Grid Table 3 Accent 2" w:uiPriority="48"/>
-    <w:lsdException w:name="Grid Table 4 Accent 2" w:uiPriority="49"/>
-    <w:lsdException w:name="Grid Table 5 Dark Accent 2" w:uiPriority="50"/>
-    <w:lsdException w:name="Grid Table 6 Colorful Accent 2" w:uiPriority="51"/>
-    <w:lsdException w:name="Grid Table 7 Colorful Accent 2" w:uiPriority="52"/>
-    <w:lsdException w:name="Grid Table 1 Light Accent 3" w:uiPriority="46"/>
-    <w:lsdException w:name="Grid Table 2 Accent 3" w:uiPriority="47"/>
-    <w:lsdException w:name="Grid Table 3 Accent 3" w:uiPriority="48"/>
-    <w:lsdException w:name="Grid Table 4 Accent 3" w:uiPriority="49"/>
-    <w:lsdException w:name="Grid Table 5 Dark Accent 3" w:uiPriority="50"/>
-    <w:lsdException w:name="Grid Table 6 Colorful Accent 3" w:uiPriority="51"/>
-    <w:lsdException w:name="Grid Table 7 Colorful Accent 3" w:uiPriority="52"/>
-    <w:lsdException w:name="Grid Table 1 Light Accent 4" w:uiPriority="46"/>
-    <w:lsdException w:name="Grid Table 2 Accent 4" w:uiPriority="47"/>
-    <w:lsdException w:name="Grid Table 3 Accent 4" w:uiPriority="48"/>
-    <w:lsdException w:name="Grid Table 4 Accent 4" w:uiPriority="49"/>
-    <w:lsdException w:name="Grid Table 5 Dark Accent 4" w:uiPriority="50"/>
-    <w:lsdException w:name="Grid Table 6 Colorful Accent 4" w:uiPriority="51"/>
-    <w:lsdException w:name="Grid Table 7 Colorful Accent 4" w:uiPriority="52"/>
-    <w:lsdException w:name="Grid Table 1 Light Accent 5" w:uiPriority="46"/>
-    <w:lsdException w:name="Grid Table 2 Accent 5" w:uiPriority="47"/>
-    <w:lsdException w:name="Grid Table 3 Accent 5" w:uiPriority="48"/>
-    <w:lsdException w:name="Grid Table 4 Accent 5" w:uiPriority="49"/>
-    <w:lsdException w:name="Grid Table 5 Dark Accent 5" w:uiPriority="50"/>
-    <w:lsdException w:name="Grid Table 6 Colorful Accent 5" w:uiPriority="51"/>
-    <w:lsdException w:name="Grid Table 7 Colorful Accent 5" w:uiPriority="52"/>
-    <w:lsdException w:name="Grid Table 1 Light Accent 6" w:uiPriority="46"/>
-    <w:lsdException w:name="Grid Table 2 Accent 6" w:uiPriority="47"/>
-    <w:lsdException w:name="Grid Table 3 Accent 6" w:uiPriority="48"/>
-    <w:lsdException w:name="Grid Table 4 Accent 6" w:uiPriority="49"/>
-    <w:lsdException w:name="Grid Table 5 Dark Accent 6" w:uiPriority="50"/>
-    <w:lsdException w:name="Grid Table 6 Colorful Accent 6" w:uiPriority="51"/>
-    <w:lsdException w:name="Grid Table 7 Colorful Accent 6" w:uiPriority="52"/>
-    <w:lsdException w:name="List Table 1 Light" w:uiPriority="46"/>
-    <w:lsdException w:name="List Table 2" w:uiPriority="47"/>
-    <w:lsdException w:name="List Table 3" w:uiPriority="48"/>
-    <w:lsdException w:name="List Table 4" w:uiPriority="49"/>
-    <w:lsdException w:name="List Table 5 Dark" w:uiPriority="50"/>
-    <w:lsdException w:name="List Table 6 Colorful" w:uiPriority="51"/>
-    <w:lsdException w:name="List Table 7 Colorful" w:uiPriority="52"/>
-    <w:lsdException w:name="List Table 1 Light Accent 1" w:uiPriority="46"/>
-    <w:lsdException w:name="List Table 2 Accent 1" w:uiPriority="47"/>
-    <w:lsdException w:name="List Table 3 Accent 1" w:uiPriority="48"/>
-    <w:lsdException w:name="List Table 4 Accent 1" w:uiPriority="49"/>
-    <w:lsdException w:name="List Table 5 Dark Accent 1" w:uiPriority="50"/>
-    <w:lsdException w:name="List Table 6 Colorful Accent 1" w:uiPriority="51"/>
-    <w:lsdException w:name="List Table 7 Colorful Accent 1" w:uiPriority="52"/>
-    <w:lsdException w:name="List Table 1 Light Accent 2" w:uiPriority="46"/>
-    <w:lsdException w:name="List Table 2 Accent 2" w:uiPriority="47"/>
-    <w:lsdException w:name="List Table 3 Accent 2" w:uiPriority="48"/>
-    <w:lsdException w:name="List Table 4 Accent 2" w:uiPriority="49"/>
-    <w:lsdException w:name="List Table 5 Dark Accent 2" w:uiPriority="50"/>
-    <w:lsdException w:name="List Table 6 Colorful Accent 2" w:uiPriority="51"/>
-    <w:lsdException w:name="List Table 7 Colorful Accent 2" w:uiPriority="52"/>
-    <w:lsdException w:name="List Table 1 Light Accent 3" w:uiPriority="46"/>
-    <w:lsdException w:name="List Table 2 Accent 3" w:uiPriority="47"/>
-    <w:lsdException w:name="List Table 3 Accent 3" w:uiPriority="48"/>
-    <w:lsdException w:name="List Table 4 Accent 3" w:uiPriority="49"/>
-    <w:lsdException w:name="List Table 5 Dark Accent 3" w:uiPriority="50"/>
-    <w:lsdException w:name="List Table 6 Colorful Accent 3" w:uiPriority="51"/>
-    <w:lsdException w:name="List Table 7 Colorful Accent 3" w:uiPriority="52"/>
-    <w:lsdException w:name="List Table 1 Light Accent 4" w:uiPriority="46"/>
-    <w:lsdException w:name="List Table 2 Accent 4" w:uiPriority="47"/>
-    <w:lsdException w:name="List Table 3 Accent 4" w:uiPriority="48"/>
-    <w:lsdException w:name="List Table 4 Accent 4" w:uiPriority="49"/>
-    <w:lsdException w:name="List Table 5 Dark Accent 4" w:uiPriority="50"/>
-    <w:lsdException w:name="List Table 6 Colorful Accent 4" w:uiPriority="51"/>
-    <w:lsdException w:name="List Table 7 Colorful Accent 4" w:uiPriority="52"/>
-    <w:lsdException w:name="List Table 1 Light Accent 5" w:uiPriority="46"/>
-    <w:lsdException w:name="List Table 2 Accent 5" w:uiPriority="47"/>
-    <w:lsdException w:name="List Table 3 Accent 5" w:uiPriority="48"/>
-    <w:lsdException w:name="List Table 4 Accent 5" w:uiPriority="49"/>
-    <w:lsdException w:name="List Table 5 Dark Accent 5" w:uiPriority="50"/>
-    <w:lsdException w:name="List Table 6 Colorful Accent 5" w:uiPriority="51"/>
-    <w:lsdException w:name="List Table 7 Colorful Accent 5" w:uiPriority="52"/>
-    <w:lsdException w:name="List Table 1 Light Accent 6" w:uiPriority="46"/>
-    <w:lsdException w:name="List Table 2 Accent 6" w:uiPriority="47"/>
-    <w:lsdException w:name="List Table 3 Accent 6" w:uiPriority="48"/>
-    <w:lsdException w:name="List Table 4 Accent 6" w:uiPriority="49"/>
-    <w:lsdException w:name="List Table 5 Dark Accent 6" w:uiPriority="50"/>
-    <w:lsdException w:name="List Table 6 Colorful Accent 6" w:uiPriority="51"/>
-    <w:lsdException w:name="List Table 7 Colorful Accent 6" w:uiPriority="52"/>
-    <w:lsdException w:name="Mention" w:semiHidden="1" w:unhideWhenUsed="1"/>
-    <w:lsdException w:name="Smart Hyperlink" w:semiHidden="1" w:unhideWhenUsed="1"/>
+  <w:latentStyles w:defLockedState="0" w:defUIPriority="99" w:defSemiHidden="1" w:defUnhideWhenUsed="1" w:defQFormat="0" w:count="267">
+    <w:lsdException w:name="Normal" w:semiHidden="0" w:uiPriority="0" w:unhideWhenUsed="0" w:qFormat="1"/>
+    <w:lsdException w:name="heading 1" w:semiHidden="0" w:uiPriority="9" w:unhideWhenUsed="0" w:qFormat="1"/>
+    <w:lsdException w:name="heading 2" w:semiHidden="0" w:uiPriority="0" w:unhideWhenUsed="0" w:qFormat="1"/>
+    <w:lsdException w:name="heading 3" w:semiHidden="0" w:uiPriority="9" w:unhideWhenUsed="0" w:qFormat="1"/>
+    <w:lsdException w:name="heading 4" w:uiPriority="9" w:qFormat="1"/>
+    <w:lsdException w:name="heading 5" w:semiHidden="0" w:uiPriority="9" w:unhideWhenUsed="0" w:qFormat="1"/>
+    <w:lsdException w:name="heading 6" w:semiHidden="0" w:uiPriority="9" w:unhideWhenUsed="0" w:qFormat="1"/>
+    <w:lsdException w:name="heading 7" w:semiHidden="0" w:uiPriority="9" w:unhideWhenUsed="0" w:qFormat="1"/>
+    <w:lsdException w:name="heading 8" w:semiHidden="0" w:uiPriority="9" w:unhideWhenUsed="0" w:qFormat="1"/>
+    <w:lsdException w:name="heading 9" w:semiHidden="0" w:uiPriority="9" w:unhideWhenUsed="0" w:qFormat="1"/>
+    <w:lsdException w:name="toc 1" w:uiPriority="39"/>
+    <w:lsdException w:name="toc 2" w:uiPriority="39"/>
+    <w:lsdException w:name="toc 3" w:uiPriority="39"/>
+    <w:lsdException w:name="toc 4" w:uiPriority="39"/>
+    <w:lsdException w:name="toc 5" w:uiPriority="39"/>
+    <w:lsdException w:name="toc 6" w:uiPriority="39"/>
+    <w:lsdException w:name="toc 7" w:uiPriority="39"/>
+    <w:lsdException w:name="toc 8" w:uiPriority="39"/>
+    <w:lsdException w:name="toc 9" w:uiPriority="39"/>
+    <w:lsdException w:name="caption" w:uiPriority="35" w:qFormat="1"/>
+    <w:lsdException w:name="Title" w:semiHidden="0" w:uiPriority="10" w:unhideWhenUsed="0" w:qFormat="1"/>
+    <w:lsdException w:name="Default Paragraph Font" w:uiPriority="1"/>
+    <w:lsdException w:name="Subtitle" w:semiHidden="0" w:uiPriority="11" w:unhideWhenUsed="0" w:qFormat="1"/>
+    <w:lsdException w:name="Strong" w:semiHidden="0" w:uiPriority="22" w:unhideWhenUsed="0" w:qFormat="1"/>
+    <w:lsdException w:name="Emphasis" w:semiHidden="0" w:uiPriority="20" w:unhideWhenUsed="0" w:qFormat="1"/>
+    <w:lsdException w:name="Table Grid" w:semiHidden="0" w:uiPriority="59" w:unhideWhenUsed="0"/>
+    <w:lsdException w:name="Placeholder Text" w:unhideWhenUsed="0"/>
+    <w:lsdException w:name="No Spacing" w:semiHidden="0" w:uiPriority="1" w:unhideWhenUsed="0" w:qFormat="1"/>
+    <w:lsdException w:name="Light Shading" w:semiHidden="0" w:uiPriority="60" w:unhideWhenUsed="0"/>
+    <w:lsdException w:name="Light List" w:semiHidden="0" w:uiPriority="61" w:unhideWhenUsed="0"/>
+    <w:lsdException w:name="Light Grid" w:semiHidden="0" w:uiPriority="62" w:unhideWhenUsed="0"/>
+    <w:lsdException w:name="Medium Shading 1" w:semiHidden="0" w:uiPriority="63" w:unhideWhenUsed="0"/>
+    <w:lsdException w:name="Medium Shading 2" w:semiHidden="0" w:uiPriority="64" w:unhideWhenUsed="0"/>
+    <w:lsdException w:name="Medium List 1" w:semiHidden="0" w:uiPriority="65" w:unhideWhenUsed="0"/>
+    <w:lsdException w:name="Medium List 2" w:semiHidden="0" w:uiPriority="66" w:unhideWhenUsed="0"/>
+    <w:lsdException w:name="Medium Grid 1" w:semiHidden="0" w:uiPriority="67" w:unhideWhenUsed="0"/>
+    <w:lsdException w:name="Medium Grid 2" w:semiHidden="0" w:uiPriority="68" w:unhideWhenUsed="0"/>
+    <w:lsdException w:name="Medium Grid 3" w:semiHidden="0" w:uiPriority="69" w:unhideWhenUsed="0"/>
+    <w:lsdException w:name="Dark List" w:semiHidden="0" w:uiPriority="70" w:unhideWhenUsed="0"/>
+    <w:lsdException w:name="Colorful Shading" w:semiHidden="0" w:uiPriority="71" w:unhideWhenUsed="0"/>
+    <w:lsdException w:name="Colorful List" w:semiHidden="0" w:uiPriority="72" w:unhideWhenUsed="0"/>
+    <w:lsdException w:name="Colorful Grid" w:semiHidden="0" w:uiPriority="73" w:unhideWhenUsed="0"/>
+    <w:lsdException w:name="Light Shading Accent 1" w:semiHidden="0" w:uiPriority="60" w:unhideWhenUsed="0"/>
+    <w:lsdException w:name="Light List Accent 1" w:semiHidden="0" w:uiPriority="61" w:unhideWhenUsed="0"/>
+    <w:lsdException w:name="Light Grid Accent 1" w:semiHidden="0" w:uiPriority="62" w:unhideWhenUsed="0"/>
+    <w:lsdException w:name="Medium Shading 1 Accent 1" w:semiHidden="0" w:uiPriority="63" w:unhideWhenUsed="0"/>
+    <w:lsdException w:name="Medium Shading 2 Accent 1" w:semiHidden="0" w:uiPriority="64" w:unhideWhenUsed="0"/>
+    <w:lsdException w:name="Medium List 1 Accent 1" w:semiHidden="0" w:uiPriority="65" w:unhideWhenUsed="0"/>
+    <w:lsdException w:name="Revision" w:unhideWhenUsed="0"/>
+    <w:lsdException w:name="List Paragraph" w:semiHidden="0" w:uiPriority="34" w:unhideWhenUsed="0" w:qFormat="1"/>
+    <w:lsdException w:name="Quote" w:semiHidden="0" w:uiPriority="29" w:unhideWhenUsed="0" w:qFormat="1"/>
+    <w:lsdException w:name="Intense Quote" w:semiHidden="0" w:uiPriority="30" w:unhideWhenUsed="0" w:qFormat="1"/>
+    <w:lsdException w:name="Medium List 2 Accent 1" w:semiHidden="0" w:uiPriority="66" w:unhideWhenUsed="0"/>
+    <w:lsdException w:name="Medium Grid 1 Accent 1" w:semiHidden="0" w:uiPriority="67" w:unhideWhenUsed="0"/>
+    <w:lsdException w:name="Medium Grid 2 Accent 1" w:semiHidden="0" w:uiPriority="68" w:unhideWhenUsed="0"/>
+    <w:lsdException w:name="Medium Grid 3 Accent 1" w:semiHidden="0" w:uiPriority="69" w:unhideWhenUsed="0"/>
+    <w:lsdException w:name="Dark List Accent 1" w:semiHidden="0" w:uiPriority="70" w:unhideWhenUsed="0"/>
+    <w:lsdException w:name="Colorful Shading Accent 1" w:semiHidden="0" w:uiPriority="71" w:unhideWhenUsed="0"/>
+    <w:lsdException w:name="Colorful List Accent 1" w:semiHidden="0" w:uiPriority="72" w:unhideWhenUsed="0"/>
+    <w:lsdException w:name="Colorful Grid Accent 1" w:semiHidden="0" w:uiPriority="73" w:unhideWhenUsed="0"/>
+    <w:lsdException w:name="Light Shading Accent 2" w:semiHidden="0" w:uiPriority="60" w:unhideWhenUsed="0"/>
+    <w:lsdException w:name="Light List Accent 2" w:semiHidden="0" w:uiPriority="61" w:unhideWhenUsed="0"/>
+    <w:lsdException w:name="Light Grid Accent 2" w:semiHidden="0" w:uiPriority="62" w:unhideWhenUsed="0"/>
+    <w:lsdException w:name="Medium Shading 1 Accent 2" w:semiHidden="0" w:uiPriority="63" w:unhideWhenUsed="0"/>
+    <w:lsdException w:name="Medium Shading 2 Accent 2" w:semiHidden="0" w:uiPriority="64" w:unhideWhenUsed="0"/>
+    <w:lsdException w:name="Medium List 1 Accent 2" w:semiHidden="0" w:uiPriority="65" w:unhideWhenUsed="0"/>
+    <w:lsdException w:name="Medium List 2 Accent 2" w:semiHidden="0" w:uiPriority="66" w:unhideWhenUsed="0"/>
+    <w:lsdException w:name="Medium Grid 1 Accent 2" w:semiHidden="0" w:uiPriority="67" w:unhideWhenUsed="0"/>
+    <w:lsdException w:name="Medium Grid 2 Accent 2" w:semiHidden="0" w:uiPriority="68" w:unhideWhenUsed="0"/>
+    <w:lsdException w:name="Medium Grid 3 Accent 2" w:semiHidden="0" w:uiPriority="69" w:unhideWhenUsed="0"/>
+    <w:lsdException w:name="Dark List Accent 2" w:semiHidden="0" w:uiPriority="70" w:unhideWhenUsed="0"/>
+    <w:lsdException w:name="Colorful Shading Accent 2" w:semiHidden="0" w:uiPriority="71" w:unhideWhenUsed="0"/>
+    <w:lsdException w:name="Colorful List Accent 2" w:semiHidden="0" w:uiPriority="72" w:unhideWhenUsed="0"/>
+    <w:lsdException w:name="Colorful Grid Accent 2" w:semiHidden="0" w:uiPriority="73" w:unhideWhenUsed="0"/>
+    <w:lsdException w:name="Light Shading Accent 3" w:semiHidden="0" w:uiPriority="60" w:unhideWhenUsed="0"/>
+    <w:lsdException w:name="Light List Accent 3" w:semiHidden="0" w:uiPriority="61" w:unhideWhenUsed="0"/>
+    <w:lsdException w:name="Light Grid Accent 3" w:semiHidden="0" w:uiPriority="62" w:unhideWhenUsed="0"/>
+    <w:lsdException w:name="Medium Shading 1 Accent 3" w:semiHidden="0" w:uiPriority="63" w:unhideWhenUsed="0"/>
+    <w:lsdException w:name="Medium Shading 2 Accent 3" w:semiHidden="0" w:uiPriority="64" w:unhideWhenUsed="0"/>
+    <w:lsdException w:name="Medium List 1 Accent 3" w:semiHidden="0" w:uiPriority="65" w:unhideWhenUsed="0"/>
+    <w:lsdException w:name="Medium List 2 Accent 3" w:semiHidden="0" w:uiPriority="66" w:unhideWhenUsed="0"/>
+    <w:lsdException w:name="Medium Grid 1 Accent 3" w:semiHidden="0" w:uiPriority="67" w:unhideWhenUsed="0"/>
+    <w:lsdException w:name="Medium Grid 2 Accent 3" w:semiHidden="0" w:uiPriority="68" w:unhideWhenUsed="0"/>
+    <w:lsdException w:name="Medium Grid 3 Accent 3" w:semiHidden="0" w:uiPriority="69" w:unhideWhenUsed="0"/>
+    <w:lsdException w:name="Dark List Accent 3" w:semiHidden="0" w:uiPriority="70" w:unhideWhenUsed="0"/>
+    <w:lsdException w:name="Colorful Shading Accent 3" w:semiHidden="0" w:uiPriority="71" w:unhideWhenUsed="0"/>
+    <w:lsdException w:name="Colorful List Accent 3" w:semiHidden="0" w:uiPriority="72" w:unhideWhenUsed="0"/>
+    <w:lsdException w:name="Colorful Grid Accent 3" w:semiHidden="0" w:uiPriority="73" w:unhideWhenUsed="0"/>
+    <w:lsdException w:name="Light Shading Accent 4" w:semiHidden="0" w:uiPriority="60" w:unhideWhenUsed="0"/>
+    <w:lsdException w:name="Light List Accent 4" w:semiHidden="0" w:uiPriority="61" w:unhideWhenUsed="0"/>
+    <w:lsdException w:name="Light Grid Accent 4" w:semiHidden="0" w:uiPriority="62" w:unhideWhenUsed="0"/>
+    <w:lsdException w:name="Medium Shading 1 Accent 4" w:semiHidden="0" w:uiPriority="63" w:unhideWhenUsed="0"/>
+    <w:lsdException w:name="Medium Shading 2 Accent 4" w:semiHidden="0" w:uiPriority="64" w:unhideWhenUsed="0"/>
+    <w:lsdException w:name="Medium List 1 Accent 4" w:semiHidden="0" w:uiPriority="65" w:unhideWhenUsed="0"/>
+    <w:lsdException w:name="Medium List 2 Accent 4" w:semiHidden="0" w:uiPriority="66" w:unhideWhenUsed="0"/>
+    <w:lsdException w:name="Medium Grid 1 Accent 4" w:semiHidden="0" w:uiPriority="67" w:unhideWhenUsed="0"/>
+    <w:lsdException w:name="Medium Grid 2 Accent 4" w:semiHidden="0" w:uiPriority="68" w:unhideWhenUsed="0"/>
+    <w:lsdException w:name="Medium Grid 3 Accent 4" w:semiHidden="0" w:uiPriority="69" w:unhideWhenUsed="0"/>
+    <w:lsdException w:name="Dark List Accent 4" w:semiHidden="0" w:uiPriority="70" w:unhideWhenUsed="0"/>
+    <w:lsdException w:name="Colorful Shading Accent 4" w:semiHidden="0" w:uiPriority="71" w:unhideWhenUsed="0"/>
+    <w:lsdException w:name="Colorful List Accent 4" w:semiHidden="0" w:uiPriority="72" w:unhideWhenUsed="0"/>
+    <w:lsdException w:name="Colorful Grid Accent 4" w:semiHidden="0" w:uiPriority="73" w:unhideWhenUsed="0"/>
+    <w:lsdException w:name="Light Shading Accent 5" w:semiHidden="0" w:uiPriority="60" w:unhideWhenUsed="0"/>
+    <w:lsdException w:name="Light List Accent 5" w:semiHidden="0" w:uiPriority="61" w:unhideWhenUsed="0"/>
+    <w:lsdException w:name="Light Grid Accent 5" w:semiHidden="0" w:uiPriority="62" w:unhideWhenUsed="0"/>
+    <w:lsdException w:name="Medium Shading 1 Accent 5" w:semiHidden="0" w:uiPriority="63" w:unhideWhenUsed="0"/>
+    <w:lsdException w:name="Medium Shading 2 Accent 5" w:semiHidden="0" w:uiPriority="64" w:unhideWhenUsed="0"/>
+    <w:lsdException w:name="Medium List 1 Accent 5" w:semiHidden="0" w:uiPriority="65" w:unhideWhenUsed="0"/>
+    <w:lsdException w:name="Medium List 2 Accent 5" w:semiHidden="0" w:uiPriority="66" w:unhideWhenUsed="0"/>
+    <w:lsdException w:name="Medium Grid 1 Accent 5" w:semiHidden="0" w:uiPriority="67" w:unhideWhenUsed="0"/>
+    <w:lsdException w:name="Medium Grid 2 Accent 5" w:semiHidden="0" w:uiPriority="68" w:unhideWhenUsed="0"/>
+    <w:lsdException w:name="Medium Grid 3 Accent 5" w:semiHidden="0" w:uiPriority="69" w:unhideWhenUsed="0"/>
+    <w:lsdException w:name="Dark List Accent 5" w:semiHidden="0" w:uiPriority="70" w:unhideWhenUsed="0"/>
+    <w:lsdException w:name="Colorful Shading Accent 5" w:semiHidden="0" w:uiPriority="71" w:unhideWhenUsed="0"/>
+    <w:lsdException w:name="Colorful List Accent 5" w:semiHidden="0" w:uiPriority="72" w:unhideWhenUsed="0"/>
+    <w:lsdException w:name="Colorful Grid Accent 5" w:semiHidden="0" w:uiPriority="73" w:unhideWhenUsed="0"/>
+    <w:lsdException w:name="Light Shading Accent 6" w:semiHidden="0" w:uiPriority="60" w:unhideWhenUsed="0"/>
+    <w:lsdException w:name="Light List Accent 6" w:semiHidden="0" w:uiPriority="61" w:unhideWhenUsed="0"/>
+    <w:lsdException w:name="Light Grid Accent 6" w:semiHidden="0" w:uiPriority="62" w:unhideWhenUsed="0"/>
+    <w:lsdException w:name="Medium Shading 1 Accent 6" w:semiHidden="0" w:uiPriority="63" w:unhideWhenUsed="0"/>
+    <w:lsdException w:name="Medium Shading 2 Accent 6" w:semiHidden="0" w:uiPriority="64" w:unhideWhenUsed="0"/>
+    <w:lsdException w:name="Medium List 1 Accent 6" w:semiHidden="0" w:uiPriority="65" w:unhideWhenUsed="0"/>
+    <w:lsdException w:name="Medium List 2 Accent 6" w:semiHidden="0" w:uiPriority="66" w:unhideWhenUsed="0"/>
+    <w:lsdException w:name="Medium Grid 1 Accent 6" w:semiHidden="0" w:uiPriority="67" w:unhideWhenUsed="0"/>
+    <w:lsdException w:name="Medium Grid 2 Accent 6" w:semiHidden="0" w:uiPriority="68" w:unhideWhenUsed="0"/>
+    <w:lsdException w:name="Medium Grid 3 Accent 6" w:semiHidden="0" w:uiPriority="69" w:unhideWhenUsed="0"/>
+    <w:lsdException w:name="Dark List Accent 6" w:semiHidden="0" w:uiPriority="70" w:unhideWhenUsed="0"/>
+    <w:lsdException w:name="Colorful Shading Accent 6" w:semiHidden="0" w:uiPriority="71" w:unhideWhenUsed="0"/>
+    <w:lsdException w:name="Colorful List Accent 6" w:semiHidden="0" w:uiPriority="72" w:unhideWhenUsed="0"/>
+    <w:lsdException w:name="Colorful Grid Accent 6" w:semiHidden="0" w:uiPriority="73" w:unhideWhenUsed="0"/>
+    <w:lsdException w:name="Subtle Emphasis" w:semiHidden="0" w:uiPriority="19" w:unhideWhenUsed="0" w:qFormat="1"/>
+    <w:lsdException w:name="Intense Emphasis" w:semiHidden="0" w:uiPriority="21" w:unhideWhenUsed="0" w:qFormat="1"/>
+    <w:lsdException w:name="Subtle Reference" w:semiHidden="0" w:uiPriority="31" w:unhideWhenUsed="0" w:qFormat="1"/>
+    <w:lsdException w:name="Intense Reference" w:semiHidden="0" w:uiPriority="32" w:unhideWhenUsed="0" w:qFormat="1"/>
+    <w:lsdException w:name="Book Title" w:semiHidden="0" w:uiPriority="33" w:unhideWhenUsed="0" w:qFormat="1"/>
+    <w:lsdException w:name="Bibliography" w:uiPriority="37"/>
+    <w:lsdException w:name="TOC Heading" w:uiPriority="39" w:qFormat="1"/>
   </w:latentStyles>
   <w:style w:type="paragraph" w:default="1" w:styleId="Standard">
     <w:name w:val="Normal"/>
@@ -12421,7 +13312,7 @@
     <w:semiHidden/>
     <w:unhideWhenUsed/>
   </w:style>
-  <w:style w:type="character" w:styleId="BesuchterLink">
+  <w:style w:type="character" w:styleId="BesuchterHyperlink">
     <w:name w:val="FollowedHyperlink"/>
     <w:rPr>
       <w:color w:val="800080"/>
@@ -12605,7 +13496,7 @@
       <w:ind w:left="708"/>
     </w:pPr>
   </w:style>
-  <w:style w:type="character" w:styleId="Link">
+  <w:style w:type="character" w:styleId="Hyperlink">
     <w:name w:val="Hyperlink"/>
     <w:uiPriority w:val="99"/>
     <w:rPr>
@@ -12633,7 +13524,6 @@
       <w:spacing w:after="220"/>
     </w:pPr>
     <w:tblPr>
-      <w:tblInd w:w="0" w:type="dxa"/>
       <w:tblBorders>
         <w:top w:val="single" w:sz="4" w:space="0" w:color="auto"/>
         <w:left w:val="single" w:sz="4" w:space="0" w:color="auto"/>
@@ -12642,12 +13532,694 @@
         <w:insideH w:val="single" w:sz="4" w:space="0" w:color="auto"/>
         <w:insideV w:val="single" w:sz="4" w:space="0" w:color="auto"/>
       </w:tblBorders>
+    </w:tblPr>
+  </w:style>
+  <w:style w:type="paragraph" w:customStyle="1" w:styleId="StandardArial">
+    <w:name w:val="Standard + Arial"/>
+    <w:basedOn w:val="Standard"/>
+    <w:rsid w:val="00555A9E"/>
+    <w:pPr>
+      <w:autoSpaceDE w:val="0"/>
+      <w:autoSpaceDN w:val="0"/>
+      <w:adjustRightInd w:val="0"/>
+      <w:spacing w:after="0"/>
+    </w:pPr>
+    <w:rPr>
+      <w:rFonts w:ascii="Arial" w:hAnsi="Arial" w:cs="Arial"/>
+      <w:sz w:val="22"/>
+      <w:szCs w:val="22"/>
+    </w:rPr>
+  </w:style>
+  <w:style w:type="paragraph" w:styleId="Dokumentstruktur">
+    <w:name w:val="Document Map"/>
+    <w:basedOn w:val="Standard"/>
+    <w:link w:val="DokumentstrukturZchn"/>
+    <w:uiPriority w:val="99"/>
+    <w:semiHidden/>
+    <w:unhideWhenUsed/>
+    <w:rsid w:val="00433396"/>
+    <w:rPr>
+      <w:sz w:val="16"/>
+      <w:szCs w:val="16"/>
+      <w:lang w:val="x-none" w:eastAsia="x-none"/>
+    </w:rPr>
+  </w:style>
+  <w:style w:type="character" w:customStyle="1" w:styleId="DokumentstrukturZchn">
+    <w:name w:val="Dokumentstruktur Zchn"/>
+    <w:link w:val="Dokumentstruktur"/>
+    <w:uiPriority w:val="99"/>
+    <w:semiHidden/>
+    <w:rsid w:val="00433396"/>
+    <w:rPr>
+      <w:rFonts w:ascii="Tahoma" w:hAnsi="Tahoma" w:cs="Tahoma"/>
+      <w:sz w:val="16"/>
+      <w:szCs w:val="16"/>
+    </w:rPr>
+  </w:style>
+  <w:style w:type="paragraph" w:customStyle="1" w:styleId="TableStyle2">
+    <w:name w:val="Table Style 2"/>
+    <w:rsid w:val="00645B94"/>
+    <w:pPr>
+      <w:pBdr>
+        <w:top w:val="nil"/>
+        <w:left w:val="nil"/>
+        <w:bottom w:val="nil"/>
+        <w:right w:val="nil"/>
+        <w:between w:val="nil"/>
+        <w:bar w:val="nil"/>
+      </w:pBdr>
+    </w:pPr>
+    <w:rPr>
+      <w:rFonts w:ascii="Helvetica" w:eastAsia="Helvetica" w:hAnsi="Helvetica" w:cs="Helvetica"/>
+      <w:color w:val="000000"/>
+      <w:bdr w:val="nil"/>
+      <w:lang w:val="en-US" w:eastAsia="en-US"/>
+    </w:rPr>
+  </w:style>
+  <w:style w:type="paragraph" w:styleId="Inhaltsverzeichnisberschrift">
+    <w:name w:val="TOC Heading"/>
+    <w:basedOn w:val="berschrift1"/>
+    <w:next w:val="Standard"/>
+    <w:uiPriority w:val="39"/>
+    <w:unhideWhenUsed/>
+    <w:qFormat/>
+    <w:rsid w:val="002C1ABA"/>
+    <w:pPr>
+      <w:keepLines/>
+      <w:numPr>
+        <w:numId w:val="0"/>
+      </w:numPr>
+      <w:spacing w:after="0" w:line="259" w:lineRule="auto"/>
+      <w:outlineLvl w:val="9"/>
+    </w:pPr>
+    <w:rPr>
+      <w:rFonts w:ascii="Calibri Light" w:hAnsi="Calibri Light" w:cs="Times New Roman"/>
+      <w:b w:val="0"/>
+      <w:bCs w:val="0"/>
+      <w:color w:val="2F5496"/>
+      <w:kern w:val="0"/>
+      <w:lang w:val="en-US" w:eastAsia="en-US"/>
+    </w:rPr>
+  </w:style>
+  <w:style w:type="paragraph" w:styleId="Titel">
+    <w:name w:val="Title"/>
+    <w:basedOn w:val="Standard"/>
+    <w:next w:val="Standard"/>
+    <w:link w:val="TitelZchn"/>
+    <w:uiPriority w:val="10"/>
+    <w:qFormat/>
+    <w:rsid w:val="00817EC1"/>
+    <w:pPr>
+      <w:spacing w:before="240" w:after="60"/>
+      <w:jc w:val="center"/>
+      <w:outlineLvl w:val="0"/>
+    </w:pPr>
+    <w:rPr>
+      <w:rFonts w:ascii="Calibri Light" w:hAnsi="Calibri Light"/>
+      <w:b/>
+      <w:bCs/>
+      <w:kern w:val="28"/>
+      <w:sz w:val="32"/>
+      <w:szCs w:val="32"/>
+    </w:rPr>
+  </w:style>
+  <w:style w:type="character" w:customStyle="1" w:styleId="TitelZchn">
+    <w:name w:val="Titel Zchn"/>
+    <w:link w:val="Titel"/>
+    <w:uiPriority w:val="10"/>
+    <w:rsid w:val="00817EC1"/>
+    <w:rPr>
+      <w:rFonts w:ascii="Calibri Light" w:eastAsia="Times New Roman" w:hAnsi="Calibri Light" w:cs="Times New Roman"/>
+      <w:b/>
+      <w:bCs/>
+      <w:kern w:val="28"/>
+      <w:sz w:val="32"/>
+      <w:szCs w:val="32"/>
+      <w:lang w:val="de-DE" w:eastAsia="de-DE"/>
+    </w:rPr>
+  </w:style>
+</w:styles>
+</file>
+
+<file path=word/stylesWithEffects.xml><?xml version="1.0" encoding="utf-8"?>
+<w:styles xmlns:wpc="http://schemas.microsoft.com/office/word/2010/wordprocessingCanvas" xmlns:mc="http://schemas.openxmlformats.org/markup-compatibility/2006" xmlns:o="urn:schemas-microsoft-com:office:office" xmlns:r="http://schemas.openxmlformats.org/officeDocument/2006/relationships" xmlns:m="http://schemas.openxmlformats.org/officeDocument/2006/math" xmlns:v="urn:schemas-microsoft-com:vml" xmlns:wp14="http://schemas.microsoft.com/office/word/2010/wordprocessingDrawing" xmlns:wp="http://schemas.openxmlformats.org/drawingml/2006/wordprocessingDrawing" xmlns:w10="urn:schemas-microsoft-com:office:word" xmlns:w="http://schemas.openxmlformats.org/wordprocessingml/2006/main" xmlns:w14="http://schemas.microsoft.com/office/word/2010/wordml" xmlns:wpg="http://schemas.microsoft.com/office/word/2010/wordprocessingGroup" xmlns:wpi="http://schemas.microsoft.com/office/word/2010/wordprocessingInk" xmlns:wne="http://schemas.microsoft.com/office/word/2006/wordml" xmlns:wps="http://schemas.microsoft.com/office/word/2010/wordprocessingShape" mc:Ignorable="w14 wp14">
+  <w:docDefaults>
+    <w:rPrDefault>
+      <w:rPr>
+        <w:rFonts w:ascii="Times New Roman" w:eastAsia="Times New Roman" w:hAnsi="Times New Roman" w:cs="Times New Roman"/>
+        <w:lang w:val="de-DE" w:eastAsia="de-DE" w:bidi="ar-SA"/>
+      </w:rPr>
+    </w:rPrDefault>
+    <w:pPrDefault/>
+  </w:docDefaults>
+  <w:latentStyles w:defLockedState="0" w:defUIPriority="99" w:defSemiHidden="1" w:defUnhideWhenUsed="1" w:defQFormat="0" w:count="267">
+    <w:lsdException w:name="Normal" w:semiHidden="0" w:uiPriority="0" w:unhideWhenUsed="0" w:qFormat="1"/>
+    <w:lsdException w:name="heading 1" w:semiHidden="0" w:uiPriority="9" w:unhideWhenUsed="0" w:qFormat="1"/>
+    <w:lsdException w:name="heading 2" w:semiHidden="0" w:uiPriority="0" w:unhideWhenUsed="0" w:qFormat="1"/>
+    <w:lsdException w:name="heading 3" w:semiHidden="0" w:uiPriority="9" w:unhideWhenUsed="0" w:qFormat="1"/>
+    <w:lsdException w:name="heading 4" w:uiPriority="9" w:qFormat="1"/>
+    <w:lsdException w:name="heading 5" w:semiHidden="0" w:uiPriority="9" w:unhideWhenUsed="0" w:qFormat="1"/>
+    <w:lsdException w:name="heading 6" w:semiHidden="0" w:uiPriority="9" w:unhideWhenUsed="0" w:qFormat="1"/>
+    <w:lsdException w:name="heading 7" w:semiHidden="0" w:uiPriority="9" w:unhideWhenUsed="0" w:qFormat="1"/>
+    <w:lsdException w:name="heading 8" w:semiHidden="0" w:uiPriority="9" w:unhideWhenUsed="0" w:qFormat="1"/>
+    <w:lsdException w:name="heading 9" w:semiHidden="0" w:uiPriority="9" w:unhideWhenUsed="0" w:qFormat="1"/>
+    <w:lsdException w:name="toc 1" w:uiPriority="39"/>
+    <w:lsdException w:name="toc 2" w:uiPriority="39"/>
+    <w:lsdException w:name="toc 3" w:uiPriority="39"/>
+    <w:lsdException w:name="toc 4" w:uiPriority="39"/>
+    <w:lsdException w:name="toc 5" w:uiPriority="39"/>
+    <w:lsdException w:name="toc 6" w:uiPriority="39"/>
+    <w:lsdException w:name="toc 7" w:uiPriority="39"/>
+    <w:lsdException w:name="toc 8" w:uiPriority="39"/>
+    <w:lsdException w:name="toc 9" w:uiPriority="39"/>
+    <w:lsdException w:name="caption" w:uiPriority="35" w:qFormat="1"/>
+    <w:lsdException w:name="Title" w:semiHidden="0" w:uiPriority="10" w:unhideWhenUsed="0" w:qFormat="1"/>
+    <w:lsdException w:name="Default Paragraph Font" w:uiPriority="1"/>
+    <w:lsdException w:name="Subtitle" w:semiHidden="0" w:uiPriority="11" w:unhideWhenUsed="0" w:qFormat="1"/>
+    <w:lsdException w:name="Strong" w:semiHidden="0" w:uiPriority="22" w:unhideWhenUsed="0" w:qFormat="1"/>
+    <w:lsdException w:name="Emphasis" w:semiHidden="0" w:uiPriority="20" w:unhideWhenUsed="0" w:qFormat="1"/>
+    <w:lsdException w:name="Table Grid" w:semiHidden="0" w:uiPriority="59" w:unhideWhenUsed="0"/>
+    <w:lsdException w:name="Placeholder Text" w:unhideWhenUsed="0"/>
+    <w:lsdException w:name="No Spacing" w:semiHidden="0" w:uiPriority="1" w:unhideWhenUsed="0" w:qFormat="1"/>
+    <w:lsdException w:name="Light Shading" w:semiHidden="0" w:uiPriority="60" w:unhideWhenUsed="0"/>
+    <w:lsdException w:name="Light List" w:semiHidden="0" w:uiPriority="61" w:unhideWhenUsed="0"/>
+    <w:lsdException w:name="Light Grid" w:semiHidden="0" w:uiPriority="62" w:unhideWhenUsed="0"/>
+    <w:lsdException w:name="Medium Shading 1" w:semiHidden="0" w:uiPriority="63" w:unhideWhenUsed="0"/>
+    <w:lsdException w:name="Medium Shading 2" w:semiHidden="0" w:uiPriority="64" w:unhideWhenUsed="0"/>
+    <w:lsdException w:name="Medium List 1" w:semiHidden="0" w:uiPriority="65" w:unhideWhenUsed="0"/>
+    <w:lsdException w:name="Medium List 2" w:semiHidden="0" w:uiPriority="66" w:unhideWhenUsed="0"/>
+    <w:lsdException w:name="Medium Grid 1" w:semiHidden="0" w:uiPriority="67" w:unhideWhenUsed="0"/>
+    <w:lsdException w:name="Medium Grid 2" w:semiHidden="0" w:uiPriority="68" w:unhideWhenUsed="0"/>
+    <w:lsdException w:name="Medium Grid 3" w:semiHidden="0" w:uiPriority="69" w:unhideWhenUsed="0"/>
+    <w:lsdException w:name="Dark List" w:semiHidden="0" w:uiPriority="70" w:unhideWhenUsed="0"/>
+    <w:lsdException w:name="Colorful Shading" w:semiHidden="0" w:uiPriority="71" w:unhideWhenUsed="0"/>
+    <w:lsdException w:name="Colorful List" w:semiHidden="0" w:uiPriority="72" w:unhideWhenUsed="0"/>
+    <w:lsdException w:name="Colorful Grid" w:semiHidden="0" w:uiPriority="73" w:unhideWhenUsed="0"/>
+    <w:lsdException w:name="Light Shading Accent 1" w:semiHidden="0" w:uiPriority="60" w:unhideWhenUsed="0"/>
+    <w:lsdException w:name="Light List Accent 1" w:semiHidden="0" w:uiPriority="61" w:unhideWhenUsed="0"/>
+    <w:lsdException w:name="Light Grid Accent 1" w:semiHidden="0" w:uiPriority="62" w:unhideWhenUsed="0"/>
+    <w:lsdException w:name="Medium Shading 1 Accent 1" w:semiHidden="0" w:uiPriority="63" w:unhideWhenUsed="0"/>
+    <w:lsdException w:name="Medium Shading 2 Accent 1" w:semiHidden="0" w:uiPriority="64" w:unhideWhenUsed="0"/>
+    <w:lsdException w:name="Medium List 1 Accent 1" w:semiHidden="0" w:uiPriority="65" w:unhideWhenUsed="0"/>
+    <w:lsdException w:name="Revision" w:unhideWhenUsed="0"/>
+    <w:lsdException w:name="List Paragraph" w:semiHidden="0" w:uiPriority="34" w:unhideWhenUsed="0" w:qFormat="1"/>
+    <w:lsdException w:name="Quote" w:semiHidden="0" w:uiPriority="29" w:unhideWhenUsed="0" w:qFormat="1"/>
+    <w:lsdException w:name="Intense Quote" w:semiHidden="0" w:uiPriority="30" w:unhideWhenUsed="0" w:qFormat="1"/>
+    <w:lsdException w:name="Medium List 2 Accent 1" w:semiHidden="0" w:uiPriority="66" w:unhideWhenUsed="0"/>
+    <w:lsdException w:name="Medium Grid 1 Accent 1" w:semiHidden="0" w:uiPriority="67" w:unhideWhenUsed="0"/>
+    <w:lsdException w:name="Medium Grid 2 Accent 1" w:semiHidden="0" w:uiPriority="68" w:unhideWhenUsed="0"/>
+    <w:lsdException w:name="Medium Grid 3 Accent 1" w:semiHidden="0" w:uiPriority="69" w:unhideWhenUsed="0"/>
+    <w:lsdException w:name="Dark List Accent 1" w:semiHidden="0" w:uiPriority="70" w:unhideWhenUsed="0"/>
+    <w:lsdException w:name="Colorful Shading Accent 1" w:semiHidden="0" w:uiPriority="71" w:unhideWhenUsed="0"/>
+    <w:lsdException w:name="Colorful List Accent 1" w:semiHidden="0" w:uiPriority="72" w:unhideWhenUsed="0"/>
+    <w:lsdException w:name="Colorful Grid Accent 1" w:semiHidden="0" w:uiPriority="73" w:unhideWhenUsed="0"/>
+    <w:lsdException w:name="Light Shading Accent 2" w:semiHidden="0" w:uiPriority="60" w:unhideWhenUsed="0"/>
+    <w:lsdException w:name="Light List Accent 2" w:semiHidden="0" w:uiPriority="61" w:unhideWhenUsed="0"/>
+    <w:lsdException w:name="Light Grid Accent 2" w:semiHidden="0" w:uiPriority="62" w:unhideWhenUsed="0"/>
+    <w:lsdException w:name="Medium Shading 1 Accent 2" w:semiHidden="0" w:uiPriority="63" w:unhideWhenUsed="0"/>
+    <w:lsdException w:name="Medium Shading 2 Accent 2" w:semiHidden="0" w:uiPriority="64" w:unhideWhenUsed="0"/>
+    <w:lsdException w:name="Medium List 1 Accent 2" w:semiHidden="0" w:uiPriority="65" w:unhideWhenUsed="0"/>
+    <w:lsdException w:name="Medium List 2 Accent 2" w:semiHidden="0" w:uiPriority="66" w:unhideWhenUsed="0"/>
+    <w:lsdException w:name="Medium Grid 1 Accent 2" w:semiHidden="0" w:uiPriority="67" w:unhideWhenUsed="0"/>
+    <w:lsdException w:name="Medium Grid 2 Accent 2" w:semiHidden="0" w:uiPriority="68" w:unhideWhenUsed="0"/>
+    <w:lsdException w:name="Medium Grid 3 Accent 2" w:semiHidden="0" w:uiPriority="69" w:unhideWhenUsed="0"/>
+    <w:lsdException w:name="Dark List Accent 2" w:semiHidden="0" w:uiPriority="70" w:unhideWhenUsed="0"/>
+    <w:lsdException w:name="Colorful Shading Accent 2" w:semiHidden="0" w:uiPriority="71" w:unhideWhenUsed="0"/>
+    <w:lsdException w:name="Colorful List Accent 2" w:semiHidden="0" w:uiPriority="72" w:unhideWhenUsed="0"/>
+    <w:lsdException w:name="Colorful Grid Accent 2" w:semiHidden="0" w:uiPriority="73" w:unhideWhenUsed="0"/>
+    <w:lsdException w:name="Light Shading Accent 3" w:semiHidden="0" w:uiPriority="60" w:unhideWhenUsed="0"/>
+    <w:lsdException w:name="Light List Accent 3" w:semiHidden="0" w:uiPriority="61" w:unhideWhenUsed="0"/>
+    <w:lsdException w:name="Light Grid Accent 3" w:semiHidden="0" w:uiPriority="62" w:unhideWhenUsed="0"/>
+    <w:lsdException w:name="Medium Shading 1 Accent 3" w:semiHidden="0" w:uiPriority="63" w:unhideWhenUsed="0"/>
+    <w:lsdException w:name="Medium Shading 2 Accent 3" w:semiHidden="0" w:uiPriority="64" w:unhideWhenUsed="0"/>
+    <w:lsdException w:name="Medium List 1 Accent 3" w:semiHidden="0" w:uiPriority="65" w:unhideWhenUsed="0"/>
+    <w:lsdException w:name="Medium List 2 Accent 3" w:semiHidden="0" w:uiPriority="66" w:unhideWhenUsed="0"/>
+    <w:lsdException w:name="Medium Grid 1 Accent 3" w:semiHidden="0" w:uiPriority="67" w:unhideWhenUsed="0"/>
+    <w:lsdException w:name="Medium Grid 2 Accent 3" w:semiHidden="0" w:uiPriority="68" w:unhideWhenUsed="0"/>
+    <w:lsdException w:name="Medium Grid 3 Accent 3" w:semiHidden="0" w:uiPriority="69" w:unhideWhenUsed="0"/>
+    <w:lsdException w:name="Dark List Accent 3" w:semiHidden="0" w:uiPriority="70" w:unhideWhenUsed="0"/>
+    <w:lsdException w:name="Colorful Shading Accent 3" w:semiHidden="0" w:uiPriority="71" w:unhideWhenUsed="0"/>
+    <w:lsdException w:name="Colorful List Accent 3" w:semiHidden="0" w:uiPriority="72" w:unhideWhenUsed="0"/>
+    <w:lsdException w:name="Colorful Grid Accent 3" w:semiHidden="0" w:uiPriority="73" w:unhideWhenUsed="0"/>
+    <w:lsdException w:name="Light Shading Accent 4" w:semiHidden="0" w:uiPriority="60" w:unhideWhenUsed="0"/>
+    <w:lsdException w:name="Light List Accent 4" w:semiHidden="0" w:uiPriority="61" w:unhideWhenUsed="0"/>
+    <w:lsdException w:name="Light Grid Accent 4" w:semiHidden="0" w:uiPriority="62" w:unhideWhenUsed="0"/>
+    <w:lsdException w:name="Medium Shading 1 Accent 4" w:semiHidden="0" w:uiPriority="63" w:unhideWhenUsed="0"/>
+    <w:lsdException w:name="Medium Shading 2 Accent 4" w:semiHidden="0" w:uiPriority="64" w:unhideWhenUsed="0"/>
+    <w:lsdException w:name="Medium List 1 Accent 4" w:semiHidden="0" w:uiPriority="65" w:unhideWhenUsed="0"/>
+    <w:lsdException w:name="Medium List 2 Accent 4" w:semiHidden="0" w:uiPriority="66" w:unhideWhenUsed="0"/>
+    <w:lsdException w:name="Medium Grid 1 Accent 4" w:semiHidden="0" w:uiPriority="67" w:unhideWhenUsed="0"/>
+    <w:lsdException w:name="Medium Grid 2 Accent 4" w:semiHidden="0" w:uiPriority="68" w:unhideWhenUsed="0"/>
+    <w:lsdException w:name="Medium Grid 3 Accent 4" w:semiHidden="0" w:uiPriority="69" w:unhideWhenUsed="0"/>
+    <w:lsdException w:name="Dark List Accent 4" w:semiHidden="0" w:uiPriority="70" w:unhideWhenUsed="0"/>
+    <w:lsdException w:name="Colorful Shading Accent 4" w:semiHidden="0" w:uiPriority="71" w:unhideWhenUsed="0"/>
+    <w:lsdException w:name="Colorful List Accent 4" w:semiHidden="0" w:uiPriority="72" w:unhideWhenUsed="0"/>
+    <w:lsdException w:name="Colorful Grid Accent 4" w:semiHidden="0" w:uiPriority="73" w:unhideWhenUsed="0"/>
+    <w:lsdException w:name="Light Shading Accent 5" w:semiHidden="0" w:uiPriority="60" w:unhideWhenUsed="0"/>
+    <w:lsdException w:name="Light List Accent 5" w:semiHidden="0" w:uiPriority="61" w:unhideWhenUsed="0"/>
+    <w:lsdException w:name="Light Grid Accent 5" w:semiHidden="0" w:uiPriority="62" w:unhideWhenUsed="0"/>
+    <w:lsdException w:name="Medium Shading 1 Accent 5" w:semiHidden="0" w:uiPriority="63" w:unhideWhenUsed="0"/>
+    <w:lsdException w:name="Medium Shading 2 Accent 5" w:semiHidden="0" w:uiPriority="64" w:unhideWhenUsed="0"/>
+    <w:lsdException w:name="Medium List 1 Accent 5" w:semiHidden="0" w:uiPriority="65" w:unhideWhenUsed="0"/>
+    <w:lsdException w:name="Medium List 2 Accent 5" w:semiHidden="0" w:uiPriority="66" w:unhideWhenUsed="0"/>
+    <w:lsdException w:name="Medium Grid 1 Accent 5" w:semiHidden="0" w:uiPriority="67" w:unhideWhenUsed="0"/>
+    <w:lsdException w:name="Medium Grid 2 Accent 5" w:semiHidden="0" w:uiPriority="68" w:unhideWhenUsed="0"/>
+    <w:lsdException w:name="Medium Grid 3 Accent 5" w:semiHidden="0" w:uiPriority="69" w:unhideWhenUsed="0"/>
+    <w:lsdException w:name="Dark List Accent 5" w:semiHidden="0" w:uiPriority="70" w:unhideWhenUsed="0"/>
+    <w:lsdException w:name="Colorful Shading Accent 5" w:semiHidden="0" w:uiPriority="71" w:unhideWhenUsed="0"/>
+    <w:lsdException w:name="Colorful List Accent 5" w:semiHidden="0" w:uiPriority="72" w:unhideWhenUsed="0"/>
+    <w:lsdException w:name="Colorful Grid Accent 5" w:semiHidden="0" w:uiPriority="73" w:unhideWhenUsed="0"/>
+    <w:lsdException w:name="Light Shading Accent 6" w:semiHidden="0" w:uiPriority="60" w:unhideWhenUsed="0"/>
+    <w:lsdException w:name="Light List Accent 6" w:semiHidden="0" w:uiPriority="61" w:unhideWhenUsed="0"/>
+    <w:lsdException w:name="Light Grid Accent 6" w:semiHidden="0" w:uiPriority="62" w:unhideWhenUsed="0"/>
+    <w:lsdException w:name="Medium Shading 1 Accent 6" w:semiHidden="0" w:uiPriority="63" w:unhideWhenUsed="0"/>
+    <w:lsdException w:name="Medium Shading 2 Accent 6" w:semiHidden="0" w:uiPriority="64" w:unhideWhenUsed="0"/>
+    <w:lsdException w:name="Medium List 1 Accent 6" w:semiHidden="0" w:uiPriority="65" w:unhideWhenUsed="0"/>
+    <w:lsdException w:name="Medium List 2 Accent 6" w:semiHidden="0" w:uiPriority="66" w:unhideWhenUsed="0"/>
+    <w:lsdException w:name="Medium Grid 1 Accent 6" w:semiHidden="0" w:uiPriority="67" w:unhideWhenUsed="0"/>
+    <w:lsdException w:name="Medium Grid 2 Accent 6" w:semiHidden="0" w:uiPriority="68" w:unhideWhenUsed="0"/>
+    <w:lsdException w:name="Medium Grid 3 Accent 6" w:semiHidden="0" w:uiPriority="69" w:unhideWhenUsed="0"/>
+    <w:lsdException w:name="Dark List Accent 6" w:semiHidden="0" w:uiPriority="70" w:unhideWhenUsed="0"/>
+    <w:lsdException w:name="Colorful Shading Accent 6" w:semiHidden="0" w:uiPriority="71" w:unhideWhenUsed="0"/>
+    <w:lsdException w:name="Colorful List Accent 6" w:semiHidden="0" w:uiPriority="72" w:unhideWhenUsed="0"/>
+    <w:lsdException w:name="Colorful Grid Accent 6" w:semiHidden="0" w:uiPriority="73" w:unhideWhenUsed="0"/>
+    <w:lsdException w:name="Subtle Emphasis" w:semiHidden="0" w:uiPriority="19" w:unhideWhenUsed="0" w:qFormat="1"/>
+    <w:lsdException w:name="Intense Emphasis" w:semiHidden="0" w:uiPriority="21" w:unhideWhenUsed="0" w:qFormat="1"/>
+    <w:lsdException w:name="Subtle Reference" w:semiHidden="0" w:uiPriority="31" w:unhideWhenUsed="0" w:qFormat="1"/>
+    <w:lsdException w:name="Intense Reference" w:semiHidden="0" w:uiPriority="32" w:unhideWhenUsed="0" w:qFormat="1"/>
+    <w:lsdException w:name="Book Title" w:semiHidden="0" w:uiPriority="33" w:unhideWhenUsed="0" w:qFormat="1"/>
+    <w:lsdException w:name="Bibliography" w:uiPriority="37"/>
+    <w:lsdException w:name="TOC Heading" w:uiPriority="39" w:qFormat="1"/>
+  </w:latentStyles>
+  <w:style w:type="paragraph" w:default="1" w:styleId="Standard">
+    <w:name w:val="Normal"/>
+    <w:qFormat/>
+    <w:rsid w:val="00512BEC"/>
+    <w:pPr>
+      <w:spacing w:after="220"/>
+    </w:pPr>
+    <w:rPr>
+      <w:rFonts w:ascii="Tahoma" w:hAnsi="Tahoma"/>
+      <w:szCs w:val="24"/>
+    </w:rPr>
+  </w:style>
+  <w:style w:type="paragraph" w:styleId="berschrift1">
+    <w:name w:val="heading 1"/>
+    <w:basedOn w:val="Standard"/>
+    <w:next w:val="Standard"/>
+    <w:qFormat/>
+    <w:pPr>
+      <w:keepNext/>
+      <w:numPr>
+        <w:numId w:val="1"/>
+      </w:numPr>
+      <w:spacing w:before="240" w:after="60"/>
+      <w:outlineLvl w:val="0"/>
+    </w:pPr>
+    <w:rPr>
+      <w:rFonts w:ascii="Arial" w:hAnsi="Arial" w:cs="Arial"/>
+      <w:b/>
+      <w:bCs/>
+      <w:kern w:val="32"/>
+      <w:sz w:val="32"/>
+      <w:szCs w:val="32"/>
+    </w:rPr>
+  </w:style>
+  <w:style w:type="paragraph" w:styleId="berschrift2">
+    <w:name w:val="heading 2"/>
+    <w:basedOn w:val="Standard"/>
+    <w:next w:val="Standard"/>
+    <w:qFormat/>
+    <w:pPr>
+      <w:keepNext/>
+      <w:numPr>
+        <w:ilvl w:val="1"/>
+        <w:numId w:val="1"/>
+      </w:numPr>
+      <w:spacing w:before="240" w:after="60"/>
+      <w:outlineLvl w:val="1"/>
+    </w:pPr>
+    <w:rPr>
+      <w:rFonts w:ascii="Arial" w:hAnsi="Arial" w:cs="Arial"/>
+      <w:b/>
+      <w:bCs/>
+      <w:iCs/>
+      <w:sz w:val="28"/>
+      <w:szCs w:val="28"/>
+    </w:rPr>
+  </w:style>
+  <w:style w:type="paragraph" w:styleId="berschrift3">
+    <w:name w:val="heading 3"/>
+    <w:basedOn w:val="Standard"/>
+    <w:next w:val="Standard"/>
+    <w:qFormat/>
+    <w:pPr>
+      <w:keepNext/>
+      <w:numPr>
+        <w:ilvl w:val="2"/>
+        <w:numId w:val="1"/>
+      </w:numPr>
+      <w:spacing w:before="240" w:after="60"/>
+      <w:outlineLvl w:val="2"/>
+    </w:pPr>
+    <w:rPr>
+      <w:rFonts w:ascii="Arial" w:hAnsi="Arial" w:cs="Arial"/>
+      <w:b/>
+      <w:bCs/>
+      <w:sz w:val="24"/>
+      <w:szCs w:val="26"/>
+    </w:rPr>
+  </w:style>
+  <w:style w:type="paragraph" w:styleId="berschrift5">
+    <w:name w:val="heading 5"/>
+    <w:basedOn w:val="Standard"/>
+    <w:next w:val="Standard"/>
+    <w:qFormat/>
+    <w:pPr>
+      <w:numPr>
+        <w:ilvl w:val="4"/>
+        <w:numId w:val="1"/>
+      </w:numPr>
+      <w:spacing w:before="240" w:after="60"/>
+      <w:outlineLvl w:val="4"/>
+    </w:pPr>
+    <w:rPr>
+      <w:rFonts w:ascii="Arial" w:hAnsi="Arial"/>
+      <w:b/>
+      <w:bCs/>
+      <w:iCs/>
+      <w:sz w:val="24"/>
+      <w:szCs w:val="26"/>
+    </w:rPr>
+  </w:style>
+  <w:style w:type="paragraph" w:styleId="berschrift6">
+    <w:name w:val="heading 6"/>
+    <w:basedOn w:val="Standard"/>
+    <w:next w:val="Standard"/>
+    <w:qFormat/>
+    <w:pPr>
+      <w:spacing w:before="240" w:after="60"/>
+      <w:outlineLvl w:val="5"/>
+    </w:pPr>
+    <w:rPr>
+      <w:rFonts w:ascii="Arial" w:hAnsi="Arial"/>
+      <w:b/>
+      <w:bCs/>
+      <w:szCs w:val="22"/>
+    </w:rPr>
+  </w:style>
+  <w:style w:type="paragraph" w:styleId="berschrift7">
+    <w:name w:val="heading 7"/>
+    <w:basedOn w:val="Standard"/>
+    <w:next w:val="Standard"/>
+    <w:qFormat/>
+    <w:pPr>
+      <w:spacing w:before="240" w:after="60"/>
+      <w:outlineLvl w:val="6"/>
+    </w:pPr>
+    <w:rPr>
+      <w:rFonts w:ascii="Arial" w:hAnsi="Arial"/>
+      <w:b/>
+    </w:rPr>
+  </w:style>
+  <w:style w:type="paragraph" w:styleId="berschrift8">
+    <w:name w:val="heading 8"/>
+    <w:basedOn w:val="Standard"/>
+    <w:next w:val="Standard"/>
+    <w:qFormat/>
+    <w:pPr>
+      <w:spacing w:before="240" w:after="60"/>
+      <w:outlineLvl w:val="7"/>
+    </w:pPr>
+    <w:rPr>
+      <w:rFonts w:ascii="Arial" w:hAnsi="Arial"/>
+      <w:b/>
+      <w:iCs/>
+    </w:rPr>
+  </w:style>
+  <w:style w:type="paragraph" w:styleId="berschrift9">
+    <w:name w:val="heading 9"/>
+    <w:basedOn w:val="Standard"/>
+    <w:next w:val="Standard"/>
+    <w:qFormat/>
+    <w:pPr>
+      <w:spacing w:before="240" w:after="60"/>
+      <w:outlineLvl w:val="8"/>
+    </w:pPr>
+    <w:rPr>
+      <w:rFonts w:ascii="Arial" w:hAnsi="Arial" w:cs="Arial"/>
+      <w:b/>
+      <w:i/>
+      <w:szCs w:val="22"/>
+    </w:rPr>
+  </w:style>
+  <w:style w:type="character" w:default="1" w:styleId="Absatz-Standardschriftart">
+    <w:name w:val="Default Paragraph Font"/>
+    <w:uiPriority w:val="1"/>
+    <w:semiHidden/>
+    <w:unhideWhenUsed/>
+  </w:style>
+  <w:style w:type="table" w:default="1" w:styleId="NormaleTabelle">
+    <w:name w:val="Normal Table"/>
+    <w:uiPriority w:val="99"/>
+    <w:semiHidden/>
+    <w:unhideWhenUsed/>
+    <w:tblPr>
+      <w:tblInd w:w="0" w:type="dxa"/>
       <w:tblCellMar>
         <w:top w:w="0" w:type="dxa"/>
         <w:left w:w="108" w:type="dxa"/>
         <w:bottom w:w="0" w:type="dxa"/>
         <w:right w:w="108" w:type="dxa"/>
       </w:tblCellMar>
+    </w:tblPr>
+  </w:style>
+  <w:style w:type="numbering" w:default="1" w:styleId="KeineListe">
+    <w:name w:val="No List"/>
+    <w:uiPriority w:val="99"/>
+    <w:semiHidden/>
+    <w:unhideWhenUsed/>
+  </w:style>
+  <w:style w:type="character" w:styleId="BesuchterHyperlink">
+    <w:name w:val="FollowedHyperlink"/>
+    <w:rPr>
+      <w:color w:val="800080"/>
+      <w:u w:val="single"/>
+    </w:rPr>
+  </w:style>
+  <w:style w:type="paragraph" w:customStyle="1" w:styleId="Dokumenttitel">
+    <w:name w:val="Dokumenttitel"/>
+    <w:basedOn w:val="Standard"/>
+    <w:pPr>
+      <w:spacing w:after="80"/>
+    </w:pPr>
+    <w:rPr>
+      <w:sz w:val="36"/>
+      <w:szCs w:val="36"/>
+    </w:rPr>
+  </w:style>
+  <w:style w:type="paragraph" w:customStyle="1" w:styleId="Tabelle">
+    <w:name w:val="Tabelle"/>
+    <w:basedOn w:val="Standard"/>
+    <w:pPr>
+      <w:spacing w:before="40" w:after="40"/>
+    </w:pPr>
+    <w:rPr>
+      <w:sz w:val="18"/>
+      <w:szCs w:val="18"/>
+    </w:rPr>
+  </w:style>
+  <w:style w:type="paragraph" w:styleId="Kopfzeile">
+    <w:name w:val="header"/>
+    <w:basedOn w:val="Standard"/>
+    <w:pPr>
+      <w:tabs>
+        <w:tab w:val="center" w:pos="4536"/>
+        <w:tab w:val="right" w:pos="9072"/>
+      </w:tabs>
+    </w:pPr>
+  </w:style>
+  <w:style w:type="paragraph" w:styleId="Fuzeile">
+    <w:name w:val="footer"/>
+    <w:basedOn w:val="Standard"/>
+    <w:pPr>
+      <w:tabs>
+        <w:tab w:val="center" w:pos="4536"/>
+        <w:tab w:val="right" w:pos="9072"/>
+      </w:tabs>
+    </w:pPr>
+  </w:style>
+  <w:style w:type="paragraph" w:customStyle="1" w:styleId="AusfTabelle">
+    <w:name w:val="AusfTabelle"/>
+    <w:basedOn w:val="Tabelle"/>
+    <w:rPr>
+      <w:i/>
+      <w:color w:val="000080"/>
+    </w:rPr>
+  </w:style>
+  <w:style w:type="character" w:customStyle="1" w:styleId="TabelleZchn">
+    <w:name w:val="Tabelle Zchn"/>
+    <w:rPr>
+      <w:rFonts w:ascii="Tahoma" w:hAnsi="Tahoma"/>
+      <w:sz w:val="18"/>
+      <w:szCs w:val="18"/>
+      <w:lang w:val="de-DE" w:eastAsia="de-DE" w:bidi="ar-SA"/>
+    </w:rPr>
+  </w:style>
+  <w:style w:type="character" w:customStyle="1" w:styleId="AusfTabelleZchn">
+    <w:name w:val="AusfTabelle Zchn"/>
+    <w:rPr>
+      <w:rFonts w:ascii="Tahoma" w:hAnsi="Tahoma"/>
+      <w:i/>
+      <w:color w:val="000080"/>
+      <w:sz w:val="18"/>
+      <w:szCs w:val="18"/>
+      <w:lang w:val="de-DE" w:eastAsia="de-DE" w:bidi="ar-SA"/>
+    </w:rPr>
+  </w:style>
+  <w:style w:type="paragraph" w:styleId="Sprechblasentext">
+    <w:name w:val="Balloon Text"/>
+    <w:basedOn w:val="Standard"/>
+    <w:semiHidden/>
+    <w:rPr>
+      <w:rFonts w:cs="Tahoma"/>
+      <w:sz w:val="16"/>
+      <w:szCs w:val="16"/>
+    </w:rPr>
+  </w:style>
+  <w:style w:type="paragraph" w:customStyle="1" w:styleId="Tabellenkopf">
+    <w:name w:val="Tabellenkopf"/>
+    <w:basedOn w:val="Tabelle"/>
+    <w:rPr>
+      <w:b/>
+    </w:rPr>
+  </w:style>
+  <w:style w:type="character" w:styleId="Kommentarzeichen">
+    <w:name w:val="annotation reference"/>
+    <w:semiHidden/>
+    <w:rPr>
+      <w:sz w:val="16"/>
+      <w:szCs w:val="16"/>
+    </w:rPr>
+  </w:style>
+  <w:style w:type="paragraph" w:styleId="Kommentartext">
+    <w:name w:val="annotation text"/>
+    <w:basedOn w:val="Standard"/>
+    <w:semiHidden/>
+    <w:rPr>
+      <w:szCs w:val="20"/>
+    </w:rPr>
+  </w:style>
+  <w:style w:type="paragraph" w:styleId="Kommentarthema">
+    <w:name w:val="annotation subject"/>
+    <w:basedOn w:val="Kommentartext"/>
+    <w:next w:val="Kommentartext"/>
+    <w:semiHidden/>
+    <w:rPr>
+      <w:b/>
+      <w:bCs/>
+    </w:rPr>
+  </w:style>
+  <w:style w:type="paragraph" w:customStyle="1" w:styleId="Infoblock">
+    <w:name w:val="Infoblock"/>
+    <w:basedOn w:val="Standard"/>
+    <w:pPr>
+      <w:pBdr>
+        <w:top w:val="single" w:sz="4" w:space="1" w:color="auto" w:shadow="1"/>
+        <w:left w:val="single" w:sz="4" w:space="4" w:color="auto" w:shadow="1"/>
+        <w:bottom w:val="single" w:sz="4" w:space="1" w:color="auto" w:shadow="1"/>
+        <w:right w:val="single" w:sz="4" w:space="4" w:color="auto" w:shadow="1"/>
+      </w:pBdr>
+      <w:shd w:val="clear" w:color="auto" w:fill="FFFFD1"/>
+    </w:pPr>
+    <w:rPr>
+      <w:i/>
+      <w:color w:val="000080"/>
+      <w:szCs w:val="20"/>
+    </w:rPr>
+  </w:style>
+  <w:style w:type="paragraph" w:customStyle="1" w:styleId="berschrift1ohne">
+    <w:name w:val="Überschrift 1 ohne"/>
+    <w:basedOn w:val="berschrift1"/>
+    <w:pPr>
+      <w:numPr>
+        <w:numId w:val="0"/>
+      </w:numPr>
+    </w:pPr>
+  </w:style>
+  <w:style w:type="paragraph" w:styleId="Verzeichnis1">
+    <w:name w:val="toc 1"/>
+    <w:basedOn w:val="Standard"/>
+    <w:next w:val="Standard"/>
+    <w:autoRedefine/>
+    <w:uiPriority w:val="39"/>
+    <w:pPr>
+      <w:spacing w:after="40"/>
+    </w:pPr>
+  </w:style>
+  <w:style w:type="paragraph" w:styleId="Verzeichnis2">
+    <w:name w:val="toc 2"/>
+    <w:basedOn w:val="Standard"/>
+    <w:next w:val="Standard"/>
+    <w:autoRedefine/>
+    <w:uiPriority w:val="39"/>
+    <w:pPr>
+      <w:spacing w:after="40"/>
+      <w:ind w:left="221"/>
+    </w:pPr>
+  </w:style>
+  <w:style w:type="paragraph" w:styleId="Verzeichnis3">
+    <w:name w:val="toc 3"/>
+    <w:basedOn w:val="Standard"/>
+    <w:next w:val="Standard"/>
+    <w:autoRedefine/>
+    <w:uiPriority w:val="39"/>
+    <w:rsid w:val="00276689"/>
+    <w:pPr>
+      <w:tabs>
+        <w:tab w:val="left" w:pos="1440"/>
+        <w:tab w:val="right" w:leader="dot" w:pos="9062"/>
+      </w:tabs>
+      <w:spacing w:after="40"/>
+      <w:ind w:left="708"/>
+    </w:pPr>
+  </w:style>
+  <w:style w:type="character" w:styleId="Hyperlink">
+    <w:name w:val="Hyperlink"/>
+    <w:uiPriority w:val="99"/>
+    <w:rPr>
+      <w:color w:val="0000FF"/>
+      <w:u w:val="single"/>
+    </w:rPr>
+  </w:style>
+  <w:style w:type="paragraph" w:customStyle="1" w:styleId="Arial">
+    <w:name w:val="Arial"/>
+    <w:basedOn w:val="Standard"/>
+  </w:style>
+  <w:style w:type="character" w:customStyle="1" w:styleId="ArialZchn">
+    <w:name w:val="Arial Zchn"/>
+    <w:rPr>
+      <w:rFonts w:ascii="Tahoma" w:hAnsi="Tahoma"/>
+      <w:szCs w:val="24"/>
+      <w:lang w:val="de-DE" w:eastAsia="de-DE" w:bidi="ar-SA"/>
+    </w:rPr>
+  </w:style>
+  <w:style w:type="table" w:styleId="Tabellenraster">
+    <w:name w:val="Table Grid"/>
+    <w:basedOn w:val="NormaleTabelle"/>
+    <w:rsid w:val="00972FC6"/>
+    <w:pPr>
+      <w:spacing w:after="220"/>
+    </w:pPr>
+    <w:tblPr>
+      <w:tblBorders>
+        <w:top w:val="single" w:sz="4" w:space="0" w:color="auto"/>
+        <w:left w:val="single" w:sz="4" w:space="0" w:color="auto"/>
+        <w:bottom w:val="single" w:sz="4" w:space="0" w:color="auto"/>
+        <w:right w:val="single" w:sz="4" w:space="0" w:color="auto"/>
+        <w:insideH w:val="single" w:sz="4" w:space="0" w:color="auto"/>
+        <w:insideV w:val="single" w:sz="4" w:space="0" w:color="auto"/>
+      </w:tblBorders>
     </w:tblPr>
   </w:style>
   <w:style w:type="paragraph" w:customStyle="1" w:styleId="StandardArial">
@@ -13066,20 +14638,280 @@
   <a:extraClrSchemeLst/>
   <a:extLst>
     <a:ext uri="{05A4C25C-085E-4340-85A3-A5531E510DB2}">
-      <thm15:themeFamily xmlns:thm15="http://schemas.microsoft.com/office/thememl/2012/main" name="Office Theme" id="{62F939B6-93AF-4DB8-9C6B-D6C7DFDC589F}" vid="{4A3C46E8-61CC-4603-A589-7422A47A8E4A}"/>
+      <thm15:themeFamily xmlns:thm15="http://schemas.microsoft.com/office/thememl/2012/main" xmlns="" name="Office Theme" id="{62F939B6-93AF-4DB8-9C6B-D6C7DFDC589F}" vid="{4A3C46E8-61CC-4603-A589-7422A47A8E4A}"/>
     </a:ext>
   </a:extLst>
 </a:theme>
 </file>
 
 <file path=customXml/item1.xml><?xml version="1.0" encoding="utf-8"?>
+<NovaPath_docOwner>Z103658</NovaPath_docOwner>
+</file>
+
+<file path=customXml/item10.xml><?xml version="1.0" encoding="utf-8"?>
+<nXeGKudETKPeaCNGFh5iTSI5UodjD94nh7U7VklxY>WFKySib7snky7ifnZ2RZ0hDIVQOogfGbcLwMi64zU5kjubpMf1+rlddaW5QoR7phdoA964NMUD7W1nd9bqQUAA==</nXeGKudETKPeaCNGFh5iTSI5UodjD94nh7U7VklxY>
+</file>
+
+<file path=customXml/item11.xml><?xml version="1.0" encoding="utf-8"?>
+<NovaPath_docAuthor>Johannes Neumaier</NovaPath_docAuthor>
+</file>
+
+<file path=customXml/item12.xml><?xml version="1.0" encoding="utf-8"?>
+<nXeGKudETKPeaCNGFh5iyLk1gcWWJqTgFQk8wGFUmjFC0m6hdwbr2zDsrBNVqK>CQj/3VRaeiobyTiFGf2n7Vih3yPzYfF0pA6r9+Xzu/LDeZ7uqvVBkxdTD4fHqyRT</nXeGKudETKPeaCNGFh5iyLk1gcWWJqTgFQk8wGFUmjFC0m6hdwbr2zDsrBNVqK>
+</file>
+
+<file path=customXml/item13.xml><?xml version="1.0" encoding="utf-8"?>
+<NovaPath_baseApplication>Microsoft Word</NovaPath_baseApplication>
+</file>
+
+<file path=customXml/item14.xml><?xml version="1.0" encoding="utf-8"?>
+<nXeGKudETKPeaCNGFh5i5IeuWeXv6XDtePDOrtUSOqWwmvYa7PTRiLQvIZkriN4zFxEJfkpx7yiWurrFRQTw>wET7z3APVwWLb5suGR4vTtZrarbu8vv5kPcS6N5bl58=</nXeGKudETKPeaCNGFh5i5IeuWeXv6XDtePDOrtUSOqWwmvYa7PTRiLQvIZkriN4zFxEJfkpx7yiWurrFRQTw>
+</file>
+
+<file path=customXml/item15.xml><?xml version="1.0" encoding="utf-8"?>
+<NovaPath_tenantID>8BC9BD9B-31E2-4E97-ABE0-B03814292429</NovaPath_tenantID>
+</file>
+
+<file path=customXml/item16.xml><?xml version="1.0" encoding="utf-8"?>
+<nXeGKudETKPeaCNGFh5iKXsadLDxTRe0xbrxgS3asWaSdlBY0sLX5pYu7jLmo>SiTVZYrZoP6lgSCTj6v0lYUXo7rptB3vsxE98fSlaTok74hHqUQ//z+IzG3f3dKdNUyW4Kjm/X9VSbJA4Gr5MW0KPH+B642pxXdDNArGooo=</nXeGKudETKPeaCNGFh5iKXsadLDxTRe0xbrxgS3asWaSdlBY0sLX5pYu7jLmo>
+</file>
+
+<file path=customXml/item17.xml><?xml version="1.0" encoding="utf-8"?>
+<NovaPath_docIDOld>2VC8OQYRNDK7ZVI9SNWODCUDGF</NovaPath_docIDOld>
+</file>
+
+<file path=customXml/item18.xml><?xml version="1.0" encoding="utf-8"?>
+<nXeGKudETKPeaCNGFh5i5JKJLOqxkMZWB6LsYfMaI9RtbpE1WkCpXazESWus5B>IGW6JBPuf8Y0jKZgGfEd9i7IHn766tcDvsK3t2grFYKDbFSazQg3HwNibhaV08l0NykrTl+drzYSwVuzANM++A==</nXeGKudETKPeaCNGFh5i5JKJLOqxkMZWB6LsYfMaI9RtbpE1WkCpXazESWus5B>
+</file>
+
+<file path=customXml/item19.xml><?xml version="1.0" encoding="utf-8"?>
+<NovaPath_versionInfo>3.4.10.11016</NovaPath_versionInfo>
+</file>
+
+<file path=customXml/item2.xml><?xml version="1.0" encoding="utf-8"?>
+<nXeGKudETKPeaCNGFh5i2aVdoOsLYjULCdH7T707tDyRRmguot4fEcJ2iD6f9>dQpqqXAPtbNGVp7VWDoaNw==</nXeGKudETKPeaCNGFh5i2aVdoOsLYjULCdH7T707tDyRRmguot4fEcJ2iD6f9>
+</file>
+
+<file path=customXml/item20.xml><?xml version="1.0" encoding="utf-8"?>
+<nXeGKudETKPeaCNGFh5i8sltj09I1nJ8AlBUytNZ1Ehih9jnZMZtoeNI9UMZ5>w0PIIyGfD5VLc1zoJj+TuoFY4ueCTbMjhBax3Xd7TB8=</nXeGKudETKPeaCNGFh5i8sltj09I1nJ8AlBUytNZ1Ehih9jnZMZtoeNI9UMZ5>
+</file>
+
+<file path=customXml/item21.xml><?xml version="1.0" encoding="utf-8"?>
+<NovaPath_docClass>Public</NovaPath_docClass>
+</file>
+
+<file path=customXml/item22.xml><?xml version="1.0" encoding="utf-8"?>
+<nXeGKudETKPeaCNGFh5ix5fP7fSWtl37NIroXmZyHIynb9qBde2n67FOJFV2>eDRB324l0Mn4dbbVFF/GnQ==</nXeGKudETKPeaCNGFh5ix5fP7fSWtl37NIroXmZyHIynb9qBde2n67FOJFV2>
+</file>
+
+<file path=customXml/item23.xml><?xml version="1.0" encoding="utf-8"?>
+<NovaPath_docClassID>1010</NovaPath_docClassID>
+</file>
+
+<file path=customXml/item24.xml><?xml version="1.0" encoding="utf-8"?>
+<nXeGKudETKPeaCNGFh5ix5fP7fSWtl37NIroXmYBQsS1cecqKZfGozr8W9iy>lRNKEdCWJXNAkniveh3+yQ==</nXeGKudETKPeaCNGFh5ix5fP7fSWtl37NIroXmYBQsS1cecqKZfGozr8W9iy>
+</file>
+
+<file path=customXml/item25.xml><?xml version="1.0" encoding="utf-8"?>
+<NovaPath_docClassDate>01/30/2018 13:47:35</NovaPath_docClassDate>
+</file>
+
+<file path=customXml/item26.xml><?xml version="1.0" encoding="utf-8"?>
+<nXeGKudETKPeaCNGFh5ix5fP7fSWtl37NIroXmZN38TajkfZeW3Vf6bvmNn8>zW4/q4eqAJGiGv+UcsP4PEP6NjI4ZMEUheIvF3TmuzW96Ii/IFbcS+9pJ5FF/R7n</nXeGKudETKPeaCNGFh5ix5fP7fSWtl37NIroXmZN38TajkfZeW3Vf6bvmNn8>
+</file>
+
+<file path=customXml/item27.xml><?xml version="1.0" encoding="utf-8"?>
 <b:Sources xmlns:b="http://schemas.openxmlformats.org/officeDocument/2006/bibliography" xmlns="http://schemas.openxmlformats.org/officeDocument/2006/bibliography" SelectedStyle="\APA.XSL" StyleName="APA"/>
 </file>
 
+<file path=customXml/item3.xml><?xml version="1.0" encoding="utf-8"?>
+<NovaPath_DocInfoFromAfterSave>True</NovaPath_DocInfoFromAfterSave>
+</file>
+
+<file path=customXml/item4.xml><?xml version="1.0" encoding="utf-8"?>
+<nXeGKudETKPeaCNGFh5iy53cs4YTjZQd4Re9Stbph13fJwq3N1dxRUwfkxNCzGbktJIbKf2q8mQyY814Q>otRpIIeRwLhaEEzuCOJU4w==</nXeGKudETKPeaCNGFh5iy53cs4YTjZQd4Re9Stbph13fJwq3N1dxRUwfkxNCzGbktJIbKf2q8mQyY814Q>
+</file>
+
+<file path=customXml/item5.xml><?xml version="1.0" encoding="utf-8"?>
+<NovaPath_docPath>C:\Users\Z103658\Desktop</NovaPath_docPath>
+</file>
+
+<file path=customXml/item6.xml><?xml version="1.0" encoding="utf-8"?>
+<nXeGKudETKPeaCNGFh5i0BGlH9ci87cLWvMx3DlPzuAPh2gY9s703zKUS7uW>mZ4rtFSXbzk2Ux9ca9oo0515x8E6HnHU7TB3qO70jy5/chfj+5/Pu5CBlog1cj+V8mTDMUwk03XKQNGmHtVPJA==</nXeGKudETKPeaCNGFh5i0BGlH9ci87cLWvMx3DlPzuAPh2gY9s703zKUS7uW>
+</file>
+
+<file path=customXml/item7.xml><?xml version="1.0" encoding="utf-8"?>
+<NovaPath_docName>C:\Users\Z103658\Desktop\Risikoanalyse.docx</NovaPath_docName>
+</file>
+
+<file path=customXml/item8.xml><?xml version="1.0" encoding="utf-8"?>
+<nXeGKudETKPeaCNGFh5i7cKyawAjgyQn9gyiebCxx1jD9eHXSWW9Lib2F1j9>mZ4rtFSXbzk2Ux9ca9oo0515x8E6HnHU7TB3qO70jy5/chfj+5/Pu5CBlog1cj+V1Ktf2KvYYHhP3HfXp0mLiK0Vea5mJqSW3wOVsSjLYqGtajyyoxAT2ScMYNIei2C1</nXeGKudETKPeaCNGFh5i7cKyawAjgyQn9gyiebCxx1jD9eHXSWW9Lib2F1j9>
+</file>
+
+<file path=customXml/item9.xml><?xml version="1.0" encoding="utf-8"?>
+<NovaPath_docID>6MYE5DURX9M1AU7873D5LBFYYY</NovaPath_docID>
+</file>
+
 <file path=customXml/itemProps1.xml><?xml version="1.0" encoding="utf-8"?>
-<ds:datastoreItem xmlns:ds="http://schemas.openxmlformats.org/officeDocument/2006/customXml" ds:itemID="{C97BD04B-11F6-4741-A313-6A2ACD8ADE4F}">
+<ds:datastoreItem xmlns:ds="http://schemas.openxmlformats.org/officeDocument/2006/customXml" ds:itemID="{7C90E0C1-2233-45FA-9CE7-9044BFE4BE32}">
+  <ds:schemaRefs/>
+</ds:datastoreItem>
+</file>
+
+<file path=customXml/itemProps10.xml><?xml version="1.0" encoding="utf-8"?>
+<ds:datastoreItem xmlns:ds="http://schemas.openxmlformats.org/officeDocument/2006/customXml" ds:itemID="{83EB398D-FC54-493D-BFE6-EB003D0AF249}">
+  <ds:schemaRefs/>
+</ds:datastoreItem>
+</file>
+
+<file path=customXml/itemProps11.xml><?xml version="1.0" encoding="utf-8"?>
+<ds:datastoreItem xmlns:ds="http://schemas.openxmlformats.org/officeDocument/2006/customXml" ds:itemID="{1CA1BC24-D3C5-488E-976B-8F5D57246E48}">
+  <ds:schemaRefs/>
+</ds:datastoreItem>
+</file>
+
+<file path=customXml/itemProps12.xml><?xml version="1.0" encoding="utf-8"?>
+<ds:datastoreItem xmlns:ds="http://schemas.openxmlformats.org/officeDocument/2006/customXml" ds:itemID="{0AF3B10B-6A31-4F01-9AD8-DD3DC0A4ECAF}">
+  <ds:schemaRefs/>
+</ds:datastoreItem>
+</file>
+
+<file path=customXml/itemProps13.xml><?xml version="1.0" encoding="utf-8"?>
+<ds:datastoreItem xmlns:ds="http://schemas.openxmlformats.org/officeDocument/2006/customXml" ds:itemID="{9DECB81C-DA66-4E9E-8090-D7C8AA20263B}">
+  <ds:schemaRefs/>
+</ds:datastoreItem>
+</file>
+
+<file path=customXml/itemProps14.xml><?xml version="1.0" encoding="utf-8"?>
+<ds:datastoreItem xmlns:ds="http://schemas.openxmlformats.org/officeDocument/2006/customXml" ds:itemID="{482F6A3C-2605-4F60-B90F-2318348E1FAD}">
+  <ds:schemaRefs/>
+</ds:datastoreItem>
+</file>
+
+<file path=customXml/itemProps15.xml><?xml version="1.0" encoding="utf-8"?>
+<ds:datastoreItem xmlns:ds="http://schemas.openxmlformats.org/officeDocument/2006/customXml" ds:itemID="{49EF35DD-4432-4933-A0E8-7D17C135E517}">
+  <ds:schemaRefs/>
+</ds:datastoreItem>
+</file>
+
+<file path=customXml/itemProps16.xml><?xml version="1.0" encoding="utf-8"?>
+<ds:datastoreItem xmlns:ds="http://schemas.openxmlformats.org/officeDocument/2006/customXml" ds:itemID="{50928281-2E5C-4E49-818D-3ED41C3D9FE4}">
+  <ds:schemaRefs/>
+</ds:datastoreItem>
+</file>
+
+<file path=customXml/itemProps17.xml><?xml version="1.0" encoding="utf-8"?>
+<ds:datastoreItem xmlns:ds="http://schemas.openxmlformats.org/officeDocument/2006/customXml" ds:itemID="{726F5C1A-5C59-44E3-89A6-0EBCD45B8205}">
+  <ds:schemaRefs/>
+</ds:datastoreItem>
+</file>
+
+<file path=customXml/itemProps18.xml><?xml version="1.0" encoding="utf-8"?>
+<ds:datastoreItem xmlns:ds="http://schemas.openxmlformats.org/officeDocument/2006/customXml" ds:itemID="{A988616D-27D8-4685-9122-0062977CEC74}">
+  <ds:schemaRefs/>
+</ds:datastoreItem>
+</file>
+
+<file path=customXml/itemProps19.xml><?xml version="1.0" encoding="utf-8"?>
+<ds:datastoreItem xmlns:ds="http://schemas.openxmlformats.org/officeDocument/2006/customXml" ds:itemID="{0CAEC9C2-6663-4B60-901C-435899F07CC0}">
+  <ds:schemaRefs/>
+</ds:datastoreItem>
+</file>
+
+<file path=customXml/itemProps2.xml><?xml version="1.0" encoding="utf-8"?>
+<ds:datastoreItem xmlns:ds="http://schemas.openxmlformats.org/officeDocument/2006/customXml" ds:itemID="{1BA30D09-01A9-4A21-90AF-17B2EC991AE1}">
+  <ds:schemaRefs/>
+</ds:datastoreItem>
+</file>
+
+<file path=customXml/itemProps20.xml><?xml version="1.0" encoding="utf-8"?>
+<ds:datastoreItem xmlns:ds="http://schemas.openxmlformats.org/officeDocument/2006/customXml" ds:itemID="{36E498FA-2397-4913-87B8-87FABC525BF3}">
+  <ds:schemaRefs/>
+</ds:datastoreItem>
+</file>
+
+<file path=customXml/itemProps21.xml><?xml version="1.0" encoding="utf-8"?>
+<ds:datastoreItem xmlns:ds="http://schemas.openxmlformats.org/officeDocument/2006/customXml" ds:itemID="{257F1836-7DD9-445A-98AC-E0545FB30652}">
+  <ds:schemaRefs/>
+</ds:datastoreItem>
+</file>
+
+<file path=customXml/itemProps22.xml><?xml version="1.0" encoding="utf-8"?>
+<ds:datastoreItem xmlns:ds="http://schemas.openxmlformats.org/officeDocument/2006/customXml" ds:itemID="{B325FF61-3D33-4C9B-94D8-EA43BEDF8430}">
+  <ds:schemaRefs/>
+</ds:datastoreItem>
+</file>
+
+<file path=customXml/itemProps23.xml><?xml version="1.0" encoding="utf-8"?>
+<ds:datastoreItem xmlns:ds="http://schemas.openxmlformats.org/officeDocument/2006/customXml" ds:itemID="{21D312B8-AB8D-4F04-8AFB-25CF0CBE8D52}">
+  <ds:schemaRefs/>
+</ds:datastoreItem>
+</file>
+
+<file path=customXml/itemProps24.xml><?xml version="1.0" encoding="utf-8"?>
+<ds:datastoreItem xmlns:ds="http://schemas.openxmlformats.org/officeDocument/2006/customXml" ds:itemID="{7164D332-2C4C-4C4A-AF42-BD1771F07786}">
+  <ds:schemaRefs/>
+</ds:datastoreItem>
+</file>
+
+<file path=customXml/itemProps25.xml><?xml version="1.0" encoding="utf-8"?>
+<ds:datastoreItem xmlns:ds="http://schemas.openxmlformats.org/officeDocument/2006/customXml" ds:itemID="{1496D493-CD6E-4A25-8A3C-7F1985ABFED6}">
+  <ds:schemaRefs/>
+</ds:datastoreItem>
+</file>
+
+<file path=customXml/itemProps26.xml><?xml version="1.0" encoding="utf-8"?>
+<ds:datastoreItem xmlns:ds="http://schemas.openxmlformats.org/officeDocument/2006/customXml" ds:itemID="{774E2136-2EF3-46F2-996B-BA18CF42E9DB}">
+  <ds:schemaRefs/>
+</ds:datastoreItem>
+</file>
+
+<file path=customXml/itemProps27.xml><?xml version="1.0" encoding="utf-8"?>
+<ds:datastoreItem xmlns:ds="http://schemas.openxmlformats.org/officeDocument/2006/customXml" ds:itemID="{59B4CA8E-2E49-40A0-B2CE-171E16946847}">
   <ds:schemaRefs>
     <ds:schemaRef ds:uri="http://schemas.openxmlformats.org/officeDocument/2006/bibliography"/>
   </ds:schemaRefs>
 </ds:datastoreItem>
+</file>
+
+<file path=customXml/itemProps3.xml><?xml version="1.0" encoding="utf-8"?>
+<ds:datastoreItem xmlns:ds="http://schemas.openxmlformats.org/officeDocument/2006/customXml" ds:itemID="{FFCECAE8-E0CC-4328-9F5F-CD7724A6FC43}">
+  <ds:schemaRefs/>
+</ds:datastoreItem>
+</file>
+
+<file path=customXml/itemProps4.xml><?xml version="1.0" encoding="utf-8"?>
+<ds:datastoreItem xmlns:ds="http://schemas.openxmlformats.org/officeDocument/2006/customXml" ds:itemID="{1E445E52-4868-4550-A6D0-966C376B263B}">
+  <ds:schemaRefs/>
+</ds:datastoreItem>
+</file>
+
+<file path=customXml/itemProps5.xml><?xml version="1.0" encoding="utf-8"?>
+<ds:datastoreItem xmlns:ds="http://schemas.openxmlformats.org/officeDocument/2006/customXml" ds:itemID="{09350E4A-3B5D-4CC1-B9BE-41F0DCDAD4FB}">
+  <ds:schemaRefs/>
+</ds:datastoreItem>
+</file>
+
+<file path=customXml/itemProps6.xml><?xml version="1.0" encoding="utf-8"?>
+<ds:datastoreItem xmlns:ds="http://schemas.openxmlformats.org/officeDocument/2006/customXml" ds:itemID="{46082FB8-7C8A-43BE-813C-4301010360F9}">
+  <ds:schemaRefs/>
+</ds:datastoreItem>
+</file>
+
+<file path=customXml/itemProps7.xml><?xml version="1.0" encoding="utf-8"?>
+<ds:datastoreItem xmlns:ds="http://schemas.openxmlformats.org/officeDocument/2006/customXml" ds:itemID="{E0AC473F-3045-4A83-921C-2F9DE874E0C8}">
+  <ds:schemaRefs/>
+</ds:datastoreItem>
+</file>
+
+<file path=customXml/itemProps8.xml><?xml version="1.0" encoding="utf-8"?>
+<ds:datastoreItem xmlns:ds="http://schemas.openxmlformats.org/officeDocument/2006/customXml" ds:itemID="{AA398D28-E2C8-49CC-ABBA-E6EE16899235}">
+  <ds:schemaRefs/>
+</ds:datastoreItem>
+</file>
+
+<file path=customXml/itemProps9.xml><?xml version="1.0" encoding="utf-8"?>
+<ds:datastoreItem xmlns:ds="http://schemas.openxmlformats.org/officeDocument/2006/customXml" ds:itemID="{C7D49531-9B84-40FF-ADCD-F7ACFA82731F}">
+  <ds:schemaRefs/>
+</ds:datastoreItem>
 </file>
</xml_diff>

<commit_message>
Adjust Europawahlen and Risikoanalyse
just added comments in Risikoanalyse, so Josua can confirm my adjustments before solidifing them
</commit_message>
<xml_diff>
--- a/Risikoanalyse/Risikoanalyse.docx
+++ b/Risikoanalyse/Risikoanalyse.docx
@@ -1,6 +1,6 @@
 
 <file path=word/document.xml><?xml version="1.0" encoding="utf-8"?>
-<w:document xmlns:wpc="http://schemas.microsoft.com/office/word/2010/wordprocessingCanvas" xmlns:mc="http://schemas.openxmlformats.org/markup-compatibility/2006" xmlns:o="urn:schemas-microsoft-com:office:office" xmlns:r="http://schemas.openxmlformats.org/officeDocument/2006/relationships" xmlns:m="http://schemas.openxmlformats.org/officeDocument/2006/math" xmlns:v="urn:schemas-microsoft-com:vml" xmlns:wp14="http://schemas.microsoft.com/office/word/2010/wordprocessingDrawing" xmlns:wp="http://schemas.openxmlformats.org/drawingml/2006/wordprocessingDrawing" xmlns:w10="urn:schemas-microsoft-com:office:word" xmlns:w="http://schemas.openxmlformats.org/wordprocessingml/2006/main" xmlns:w14="http://schemas.microsoft.com/office/word/2010/wordml" xmlns:wpg="http://schemas.microsoft.com/office/word/2010/wordprocessingGroup" xmlns:wpi="http://schemas.microsoft.com/office/word/2010/wordprocessingInk" xmlns:wne="http://schemas.microsoft.com/office/word/2006/wordml" xmlns:wps="http://schemas.microsoft.com/office/word/2010/wordprocessingShape" mc:Ignorable="w14 wp14">
+<w:document xmlns:wpc="http://schemas.microsoft.com/office/word/2010/wordprocessingCanvas" xmlns:cx="http://schemas.microsoft.com/office/drawing/2014/chartex" xmlns:cx1="http://schemas.microsoft.com/office/drawing/2015/9/8/chartex" xmlns:cx2="http://schemas.microsoft.com/office/drawing/2015/10/21/chartex" xmlns:cx3="http://schemas.microsoft.com/office/drawing/2016/5/9/chartex" xmlns:cx4="http://schemas.microsoft.com/office/drawing/2016/5/10/chartex" xmlns:cx5="http://schemas.microsoft.com/office/drawing/2016/5/11/chartex" xmlns:cx6="http://schemas.microsoft.com/office/drawing/2016/5/12/chartex" xmlns:cx7="http://schemas.microsoft.com/office/drawing/2016/5/13/chartex" xmlns:cx8="http://schemas.microsoft.com/office/drawing/2016/5/14/chartex" xmlns:mc="http://schemas.openxmlformats.org/markup-compatibility/2006" xmlns:aink="http://schemas.microsoft.com/office/drawing/2016/ink" xmlns:am3d="http://schemas.microsoft.com/office/drawing/2017/model3d" xmlns:o="urn:schemas-microsoft-com:office:office" xmlns:r="http://schemas.openxmlformats.org/officeDocument/2006/relationships" xmlns:m="http://schemas.openxmlformats.org/officeDocument/2006/math" xmlns:v="urn:schemas-microsoft-com:vml" xmlns:wp14="http://schemas.microsoft.com/office/word/2010/wordprocessingDrawing" xmlns:wp="http://schemas.openxmlformats.org/drawingml/2006/wordprocessingDrawing" xmlns:w10="urn:schemas-microsoft-com:office:word" xmlns:w="http://schemas.openxmlformats.org/wordprocessingml/2006/main" xmlns:w14="http://schemas.microsoft.com/office/word/2010/wordml" xmlns:w15="http://schemas.microsoft.com/office/word/2012/wordml" xmlns:w16cid="http://schemas.microsoft.com/office/word/2016/wordml/cid" xmlns:w16se="http://schemas.microsoft.com/office/word/2015/wordml/symex" xmlns:wpg="http://schemas.microsoft.com/office/word/2010/wordprocessingGroup" xmlns:wpi="http://schemas.microsoft.com/office/word/2010/wordprocessingInk" xmlns:wne="http://schemas.microsoft.com/office/word/2006/wordml" xmlns:wps="http://schemas.microsoft.com/office/word/2010/wordprocessingShape" mc:Ignorable="w14 w15 w16se w16cid wp14">
   <w:body>
     <w:p>
       <w:pPr>
@@ -55,9 +55,11 @@
       <w:r>
         <w:t xml:space="preserve"> – </w:t>
       </w:r>
+      <w:proofErr w:type="spellStart"/>
       <w:r>
         <w:t>YourChoice</w:t>
       </w:r>
+      <w:proofErr w:type="spellEnd"/>
       <w:r>
         <w:t xml:space="preserve"> </w:t>
       </w:r>
@@ -119,9 +121,11 @@
             <w:pPr>
               <w:pStyle w:val="Tabelle"/>
             </w:pPr>
+            <w:proofErr w:type="spellStart"/>
             <w:r>
               <w:t>YourChoice</w:t>
             </w:r>
+            <w:proofErr w:type="spellEnd"/>
           </w:p>
         </w:tc>
       </w:tr>
@@ -138,6 +142,7 @@
                 <w:b/>
               </w:rPr>
             </w:pPr>
+            <w:proofErr w:type="spellStart"/>
             <w:r>
               <w:rPr>
                 <w:b/>
@@ -150,6 +155,7 @@
               </w:rPr>
               <w:t>verwantwortlicher</w:t>
             </w:r>
+            <w:proofErr w:type="spellEnd"/>
           </w:p>
         </w:tc>
         <w:tc>
@@ -675,8 +681,13 @@
               <w:pStyle w:val="Tabelle"/>
             </w:pPr>
             <w:r>
-              <w:t>Lukas God</w:t>
-            </w:r>
+              <w:t xml:space="preserve">Lukas </w:t>
+            </w:r>
+            <w:proofErr w:type="spellStart"/>
+            <w:r>
+              <w:t>God</w:t>
+            </w:r>
+            <w:proofErr w:type="spellEnd"/>
           </w:p>
         </w:tc>
         <w:tc>
@@ -2923,8 +2934,16 @@
             <w:pPr>
               <w:pStyle w:val="Tabelle"/>
             </w:pPr>
+            <w:commentRangeStart w:id="17"/>
             <w:r>
               <w:t>2</w:t>
+            </w:r>
+            <w:commentRangeEnd w:id="17"/>
+            <w:r>
+              <w:rPr>
+                <w:rStyle w:val="Kommentarzeichen"/>
+              </w:rPr>
+              <w:commentReference w:id="17"/>
             </w:r>
           </w:p>
         </w:tc>
@@ -3103,13 +3122,13 @@
       <w:pPr>
         <w:pStyle w:val="berschrift3"/>
       </w:pPr>
-      <w:bookmarkStart w:id="17" w:name="_Toc289941038"/>
-      <w:bookmarkStart w:id="18" w:name="_Toc498979782"/>
+      <w:bookmarkStart w:id="18" w:name="_Toc289941038"/>
+      <w:bookmarkStart w:id="19" w:name="_Toc498979782"/>
       <w:r>
         <w:t>Planung</w:t>
       </w:r>
-      <w:bookmarkEnd w:id="17"/>
       <w:bookmarkEnd w:id="18"/>
+      <w:bookmarkEnd w:id="19"/>
     </w:p>
     <w:p/>
     <w:tbl>
@@ -3231,8 +3250,16 @@
             <w:pPr>
               <w:pStyle w:val="Tabelle"/>
             </w:pPr>
+            <w:commentRangeStart w:id="20"/>
             <w:r>
               <w:t>3</w:t>
+            </w:r>
+            <w:commentRangeEnd w:id="20"/>
+            <w:r>
+              <w:rPr>
+                <w:rStyle w:val="Kommentarzeichen"/>
+              </w:rPr>
+              <w:commentReference w:id="20"/>
             </w:r>
           </w:p>
         </w:tc>
@@ -3439,8 +3466,8 @@
                 <w:b/>
               </w:rPr>
             </w:pPr>
-            <w:bookmarkStart w:id="19" w:name="OLE_LINK20"/>
-            <w:bookmarkStart w:id="20" w:name="OLE_LINK21"/>
+            <w:bookmarkStart w:id="21" w:name="OLE_LINK20"/>
+            <w:bookmarkStart w:id="22" w:name="OLE_LINK21"/>
             <w:r>
               <w:rPr>
                 <w:b/>
@@ -3637,309 +3664,6 @@
             </w:r>
             <w:r>
               <w:t>, ordentliche Planung, Pufferzone</w:t>
-            </w:r>
-          </w:p>
-        </w:tc>
-      </w:tr>
-      <w:tr>
-        <w:tc>
-          <w:tcPr>
-            <w:tcW w:w="3602" w:type="dxa"/>
-            <w:shd w:val="clear" w:color="auto" w:fill="D9D9D9"/>
-          </w:tcPr>
-          <w:p>
-            <w:pPr>
-              <w:pStyle w:val="Tabelle"/>
-              <w:rPr>
-                <w:b/>
-              </w:rPr>
-            </w:pPr>
-            <w:r>
-              <w:rPr>
-                <w:b/>
-              </w:rPr>
-              <w:t>Hinweise Status</w:t>
-            </w:r>
-          </w:p>
-        </w:tc>
-        <w:tc>
-          <w:tcPr>
-            <w:tcW w:w="5696" w:type="dxa"/>
-            <w:gridSpan w:val="2"/>
-          </w:tcPr>
-          <w:p>
-            <w:pPr>
-              <w:pStyle w:val="Tabelle"/>
-            </w:pPr>
-          </w:p>
-        </w:tc>
-      </w:tr>
-      <w:tr>
-        <w:tc>
-          <w:tcPr>
-            <w:tcW w:w="3602" w:type="dxa"/>
-            <w:shd w:val="clear" w:color="auto" w:fill="D9D9D9"/>
-          </w:tcPr>
-          <w:p>
-            <w:pPr>
-              <w:pStyle w:val="Tabelle"/>
-              <w:rPr>
-                <w:b/>
-              </w:rPr>
-            </w:pPr>
-            <w:r>
-              <w:rPr>
-                <w:b/>
-              </w:rPr>
-              <w:t>Termin / Nächster Schritt</w:t>
-            </w:r>
-          </w:p>
-        </w:tc>
-        <w:tc>
-          <w:tcPr>
-            <w:tcW w:w="5696" w:type="dxa"/>
-            <w:gridSpan w:val="2"/>
-          </w:tcPr>
-          <w:p>
-            <w:pPr>
-              <w:pStyle w:val="Tabelle"/>
-            </w:pPr>
-          </w:p>
-        </w:tc>
-      </w:tr>
-      <w:bookmarkEnd w:id="19"/>
-      <w:bookmarkEnd w:id="20"/>
-    </w:tbl>
-    <w:p/>
-    <w:tbl>
-      <w:tblPr>
-        <w:tblW w:w="0" w:type="auto"/>
-        <w:tblBorders>
-          <w:top w:val="single" w:sz="4" w:space="0" w:color="auto"/>
-          <w:left w:val="single" w:sz="4" w:space="0" w:color="auto"/>
-          <w:bottom w:val="single" w:sz="4" w:space="0" w:color="auto"/>
-          <w:right w:val="single" w:sz="4" w:space="0" w:color="auto"/>
-          <w:insideH w:val="single" w:sz="4" w:space="0" w:color="auto"/>
-          <w:insideV w:val="single" w:sz="4" w:space="0" w:color="auto"/>
-        </w:tblBorders>
-        <w:tblLook w:val="01E0" w:firstRow="1" w:lastRow="1" w:firstColumn="1" w:lastColumn="1" w:noHBand="0" w:noVBand="0"/>
-      </w:tblPr>
-      <w:tblGrid>
-        <w:gridCol w:w="3602"/>
-        <w:gridCol w:w="2848"/>
-        <w:gridCol w:w="2848"/>
-      </w:tblGrid>
-      <w:tr>
-        <w:tc>
-          <w:tcPr>
-            <w:tcW w:w="3602" w:type="dxa"/>
-            <w:shd w:val="clear" w:color="auto" w:fill="D9D9D9"/>
-          </w:tcPr>
-          <w:p>
-            <w:pPr>
-              <w:pStyle w:val="Tabelle"/>
-              <w:rPr>
-                <w:b/>
-              </w:rPr>
-            </w:pPr>
-            <w:bookmarkStart w:id="21" w:name="OLE_LINK16"/>
-            <w:bookmarkStart w:id="22" w:name="OLE_LINK17"/>
-            <w:r>
-              <w:br w:type="page"/>
-            </w:r>
-            <w:r>
-              <w:rPr>
-                <w:b/>
-              </w:rPr>
-              <w:t>Nummer</w:t>
-            </w:r>
-          </w:p>
-        </w:tc>
-        <w:tc>
-          <w:tcPr>
-            <w:tcW w:w="5696" w:type="dxa"/>
-            <w:gridSpan w:val="2"/>
-          </w:tcPr>
-          <w:p>
-            <w:pPr>
-              <w:pStyle w:val="Tabelle"/>
-            </w:pPr>
-            <w:r>
-              <w:t>Pla-0</w:t>
-            </w:r>
-            <w:r>
-              <w:t>3</w:t>
-            </w:r>
-          </w:p>
-        </w:tc>
-      </w:tr>
-      <w:tr>
-        <w:tc>
-          <w:tcPr>
-            <w:tcW w:w="3602" w:type="dxa"/>
-            <w:shd w:val="clear" w:color="auto" w:fill="D9D9D9"/>
-          </w:tcPr>
-          <w:p>
-            <w:pPr>
-              <w:pStyle w:val="Tabelle"/>
-              <w:rPr>
-                <w:b/>
-              </w:rPr>
-            </w:pPr>
-            <w:r>
-              <w:rPr>
-                <w:b/>
-              </w:rPr>
-              <w:t>Beschreibung</w:t>
-            </w:r>
-          </w:p>
-        </w:tc>
-        <w:tc>
-          <w:tcPr>
-            <w:tcW w:w="5696" w:type="dxa"/>
-            <w:gridSpan w:val="2"/>
-          </w:tcPr>
-          <w:p>
-            <w:pPr>
-              <w:pStyle w:val="Tabelle"/>
-            </w:pPr>
-            <w:r>
-              <w:t>Anforderungen nicht komplett &amp; ungenügend</w:t>
-            </w:r>
-          </w:p>
-        </w:tc>
-      </w:tr>
-      <w:tr>
-        <w:tc>
-          <w:tcPr>
-            <w:tcW w:w="3602" w:type="dxa"/>
-            <w:shd w:val="clear" w:color="auto" w:fill="D9D9D9"/>
-          </w:tcPr>
-          <w:p>
-            <w:pPr>
-              <w:pStyle w:val="Tabelle"/>
-              <w:rPr>
-                <w:b/>
-              </w:rPr>
-            </w:pPr>
-            <w:r>
-              <w:rPr>
-                <w:b/>
-              </w:rPr>
-              <w:t>Wahrscheinlichkeit</w:t>
-            </w:r>
-          </w:p>
-        </w:tc>
-        <w:tc>
-          <w:tcPr>
-            <w:tcW w:w="2848" w:type="dxa"/>
-          </w:tcPr>
-          <w:p>
-            <w:pPr>
-              <w:pStyle w:val="Tabelle"/>
-            </w:pPr>
-            <w:r>
-              <w:t>2</w:t>
-            </w:r>
-          </w:p>
-        </w:tc>
-        <w:tc>
-          <w:tcPr>
-            <w:tcW w:w="2848" w:type="dxa"/>
-            <w:vMerge w:val="restart"/>
-            <w:shd w:val="clear" w:color="auto" w:fill="FF0000"/>
-            <w:vAlign w:val="center"/>
-          </w:tcPr>
-          <w:p>
-            <w:pPr>
-              <w:pStyle w:val="Tabelle"/>
-              <w:jc w:val="center"/>
-            </w:pPr>
-            <w:r>
-              <w:t>6</w:t>
-            </w:r>
-          </w:p>
-        </w:tc>
-      </w:tr>
-      <w:tr>
-        <w:tc>
-          <w:tcPr>
-            <w:tcW w:w="3602" w:type="dxa"/>
-            <w:shd w:val="clear" w:color="auto" w:fill="D9D9D9"/>
-          </w:tcPr>
-          <w:p>
-            <w:pPr>
-              <w:pStyle w:val="Tabelle"/>
-              <w:rPr>
-                <w:b/>
-              </w:rPr>
-            </w:pPr>
-            <w:r>
-              <w:rPr>
-                <w:b/>
-              </w:rPr>
-              <w:t>Auswirkung</w:t>
-            </w:r>
-          </w:p>
-        </w:tc>
-        <w:tc>
-          <w:tcPr>
-            <w:tcW w:w="2848" w:type="dxa"/>
-          </w:tcPr>
-          <w:p>
-            <w:pPr>
-              <w:pStyle w:val="Tabelle"/>
-            </w:pPr>
-            <w:r>
-              <w:t>3</w:t>
-            </w:r>
-          </w:p>
-        </w:tc>
-        <w:tc>
-          <w:tcPr>
-            <w:tcW w:w="2848" w:type="dxa"/>
-            <w:vMerge/>
-            <w:shd w:val="clear" w:color="auto" w:fill="FF0000"/>
-          </w:tcPr>
-          <w:p>
-            <w:pPr>
-              <w:pStyle w:val="Tabelle"/>
-            </w:pPr>
-          </w:p>
-        </w:tc>
-      </w:tr>
-      <w:tr>
-        <w:tc>
-          <w:tcPr>
-            <w:tcW w:w="3602" w:type="dxa"/>
-            <w:shd w:val="clear" w:color="auto" w:fill="D9D9D9"/>
-          </w:tcPr>
-          <w:p>
-            <w:pPr>
-              <w:pStyle w:val="Tabelle"/>
-              <w:rPr>
-                <w:b/>
-              </w:rPr>
-            </w:pPr>
-            <w:r>
-              <w:rPr>
-                <w:b/>
-              </w:rPr>
-              <w:t>Behandlung und Kontrolle</w:t>
-            </w:r>
-          </w:p>
-        </w:tc>
-        <w:tc>
-          <w:tcPr>
-            <w:tcW w:w="5696" w:type="dxa"/>
-            <w:gridSpan w:val="2"/>
-          </w:tcPr>
-          <w:p>
-            <w:pPr>
-              <w:pStyle w:val="Tabelle"/>
-            </w:pPr>
-            <w:r>
-              <w:t>Rücksprache mit Kunde, ordentliche Planung</w:t>
             </w:r>
           </w:p>
         </w:tc>
@@ -4045,6 +3769,320 @@
                 <w:b/>
               </w:rPr>
             </w:pPr>
+            <w:bookmarkStart w:id="23" w:name="OLE_LINK16"/>
+            <w:bookmarkStart w:id="24" w:name="OLE_LINK17"/>
+            <w:r>
+              <w:br w:type="page"/>
+            </w:r>
+            <w:r>
+              <w:rPr>
+                <w:b/>
+              </w:rPr>
+              <w:t>Nummer</w:t>
+            </w:r>
+          </w:p>
+        </w:tc>
+        <w:tc>
+          <w:tcPr>
+            <w:tcW w:w="5696" w:type="dxa"/>
+            <w:gridSpan w:val="2"/>
+          </w:tcPr>
+          <w:p>
+            <w:pPr>
+              <w:pStyle w:val="Tabelle"/>
+            </w:pPr>
+            <w:r>
+              <w:t>Pla-0</w:t>
+            </w:r>
+            <w:r>
+              <w:t>3</w:t>
+            </w:r>
+          </w:p>
+        </w:tc>
+      </w:tr>
+      <w:tr>
+        <w:tc>
+          <w:tcPr>
+            <w:tcW w:w="3602" w:type="dxa"/>
+            <w:shd w:val="clear" w:color="auto" w:fill="D9D9D9"/>
+          </w:tcPr>
+          <w:p>
+            <w:pPr>
+              <w:pStyle w:val="Tabelle"/>
+              <w:rPr>
+                <w:b/>
+              </w:rPr>
+            </w:pPr>
+            <w:r>
+              <w:rPr>
+                <w:b/>
+              </w:rPr>
+              <w:t>Beschreibung</w:t>
+            </w:r>
+          </w:p>
+        </w:tc>
+        <w:tc>
+          <w:tcPr>
+            <w:tcW w:w="5696" w:type="dxa"/>
+            <w:gridSpan w:val="2"/>
+          </w:tcPr>
+          <w:p>
+            <w:pPr>
+              <w:pStyle w:val="Tabelle"/>
+            </w:pPr>
+            <w:r>
+              <w:t xml:space="preserve">Anforderungen nicht komplett &amp; </w:t>
+            </w:r>
+            <w:commentRangeStart w:id="25"/>
+            <w:r>
+              <w:t>ungenügend</w:t>
+            </w:r>
+            <w:commentRangeEnd w:id="25"/>
+            <w:r>
+              <w:rPr>
+                <w:rStyle w:val="Kommentarzeichen"/>
+              </w:rPr>
+              <w:commentReference w:id="25"/>
+            </w:r>
+          </w:p>
+        </w:tc>
+      </w:tr>
+      <w:tr>
+        <w:tc>
+          <w:tcPr>
+            <w:tcW w:w="3602" w:type="dxa"/>
+            <w:shd w:val="clear" w:color="auto" w:fill="D9D9D9"/>
+          </w:tcPr>
+          <w:p>
+            <w:pPr>
+              <w:pStyle w:val="Tabelle"/>
+              <w:rPr>
+                <w:b/>
+              </w:rPr>
+            </w:pPr>
+            <w:r>
+              <w:rPr>
+                <w:b/>
+              </w:rPr>
+              <w:t>Wahrscheinlichkeit</w:t>
+            </w:r>
+          </w:p>
+        </w:tc>
+        <w:tc>
+          <w:tcPr>
+            <w:tcW w:w="2848" w:type="dxa"/>
+          </w:tcPr>
+          <w:p>
+            <w:pPr>
+              <w:pStyle w:val="Tabelle"/>
+            </w:pPr>
+            <w:r>
+              <w:t>2</w:t>
+            </w:r>
+          </w:p>
+        </w:tc>
+        <w:tc>
+          <w:tcPr>
+            <w:tcW w:w="2848" w:type="dxa"/>
+            <w:vMerge w:val="restart"/>
+            <w:shd w:val="clear" w:color="auto" w:fill="FF0000"/>
+            <w:vAlign w:val="center"/>
+          </w:tcPr>
+          <w:p>
+            <w:pPr>
+              <w:pStyle w:val="Tabelle"/>
+              <w:jc w:val="center"/>
+            </w:pPr>
+            <w:r>
+              <w:t>6</w:t>
+            </w:r>
+          </w:p>
+        </w:tc>
+      </w:tr>
+      <w:tr>
+        <w:tc>
+          <w:tcPr>
+            <w:tcW w:w="3602" w:type="dxa"/>
+            <w:shd w:val="clear" w:color="auto" w:fill="D9D9D9"/>
+          </w:tcPr>
+          <w:p>
+            <w:pPr>
+              <w:pStyle w:val="Tabelle"/>
+              <w:rPr>
+                <w:b/>
+              </w:rPr>
+            </w:pPr>
+            <w:r>
+              <w:rPr>
+                <w:b/>
+              </w:rPr>
+              <w:t>Auswirkung</w:t>
+            </w:r>
+          </w:p>
+        </w:tc>
+        <w:tc>
+          <w:tcPr>
+            <w:tcW w:w="2848" w:type="dxa"/>
+          </w:tcPr>
+          <w:p>
+            <w:pPr>
+              <w:pStyle w:val="Tabelle"/>
+            </w:pPr>
+            <w:r>
+              <w:t>3</w:t>
+            </w:r>
+          </w:p>
+        </w:tc>
+        <w:tc>
+          <w:tcPr>
+            <w:tcW w:w="2848" w:type="dxa"/>
+            <w:vMerge/>
+            <w:shd w:val="clear" w:color="auto" w:fill="FF0000"/>
+          </w:tcPr>
+          <w:p>
+            <w:pPr>
+              <w:pStyle w:val="Tabelle"/>
+            </w:pPr>
+          </w:p>
+        </w:tc>
+      </w:tr>
+      <w:tr>
+        <w:tc>
+          <w:tcPr>
+            <w:tcW w:w="3602" w:type="dxa"/>
+            <w:shd w:val="clear" w:color="auto" w:fill="D9D9D9"/>
+          </w:tcPr>
+          <w:p>
+            <w:pPr>
+              <w:pStyle w:val="Tabelle"/>
+              <w:rPr>
+                <w:b/>
+              </w:rPr>
+            </w:pPr>
+            <w:r>
+              <w:rPr>
+                <w:b/>
+              </w:rPr>
+              <w:t>Behandlung und Kontrolle</w:t>
+            </w:r>
+          </w:p>
+        </w:tc>
+        <w:tc>
+          <w:tcPr>
+            <w:tcW w:w="5696" w:type="dxa"/>
+            <w:gridSpan w:val="2"/>
+          </w:tcPr>
+          <w:p>
+            <w:pPr>
+              <w:pStyle w:val="Tabelle"/>
+            </w:pPr>
+            <w:r>
+              <w:t>Rücksprache mit Kunde, ordentliche Planung</w:t>
+            </w:r>
+          </w:p>
+        </w:tc>
+      </w:tr>
+      <w:tr>
+        <w:tc>
+          <w:tcPr>
+            <w:tcW w:w="3602" w:type="dxa"/>
+            <w:shd w:val="clear" w:color="auto" w:fill="D9D9D9"/>
+          </w:tcPr>
+          <w:p>
+            <w:pPr>
+              <w:pStyle w:val="Tabelle"/>
+              <w:rPr>
+                <w:b/>
+              </w:rPr>
+            </w:pPr>
+            <w:r>
+              <w:rPr>
+                <w:b/>
+              </w:rPr>
+              <w:t>Hinweise Status</w:t>
+            </w:r>
+          </w:p>
+        </w:tc>
+        <w:tc>
+          <w:tcPr>
+            <w:tcW w:w="5696" w:type="dxa"/>
+            <w:gridSpan w:val="2"/>
+          </w:tcPr>
+          <w:p>
+            <w:pPr>
+              <w:pStyle w:val="Tabelle"/>
+            </w:pPr>
+          </w:p>
+        </w:tc>
+      </w:tr>
+      <w:tr>
+        <w:tc>
+          <w:tcPr>
+            <w:tcW w:w="3602" w:type="dxa"/>
+            <w:shd w:val="clear" w:color="auto" w:fill="D9D9D9"/>
+          </w:tcPr>
+          <w:p>
+            <w:pPr>
+              <w:pStyle w:val="Tabelle"/>
+              <w:rPr>
+                <w:b/>
+              </w:rPr>
+            </w:pPr>
+            <w:r>
+              <w:rPr>
+                <w:b/>
+              </w:rPr>
+              <w:t>Termin / Nächster Schritt</w:t>
+            </w:r>
+          </w:p>
+        </w:tc>
+        <w:tc>
+          <w:tcPr>
+            <w:tcW w:w="5696" w:type="dxa"/>
+            <w:gridSpan w:val="2"/>
+          </w:tcPr>
+          <w:p>
+            <w:pPr>
+              <w:pStyle w:val="Tabelle"/>
+            </w:pPr>
+          </w:p>
+        </w:tc>
+      </w:tr>
+      <w:bookmarkEnd w:id="23"/>
+      <w:bookmarkEnd w:id="24"/>
+    </w:tbl>
+    <w:p/>
+    <w:tbl>
+      <w:tblPr>
+        <w:tblW w:w="0" w:type="auto"/>
+        <w:tblBorders>
+          <w:top w:val="single" w:sz="4" w:space="0" w:color="auto"/>
+          <w:left w:val="single" w:sz="4" w:space="0" w:color="auto"/>
+          <w:bottom w:val="single" w:sz="4" w:space="0" w:color="auto"/>
+          <w:right w:val="single" w:sz="4" w:space="0" w:color="auto"/>
+          <w:insideH w:val="single" w:sz="4" w:space="0" w:color="auto"/>
+          <w:insideV w:val="single" w:sz="4" w:space="0" w:color="auto"/>
+        </w:tblBorders>
+        <w:tblLook w:val="01E0" w:firstRow="1" w:lastRow="1" w:firstColumn="1" w:lastColumn="1" w:noHBand="0" w:noVBand="0"/>
+      </w:tblPr>
+      <w:tblGrid>
+        <w:gridCol w:w="3602"/>
+        <w:gridCol w:w="2848"/>
+        <w:gridCol w:w="2848"/>
+      </w:tblGrid>
+      <w:tr>
+        <w:tc>
+          <w:tcPr>
+            <w:tcW w:w="3602" w:type="dxa"/>
+            <w:shd w:val="clear" w:color="auto" w:fill="D9D9D9"/>
+          </w:tcPr>
+          <w:p>
+            <w:pPr>
+              <w:pStyle w:val="Tabelle"/>
+              <w:rPr>
+                <w:b/>
+              </w:rPr>
+            </w:pPr>
             <w:r>
               <w:br w:type="page"/>
             </w:r>
@@ -4236,8 +4274,21 @@
             <w:pPr>
               <w:pStyle w:val="Tabelle"/>
             </w:pPr>
-            <w:r>
-              <w:t>Testdriven implementation, Tools zur Testabdeckung</w:t>
+            <w:proofErr w:type="spellStart"/>
+            <w:r>
+              <w:t>Testdriven</w:t>
+            </w:r>
+            <w:proofErr w:type="spellEnd"/>
+            <w:r>
+              <w:t xml:space="preserve"> </w:t>
+            </w:r>
+            <w:proofErr w:type="spellStart"/>
+            <w:r>
+              <w:t>implementation</w:t>
+            </w:r>
+            <w:proofErr w:type="spellEnd"/>
+            <w:r>
+              <w:t>, Tools zur Testabdeckung</w:t>
             </w:r>
           </w:p>
         </w:tc>
@@ -4314,14 +4365,14 @@
       <w:pPr>
         <w:pStyle w:val="berschrift3"/>
       </w:pPr>
-      <w:bookmarkStart w:id="23" w:name="_Toc289941039"/>
-      <w:bookmarkStart w:id="24" w:name="_Toc498979783"/>
+      <w:bookmarkStart w:id="26" w:name="_Toc289941039"/>
+      <w:bookmarkStart w:id="27" w:name="_Toc498979783"/>
       <w:r>
         <w:lastRenderedPageBreak/>
         <w:t>Kunde</w:t>
       </w:r>
-      <w:bookmarkEnd w:id="23"/>
-      <w:bookmarkEnd w:id="24"/>
+      <w:bookmarkEnd w:id="26"/>
+      <w:bookmarkEnd w:id="27"/>
     </w:p>
     <w:p/>
     <w:tbl>
@@ -4355,8 +4406,8 @@
                 <w:b/>
               </w:rPr>
             </w:pPr>
-            <w:bookmarkStart w:id="25" w:name="OLE_LINK18"/>
-            <w:bookmarkStart w:id="26" w:name="OLE_LINK19"/>
+            <w:bookmarkStart w:id="28" w:name="OLE_LINK18"/>
+            <w:bookmarkStart w:id="29" w:name="OLE_LINK19"/>
             <w:r>
               <w:br w:type="page"/>
             </w:r>
@@ -4448,8 +4499,16 @@
             <w:pPr>
               <w:pStyle w:val="Tabelle"/>
             </w:pPr>
+            <w:commentRangeStart w:id="30"/>
             <w:r>
               <w:t>1</w:t>
+            </w:r>
+            <w:commentRangeEnd w:id="30"/>
+            <w:r>
+              <w:rPr>
+                <w:rStyle w:val="Kommentarzeichen"/>
+              </w:rPr>
+              <w:commentReference w:id="30"/>
             </w:r>
           </w:p>
         </w:tc>
@@ -4620,8 +4679,8 @@
           </w:p>
         </w:tc>
       </w:tr>
-      <w:bookmarkEnd w:id="25"/>
-      <w:bookmarkEnd w:id="26"/>
+      <w:bookmarkEnd w:id="28"/>
+      <w:bookmarkEnd w:id="29"/>
     </w:tbl>
     <w:p>
       <w:pPr>
@@ -5027,7 +5086,13 @@
               <w:pStyle w:val="Tabelle"/>
             </w:pPr>
             <w:r>
-              <w:t>Kunde ändert Anforderungen spät in der Documentationsphase</w:t>
+              <w:t>Kunde ändert Anforderungen spät in der Do</w:t>
+            </w:r>
+            <w:r>
+              <w:t>k</w:t>
+            </w:r>
+            <w:r>
+              <w:t>umentationsphase</w:t>
             </w:r>
           </w:p>
         </w:tc>
@@ -5113,8 +5178,16 @@
             <w:pPr>
               <w:pStyle w:val="Tabelle"/>
             </w:pPr>
+            <w:commentRangeStart w:id="31"/>
             <w:r>
               <w:t>3</w:t>
+            </w:r>
+            <w:commentRangeEnd w:id="31"/>
+            <w:r>
+              <w:rPr>
+                <w:rStyle w:val="Kommentarzeichen"/>
+              </w:rPr>
+              <w:commentReference w:id="31"/>
             </w:r>
           </w:p>
         </w:tc>
@@ -5250,14 +5323,14 @@
       <w:pPr>
         <w:pStyle w:val="berschrift3"/>
       </w:pPr>
-      <w:bookmarkStart w:id="27" w:name="_Toc498979784"/>
-      <w:bookmarkStart w:id="28" w:name="OLE_LINK26"/>
+      <w:bookmarkStart w:id="32" w:name="_Toc498979784"/>
+      <w:bookmarkStart w:id="33" w:name="OLE_LINK26"/>
       <w:r>
         <w:t>Kommunikation</w:t>
       </w:r>
-      <w:bookmarkEnd w:id="27"/>
+      <w:bookmarkEnd w:id="32"/>
     </w:p>
-    <w:bookmarkEnd w:id="28"/>
+    <w:bookmarkEnd w:id="33"/>
     <w:p/>
     <w:tbl>
       <w:tblPr>
@@ -5290,8 +5363,8 @@
                 <w:b/>
               </w:rPr>
             </w:pPr>
-            <w:bookmarkStart w:id="29" w:name="OLE_LINK22"/>
-            <w:bookmarkStart w:id="30" w:name="OLE_LINK23"/>
+            <w:bookmarkStart w:id="34" w:name="OLE_LINK22"/>
+            <w:bookmarkStart w:id="35" w:name="OLE_LINK23"/>
             <w:r>
               <w:rPr>
                 <w:b/>
@@ -5390,8 +5463,16 @@
             <w:pPr>
               <w:pStyle w:val="Tabelle"/>
             </w:pPr>
+            <w:commentRangeStart w:id="36"/>
             <w:r>
               <w:t>3</w:t>
+            </w:r>
+            <w:commentRangeEnd w:id="36"/>
+            <w:r>
+              <w:rPr>
+                <w:rStyle w:val="Kommentarzeichen"/>
+              </w:rPr>
+              <w:commentReference w:id="36"/>
             </w:r>
           </w:p>
         </w:tc>
@@ -5562,8 +5643,8 @@
           </w:p>
         </w:tc>
       </w:tr>
-      <w:bookmarkEnd w:id="29"/>
-      <w:bookmarkEnd w:id="30"/>
+      <w:bookmarkEnd w:id="34"/>
+      <w:bookmarkEnd w:id="35"/>
     </w:tbl>
     <w:p/>
     <w:tbl>
@@ -5903,8 +5984,8 @@
                 <w:b/>
               </w:rPr>
             </w:pPr>
-            <w:bookmarkStart w:id="31" w:name="OLE_LINK29"/>
-            <w:bookmarkStart w:id="32" w:name="OLE_LINK30"/>
+            <w:bookmarkStart w:id="37" w:name="OLE_LINK29"/>
+            <w:bookmarkStart w:id="38" w:name="OLE_LINK30"/>
             <w:r>
               <w:rPr>
                 <w:b/>
@@ -6171,19 +6252,19 @@
           </w:p>
         </w:tc>
       </w:tr>
-      <w:bookmarkEnd w:id="31"/>
-      <w:bookmarkEnd w:id="32"/>
+      <w:bookmarkEnd w:id="37"/>
+      <w:bookmarkEnd w:id="38"/>
     </w:tbl>
     <w:p/>
     <w:p>
       <w:pPr>
         <w:pStyle w:val="berschrift3"/>
       </w:pPr>
-      <w:bookmarkStart w:id="33" w:name="_Toc498979785"/>
+      <w:bookmarkStart w:id="39" w:name="_Toc498979785"/>
       <w:r>
         <w:t>Technik</w:t>
       </w:r>
-      <w:bookmarkEnd w:id="33"/>
+      <w:bookmarkEnd w:id="39"/>
     </w:p>
     <w:p/>
     <w:tbl>
@@ -6217,7 +6298,7 @@
                 <w:b/>
               </w:rPr>
             </w:pPr>
-            <w:bookmarkStart w:id="34" w:name="OLE_LINK31"/>
+            <w:bookmarkStart w:id="40" w:name="OLE_LINK31"/>
             <w:r>
               <w:rPr>
                 <w:b/>
@@ -6491,7 +6572,7 @@
           </w:p>
         </w:tc>
       </w:tr>
-      <w:bookmarkEnd w:id="34"/>
+      <w:bookmarkEnd w:id="40"/>
     </w:tbl>
     <w:p/>
     <w:tbl>
@@ -6816,8 +6897,8 @@
       <w:pPr>
         <w:pStyle w:val="berschrift2"/>
       </w:pPr>
-      <w:bookmarkStart w:id="35" w:name="_Toc289941040"/>
-      <w:bookmarkStart w:id="36" w:name="_Toc498979786"/>
+      <w:bookmarkStart w:id="41" w:name="_Toc289941040"/>
+      <w:bookmarkStart w:id="42" w:name="_Toc498979786"/>
       <w:r>
         <w:lastRenderedPageBreak/>
         <w:t>Pro</w:t>
@@ -6828,21 +6909,21 @@
       <w:r>
         <w:t>bezogene Risiken</w:t>
       </w:r>
-      <w:bookmarkEnd w:id="35"/>
-      <w:bookmarkEnd w:id="36"/>
+      <w:bookmarkEnd w:id="41"/>
+      <w:bookmarkEnd w:id="42"/>
     </w:p>
     <w:p/>
     <w:p>
       <w:pPr>
         <w:pStyle w:val="berschrift3"/>
       </w:pPr>
-      <w:bookmarkStart w:id="37" w:name="_Toc289941041"/>
-      <w:bookmarkStart w:id="38" w:name="_Toc498979787"/>
+      <w:bookmarkStart w:id="43" w:name="_Toc289941041"/>
+      <w:bookmarkStart w:id="44" w:name="_Toc498979787"/>
       <w:r>
         <w:t>Planung</w:t>
       </w:r>
-      <w:bookmarkEnd w:id="37"/>
-      <w:bookmarkEnd w:id="38"/>
+      <w:bookmarkEnd w:id="43"/>
+      <w:bookmarkEnd w:id="44"/>
     </w:p>
     <w:p/>
     <w:tbl>
@@ -6973,8 +7054,16 @@
             <w:pPr>
               <w:pStyle w:val="Tabelle"/>
             </w:pPr>
+            <w:commentRangeStart w:id="45"/>
             <w:r>
               <w:t>3</w:t>
+            </w:r>
+            <w:commentRangeEnd w:id="45"/>
+            <w:r>
+              <w:rPr>
+                <w:rStyle w:val="Kommentarzeichen"/>
+              </w:rPr>
+              <w:commentReference w:id="45"/>
             </w:r>
           </w:p>
         </w:tc>
@@ -7157,13 +7246,13 @@
       <w:pPr>
         <w:pStyle w:val="berschrift3"/>
       </w:pPr>
-      <w:bookmarkStart w:id="39" w:name="_Toc289941042"/>
-      <w:bookmarkStart w:id="40" w:name="_Toc498979788"/>
+      <w:bookmarkStart w:id="46" w:name="_Toc289941042"/>
+      <w:bookmarkStart w:id="47" w:name="_Toc498979788"/>
       <w:r>
         <w:t>Technik</w:t>
       </w:r>
-      <w:bookmarkEnd w:id="39"/>
-      <w:bookmarkEnd w:id="40"/>
+      <w:bookmarkEnd w:id="46"/>
+      <w:bookmarkEnd w:id="47"/>
     </w:p>
     <w:p/>
     <w:tbl>
@@ -7499,8 +7588,8 @@
                 <w:b/>
               </w:rPr>
             </w:pPr>
-            <w:bookmarkStart w:id="41" w:name="OLE_LINK32"/>
-            <w:bookmarkStart w:id="42" w:name="OLE_LINK33"/>
+            <w:bookmarkStart w:id="48" w:name="OLE_LINK32"/>
+            <w:bookmarkStart w:id="49" w:name="OLE_LINK33"/>
             <w:r>
               <w:br w:type="page"/>
             </w:r>
@@ -7696,7 +7785,15 @@
               <w:pStyle w:val="Tabelle"/>
             </w:pPr>
             <w:r>
-              <w:t>Server mit ausreichender Kapazität bereit stellen, Genug Tests</w:t>
+              <w:t xml:space="preserve">Server mit ausreichender Kapazität </w:t>
+            </w:r>
+            <w:proofErr w:type="gramStart"/>
+            <w:r>
+              <w:t>bereit stellen</w:t>
+            </w:r>
+            <w:proofErr w:type="gramEnd"/>
+            <w:r>
+              <w:t>, Genug Tests</w:t>
             </w:r>
           </w:p>
         </w:tc>
@@ -7767,8 +7864,8 @@
           </w:p>
         </w:tc>
       </w:tr>
-      <w:bookmarkEnd w:id="41"/>
-      <w:bookmarkEnd w:id="42"/>
+      <w:bookmarkEnd w:id="48"/>
+      <w:bookmarkEnd w:id="49"/>
     </w:tbl>
     <w:p/>
     <w:tbl>
@@ -7896,8 +7993,16 @@
             <w:pPr>
               <w:pStyle w:val="Tabelle"/>
             </w:pPr>
+            <w:commentRangeStart w:id="50"/>
             <w:r>
               <w:t>1</w:t>
+            </w:r>
+            <w:commentRangeEnd w:id="50"/>
+            <w:r>
+              <w:rPr>
+                <w:rStyle w:val="Kommentarzeichen"/>
+              </w:rPr>
+              <w:commentReference w:id="50"/>
             </w:r>
           </w:p>
         </w:tc>
@@ -8001,6 +8106,317 @@
             </w:r>
             <w:r>
               <w:t xml:space="preserve"> und ausreichend testen, Sicherheitsstandards beachten</w:t>
+            </w:r>
+          </w:p>
+        </w:tc>
+      </w:tr>
+      <w:tr>
+        <w:tc>
+          <w:tcPr>
+            <w:tcW w:w="3602" w:type="dxa"/>
+            <w:shd w:val="clear" w:color="auto" w:fill="D9D9D9"/>
+          </w:tcPr>
+          <w:p>
+            <w:pPr>
+              <w:pStyle w:val="Tabelle"/>
+              <w:rPr>
+                <w:b/>
+              </w:rPr>
+            </w:pPr>
+            <w:r>
+              <w:rPr>
+                <w:b/>
+              </w:rPr>
+              <w:t>Hinweise Status</w:t>
+            </w:r>
+          </w:p>
+        </w:tc>
+        <w:tc>
+          <w:tcPr>
+            <w:tcW w:w="5696" w:type="dxa"/>
+            <w:gridSpan w:val="2"/>
+          </w:tcPr>
+          <w:p>
+            <w:pPr>
+              <w:pStyle w:val="Tabelle"/>
+            </w:pPr>
+          </w:p>
+        </w:tc>
+      </w:tr>
+      <w:tr>
+        <w:tc>
+          <w:tcPr>
+            <w:tcW w:w="3602" w:type="dxa"/>
+            <w:shd w:val="clear" w:color="auto" w:fill="D9D9D9"/>
+          </w:tcPr>
+          <w:p>
+            <w:pPr>
+              <w:pStyle w:val="Tabelle"/>
+              <w:rPr>
+                <w:b/>
+              </w:rPr>
+            </w:pPr>
+            <w:r>
+              <w:rPr>
+                <w:b/>
+              </w:rPr>
+              <w:t>Termin / Nächster Schritt</w:t>
+            </w:r>
+          </w:p>
+        </w:tc>
+        <w:tc>
+          <w:tcPr>
+            <w:tcW w:w="5696" w:type="dxa"/>
+            <w:gridSpan w:val="2"/>
+          </w:tcPr>
+          <w:p>
+            <w:pPr>
+              <w:pStyle w:val="Tabelle"/>
+            </w:pPr>
+          </w:p>
+        </w:tc>
+      </w:tr>
+    </w:tbl>
+    <w:p>
+      <w:bookmarkStart w:id="51" w:name="_GoBack"/>
+      <w:bookmarkEnd w:id="51"/>
+    </w:p>
+    <w:tbl>
+      <w:tblPr>
+        <w:tblW w:w="0" w:type="auto"/>
+        <w:tblBorders>
+          <w:top w:val="single" w:sz="4" w:space="0" w:color="auto"/>
+          <w:left w:val="single" w:sz="4" w:space="0" w:color="auto"/>
+          <w:bottom w:val="single" w:sz="4" w:space="0" w:color="auto"/>
+          <w:right w:val="single" w:sz="4" w:space="0" w:color="auto"/>
+          <w:insideH w:val="single" w:sz="4" w:space="0" w:color="auto"/>
+          <w:insideV w:val="single" w:sz="4" w:space="0" w:color="auto"/>
+        </w:tblBorders>
+        <w:tblLook w:val="01E0" w:firstRow="1" w:lastRow="1" w:firstColumn="1" w:lastColumn="1" w:noHBand="0" w:noVBand="0"/>
+      </w:tblPr>
+      <w:tblGrid>
+        <w:gridCol w:w="3602"/>
+        <w:gridCol w:w="2848"/>
+        <w:gridCol w:w="2848"/>
+      </w:tblGrid>
+      <w:tr>
+        <w:tc>
+          <w:tcPr>
+            <w:tcW w:w="3602" w:type="dxa"/>
+            <w:shd w:val="clear" w:color="auto" w:fill="D9D9D9"/>
+          </w:tcPr>
+          <w:p>
+            <w:pPr>
+              <w:pStyle w:val="Tabelle"/>
+              <w:rPr>
+                <w:b/>
+              </w:rPr>
+            </w:pPr>
+            <w:r>
+              <w:br w:type="page"/>
+            </w:r>
+            <w:r>
+              <w:rPr>
+                <w:b/>
+              </w:rPr>
+              <w:t>Nummer</w:t>
+            </w:r>
+          </w:p>
+        </w:tc>
+        <w:tc>
+          <w:tcPr>
+            <w:tcW w:w="5696" w:type="dxa"/>
+            <w:gridSpan w:val="2"/>
+          </w:tcPr>
+          <w:p>
+            <w:pPr>
+              <w:pStyle w:val="Tabelle"/>
+            </w:pPr>
+            <w:r>
+              <w:t>Tec-04</w:t>
+            </w:r>
+          </w:p>
+        </w:tc>
+      </w:tr>
+      <w:tr>
+        <w:tc>
+          <w:tcPr>
+            <w:tcW w:w="3602" w:type="dxa"/>
+            <w:shd w:val="clear" w:color="auto" w:fill="D9D9D9"/>
+          </w:tcPr>
+          <w:p>
+            <w:pPr>
+              <w:pStyle w:val="Tabelle"/>
+              <w:rPr>
+                <w:b/>
+              </w:rPr>
+            </w:pPr>
+            <w:r>
+              <w:rPr>
+                <w:b/>
+              </w:rPr>
+              <w:t>Beschreibung</w:t>
+            </w:r>
+          </w:p>
+        </w:tc>
+        <w:tc>
+          <w:tcPr>
+            <w:tcW w:w="5696" w:type="dxa"/>
+            <w:gridSpan w:val="2"/>
+          </w:tcPr>
+          <w:p>
+            <w:pPr>
+              <w:pStyle w:val="Tabelle"/>
+            </w:pPr>
+            <w:r>
+              <w:t>Falsche Identifizierung des Wählers</w:t>
+            </w:r>
+          </w:p>
+        </w:tc>
+      </w:tr>
+      <w:tr>
+        <w:tc>
+          <w:tcPr>
+            <w:tcW w:w="3602" w:type="dxa"/>
+            <w:shd w:val="clear" w:color="auto" w:fill="D9D9D9"/>
+          </w:tcPr>
+          <w:p>
+            <w:pPr>
+              <w:pStyle w:val="Tabelle"/>
+              <w:rPr>
+                <w:b/>
+              </w:rPr>
+            </w:pPr>
+            <w:r>
+              <w:rPr>
+                <w:b/>
+              </w:rPr>
+              <w:lastRenderedPageBreak/>
+              <w:t>Wahrscheinlichkeit</w:t>
+            </w:r>
+          </w:p>
+        </w:tc>
+        <w:tc>
+          <w:tcPr>
+            <w:tcW w:w="2848" w:type="dxa"/>
+          </w:tcPr>
+          <w:p>
+            <w:pPr>
+              <w:pStyle w:val="Tabelle"/>
+            </w:pPr>
+            <w:r>
+              <w:t>1</w:t>
+            </w:r>
+          </w:p>
+        </w:tc>
+        <w:tc>
+          <w:tcPr>
+            <w:tcW w:w="2848" w:type="dxa"/>
+            <w:vMerge w:val="restart"/>
+            <w:shd w:val="clear" w:color="auto" w:fill="FFFF00"/>
+            <w:vAlign w:val="center"/>
+          </w:tcPr>
+          <w:p>
+            <w:pPr>
+              <w:pStyle w:val="Tabelle"/>
+              <w:jc w:val="center"/>
+            </w:pPr>
+            <w:r>
+              <w:t>3</w:t>
+            </w:r>
+          </w:p>
+        </w:tc>
+      </w:tr>
+      <w:tr>
+        <w:tc>
+          <w:tcPr>
+            <w:tcW w:w="3602" w:type="dxa"/>
+            <w:shd w:val="clear" w:color="auto" w:fill="D9D9D9"/>
+          </w:tcPr>
+          <w:p>
+            <w:pPr>
+              <w:pStyle w:val="Tabelle"/>
+              <w:rPr>
+                <w:b/>
+              </w:rPr>
+            </w:pPr>
+            <w:r>
+              <w:rPr>
+                <w:b/>
+              </w:rPr>
+              <w:t>Auswirkung</w:t>
+            </w:r>
+          </w:p>
+        </w:tc>
+        <w:tc>
+          <w:tcPr>
+            <w:tcW w:w="2848" w:type="dxa"/>
+          </w:tcPr>
+          <w:p>
+            <w:pPr>
+              <w:pStyle w:val="Tabelle"/>
+            </w:pPr>
+            <w:r>
+              <w:t>3</w:t>
+            </w:r>
+          </w:p>
+        </w:tc>
+        <w:tc>
+          <w:tcPr>
+            <w:tcW w:w="2848" w:type="dxa"/>
+            <w:vMerge/>
+            <w:shd w:val="clear" w:color="auto" w:fill="FFFF00"/>
+          </w:tcPr>
+          <w:p>
+            <w:pPr>
+              <w:pStyle w:val="Tabelle"/>
+            </w:pPr>
+          </w:p>
+        </w:tc>
+      </w:tr>
+      <w:tr>
+        <w:tc>
+          <w:tcPr>
+            <w:tcW w:w="3602" w:type="dxa"/>
+            <w:shd w:val="clear" w:color="auto" w:fill="D9D9D9"/>
+          </w:tcPr>
+          <w:p>
+            <w:pPr>
+              <w:pStyle w:val="Tabelle"/>
+              <w:rPr>
+                <w:b/>
+              </w:rPr>
+            </w:pPr>
+            <w:r>
+              <w:rPr>
+                <w:b/>
+              </w:rPr>
+              <w:t>Behandlung und Kontrolle</w:t>
+            </w:r>
+          </w:p>
+        </w:tc>
+        <w:tc>
+          <w:tcPr>
+            <w:tcW w:w="5696" w:type="dxa"/>
+            <w:gridSpan w:val="2"/>
+          </w:tcPr>
+          <w:p>
+            <w:pPr>
+              <w:pStyle w:val="Tabelle"/>
+            </w:pPr>
+            <w:r>
+              <w:t>Genug Tests</w:t>
+            </w:r>
+            <w:r>
+              <w:t xml:space="preserve">, </w:t>
+            </w:r>
+            <w:bookmarkStart w:id="52" w:name="OLE_LINK34"/>
+            <w:r>
+              <w:t xml:space="preserve">Peripheriegeräte </w:t>
+            </w:r>
+            <w:bookmarkEnd w:id="52"/>
+            <w:r>
+              <w:t>ausreichend Testen, Sicherheitsstandards einhalten, vernünftige Q&amp;A zu Peripheriegerät</w:t>
             </w:r>
           </w:p>
         </w:tc>
@@ -8125,7 +8541,7 @@
               <w:pStyle w:val="Tabelle"/>
             </w:pPr>
             <w:r>
-              <w:t>Tec-04</w:t>
+              <w:t>Tec-05</w:t>
             </w:r>
           </w:p>
         </w:tc>
@@ -8161,29 +8577,28 @@
               <w:pStyle w:val="Tabelle"/>
             </w:pPr>
             <w:r>
-              <w:t>Falsche Identifizierung des Wählers</w:t>
-            </w:r>
-          </w:p>
-        </w:tc>
-      </w:tr>
-      <w:tr>
-        <w:tc>
-          <w:tcPr>
-            <w:tcW w:w="3602" w:type="dxa"/>
-            <w:shd w:val="clear" w:color="auto" w:fill="D9D9D9"/>
-          </w:tcPr>
-          <w:p>
-            <w:pPr>
-              <w:pStyle w:val="Tabelle"/>
-              <w:rPr>
-                <w:b/>
-              </w:rPr>
-            </w:pPr>
-            <w:r>
-              <w:rPr>
-                <w:b/>
-              </w:rPr>
-              <w:lastRenderedPageBreak/>
+              <w:t>Datenverlust</w:t>
+            </w:r>
+          </w:p>
+        </w:tc>
+      </w:tr>
+      <w:tr>
+        <w:tc>
+          <w:tcPr>
+            <w:tcW w:w="3602" w:type="dxa"/>
+            <w:shd w:val="clear" w:color="auto" w:fill="D9D9D9"/>
+          </w:tcPr>
+          <w:p>
+            <w:pPr>
+              <w:pStyle w:val="Tabelle"/>
+              <w:rPr>
+                <w:b/>
+              </w:rPr>
+            </w:pPr>
+            <w:r>
+              <w:rPr>
+                <w:b/>
+              </w:rPr>
               <w:t>Wahrscheinlichkeit</w:t>
             </w:r>
           </w:p>
@@ -8297,18 +8712,7 @@
               <w:pStyle w:val="Tabelle"/>
             </w:pPr>
             <w:r>
-              <w:t>Genug Tests</w:t>
-            </w:r>
-            <w:r>
-              <w:t xml:space="preserve">, </w:t>
-            </w:r>
-            <w:bookmarkStart w:id="43" w:name="OLE_LINK34"/>
-            <w:r>
-              <w:t xml:space="preserve">Peripheriegeräte </w:t>
-            </w:r>
-            <w:bookmarkEnd w:id="43"/>
-            <w:r>
-              <w:t>ausreichend Testen, Sicherheitsstandards einhalten, vernünftige Q&amp;A zu Peripheriegerät</w:t>
+              <w:t>Backups bereithalten, Sicherheitsstandards einhalten, Server mit ausreichend Ressourcen bereitstellen</w:t>
             </w:r>
           </w:p>
         </w:tc>
@@ -8433,7 +8837,7 @@
               <w:pStyle w:val="Tabelle"/>
             </w:pPr>
             <w:r>
-              <w:t>Tec-05</w:t>
+              <w:t>Tec-06</w:t>
             </w:r>
           </w:p>
         </w:tc>
@@ -8469,7 +8873,7 @@
               <w:pStyle w:val="Tabelle"/>
             </w:pPr>
             <w:r>
-              <w:t>Datenverlust</w:t>
+              <w:t>Importieren von manipulierter Wähler- oder Parteien- oder Kandidatenverzeichnis-Datei</w:t>
             </w:r>
           </w:p>
         </w:tc>
@@ -8604,7 +9008,7 @@
               <w:pStyle w:val="Tabelle"/>
             </w:pPr>
             <w:r>
-              <w:t>Backups bereithalten, Sicherheitsstandards einhalten, Server mit ausreichend Ressourcen bereitstellen</w:t>
+              <w:t>Dateien durch Checksummen/Hashwerte eindeutig identifizieren</w:t>
             </w:r>
           </w:p>
         </w:tc>
@@ -8729,10 +9133,7 @@
               <w:pStyle w:val="Tabelle"/>
             </w:pPr>
             <w:r>
-              <w:t>Tec-0</w:t>
-            </w:r>
-            <w:r>
-              <w:t>6</w:t>
+              <w:t>Tec-07</w:t>
             </w:r>
           </w:p>
         </w:tc>
@@ -8768,7 +9169,7 @@
               <w:pStyle w:val="Tabelle"/>
             </w:pPr>
             <w:r>
-              <w:t>Importieren von manipulierter Wähler- oder Parteien- oder Kandidatenverzeichnis-Datei</w:t>
+              <w:t>Falsche Auswertung der Resultate</w:t>
             </w:r>
           </w:p>
         </w:tc>
@@ -8903,7 +9304,7 @@
               <w:pStyle w:val="Tabelle"/>
             </w:pPr>
             <w:r>
-              <w:t>Dateien durch Checksummen/Hashwerte eindeutig identifizieren</w:t>
+              <w:t>Ausreichend Testen</w:t>
             </w:r>
           </w:p>
         </w:tc>
@@ -9028,7 +9429,7 @@
               <w:pStyle w:val="Tabelle"/>
             </w:pPr>
             <w:r>
-              <w:t>Tec-07</w:t>
+              <w:t>Tec-08</w:t>
             </w:r>
           </w:p>
         </w:tc>
@@ -9064,7 +9465,7 @@
               <w:pStyle w:val="Tabelle"/>
             </w:pPr>
             <w:r>
-              <w:t>Falsche Auswertung der Resultate</w:t>
+              <w:t>Irrglaube des Wählers, gewählt zu haben, obwohl die Stimme nicht gespeichert wurde</w:t>
             </w:r>
           </w:p>
         </w:tc>
@@ -9101,8 +9502,6 @@
             <w:r>
               <w:t>1</w:t>
             </w:r>
-            <w:bookmarkStart w:id="44" w:name="_GoBack"/>
-            <w:bookmarkEnd w:id="44"/>
           </w:p>
         </w:tc>
         <w:tc>
@@ -9201,305 +9600,6 @@
               <w:pStyle w:val="Tabelle"/>
             </w:pPr>
             <w:r>
-              <w:t>Ausreichend Testen</w:t>
-            </w:r>
-          </w:p>
-        </w:tc>
-      </w:tr>
-      <w:tr>
-        <w:tc>
-          <w:tcPr>
-            <w:tcW w:w="3602" w:type="dxa"/>
-            <w:shd w:val="clear" w:color="auto" w:fill="D9D9D9"/>
-          </w:tcPr>
-          <w:p>
-            <w:pPr>
-              <w:pStyle w:val="Tabelle"/>
-              <w:rPr>
-                <w:b/>
-              </w:rPr>
-            </w:pPr>
-            <w:r>
-              <w:rPr>
-                <w:b/>
-              </w:rPr>
-              <w:t>Hinweise Status</w:t>
-            </w:r>
-          </w:p>
-        </w:tc>
-        <w:tc>
-          <w:tcPr>
-            <w:tcW w:w="5696" w:type="dxa"/>
-            <w:gridSpan w:val="2"/>
-          </w:tcPr>
-          <w:p>
-            <w:pPr>
-              <w:pStyle w:val="Tabelle"/>
-            </w:pPr>
-          </w:p>
-        </w:tc>
-      </w:tr>
-      <w:tr>
-        <w:tc>
-          <w:tcPr>
-            <w:tcW w:w="3602" w:type="dxa"/>
-            <w:shd w:val="clear" w:color="auto" w:fill="D9D9D9"/>
-          </w:tcPr>
-          <w:p>
-            <w:pPr>
-              <w:pStyle w:val="Tabelle"/>
-              <w:rPr>
-                <w:b/>
-              </w:rPr>
-            </w:pPr>
-            <w:r>
-              <w:rPr>
-                <w:b/>
-              </w:rPr>
-              <w:t>Termin / Nächster Schritt</w:t>
-            </w:r>
-          </w:p>
-        </w:tc>
-        <w:tc>
-          <w:tcPr>
-            <w:tcW w:w="5696" w:type="dxa"/>
-            <w:gridSpan w:val="2"/>
-          </w:tcPr>
-          <w:p>
-            <w:pPr>
-              <w:pStyle w:val="Tabelle"/>
-            </w:pPr>
-          </w:p>
-        </w:tc>
-      </w:tr>
-    </w:tbl>
-    <w:p/>
-    <w:tbl>
-      <w:tblPr>
-        <w:tblW w:w="0" w:type="auto"/>
-        <w:tblBorders>
-          <w:top w:val="single" w:sz="4" w:space="0" w:color="auto"/>
-          <w:left w:val="single" w:sz="4" w:space="0" w:color="auto"/>
-          <w:bottom w:val="single" w:sz="4" w:space="0" w:color="auto"/>
-          <w:right w:val="single" w:sz="4" w:space="0" w:color="auto"/>
-          <w:insideH w:val="single" w:sz="4" w:space="0" w:color="auto"/>
-          <w:insideV w:val="single" w:sz="4" w:space="0" w:color="auto"/>
-        </w:tblBorders>
-        <w:tblLook w:val="01E0" w:firstRow="1" w:lastRow="1" w:firstColumn="1" w:lastColumn="1" w:noHBand="0" w:noVBand="0"/>
-      </w:tblPr>
-      <w:tblGrid>
-        <w:gridCol w:w="3602"/>
-        <w:gridCol w:w="2848"/>
-        <w:gridCol w:w="2848"/>
-      </w:tblGrid>
-      <w:tr>
-        <w:tc>
-          <w:tcPr>
-            <w:tcW w:w="3602" w:type="dxa"/>
-            <w:shd w:val="clear" w:color="auto" w:fill="D9D9D9"/>
-          </w:tcPr>
-          <w:p>
-            <w:pPr>
-              <w:pStyle w:val="Tabelle"/>
-              <w:rPr>
-                <w:b/>
-              </w:rPr>
-            </w:pPr>
-            <w:r>
-              <w:br w:type="page"/>
-            </w:r>
-            <w:r>
-              <w:rPr>
-                <w:b/>
-              </w:rPr>
-              <w:t>Nummer</w:t>
-            </w:r>
-          </w:p>
-        </w:tc>
-        <w:tc>
-          <w:tcPr>
-            <w:tcW w:w="5696" w:type="dxa"/>
-            <w:gridSpan w:val="2"/>
-          </w:tcPr>
-          <w:p>
-            <w:pPr>
-              <w:pStyle w:val="Tabelle"/>
-            </w:pPr>
-            <w:r>
-              <w:t>Tec-0</w:t>
-            </w:r>
-            <w:r>
-              <w:t>8</w:t>
-            </w:r>
-          </w:p>
-        </w:tc>
-      </w:tr>
-      <w:tr>
-        <w:tc>
-          <w:tcPr>
-            <w:tcW w:w="3602" w:type="dxa"/>
-            <w:shd w:val="clear" w:color="auto" w:fill="D9D9D9"/>
-          </w:tcPr>
-          <w:p>
-            <w:pPr>
-              <w:pStyle w:val="Tabelle"/>
-              <w:rPr>
-                <w:b/>
-              </w:rPr>
-            </w:pPr>
-            <w:r>
-              <w:rPr>
-                <w:b/>
-              </w:rPr>
-              <w:t>Beschreibung</w:t>
-            </w:r>
-          </w:p>
-        </w:tc>
-        <w:tc>
-          <w:tcPr>
-            <w:tcW w:w="5696" w:type="dxa"/>
-            <w:gridSpan w:val="2"/>
-          </w:tcPr>
-          <w:p>
-            <w:pPr>
-              <w:pStyle w:val="Tabelle"/>
-            </w:pPr>
-            <w:r>
-              <w:t>Irrglaube des Wählers, gewählt zu haben, obwohl die Stimme nicht gespeichert wurde</w:t>
-            </w:r>
-          </w:p>
-        </w:tc>
-      </w:tr>
-      <w:tr>
-        <w:tc>
-          <w:tcPr>
-            <w:tcW w:w="3602" w:type="dxa"/>
-            <w:shd w:val="clear" w:color="auto" w:fill="D9D9D9"/>
-          </w:tcPr>
-          <w:p>
-            <w:pPr>
-              <w:pStyle w:val="Tabelle"/>
-              <w:rPr>
-                <w:b/>
-              </w:rPr>
-            </w:pPr>
-            <w:r>
-              <w:rPr>
-                <w:b/>
-              </w:rPr>
-              <w:t>Wahrscheinlichkeit</w:t>
-            </w:r>
-          </w:p>
-        </w:tc>
-        <w:tc>
-          <w:tcPr>
-            <w:tcW w:w="2848" w:type="dxa"/>
-          </w:tcPr>
-          <w:p>
-            <w:pPr>
-              <w:pStyle w:val="Tabelle"/>
-            </w:pPr>
-            <w:r>
-              <w:t>1</w:t>
-            </w:r>
-          </w:p>
-        </w:tc>
-        <w:tc>
-          <w:tcPr>
-            <w:tcW w:w="2848" w:type="dxa"/>
-            <w:vMerge w:val="restart"/>
-            <w:shd w:val="clear" w:color="auto" w:fill="FFFF00"/>
-            <w:vAlign w:val="center"/>
-          </w:tcPr>
-          <w:p>
-            <w:pPr>
-              <w:pStyle w:val="Tabelle"/>
-              <w:jc w:val="center"/>
-            </w:pPr>
-            <w:r>
-              <w:t>3</w:t>
-            </w:r>
-          </w:p>
-        </w:tc>
-      </w:tr>
-      <w:tr>
-        <w:tc>
-          <w:tcPr>
-            <w:tcW w:w="3602" w:type="dxa"/>
-            <w:shd w:val="clear" w:color="auto" w:fill="D9D9D9"/>
-          </w:tcPr>
-          <w:p>
-            <w:pPr>
-              <w:pStyle w:val="Tabelle"/>
-              <w:rPr>
-                <w:b/>
-              </w:rPr>
-            </w:pPr>
-            <w:r>
-              <w:rPr>
-                <w:b/>
-              </w:rPr>
-              <w:t>Auswirkung</w:t>
-            </w:r>
-          </w:p>
-        </w:tc>
-        <w:tc>
-          <w:tcPr>
-            <w:tcW w:w="2848" w:type="dxa"/>
-          </w:tcPr>
-          <w:p>
-            <w:pPr>
-              <w:pStyle w:val="Tabelle"/>
-            </w:pPr>
-            <w:r>
-              <w:t>3</w:t>
-            </w:r>
-          </w:p>
-        </w:tc>
-        <w:tc>
-          <w:tcPr>
-            <w:tcW w:w="2848" w:type="dxa"/>
-            <w:vMerge/>
-            <w:shd w:val="clear" w:color="auto" w:fill="FFFF00"/>
-          </w:tcPr>
-          <w:p>
-            <w:pPr>
-              <w:pStyle w:val="Tabelle"/>
-            </w:pPr>
-          </w:p>
-        </w:tc>
-      </w:tr>
-      <w:tr>
-        <w:tc>
-          <w:tcPr>
-            <w:tcW w:w="3602" w:type="dxa"/>
-            <w:shd w:val="clear" w:color="auto" w:fill="D9D9D9"/>
-          </w:tcPr>
-          <w:p>
-            <w:pPr>
-              <w:pStyle w:val="Tabelle"/>
-              <w:rPr>
-                <w:b/>
-              </w:rPr>
-            </w:pPr>
-            <w:r>
-              <w:rPr>
-                <w:b/>
-              </w:rPr>
-              <w:t>Behandlung und Kontrolle</w:t>
-            </w:r>
-          </w:p>
-        </w:tc>
-        <w:tc>
-          <w:tcPr>
-            <w:tcW w:w="5696" w:type="dxa"/>
-            <w:gridSpan w:val="2"/>
-          </w:tcPr>
-          <w:p>
-            <w:pPr>
-              <w:pStyle w:val="Tabelle"/>
-            </w:pPr>
-            <w:r>
               <w:t xml:space="preserve">Abgabe erst bestätigen, sobald die Stimme wirklich gespeichert wurde und nicht schon beim Senden der Stimme; Fehlermeldung, bei Misserfolg; Testen durch Altersgruppen aller Art; </w:t>
             </w:r>
           </w:p>
@@ -9574,9 +9674,9 @@
     </w:tbl>
     <w:p/>
     <w:sectPr>
-      <w:headerReference w:type="even" r:id="rId35"/>
-      <w:headerReference w:type="default" r:id="rId36"/>
-      <w:footerReference w:type="default" r:id="rId37"/>
+      <w:headerReference w:type="even" r:id="rId37"/>
+      <w:headerReference w:type="default" r:id="rId38"/>
+      <w:footerReference w:type="default" r:id="rId39"/>
       <w:pgSz w:w="11906" w:h="16838"/>
       <w:pgMar w:top="1134" w:right="1134" w:bottom="1134" w:left="1418" w:header="709" w:footer="709" w:gutter="0"/>
       <w:cols w:space="708"/>
@@ -9586,8 +9686,197 @@
 </w:document>
 </file>
 
+<file path=word/comments.xml><?xml version="1.0" encoding="utf-8"?>
+<w:comments xmlns:wpc="http://schemas.microsoft.com/office/word/2010/wordprocessingCanvas" xmlns:cx="http://schemas.microsoft.com/office/drawing/2014/chartex" xmlns:cx1="http://schemas.microsoft.com/office/drawing/2015/9/8/chartex" xmlns:cx2="http://schemas.microsoft.com/office/drawing/2015/10/21/chartex" xmlns:cx3="http://schemas.microsoft.com/office/drawing/2016/5/9/chartex" xmlns:cx4="http://schemas.microsoft.com/office/drawing/2016/5/10/chartex" xmlns:cx5="http://schemas.microsoft.com/office/drawing/2016/5/11/chartex" xmlns:cx6="http://schemas.microsoft.com/office/drawing/2016/5/12/chartex" xmlns:cx7="http://schemas.microsoft.com/office/drawing/2016/5/13/chartex" xmlns:cx8="http://schemas.microsoft.com/office/drawing/2016/5/14/chartex" xmlns:mc="http://schemas.openxmlformats.org/markup-compatibility/2006" xmlns:aink="http://schemas.microsoft.com/office/drawing/2016/ink" xmlns:am3d="http://schemas.microsoft.com/office/drawing/2017/model3d" xmlns:o="urn:schemas-microsoft-com:office:office" xmlns:r="http://schemas.openxmlformats.org/officeDocument/2006/relationships" xmlns:m="http://schemas.openxmlformats.org/officeDocument/2006/math" xmlns:v="urn:schemas-microsoft-com:vml" xmlns:wp14="http://schemas.microsoft.com/office/word/2010/wordprocessingDrawing" xmlns:wp="http://schemas.openxmlformats.org/drawingml/2006/wordprocessingDrawing" xmlns:w10="urn:schemas-microsoft-com:office:word" xmlns:w="http://schemas.openxmlformats.org/wordprocessingml/2006/main" xmlns:w14="http://schemas.microsoft.com/office/word/2010/wordml" xmlns:w15="http://schemas.microsoft.com/office/word/2012/wordml" xmlns:w16cid="http://schemas.microsoft.com/office/word/2016/wordml/cid" xmlns:w16se="http://schemas.microsoft.com/office/word/2015/wordml/symex" xmlns:wpg="http://schemas.microsoft.com/office/word/2010/wordprocessingGroup" xmlns:wpi="http://schemas.microsoft.com/office/word/2010/wordprocessingInk" xmlns:wne="http://schemas.microsoft.com/office/word/2006/wordml" xmlns:wps="http://schemas.microsoft.com/office/word/2010/wordprocessingShape" mc:Ignorable="w14 w15 w16se w16cid wp14">
+  <w:comment w:id="17" w:author="Tarik Bozdemir1" w:date="2018-01-30T18:31:00Z" w:initials="TB">
+    <w:p>
+      <w:pPr>
+        <w:pStyle w:val="Kommentartext"/>
+      </w:pPr>
+      <w:r>
+        <w:rPr>
+          <w:rStyle w:val="Kommentarzeichen"/>
+        </w:rPr>
+        <w:annotationRef/>
+      </w:r>
+      <w:r>
+        <w:t>Würde ich auf 1 stellen, da es bis jetzt super geklappt hat mit den Arbeitsaufteilungen. Und Insgesamt auf 3.</w:t>
+      </w:r>
+    </w:p>
+  </w:comment>
+  <w:comment w:id="20" w:author="Tarik Bozdemir1" w:date="2018-01-30T18:32:00Z" w:initials="TB">
+    <w:p>
+      <w:pPr>
+        <w:pStyle w:val="Kommentartext"/>
+      </w:pPr>
+      <w:r>
+        <w:rPr>
+          <w:rStyle w:val="Kommentarzeichen"/>
+        </w:rPr>
+        <w:annotationRef/>
+      </w:r>
+      <w:r>
+        <w:t>2, ich glaube das wir das in unserer geplanten zeit schaffen. =&gt; gesamt 6</w:t>
+      </w:r>
+    </w:p>
+  </w:comment>
+  <w:comment w:id="25" w:author="Tarik Bozdemir1" w:date="2018-01-30T18:33:00Z" w:initials="TB">
+    <w:p>
+      <w:pPr>
+        <w:pStyle w:val="Kommentartext"/>
+      </w:pPr>
+      <w:r>
+        <w:rPr>
+          <w:rStyle w:val="Kommentarzeichen"/>
+        </w:rPr>
+        <w:annotationRef/>
+      </w:r>
+      <w:r>
+        <w:t xml:space="preserve">Dafür haben wir ja genug </w:t>
+      </w:r>
+      <w:proofErr w:type="gramStart"/>
+      <w:r>
+        <w:t>zeit</w:t>
+      </w:r>
+      <w:proofErr w:type="gramEnd"/>
+      <w:r>
+        <w:t xml:space="preserve"> und was nicht da ist will der Kunde nicht (Anforderungen kommen vom Kunden) =&gt; Auswirkung 1 =&gt;Gesamt 2</w:t>
+      </w:r>
+    </w:p>
+  </w:comment>
+  <w:comment w:id="30" w:author="Tarik Bozdemir1" w:date="2018-01-30T18:34:00Z" w:initials="TB">
+    <w:p>
+      <w:pPr>
+        <w:pStyle w:val="Kommentartext"/>
+      </w:pPr>
+      <w:r>
+        <w:rPr>
+          <w:rStyle w:val="Kommentarzeichen"/>
+        </w:rPr>
+        <w:annotationRef/>
+      </w:r>
+      <w:r>
+        <w:rPr>
+          <w:rStyle w:val="Kommentarzeichen"/>
+        </w:rPr>
+        <w:t>Wahrscheinlichkeit 2 =&gt; Gesamt 4</w:t>
+      </w:r>
+    </w:p>
+  </w:comment>
+  <w:comment w:id="31" w:author="Tarik Bozdemir1" w:date="2018-01-30T18:35:00Z" w:initials="TB">
+    <w:p>
+      <w:pPr>
+        <w:pStyle w:val="Kommentartext"/>
+      </w:pPr>
+      <w:r>
+        <w:rPr>
+          <w:rStyle w:val="Kommentarzeichen"/>
+        </w:rPr>
+        <w:annotationRef/>
+      </w:r>
+      <w:r>
+        <w:rPr>
+          <w:rStyle w:val="Kommentarzeichen"/>
+        </w:rPr>
+        <w:t>Wahrscheinlichkeit und Auswirkung 2 =&gt; Gesamt 4, wir sind in der Lage Neuerungen schnell zu übernehmen.</w:t>
+      </w:r>
+    </w:p>
+  </w:comment>
+  <w:comment w:id="36" w:author="Tarik Bozdemir1" w:date="2018-01-30T18:36:00Z" w:initials="TB">
+    <w:p>
+      <w:pPr>
+        <w:pStyle w:val="Kommentartext"/>
+      </w:pPr>
+      <w:r>
+        <w:rPr>
+          <w:rStyle w:val="Kommentarzeichen"/>
+        </w:rPr>
+        <w:annotationRef/>
+      </w:r>
+      <w:r>
+        <w:t>Wahrscheinlichkeit 1, Auswirkung 2 =&gt; gesamt 2, wir haben immer die Möglichkeit über verschiedene Plattformen Fragen zu stellen. (</w:t>
+      </w:r>
+      <w:proofErr w:type="spellStart"/>
+      <w:r>
+        <w:t>Trello</w:t>
+      </w:r>
+      <w:proofErr w:type="spellEnd"/>
+      <w:r>
+        <w:t>/WA/</w:t>
+      </w:r>
+      <w:proofErr w:type="spellStart"/>
+      <w:r>
+        <w:t>Telegram</w:t>
+      </w:r>
+      <w:proofErr w:type="spellEnd"/>
+      <w:r>
+        <w:t>…)</w:t>
+      </w:r>
+    </w:p>
+  </w:comment>
+  <w:comment w:id="45" w:author="Tarik Bozdemir1" w:date="2018-01-30T18:39:00Z" w:initials="TB">
+    <w:p>
+      <w:pPr>
+        <w:pStyle w:val="Kommentartext"/>
+      </w:pPr>
+      <w:r>
+        <w:rPr>
+          <w:rStyle w:val="Kommentarzeichen"/>
+        </w:rPr>
+        <w:annotationRef/>
+      </w:r>
+      <w:r>
+        <w:t>Wahrscheinlichkeit 2, und wenn eine Definition nötig ist bekommt man die von EN</w:t>
+      </w:r>
+    </w:p>
+  </w:comment>
+  <w:comment w:id="50" w:author="Tarik Bozdemir1" w:date="2018-01-30T18:40:00Z" w:initials="TB">
+    <w:p>
+      <w:pPr>
+        <w:pStyle w:val="Kommentartext"/>
+      </w:pPr>
+      <w:r>
+        <w:rPr>
+          <w:rStyle w:val="Kommentarzeichen"/>
+        </w:rPr>
+        <w:annotationRef/>
+      </w:r>
+      <w:r>
+        <w:t>2, ich bezweifle das wir die Applikation so sicher machen.</w:t>
+      </w:r>
+    </w:p>
+  </w:comment>
+</w:comments>
+</file>
+
+<file path=word/commentsExtended.xml><?xml version="1.0" encoding="utf-8"?>
+<w15:commentsEx xmlns:wpc="http://schemas.microsoft.com/office/word/2010/wordprocessingCanvas" xmlns:cx="http://schemas.microsoft.com/office/drawing/2014/chartex" xmlns:cx1="http://schemas.microsoft.com/office/drawing/2015/9/8/chartex" xmlns:cx2="http://schemas.microsoft.com/office/drawing/2015/10/21/chartex" xmlns:cx3="http://schemas.microsoft.com/office/drawing/2016/5/9/chartex" xmlns:cx4="http://schemas.microsoft.com/office/drawing/2016/5/10/chartex" xmlns:cx5="http://schemas.microsoft.com/office/drawing/2016/5/11/chartex" xmlns:cx6="http://schemas.microsoft.com/office/drawing/2016/5/12/chartex" xmlns:cx7="http://schemas.microsoft.com/office/drawing/2016/5/13/chartex" xmlns:cx8="http://schemas.microsoft.com/office/drawing/2016/5/14/chartex" xmlns:mc="http://schemas.openxmlformats.org/markup-compatibility/2006" xmlns:aink="http://schemas.microsoft.com/office/drawing/2016/ink" xmlns:am3d="http://schemas.microsoft.com/office/drawing/2017/model3d" xmlns:o="urn:schemas-microsoft-com:office:office" xmlns:r="http://schemas.openxmlformats.org/officeDocument/2006/relationships" xmlns:m="http://schemas.openxmlformats.org/officeDocument/2006/math" xmlns:v="urn:schemas-microsoft-com:vml" xmlns:wp14="http://schemas.microsoft.com/office/word/2010/wordprocessingDrawing" xmlns:wp="http://schemas.openxmlformats.org/drawingml/2006/wordprocessingDrawing" xmlns:w10="urn:schemas-microsoft-com:office:word" xmlns:w="http://schemas.openxmlformats.org/wordprocessingml/2006/main" xmlns:w14="http://schemas.microsoft.com/office/word/2010/wordml" xmlns:w15="http://schemas.microsoft.com/office/word/2012/wordml" xmlns:w16cid="http://schemas.microsoft.com/office/word/2016/wordml/cid" xmlns:w16se="http://schemas.microsoft.com/office/word/2015/wordml/symex" xmlns:wpg="http://schemas.microsoft.com/office/word/2010/wordprocessingGroup" xmlns:wpi="http://schemas.microsoft.com/office/word/2010/wordprocessingInk" xmlns:wne="http://schemas.microsoft.com/office/word/2006/wordml" xmlns:wps="http://schemas.microsoft.com/office/word/2010/wordprocessingShape" mc:Ignorable="w14 w15 w16se w16cid wp14">
+  <w15:commentEx w15:paraId="3171292A" w15:done="0"/>
+  <w15:commentEx w15:paraId="7AA8685B" w15:done="0"/>
+  <w15:commentEx w15:paraId="0D22922D" w15:done="0"/>
+  <w15:commentEx w15:paraId="1D9A64A8" w15:done="0"/>
+  <w15:commentEx w15:paraId="03277009" w15:done="0"/>
+  <w15:commentEx w15:paraId="35B9C9FB" w15:done="0"/>
+  <w15:commentEx w15:paraId="73F86572" w15:done="0"/>
+  <w15:commentEx w15:paraId="6950BDEF" w15:done="0"/>
+</w15:commentsEx>
+</file>
+
+<file path=word/commentsIds.xml><?xml version="1.0" encoding="utf-8"?>
+<w16cid:commentsIds xmlns:wpc="http://schemas.microsoft.com/office/word/2010/wordprocessingCanvas" xmlns:cx="http://schemas.microsoft.com/office/drawing/2014/chartex" xmlns:cx1="http://schemas.microsoft.com/office/drawing/2015/9/8/chartex" xmlns:cx2="http://schemas.microsoft.com/office/drawing/2015/10/21/chartex" xmlns:cx3="http://schemas.microsoft.com/office/drawing/2016/5/9/chartex" xmlns:cx4="http://schemas.microsoft.com/office/drawing/2016/5/10/chartex" xmlns:cx5="http://schemas.microsoft.com/office/drawing/2016/5/11/chartex" xmlns:cx6="http://schemas.microsoft.com/office/drawing/2016/5/12/chartex" xmlns:cx7="http://schemas.microsoft.com/office/drawing/2016/5/13/chartex" xmlns:cx8="http://schemas.microsoft.com/office/drawing/2016/5/14/chartex" xmlns:mc="http://schemas.openxmlformats.org/markup-compatibility/2006" xmlns:aink="http://schemas.microsoft.com/office/drawing/2016/ink" xmlns:am3d="http://schemas.microsoft.com/office/drawing/2017/model3d" xmlns:o="urn:schemas-microsoft-com:office:office" xmlns:r="http://schemas.openxmlformats.org/officeDocument/2006/relationships" xmlns:m="http://schemas.openxmlformats.org/officeDocument/2006/math" xmlns:v="urn:schemas-microsoft-com:vml" xmlns:wp14="http://schemas.microsoft.com/office/word/2010/wordprocessingDrawing" xmlns:wp="http://schemas.openxmlformats.org/drawingml/2006/wordprocessingDrawing" xmlns:w10="urn:schemas-microsoft-com:office:word" xmlns:w="http://schemas.openxmlformats.org/wordprocessingml/2006/main" xmlns:w14="http://schemas.microsoft.com/office/word/2010/wordml" xmlns:w15="http://schemas.microsoft.com/office/word/2012/wordml" xmlns:w16cid="http://schemas.microsoft.com/office/word/2016/wordml/cid" xmlns:w16se="http://schemas.microsoft.com/office/word/2015/wordml/symex" xmlns:wpg="http://schemas.microsoft.com/office/word/2010/wordprocessingGroup" xmlns:wpi="http://schemas.microsoft.com/office/word/2010/wordprocessingInk" xmlns:wne="http://schemas.microsoft.com/office/word/2006/wordml" xmlns:wps="http://schemas.microsoft.com/office/word/2010/wordprocessingShape" mc:Ignorable="w14 w15 w16se w16cid wp14">
+  <w16cid:commentId w16cid:paraId="3171292A" w16cid:durableId="1E1B3865"/>
+  <w16cid:commentId w16cid:paraId="7AA8685B" w16cid:durableId="1E1B38A0"/>
+  <w16cid:commentId w16cid:paraId="0D22922D" w16cid:durableId="1E1B38DE"/>
+  <w16cid:commentId w16cid:paraId="1D9A64A8" w16cid:durableId="1E1B3953"/>
+  <w16cid:commentId w16cid:paraId="03277009" w16cid:durableId="1E1B3987"/>
+  <w16cid:commentId w16cid:paraId="35B9C9FB" w16cid:durableId="1E1B39C3"/>
+  <w16cid:commentId w16cid:paraId="73F86572" w16cid:durableId="1E1B3A68"/>
+  <w16cid:commentId w16cid:paraId="6950BDEF" w16cid:durableId="1E1B3AA9"/>
+</w16cid:commentsIds>
+</file>
+
 <file path=word/endnotes.xml><?xml version="1.0" encoding="utf-8"?>
-<w:endnotes xmlns:wpc="http://schemas.microsoft.com/office/word/2010/wordprocessingCanvas" xmlns:mc="http://schemas.openxmlformats.org/markup-compatibility/2006" xmlns:o="urn:schemas-microsoft-com:office:office" xmlns:r="http://schemas.openxmlformats.org/officeDocument/2006/relationships" xmlns:m="http://schemas.openxmlformats.org/officeDocument/2006/math" xmlns:v="urn:schemas-microsoft-com:vml" xmlns:wp14="http://schemas.microsoft.com/office/word/2010/wordprocessingDrawing" xmlns:wp="http://schemas.openxmlformats.org/drawingml/2006/wordprocessingDrawing" xmlns:w10="urn:schemas-microsoft-com:office:word" xmlns:w="http://schemas.openxmlformats.org/wordprocessingml/2006/main" xmlns:w14="http://schemas.microsoft.com/office/word/2010/wordml" xmlns:wpg="http://schemas.microsoft.com/office/word/2010/wordprocessingGroup" xmlns:wpi="http://schemas.microsoft.com/office/word/2010/wordprocessingInk" xmlns:wne="http://schemas.microsoft.com/office/word/2006/wordml" xmlns:wps="http://schemas.microsoft.com/office/word/2010/wordprocessingShape" mc:Ignorable="w14 wp14">
+<w:endnotes xmlns:wpc="http://schemas.microsoft.com/office/word/2010/wordprocessingCanvas" xmlns:cx="http://schemas.microsoft.com/office/drawing/2014/chartex" xmlns:cx1="http://schemas.microsoft.com/office/drawing/2015/9/8/chartex" xmlns:cx2="http://schemas.microsoft.com/office/drawing/2015/10/21/chartex" xmlns:cx3="http://schemas.microsoft.com/office/drawing/2016/5/9/chartex" xmlns:cx4="http://schemas.microsoft.com/office/drawing/2016/5/10/chartex" xmlns:cx5="http://schemas.microsoft.com/office/drawing/2016/5/11/chartex" xmlns:cx6="http://schemas.microsoft.com/office/drawing/2016/5/12/chartex" xmlns:cx7="http://schemas.microsoft.com/office/drawing/2016/5/13/chartex" xmlns:cx8="http://schemas.microsoft.com/office/drawing/2016/5/14/chartex" xmlns:mc="http://schemas.openxmlformats.org/markup-compatibility/2006" xmlns:aink="http://schemas.microsoft.com/office/drawing/2016/ink" xmlns:am3d="http://schemas.microsoft.com/office/drawing/2017/model3d" xmlns:o="urn:schemas-microsoft-com:office:office" xmlns:r="http://schemas.openxmlformats.org/officeDocument/2006/relationships" xmlns:m="http://schemas.openxmlformats.org/officeDocument/2006/math" xmlns:v="urn:schemas-microsoft-com:vml" xmlns:wp14="http://schemas.microsoft.com/office/word/2010/wordprocessingDrawing" xmlns:wp="http://schemas.openxmlformats.org/drawingml/2006/wordprocessingDrawing" xmlns:w10="urn:schemas-microsoft-com:office:word" xmlns:w="http://schemas.openxmlformats.org/wordprocessingml/2006/main" xmlns:w14="http://schemas.microsoft.com/office/word/2010/wordml" xmlns:w15="http://schemas.microsoft.com/office/word/2012/wordml" xmlns:w16cid="http://schemas.microsoft.com/office/word/2016/wordml/cid" xmlns:w16se="http://schemas.microsoft.com/office/word/2015/wordml/symex" xmlns:wpg="http://schemas.microsoft.com/office/word/2010/wordprocessingGroup" xmlns:wpi="http://schemas.microsoft.com/office/word/2010/wordprocessingInk" xmlns:wne="http://schemas.microsoft.com/office/word/2006/wordml" xmlns:wps="http://schemas.microsoft.com/office/word/2010/wordprocessingShape" mc:Ignorable="w14 w15 w16se w16cid wp14">
   <w:endnote w:type="separator" w:id="-1">
     <w:p>
       <w:r>
@@ -9606,7 +9895,7 @@
 </file>
 
 <file path=word/footer1.xml><?xml version="1.0" encoding="utf-8"?>
-<w:ftr xmlns:wpc="http://schemas.microsoft.com/office/word/2010/wordprocessingCanvas" xmlns:mc="http://schemas.openxmlformats.org/markup-compatibility/2006" xmlns:o="urn:schemas-microsoft-com:office:office" xmlns:r="http://schemas.openxmlformats.org/officeDocument/2006/relationships" xmlns:m="http://schemas.openxmlformats.org/officeDocument/2006/math" xmlns:v="urn:schemas-microsoft-com:vml" xmlns:wp14="http://schemas.microsoft.com/office/word/2010/wordprocessingDrawing" xmlns:wp="http://schemas.openxmlformats.org/drawingml/2006/wordprocessingDrawing" xmlns:w10="urn:schemas-microsoft-com:office:word" xmlns:w="http://schemas.openxmlformats.org/wordprocessingml/2006/main" xmlns:w14="http://schemas.microsoft.com/office/word/2010/wordml" xmlns:wpg="http://schemas.microsoft.com/office/word/2010/wordprocessingGroup" xmlns:wpi="http://schemas.microsoft.com/office/word/2010/wordprocessingInk" xmlns:wne="http://schemas.microsoft.com/office/word/2006/wordml" xmlns:wps="http://schemas.microsoft.com/office/word/2010/wordprocessingShape" mc:Ignorable="w14 wp14">
+<w:ftr xmlns:wpc="http://schemas.microsoft.com/office/word/2010/wordprocessingCanvas" xmlns:cx="http://schemas.microsoft.com/office/drawing/2014/chartex" xmlns:cx1="http://schemas.microsoft.com/office/drawing/2015/9/8/chartex" xmlns:cx2="http://schemas.microsoft.com/office/drawing/2015/10/21/chartex" xmlns:cx3="http://schemas.microsoft.com/office/drawing/2016/5/9/chartex" xmlns:cx4="http://schemas.microsoft.com/office/drawing/2016/5/10/chartex" xmlns:cx5="http://schemas.microsoft.com/office/drawing/2016/5/11/chartex" xmlns:cx6="http://schemas.microsoft.com/office/drawing/2016/5/12/chartex" xmlns:cx7="http://schemas.microsoft.com/office/drawing/2016/5/13/chartex" xmlns:cx8="http://schemas.microsoft.com/office/drawing/2016/5/14/chartex" xmlns:mc="http://schemas.openxmlformats.org/markup-compatibility/2006" xmlns:aink="http://schemas.microsoft.com/office/drawing/2016/ink" xmlns:am3d="http://schemas.microsoft.com/office/drawing/2017/model3d" xmlns:o="urn:schemas-microsoft-com:office:office" xmlns:r="http://schemas.openxmlformats.org/officeDocument/2006/relationships" xmlns:m="http://schemas.openxmlformats.org/officeDocument/2006/math" xmlns:v="urn:schemas-microsoft-com:vml" xmlns:wp14="http://schemas.microsoft.com/office/word/2010/wordprocessingDrawing" xmlns:wp="http://schemas.openxmlformats.org/drawingml/2006/wordprocessingDrawing" xmlns:w10="urn:schemas-microsoft-com:office:word" xmlns:w="http://schemas.openxmlformats.org/wordprocessingml/2006/main" xmlns:w14="http://schemas.microsoft.com/office/word/2010/wordml" xmlns:w15="http://schemas.microsoft.com/office/word/2012/wordml" xmlns:w16cid="http://schemas.microsoft.com/office/word/2016/wordml/cid" xmlns:w16se="http://schemas.microsoft.com/office/word/2015/wordml/symex" xmlns:wpg="http://schemas.microsoft.com/office/word/2010/wordprocessingGroup" xmlns:wpi="http://schemas.microsoft.com/office/word/2010/wordprocessingInk" xmlns:wne="http://schemas.microsoft.com/office/word/2006/wordml" xmlns:wps="http://schemas.microsoft.com/office/word/2010/wordprocessingShape" mc:Ignorable="w14 w15 w16se w16cid wp14">
   <w:p>
     <w:pPr>
       <w:pBdr>
@@ -9697,7 +9986,7 @@
 </file>
 
 <file path=word/footnotes.xml><?xml version="1.0" encoding="utf-8"?>
-<w:footnotes xmlns:wpc="http://schemas.microsoft.com/office/word/2010/wordprocessingCanvas" xmlns:mc="http://schemas.openxmlformats.org/markup-compatibility/2006" xmlns:o="urn:schemas-microsoft-com:office:office" xmlns:r="http://schemas.openxmlformats.org/officeDocument/2006/relationships" xmlns:m="http://schemas.openxmlformats.org/officeDocument/2006/math" xmlns:v="urn:schemas-microsoft-com:vml" xmlns:wp14="http://schemas.microsoft.com/office/word/2010/wordprocessingDrawing" xmlns:wp="http://schemas.openxmlformats.org/drawingml/2006/wordprocessingDrawing" xmlns:w10="urn:schemas-microsoft-com:office:word" xmlns:w="http://schemas.openxmlformats.org/wordprocessingml/2006/main" xmlns:w14="http://schemas.microsoft.com/office/word/2010/wordml" xmlns:wpg="http://schemas.microsoft.com/office/word/2010/wordprocessingGroup" xmlns:wpi="http://schemas.microsoft.com/office/word/2010/wordprocessingInk" xmlns:wne="http://schemas.microsoft.com/office/word/2006/wordml" xmlns:wps="http://schemas.microsoft.com/office/word/2010/wordprocessingShape" mc:Ignorable="w14 wp14">
+<w:footnotes xmlns:wpc="http://schemas.microsoft.com/office/word/2010/wordprocessingCanvas" xmlns:cx="http://schemas.microsoft.com/office/drawing/2014/chartex" xmlns:cx1="http://schemas.microsoft.com/office/drawing/2015/9/8/chartex" xmlns:cx2="http://schemas.microsoft.com/office/drawing/2015/10/21/chartex" xmlns:cx3="http://schemas.microsoft.com/office/drawing/2016/5/9/chartex" xmlns:cx4="http://schemas.microsoft.com/office/drawing/2016/5/10/chartex" xmlns:cx5="http://schemas.microsoft.com/office/drawing/2016/5/11/chartex" xmlns:cx6="http://schemas.microsoft.com/office/drawing/2016/5/12/chartex" xmlns:cx7="http://schemas.microsoft.com/office/drawing/2016/5/13/chartex" xmlns:cx8="http://schemas.microsoft.com/office/drawing/2016/5/14/chartex" xmlns:mc="http://schemas.openxmlformats.org/markup-compatibility/2006" xmlns:aink="http://schemas.microsoft.com/office/drawing/2016/ink" xmlns:am3d="http://schemas.microsoft.com/office/drawing/2017/model3d" xmlns:o="urn:schemas-microsoft-com:office:office" xmlns:r="http://schemas.openxmlformats.org/officeDocument/2006/relationships" xmlns:m="http://schemas.openxmlformats.org/officeDocument/2006/math" xmlns:v="urn:schemas-microsoft-com:vml" xmlns:wp14="http://schemas.microsoft.com/office/word/2010/wordprocessingDrawing" xmlns:wp="http://schemas.openxmlformats.org/drawingml/2006/wordprocessingDrawing" xmlns:w10="urn:schemas-microsoft-com:office:word" xmlns:w="http://schemas.openxmlformats.org/wordprocessingml/2006/main" xmlns:w14="http://schemas.microsoft.com/office/word/2010/wordml" xmlns:w15="http://schemas.microsoft.com/office/word/2012/wordml" xmlns:w16cid="http://schemas.microsoft.com/office/word/2016/wordml/cid" xmlns:w16se="http://schemas.microsoft.com/office/word/2015/wordml/symex" xmlns:wpg="http://schemas.microsoft.com/office/word/2010/wordprocessingGroup" xmlns:wpi="http://schemas.microsoft.com/office/word/2010/wordprocessingInk" xmlns:wne="http://schemas.microsoft.com/office/word/2006/wordml" xmlns:wps="http://schemas.microsoft.com/office/word/2010/wordprocessingShape" mc:Ignorable="w14 w15 w16se w16cid wp14">
   <w:footnote w:type="separator" w:id="-1">
     <w:p>
       <w:r>
@@ -9716,13 +10005,13 @@
 </file>
 
 <file path=word/header1.xml><?xml version="1.0" encoding="utf-8"?>
-<w:hdr xmlns:wpc="http://schemas.microsoft.com/office/word/2010/wordprocessingCanvas" xmlns:mc="http://schemas.openxmlformats.org/markup-compatibility/2006" xmlns:o="urn:schemas-microsoft-com:office:office" xmlns:r="http://schemas.openxmlformats.org/officeDocument/2006/relationships" xmlns:m="http://schemas.openxmlformats.org/officeDocument/2006/math" xmlns:v="urn:schemas-microsoft-com:vml" xmlns:wp14="http://schemas.microsoft.com/office/word/2010/wordprocessingDrawing" xmlns:wp="http://schemas.openxmlformats.org/drawingml/2006/wordprocessingDrawing" xmlns:w10="urn:schemas-microsoft-com:office:word" xmlns:w="http://schemas.openxmlformats.org/wordprocessingml/2006/main" xmlns:w14="http://schemas.microsoft.com/office/word/2010/wordml" xmlns:wpg="http://schemas.microsoft.com/office/word/2010/wordprocessingGroup" xmlns:wpi="http://schemas.microsoft.com/office/word/2010/wordprocessingInk" xmlns:wne="http://schemas.microsoft.com/office/word/2006/wordml" xmlns:wps="http://schemas.microsoft.com/office/word/2010/wordprocessingShape" mc:Ignorable="w14 wp14">
+<w:hdr xmlns:wpc="http://schemas.microsoft.com/office/word/2010/wordprocessingCanvas" xmlns:cx="http://schemas.microsoft.com/office/drawing/2014/chartex" xmlns:cx1="http://schemas.microsoft.com/office/drawing/2015/9/8/chartex" xmlns:cx2="http://schemas.microsoft.com/office/drawing/2015/10/21/chartex" xmlns:cx3="http://schemas.microsoft.com/office/drawing/2016/5/9/chartex" xmlns:cx4="http://schemas.microsoft.com/office/drawing/2016/5/10/chartex" xmlns:cx5="http://schemas.microsoft.com/office/drawing/2016/5/11/chartex" xmlns:cx6="http://schemas.microsoft.com/office/drawing/2016/5/12/chartex" xmlns:cx7="http://schemas.microsoft.com/office/drawing/2016/5/13/chartex" xmlns:cx8="http://schemas.microsoft.com/office/drawing/2016/5/14/chartex" xmlns:mc="http://schemas.openxmlformats.org/markup-compatibility/2006" xmlns:aink="http://schemas.microsoft.com/office/drawing/2016/ink" xmlns:am3d="http://schemas.microsoft.com/office/drawing/2017/model3d" xmlns:o="urn:schemas-microsoft-com:office:office" xmlns:r="http://schemas.openxmlformats.org/officeDocument/2006/relationships" xmlns:m="http://schemas.openxmlformats.org/officeDocument/2006/math" xmlns:v="urn:schemas-microsoft-com:vml" xmlns:wp14="http://schemas.microsoft.com/office/word/2010/wordprocessingDrawing" xmlns:wp="http://schemas.openxmlformats.org/drawingml/2006/wordprocessingDrawing" xmlns:w10="urn:schemas-microsoft-com:office:word" xmlns:w="http://schemas.openxmlformats.org/wordprocessingml/2006/main" xmlns:w14="http://schemas.microsoft.com/office/word/2010/wordml" xmlns:w15="http://schemas.microsoft.com/office/word/2012/wordml" xmlns:w16cid="http://schemas.microsoft.com/office/word/2016/wordml/cid" xmlns:w16se="http://schemas.microsoft.com/office/word/2015/wordml/symex" xmlns:wpg="http://schemas.microsoft.com/office/word/2010/wordprocessingGroup" xmlns:wpi="http://schemas.microsoft.com/office/word/2010/wordprocessingInk" xmlns:wne="http://schemas.microsoft.com/office/word/2006/wordml" xmlns:wps="http://schemas.microsoft.com/office/word/2010/wordprocessingShape" mc:Ignorable="w14 w15 w16se w16cid wp14">
   <w:p/>
 </w:hdr>
 </file>
 
 <file path=word/header2.xml><?xml version="1.0" encoding="utf-8"?>
-<w:hdr xmlns:wpc="http://schemas.microsoft.com/office/word/2010/wordprocessingCanvas" xmlns:mc="http://schemas.openxmlformats.org/markup-compatibility/2006" xmlns:o="urn:schemas-microsoft-com:office:office" xmlns:r="http://schemas.openxmlformats.org/officeDocument/2006/relationships" xmlns:m="http://schemas.openxmlformats.org/officeDocument/2006/math" xmlns:v="urn:schemas-microsoft-com:vml" xmlns:wp14="http://schemas.microsoft.com/office/word/2010/wordprocessingDrawing" xmlns:wp="http://schemas.openxmlformats.org/drawingml/2006/wordprocessingDrawing" xmlns:w10="urn:schemas-microsoft-com:office:word" xmlns:w="http://schemas.openxmlformats.org/wordprocessingml/2006/main" xmlns:w14="http://schemas.microsoft.com/office/word/2010/wordml" xmlns:wpg="http://schemas.microsoft.com/office/word/2010/wordprocessingGroup" xmlns:wpi="http://schemas.microsoft.com/office/word/2010/wordprocessingInk" xmlns:wne="http://schemas.microsoft.com/office/word/2006/wordml" xmlns:wps="http://schemas.microsoft.com/office/word/2010/wordprocessingShape" mc:Ignorable="w14 wp14">
+<w:hdr xmlns:wpc="http://schemas.microsoft.com/office/word/2010/wordprocessingCanvas" xmlns:cx="http://schemas.microsoft.com/office/drawing/2014/chartex" xmlns:cx1="http://schemas.microsoft.com/office/drawing/2015/9/8/chartex" xmlns:cx2="http://schemas.microsoft.com/office/drawing/2015/10/21/chartex" xmlns:cx3="http://schemas.microsoft.com/office/drawing/2016/5/9/chartex" xmlns:cx4="http://schemas.microsoft.com/office/drawing/2016/5/10/chartex" xmlns:cx5="http://schemas.microsoft.com/office/drawing/2016/5/11/chartex" xmlns:cx6="http://schemas.microsoft.com/office/drawing/2016/5/12/chartex" xmlns:cx7="http://schemas.microsoft.com/office/drawing/2016/5/13/chartex" xmlns:cx8="http://schemas.microsoft.com/office/drawing/2016/5/14/chartex" xmlns:mc="http://schemas.openxmlformats.org/markup-compatibility/2006" xmlns:aink="http://schemas.microsoft.com/office/drawing/2016/ink" xmlns:am3d="http://schemas.microsoft.com/office/drawing/2017/model3d" xmlns:o="urn:schemas-microsoft-com:office:office" xmlns:r="http://schemas.openxmlformats.org/officeDocument/2006/relationships" xmlns:m="http://schemas.openxmlformats.org/officeDocument/2006/math" xmlns:v="urn:schemas-microsoft-com:vml" xmlns:wp14="http://schemas.microsoft.com/office/word/2010/wordprocessingDrawing" xmlns:wp="http://schemas.openxmlformats.org/drawingml/2006/wordprocessingDrawing" xmlns:w10="urn:schemas-microsoft-com:office:word" xmlns:w="http://schemas.openxmlformats.org/wordprocessingml/2006/main" xmlns:w14="http://schemas.microsoft.com/office/word/2010/wordml" xmlns:w15="http://schemas.microsoft.com/office/word/2012/wordml" xmlns:w16cid="http://schemas.microsoft.com/office/word/2016/wordml/cid" xmlns:w16se="http://schemas.microsoft.com/office/word/2015/wordml/symex" xmlns:wpg="http://schemas.microsoft.com/office/word/2010/wordprocessingGroup" xmlns:wpi="http://schemas.microsoft.com/office/word/2010/wordprocessingInk" xmlns:wne="http://schemas.microsoft.com/office/word/2006/wordml" xmlns:wps="http://schemas.microsoft.com/office/word/2010/wordprocessingShape" mc:Ignorable="w14 w15 w16se w16cid wp14">
   <w:p>
     <w:pPr>
       <w:pStyle w:val="Kopfzeile"/>
@@ -9734,21 +10023,20 @@
       </w:rPr>
     </w:pPr>
     <w:r>
-      <w:t>Risikoanalyse</w:t>
+      <w:t xml:space="preserve">Risikoanalyse – </w:t>
     </w:r>
-    <w:r>
-      <w:t xml:space="preserve"> – </w:t>
-    </w:r>
+    <w:proofErr w:type="spellStart"/>
     <w:r>
       <w:t>YourChoice</w:t>
     </w:r>
+    <w:proofErr w:type="spellEnd"/>
   </w:p>
 </w:hdr>
 </file>
 
 <file path=word/numbering.xml><?xml version="1.0" encoding="utf-8"?>
-<w:numbering xmlns:wpc="http://schemas.microsoft.com/office/word/2010/wordprocessingCanvas" xmlns:mc="http://schemas.openxmlformats.org/markup-compatibility/2006" xmlns:o="urn:schemas-microsoft-com:office:office" xmlns:r="http://schemas.openxmlformats.org/officeDocument/2006/relationships" xmlns:m="http://schemas.openxmlformats.org/officeDocument/2006/math" xmlns:v="urn:schemas-microsoft-com:vml" xmlns:wp14="http://schemas.microsoft.com/office/word/2010/wordprocessingDrawing" xmlns:wp="http://schemas.openxmlformats.org/drawingml/2006/wordprocessingDrawing" xmlns:w10="urn:schemas-microsoft-com:office:word" xmlns:w="http://schemas.openxmlformats.org/wordprocessingml/2006/main" xmlns:w14="http://schemas.microsoft.com/office/word/2010/wordml" xmlns:wpg="http://schemas.microsoft.com/office/word/2010/wordprocessingGroup" xmlns:wpi="http://schemas.microsoft.com/office/word/2010/wordprocessingInk" xmlns:wne="http://schemas.microsoft.com/office/word/2006/wordml" xmlns:wps="http://schemas.microsoft.com/office/word/2010/wordprocessingShape" mc:Ignorable="w14 wp14">
-  <w:abstractNum w:abstractNumId="0">
+<w:numbering xmlns:wpc="http://schemas.microsoft.com/office/word/2010/wordprocessingCanvas" xmlns:cx="http://schemas.microsoft.com/office/drawing/2014/chartex" xmlns:cx1="http://schemas.microsoft.com/office/drawing/2015/9/8/chartex" xmlns:cx2="http://schemas.microsoft.com/office/drawing/2015/10/21/chartex" xmlns:cx3="http://schemas.microsoft.com/office/drawing/2016/5/9/chartex" xmlns:cx4="http://schemas.microsoft.com/office/drawing/2016/5/10/chartex" xmlns:cx5="http://schemas.microsoft.com/office/drawing/2016/5/11/chartex" xmlns:cx6="http://schemas.microsoft.com/office/drawing/2016/5/12/chartex" xmlns:cx7="http://schemas.microsoft.com/office/drawing/2016/5/13/chartex" xmlns:cx8="http://schemas.microsoft.com/office/drawing/2016/5/14/chartex" xmlns:mc="http://schemas.openxmlformats.org/markup-compatibility/2006" xmlns:aink="http://schemas.microsoft.com/office/drawing/2016/ink" xmlns:am3d="http://schemas.microsoft.com/office/drawing/2017/model3d" xmlns:o="urn:schemas-microsoft-com:office:office" xmlns:r="http://schemas.openxmlformats.org/officeDocument/2006/relationships" xmlns:m="http://schemas.openxmlformats.org/officeDocument/2006/math" xmlns:v="urn:schemas-microsoft-com:vml" xmlns:wp14="http://schemas.microsoft.com/office/word/2010/wordprocessingDrawing" xmlns:wp="http://schemas.openxmlformats.org/drawingml/2006/wordprocessingDrawing" xmlns:w10="urn:schemas-microsoft-com:office:word" xmlns:w="http://schemas.openxmlformats.org/wordprocessingml/2006/main" xmlns:w14="http://schemas.microsoft.com/office/word/2010/wordml" xmlns:w15="http://schemas.microsoft.com/office/word/2012/wordml" xmlns:w16cid="http://schemas.microsoft.com/office/word/2016/wordml/cid" xmlns:w16se="http://schemas.microsoft.com/office/word/2015/wordml/symex" xmlns:wpg="http://schemas.microsoft.com/office/word/2010/wordprocessingGroup" xmlns:wpi="http://schemas.microsoft.com/office/word/2010/wordprocessingInk" xmlns:wne="http://schemas.microsoft.com/office/word/2006/wordml" xmlns:wps="http://schemas.microsoft.com/office/word/2010/wordprocessingShape" mc:Ignorable="w14 w15 w16se w16cid wp14">
+  <w:abstractNum w:abstractNumId="0" w15:restartNumberingAfterBreak="0">
     <w:nsid w:val="081377C6"/>
     <w:multiLevelType w:val="hybridMultilevel"/>
     <w:tmpl w:val="85B60916"/>
@@ -9861,7 +10149,7 @@
       </w:rPr>
     </w:lvl>
   </w:abstractNum>
-  <w:abstractNum w:abstractNumId="1">
+  <w:abstractNum w:abstractNumId="1" w15:restartNumberingAfterBreak="0">
     <w:nsid w:val="088B5B54"/>
     <w:multiLevelType w:val="hybridMultilevel"/>
     <w:tmpl w:val="C1F2F828"/>
@@ -9974,7 +10262,7 @@
       </w:rPr>
     </w:lvl>
   </w:abstractNum>
-  <w:abstractNum w:abstractNumId="2">
+  <w:abstractNum w:abstractNumId="2" w15:restartNumberingAfterBreak="0">
     <w:nsid w:val="09F703AD"/>
     <w:multiLevelType w:val="hybridMultilevel"/>
     <w:tmpl w:val="81B20950"/>
@@ -10115,7 +10403,7 @@
       </w:rPr>
     </w:lvl>
   </w:abstractNum>
-  <w:abstractNum w:abstractNumId="3">
+  <w:abstractNum w:abstractNumId="3" w15:restartNumberingAfterBreak="0">
     <w:nsid w:val="13EE5144"/>
     <w:multiLevelType w:val="hybridMultilevel"/>
     <w:tmpl w:val="DACC6BB2"/>
@@ -10256,7 +10544,7 @@
       </w:rPr>
     </w:lvl>
   </w:abstractNum>
-  <w:abstractNum w:abstractNumId="4">
+  <w:abstractNum w:abstractNumId="4" w15:restartNumberingAfterBreak="0">
     <w:nsid w:val="15F87CF4"/>
     <w:multiLevelType w:val="hybridMultilevel"/>
     <w:tmpl w:val="DDB61554"/>
@@ -10397,7 +10685,7 @@
       </w:rPr>
     </w:lvl>
   </w:abstractNum>
-  <w:abstractNum w:abstractNumId="5">
+  <w:abstractNum w:abstractNumId="5" w15:restartNumberingAfterBreak="0">
     <w:nsid w:val="1BD145DB"/>
     <w:multiLevelType w:val="hybridMultilevel"/>
     <w:tmpl w:val="52F614D8"/>
@@ -10510,7 +10798,7 @@
       </w:rPr>
     </w:lvl>
   </w:abstractNum>
-  <w:abstractNum w:abstractNumId="6">
+  <w:abstractNum w:abstractNumId="6" w15:restartNumberingAfterBreak="0">
     <w:nsid w:val="265129E3"/>
     <w:multiLevelType w:val="hybridMultilevel"/>
     <w:tmpl w:val="3BF82B1E"/>
@@ -10623,7 +10911,7 @@
       </w:rPr>
     </w:lvl>
   </w:abstractNum>
-  <w:abstractNum w:abstractNumId="7">
+  <w:abstractNum w:abstractNumId="7" w15:restartNumberingAfterBreak="0">
     <w:nsid w:val="2D066BB8"/>
     <w:multiLevelType w:val="hybridMultilevel"/>
     <w:tmpl w:val="92FA1EEA"/>
@@ -10764,7 +11052,7 @@
       </w:rPr>
     </w:lvl>
   </w:abstractNum>
-  <w:abstractNum w:abstractNumId="8">
+  <w:abstractNum w:abstractNumId="8" w15:restartNumberingAfterBreak="0">
     <w:nsid w:val="3C8A4CC9"/>
     <w:multiLevelType w:val="hybridMultilevel"/>
     <w:tmpl w:val="DAAC719C"/>
@@ -10877,7 +11165,7 @@
       </w:rPr>
     </w:lvl>
   </w:abstractNum>
-  <w:abstractNum w:abstractNumId="9">
+  <w:abstractNum w:abstractNumId="9" w15:restartNumberingAfterBreak="0">
     <w:nsid w:val="40A06BD9"/>
     <w:multiLevelType w:val="hybridMultilevel"/>
     <w:tmpl w:val="573C028E"/>
@@ -11018,7 +11306,7 @@
       </w:rPr>
     </w:lvl>
   </w:abstractNum>
-  <w:abstractNum w:abstractNumId="10">
+  <w:abstractNum w:abstractNumId="10" w15:restartNumberingAfterBreak="0">
     <w:nsid w:val="50F878F8"/>
     <w:multiLevelType w:val="hybridMultilevel"/>
     <w:tmpl w:val="1F5C7AFE"/>
@@ -11131,7 +11419,7 @@
       </w:rPr>
     </w:lvl>
   </w:abstractNum>
-  <w:abstractNum w:abstractNumId="11">
+  <w:abstractNum w:abstractNumId="11" w15:restartNumberingAfterBreak="0">
     <w:nsid w:val="522E04B2"/>
     <w:multiLevelType w:val="hybridMultilevel"/>
     <w:tmpl w:val="BF3E45E6"/>
@@ -11244,7 +11532,7 @@
       </w:rPr>
     </w:lvl>
   </w:abstractNum>
-  <w:abstractNum w:abstractNumId="12">
+  <w:abstractNum w:abstractNumId="12" w15:restartNumberingAfterBreak="0">
     <w:nsid w:val="58644FBC"/>
     <w:multiLevelType w:val="hybridMultilevel"/>
     <w:tmpl w:val="D6D2E066"/>
@@ -11384,7 +11672,7 @@
       </w:rPr>
     </w:lvl>
   </w:abstractNum>
-  <w:abstractNum w:abstractNumId="13">
+  <w:abstractNum w:abstractNumId="13" w15:restartNumberingAfterBreak="0">
     <w:nsid w:val="5F601D82"/>
     <w:multiLevelType w:val="multilevel"/>
     <w:tmpl w:val="C2ACD17A"/>
@@ -11456,7 +11744,7 @@
       <w:lvlJc w:val="left"/>
     </w:lvl>
   </w:abstractNum>
-  <w:abstractNum w:abstractNumId="14">
+  <w:abstractNum w:abstractNumId="14" w15:restartNumberingAfterBreak="0">
     <w:nsid w:val="5FFC02F1"/>
     <w:multiLevelType w:val="hybridMultilevel"/>
     <w:tmpl w:val="E604AACA"/>
@@ -11597,7 +11885,7 @@
       </w:rPr>
     </w:lvl>
   </w:abstractNum>
-  <w:abstractNum w:abstractNumId="15">
+  <w:abstractNum w:abstractNumId="15" w15:restartNumberingAfterBreak="0">
     <w:nsid w:val="67382770"/>
     <w:multiLevelType w:val="hybridMultilevel"/>
     <w:tmpl w:val="51EE94D4"/>
@@ -11710,7 +11998,7 @@
       </w:rPr>
     </w:lvl>
   </w:abstractNum>
-  <w:abstractNum w:abstractNumId="16">
+  <w:abstractNum w:abstractNumId="16" w15:restartNumberingAfterBreak="0">
     <w:nsid w:val="67C548A5"/>
     <w:multiLevelType w:val="hybridMultilevel"/>
     <w:tmpl w:val="62248EEE"/>
@@ -11823,7 +12111,7 @@
       </w:rPr>
     </w:lvl>
   </w:abstractNum>
-  <w:abstractNum w:abstractNumId="17">
+  <w:abstractNum w:abstractNumId="17" w15:restartNumberingAfterBreak="0">
     <w:nsid w:val="6E4804B0"/>
     <w:multiLevelType w:val="hybridMultilevel"/>
     <w:tmpl w:val="E1749DCC"/>
@@ -11963,7 +12251,7 @@
       </w:rPr>
     </w:lvl>
   </w:abstractNum>
-  <w:abstractNum w:abstractNumId="18">
+  <w:abstractNum w:abstractNumId="18" w15:restartNumberingAfterBreak="0">
     <w:nsid w:val="71ED6E5E"/>
     <w:multiLevelType w:val="hybridMultilevel"/>
     <w:tmpl w:val="98EE551C"/>
@@ -12104,7 +12392,7 @@
       </w:rPr>
     </w:lvl>
   </w:abstractNum>
-  <w:abstractNum w:abstractNumId="19">
+  <w:abstractNum w:abstractNumId="19" w15:restartNumberingAfterBreak="0">
     <w:nsid w:val="722C52B9"/>
     <w:multiLevelType w:val="hybridMultilevel"/>
     <w:tmpl w:val="B1687168"/>
@@ -12245,7 +12533,7 @@
       </w:rPr>
     </w:lvl>
   </w:abstractNum>
-  <w:abstractNum w:abstractNumId="20">
+  <w:abstractNum w:abstractNumId="20" w15:restartNumberingAfterBreak="0">
     <w:nsid w:val="7548229A"/>
     <w:multiLevelType w:val="hybridMultilevel"/>
     <w:tmpl w:val="5E7889DA"/>
@@ -12263,6 +12551,7 @@
         <w:smallCaps w:val="0"/>
         <w:strike w:val="0"/>
         <w:dstrike w:val="0"/>
+        <w:color w:val="000000"/>
         <w:spacing w:val="0"/>
         <w:w w:val="100"/>
         <w:kern w:val="0"/>
@@ -12277,11 +12566,6 @@
           <w14:prstDash w14:val="solid"/>
           <w14:bevel/>
         </w14:textOutline>
-        <w14:textFill>
-          <w14:solidFill>
-            <w14:srgbClr w14:val="000000"/>
-          </w14:solidFill>
-        </w14:textFill>
       </w:rPr>
     </w:lvl>
     <w:lvl w:ilvl="1" w:tplc="9B1E3E0E">
@@ -12298,6 +12582,7 @@
         <w:smallCaps w:val="0"/>
         <w:strike w:val="0"/>
         <w:dstrike w:val="0"/>
+        <w:color w:val="000000"/>
         <w:spacing w:val="0"/>
         <w:w w:val="100"/>
         <w:kern w:val="0"/>
@@ -12312,11 +12597,6 @@
           <w14:prstDash w14:val="solid"/>
           <w14:bevel/>
         </w14:textOutline>
-        <w14:textFill>
-          <w14:solidFill>
-            <w14:srgbClr w14:val="000000"/>
-          </w14:solidFill>
-        </w14:textFill>
       </w:rPr>
     </w:lvl>
     <w:lvl w:ilvl="2" w:tplc="FA727600">
@@ -12333,6 +12613,7 @@
         <w:smallCaps w:val="0"/>
         <w:strike w:val="0"/>
         <w:dstrike w:val="0"/>
+        <w:color w:val="000000"/>
         <w:spacing w:val="0"/>
         <w:w w:val="100"/>
         <w:kern w:val="0"/>
@@ -12347,11 +12628,6 @@
           <w14:prstDash w14:val="solid"/>
           <w14:bevel/>
         </w14:textOutline>
-        <w14:textFill>
-          <w14:solidFill>
-            <w14:srgbClr w14:val="000000"/>
-          </w14:solidFill>
-        </w14:textFill>
       </w:rPr>
     </w:lvl>
     <w:lvl w:ilvl="3" w:tplc="7220AEDA">
@@ -12368,6 +12644,7 @@
         <w:smallCaps w:val="0"/>
         <w:strike w:val="0"/>
         <w:dstrike w:val="0"/>
+        <w:color w:val="000000"/>
         <w:spacing w:val="0"/>
         <w:w w:val="100"/>
         <w:kern w:val="0"/>
@@ -12382,11 +12659,6 @@
           <w14:prstDash w14:val="solid"/>
           <w14:bevel/>
         </w14:textOutline>
-        <w14:textFill>
-          <w14:solidFill>
-            <w14:srgbClr w14:val="000000"/>
-          </w14:solidFill>
-        </w14:textFill>
       </w:rPr>
     </w:lvl>
     <w:lvl w:ilvl="4" w:tplc="77207C6C">
@@ -12403,6 +12675,7 @@
         <w:smallCaps w:val="0"/>
         <w:strike w:val="0"/>
         <w:dstrike w:val="0"/>
+        <w:color w:val="000000"/>
         <w:spacing w:val="0"/>
         <w:w w:val="100"/>
         <w:kern w:val="0"/>
@@ -12417,11 +12690,6 @@
           <w14:prstDash w14:val="solid"/>
           <w14:bevel/>
         </w14:textOutline>
-        <w14:textFill>
-          <w14:solidFill>
-            <w14:srgbClr w14:val="000000"/>
-          </w14:solidFill>
-        </w14:textFill>
       </w:rPr>
     </w:lvl>
     <w:lvl w:ilvl="5" w:tplc="DA8A6932">
@@ -12438,6 +12706,7 @@
         <w:smallCaps w:val="0"/>
         <w:strike w:val="0"/>
         <w:dstrike w:val="0"/>
+        <w:color w:val="000000"/>
         <w:spacing w:val="0"/>
         <w:w w:val="100"/>
         <w:kern w:val="0"/>
@@ -12452,11 +12721,6 @@
           <w14:prstDash w14:val="solid"/>
           <w14:bevel/>
         </w14:textOutline>
-        <w14:textFill>
-          <w14:solidFill>
-            <w14:srgbClr w14:val="000000"/>
-          </w14:solidFill>
-        </w14:textFill>
       </w:rPr>
     </w:lvl>
     <w:lvl w:ilvl="6" w:tplc="FF22416A">
@@ -12473,6 +12737,7 @@
         <w:smallCaps w:val="0"/>
         <w:strike w:val="0"/>
         <w:dstrike w:val="0"/>
+        <w:color w:val="000000"/>
         <w:spacing w:val="0"/>
         <w:w w:val="100"/>
         <w:kern w:val="0"/>
@@ -12487,11 +12752,6 @@
           <w14:prstDash w14:val="solid"/>
           <w14:bevel/>
         </w14:textOutline>
-        <w14:textFill>
-          <w14:solidFill>
-            <w14:srgbClr w14:val="000000"/>
-          </w14:solidFill>
-        </w14:textFill>
       </w:rPr>
     </w:lvl>
     <w:lvl w:ilvl="7" w:tplc="D56C3664">
@@ -12508,6 +12768,7 @@
         <w:smallCaps w:val="0"/>
         <w:strike w:val="0"/>
         <w:dstrike w:val="0"/>
+        <w:color w:val="000000"/>
         <w:spacing w:val="0"/>
         <w:w w:val="100"/>
         <w:kern w:val="0"/>
@@ -12522,11 +12783,6 @@
           <w14:prstDash w14:val="solid"/>
           <w14:bevel/>
         </w14:textOutline>
-        <w14:textFill>
-          <w14:solidFill>
-            <w14:srgbClr w14:val="000000"/>
-          </w14:solidFill>
-        </w14:textFill>
       </w:rPr>
     </w:lvl>
     <w:lvl w:ilvl="8" w:tplc="10CE254A">
@@ -12543,6 +12799,7 @@
         <w:smallCaps w:val="0"/>
         <w:strike w:val="0"/>
         <w:dstrike w:val="0"/>
+        <w:color w:val="000000"/>
         <w:spacing w:val="0"/>
         <w:w w:val="100"/>
         <w:kern w:val="0"/>
@@ -12557,15 +12814,10 @@
           <w14:prstDash w14:val="solid"/>
           <w14:bevel/>
         </w14:textOutline>
-        <w14:textFill>
-          <w14:solidFill>
-            <w14:srgbClr w14:val="000000"/>
-          </w14:solidFill>
-        </w14:textFill>
       </w:rPr>
     </w:lvl>
   </w:abstractNum>
-  <w:abstractNum w:abstractNumId="21">
+  <w:abstractNum w:abstractNumId="21" w15:restartNumberingAfterBreak="0">
     <w:nsid w:val="7A5E45A9"/>
     <w:multiLevelType w:val="hybridMultilevel"/>
     <w:tmpl w:val="66428E04"/>
@@ -12583,6 +12835,7 @@
         <w:smallCaps w:val="0"/>
         <w:strike w:val="0"/>
         <w:dstrike w:val="0"/>
+        <w:color w:val="000000"/>
         <w:spacing w:val="0"/>
         <w:w w:val="100"/>
         <w:kern w:val="0"/>
@@ -12599,11 +12852,6 @@
           <w14:prstDash w14:val="solid"/>
           <w14:bevel/>
         </w14:textOutline>
-        <w14:textFill>
-          <w14:solidFill>
-            <w14:srgbClr w14:val="000000"/>
-          </w14:solidFill>
-        </w14:textFill>
       </w:rPr>
     </w:lvl>
     <w:lvl w:ilvl="1" w:tplc="8DB6F594">
@@ -12620,6 +12868,7 @@
         <w:smallCaps w:val="0"/>
         <w:strike w:val="0"/>
         <w:dstrike w:val="0"/>
+        <w:color w:val="000000"/>
         <w:spacing w:val="0"/>
         <w:w w:val="100"/>
         <w:kern w:val="0"/>
@@ -12636,11 +12885,6 @@
           <w14:prstDash w14:val="solid"/>
           <w14:bevel/>
         </w14:textOutline>
-        <w14:textFill>
-          <w14:solidFill>
-            <w14:srgbClr w14:val="000000"/>
-          </w14:solidFill>
-        </w14:textFill>
       </w:rPr>
     </w:lvl>
     <w:lvl w:ilvl="2" w:tplc="D780E226">
@@ -12657,6 +12901,7 @@
         <w:smallCaps w:val="0"/>
         <w:strike w:val="0"/>
         <w:dstrike w:val="0"/>
+        <w:color w:val="000000"/>
         <w:spacing w:val="0"/>
         <w:w w:val="100"/>
         <w:kern w:val="0"/>
@@ -12673,11 +12918,6 @@
           <w14:prstDash w14:val="solid"/>
           <w14:bevel/>
         </w14:textOutline>
-        <w14:textFill>
-          <w14:solidFill>
-            <w14:srgbClr w14:val="000000"/>
-          </w14:solidFill>
-        </w14:textFill>
       </w:rPr>
     </w:lvl>
     <w:lvl w:ilvl="3" w:tplc="7462499A">
@@ -12694,6 +12934,7 @@
         <w:smallCaps w:val="0"/>
         <w:strike w:val="0"/>
         <w:dstrike w:val="0"/>
+        <w:color w:val="000000"/>
         <w:spacing w:val="0"/>
         <w:w w:val="100"/>
         <w:kern w:val="0"/>
@@ -12710,11 +12951,6 @@
           <w14:prstDash w14:val="solid"/>
           <w14:bevel/>
         </w14:textOutline>
-        <w14:textFill>
-          <w14:solidFill>
-            <w14:srgbClr w14:val="000000"/>
-          </w14:solidFill>
-        </w14:textFill>
       </w:rPr>
     </w:lvl>
     <w:lvl w:ilvl="4" w:tplc="2886E0EA">
@@ -12731,6 +12967,7 @@
         <w:smallCaps w:val="0"/>
         <w:strike w:val="0"/>
         <w:dstrike w:val="0"/>
+        <w:color w:val="000000"/>
         <w:spacing w:val="0"/>
         <w:w w:val="100"/>
         <w:kern w:val="0"/>
@@ -12747,11 +12984,6 @@
           <w14:prstDash w14:val="solid"/>
           <w14:bevel/>
         </w14:textOutline>
-        <w14:textFill>
-          <w14:solidFill>
-            <w14:srgbClr w14:val="000000"/>
-          </w14:solidFill>
-        </w14:textFill>
       </w:rPr>
     </w:lvl>
     <w:lvl w:ilvl="5" w:tplc="2182EA76">
@@ -12768,6 +13000,7 @@
         <w:smallCaps w:val="0"/>
         <w:strike w:val="0"/>
         <w:dstrike w:val="0"/>
+        <w:color w:val="000000"/>
         <w:spacing w:val="0"/>
         <w:w w:val="100"/>
         <w:kern w:val="0"/>
@@ -12784,11 +13017,6 @@
           <w14:prstDash w14:val="solid"/>
           <w14:bevel/>
         </w14:textOutline>
-        <w14:textFill>
-          <w14:solidFill>
-            <w14:srgbClr w14:val="000000"/>
-          </w14:solidFill>
-        </w14:textFill>
       </w:rPr>
     </w:lvl>
     <w:lvl w:ilvl="6" w:tplc="311C7ED8">
@@ -12805,6 +13033,7 @@
         <w:smallCaps w:val="0"/>
         <w:strike w:val="0"/>
         <w:dstrike w:val="0"/>
+        <w:color w:val="000000"/>
         <w:spacing w:val="0"/>
         <w:w w:val="100"/>
         <w:kern w:val="0"/>
@@ -12821,11 +13050,6 @@
           <w14:prstDash w14:val="solid"/>
           <w14:bevel/>
         </w14:textOutline>
-        <w14:textFill>
-          <w14:solidFill>
-            <w14:srgbClr w14:val="000000"/>
-          </w14:solidFill>
-        </w14:textFill>
       </w:rPr>
     </w:lvl>
     <w:lvl w:ilvl="7" w:tplc="9EAEF308">
@@ -12842,6 +13066,7 @@
         <w:smallCaps w:val="0"/>
         <w:strike w:val="0"/>
         <w:dstrike w:val="0"/>
+        <w:color w:val="000000"/>
         <w:spacing w:val="0"/>
         <w:w w:val="100"/>
         <w:kern w:val="0"/>
@@ -12858,11 +13083,6 @@
           <w14:prstDash w14:val="solid"/>
           <w14:bevel/>
         </w14:textOutline>
-        <w14:textFill>
-          <w14:solidFill>
-            <w14:srgbClr w14:val="000000"/>
-          </w14:solidFill>
-        </w14:textFill>
       </w:rPr>
     </w:lvl>
     <w:lvl w:ilvl="8" w:tplc="FBBE3C9E">
@@ -12879,6 +13099,7 @@
         <w:smallCaps w:val="0"/>
         <w:strike w:val="0"/>
         <w:dstrike w:val="0"/>
+        <w:color w:val="000000"/>
         <w:spacing w:val="0"/>
         <w:w w:val="100"/>
         <w:kern w:val="0"/>
@@ -12895,11 +13116,6 @@
           <w14:prstDash w14:val="solid"/>
           <w14:bevel/>
         </w14:textOutline>
-        <w14:textFill>
-          <w14:solidFill>
-            <w14:srgbClr w14:val="000000"/>
-          </w14:solidFill>
-        </w14:textFill>
       </w:rPr>
     </w:lvl>
   </w:abstractNum>
@@ -12973,8 +13189,16 @@
 </w:numbering>
 </file>
 
+<file path=word/people.xml><?xml version="1.0" encoding="utf-8"?>
+<w15:people xmlns:wpc="http://schemas.microsoft.com/office/word/2010/wordprocessingCanvas" xmlns:cx="http://schemas.microsoft.com/office/drawing/2014/chartex" xmlns:cx1="http://schemas.microsoft.com/office/drawing/2015/9/8/chartex" xmlns:cx2="http://schemas.microsoft.com/office/drawing/2015/10/21/chartex" xmlns:cx3="http://schemas.microsoft.com/office/drawing/2016/5/9/chartex" xmlns:cx4="http://schemas.microsoft.com/office/drawing/2016/5/10/chartex" xmlns:cx5="http://schemas.microsoft.com/office/drawing/2016/5/11/chartex" xmlns:cx6="http://schemas.microsoft.com/office/drawing/2016/5/12/chartex" xmlns:cx7="http://schemas.microsoft.com/office/drawing/2016/5/13/chartex" xmlns:cx8="http://schemas.microsoft.com/office/drawing/2016/5/14/chartex" xmlns:mc="http://schemas.openxmlformats.org/markup-compatibility/2006" xmlns:aink="http://schemas.microsoft.com/office/drawing/2016/ink" xmlns:am3d="http://schemas.microsoft.com/office/drawing/2017/model3d" xmlns:o="urn:schemas-microsoft-com:office:office" xmlns:r="http://schemas.openxmlformats.org/officeDocument/2006/relationships" xmlns:m="http://schemas.openxmlformats.org/officeDocument/2006/math" xmlns:v="urn:schemas-microsoft-com:vml" xmlns:wp14="http://schemas.microsoft.com/office/word/2010/wordprocessingDrawing" xmlns:wp="http://schemas.openxmlformats.org/drawingml/2006/wordprocessingDrawing" xmlns:w10="urn:schemas-microsoft-com:office:word" xmlns:w="http://schemas.openxmlformats.org/wordprocessingml/2006/main" xmlns:w14="http://schemas.microsoft.com/office/word/2010/wordml" xmlns:w15="http://schemas.microsoft.com/office/word/2012/wordml" xmlns:w16cid="http://schemas.microsoft.com/office/word/2016/wordml/cid" xmlns:w16se="http://schemas.microsoft.com/office/word/2015/wordml/symex" xmlns:wpg="http://schemas.microsoft.com/office/word/2010/wordprocessingGroup" xmlns:wpi="http://schemas.microsoft.com/office/word/2010/wordprocessingInk" xmlns:wne="http://schemas.microsoft.com/office/word/2006/wordml" xmlns:wps="http://schemas.microsoft.com/office/word/2010/wordprocessingShape" mc:Ignorable="w14 w15 w16se w16cid wp14">
+  <w15:person w15:author="Tarik Bozdemir1">
+    <w15:presenceInfo w15:providerId="None" w15:userId="Tarik Bozdemir1"/>
+  </w15:person>
+</w15:people>
+</file>
+
 <file path=word/styles.xml><?xml version="1.0" encoding="utf-8"?>
-<w:styles xmlns:mc="http://schemas.openxmlformats.org/markup-compatibility/2006" xmlns:r="http://schemas.openxmlformats.org/officeDocument/2006/relationships" xmlns:w="http://schemas.openxmlformats.org/wordprocessingml/2006/main" xmlns:w14="http://schemas.microsoft.com/office/word/2010/wordml" mc:Ignorable="w14">
+<w:styles xmlns:mc="http://schemas.openxmlformats.org/markup-compatibility/2006" xmlns:r="http://schemas.openxmlformats.org/officeDocument/2006/relationships" xmlns:w="http://schemas.openxmlformats.org/wordprocessingml/2006/main" xmlns:w14="http://schemas.microsoft.com/office/word/2010/wordml" xmlns:w15="http://schemas.microsoft.com/office/word/2012/wordml" xmlns:w16cid="http://schemas.microsoft.com/office/word/2016/wordml/cid" xmlns:w16se="http://schemas.microsoft.com/office/word/2015/wordml/symex" mc:Ignorable="w14 w15 w16se w16cid">
   <w:docDefaults>
     <w:rPrDefault>
       <w:rPr>
@@ -12984,144 +13208,382 @@
     </w:rPrDefault>
     <w:pPrDefault/>
   </w:docDefaults>
-  <w:latentStyles w:defLockedState="0" w:defUIPriority="99" w:defSemiHidden="1" w:defUnhideWhenUsed="1" w:defQFormat="0" w:count="267">
-    <w:lsdException w:name="Normal" w:semiHidden="0" w:uiPriority="0" w:unhideWhenUsed="0" w:qFormat="1"/>
-    <w:lsdException w:name="heading 1" w:semiHidden="0" w:uiPriority="9" w:unhideWhenUsed="0" w:qFormat="1"/>
-    <w:lsdException w:name="heading 2" w:semiHidden="0" w:uiPriority="0" w:unhideWhenUsed="0" w:qFormat="1"/>
-    <w:lsdException w:name="heading 3" w:semiHidden="0" w:uiPriority="9" w:unhideWhenUsed="0" w:qFormat="1"/>
-    <w:lsdException w:name="heading 4" w:uiPriority="9" w:qFormat="1"/>
-    <w:lsdException w:name="heading 5" w:semiHidden="0" w:uiPriority="9" w:unhideWhenUsed="0" w:qFormat="1"/>
-    <w:lsdException w:name="heading 6" w:semiHidden="0" w:uiPriority="9" w:unhideWhenUsed="0" w:qFormat="1"/>
-    <w:lsdException w:name="heading 7" w:semiHidden="0" w:uiPriority="9" w:unhideWhenUsed="0" w:qFormat="1"/>
-    <w:lsdException w:name="heading 8" w:semiHidden="0" w:uiPriority="9" w:unhideWhenUsed="0" w:qFormat="1"/>
-    <w:lsdException w:name="heading 9" w:semiHidden="0" w:uiPriority="9" w:unhideWhenUsed="0" w:qFormat="1"/>
-    <w:lsdException w:name="toc 1" w:uiPriority="39"/>
-    <w:lsdException w:name="toc 2" w:uiPriority="39"/>
-    <w:lsdException w:name="toc 3" w:uiPriority="39"/>
-    <w:lsdException w:name="toc 4" w:uiPriority="39"/>
-    <w:lsdException w:name="toc 5" w:uiPriority="39"/>
-    <w:lsdException w:name="toc 6" w:uiPriority="39"/>
-    <w:lsdException w:name="toc 7" w:uiPriority="39"/>
-    <w:lsdException w:name="toc 8" w:uiPriority="39"/>
-    <w:lsdException w:name="toc 9" w:uiPriority="39"/>
-    <w:lsdException w:name="caption" w:uiPriority="35" w:qFormat="1"/>
-    <w:lsdException w:name="Title" w:semiHidden="0" w:uiPriority="10" w:unhideWhenUsed="0" w:qFormat="1"/>
-    <w:lsdException w:name="Default Paragraph Font" w:uiPriority="1"/>
-    <w:lsdException w:name="Subtitle" w:semiHidden="0" w:uiPriority="11" w:unhideWhenUsed="0" w:qFormat="1"/>
-    <w:lsdException w:name="Strong" w:semiHidden="0" w:uiPriority="22" w:unhideWhenUsed="0" w:qFormat="1"/>
-    <w:lsdException w:name="Emphasis" w:semiHidden="0" w:uiPriority="20" w:unhideWhenUsed="0" w:qFormat="1"/>
-    <w:lsdException w:name="Table Grid" w:semiHidden="0" w:uiPriority="59" w:unhideWhenUsed="0"/>
-    <w:lsdException w:name="Placeholder Text" w:unhideWhenUsed="0"/>
-    <w:lsdException w:name="No Spacing" w:semiHidden="0" w:uiPriority="1" w:unhideWhenUsed="0" w:qFormat="1"/>
-    <w:lsdException w:name="Light Shading" w:semiHidden="0" w:uiPriority="60" w:unhideWhenUsed="0"/>
-    <w:lsdException w:name="Light List" w:semiHidden="0" w:uiPriority="61" w:unhideWhenUsed="0"/>
-    <w:lsdException w:name="Light Grid" w:semiHidden="0" w:uiPriority="62" w:unhideWhenUsed="0"/>
-    <w:lsdException w:name="Medium Shading 1" w:semiHidden="0" w:uiPriority="63" w:unhideWhenUsed="0"/>
-    <w:lsdException w:name="Medium Shading 2" w:semiHidden="0" w:uiPriority="64" w:unhideWhenUsed="0"/>
-    <w:lsdException w:name="Medium List 1" w:semiHidden="0" w:uiPriority="65" w:unhideWhenUsed="0"/>
-    <w:lsdException w:name="Medium List 2" w:semiHidden="0" w:uiPriority="66" w:unhideWhenUsed="0"/>
-    <w:lsdException w:name="Medium Grid 1" w:semiHidden="0" w:uiPriority="67" w:unhideWhenUsed="0"/>
-    <w:lsdException w:name="Medium Grid 2" w:semiHidden="0" w:uiPriority="68" w:unhideWhenUsed="0"/>
-    <w:lsdException w:name="Medium Grid 3" w:semiHidden="0" w:uiPriority="69" w:unhideWhenUsed="0"/>
-    <w:lsdException w:name="Dark List" w:semiHidden="0" w:uiPriority="70" w:unhideWhenUsed="0"/>
-    <w:lsdException w:name="Colorful Shading" w:semiHidden="0" w:uiPriority="71" w:unhideWhenUsed="0"/>
-    <w:lsdException w:name="Colorful List" w:semiHidden="0" w:uiPriority="72" w:unhideWhenUsed="0"/>
-    <w:lsdException w:name="Colorful Grid" w:semiHidden="0" w:uiPriority="73" w:unhideWhenUsed="0"/>
-    <w:lsdException w:name="Light Shading Accent 1" w:semiHidden="0" w:uiPriority="60" w:unhideWhenUsed="0"/>
-    <w:lsdException w:name="Light List Accent 1" w:semiHidden="0" w:uiPriority="61" w:unhideWhenUsed="0"/>
-    <w:lsdException w:name="Light Grid Accent 1" w:semiHidden="0" w:uiPriority="62" w:unhideWhenUsed="0"/>
-    <w:lsdException w:name="Medium Shading 1 Accent 1" w:semiHidden="0" w:uiPriority="63" w:unhideWhenUsed="0"/>
-    <w:lsdException w:name="Medium Shading 2 Accent 1" w:semiHidden="0" w:uiPriority="64" w:unhideWhenUsed="0"/>
-    <w:lsdException w:name="Medium List 1 Accent 1" w:semiHidden="0" w:uiPriority="65" w:unhideWhenUsed="0"/>
-    <w:lsdException w:name="Revision" w:unhideWhenUsed="0"/>
-    <w:lsdException w:name="List Paragraph" w:semiHidden="0" w:uiPriority="34" w:unhideWhenUsed="0" w:qFormat="1"/>
-    <w:lsdException w:name="Quote" w:semiHidden="0" w:uiPriority="29" w:unhideWhenUsed="0" w:qFormat="1"/>
-    <w:lsdException w:name="Intense Quote" w:semiHidden="0" w:uiPriority="30" w:unhideWhenUsed="0" w:qFormat="1"/>
-    <w:lsdException w:name="Medium List 2 Accent 1" w:semiHidden="0" w:uiPriority="66" w:unhideWhenUsed="0"/>
-    <w:lsdException w:name="Medium Grid 1 Accent 1" w:semiHidden="0" w:uiPriority="67" w:unhideWhenUsed="0"/>
-    <w:lsdException w:name="Medium Grid 2 Accent 1" w:semiHidden="0" w:uiPriority="68" w:unhideWhenUsed="0"/>
-    <w:lsdException w:name="Medium Grid 3 Accent 1" w:semiHidden="0" w:uiPriority="69" w:unhideWhenUsed="0"/>
-    <w:lsdException w:name="Dark List Accent 1" w:semiHidden="0" w:uiPriority="70" w:unhideWhenUsed="0"/>
-    <w:lsdException w:name="Colorful Shading Accent 1" w:semiHidden="0" w:uiPriority="71" w:unhideWhenUsed="0"/>
-    <w:lsdException w:name="Colorful List Accent 1" w:semiHidden="0" w:uiPriority="72" w:unhideWhenUsed="0"/>
-    <w:lsdException w:name="Colorful Grid Accent 1" w:semiHidden="0" w:uiPriority="73" w:unhideWhenUsed="0"/>
-    <w:lsdException w:name="Light Shading Accent 2" w:semiHidden="0" w:uiPriority="60" w:unhideWhenUsed="0"/>
-    <w:lsdException w:name="Light List Accent 2" w:semiHidden="0" w:uiPriority="61" w:unhideWhenUsed="0"/>
-    <w:lsdException w:name="Light Grid Accent 2" w:semiHidden="0" w:uiPriority="62" w:unhideWhenUsed="0"/>
-    <w:lsdException w:name="Medium Shading 1 Accent 2" w:semiHidden="0" w:uiPriority="63" w:unhideWhenUsed="0"/>
-    <w:lsdException w:name="Medium Shading 2 Accent 2" w:semiHidden="0" w:uiPriority="64" w:unhideWhenUsed="0"/>
-    <w:lsdException w:name="Medium List 1 Accent 2" w:semiHidden="0" w:uiPriority="65" w:unhideWhenUsed="0"/>
-    <w:lsdException w:name="Medium List 2 Accent 2" w:semiHidden="0" w:uiPriority="66" w:unhideWhenUsed="0"/>
-    <w:lsdException w:name="Medium Grid 1 Accent 2" w:semiHidden="0" w:uiPriority="67" w:unhideWhenUsed="0"/>
-    <w:lsdException w:name="Medium Grid 2 Accent 2" w:semiHidden="0" w:uiPriority="68" w:unhideWhenUsed="0"/>
-    <w:lsdException w:name="Medium Grid 3 Accent 2" w:semiHidden="0" w:uiPriority="69" w:unhideWhenUsed="0"/>
-    <w:lsdException w:name="Dark List Accent 2" w:semiHidden="0" w:uiPriority="70" w:unhideWhenUsed="0"/>
-    <w:lsdException w:name="Colorful Shading Accent 2" w:semiHidden="0" w:uiPriority="71" w:unhideWhenUsed="0"/>
-    <w:lsdException w:name="Colorful List Accent 2" w:semiHidden="0" w:uiPriority="72" w:unhideWhenUsed="0"/>
-    <w:lsdException w:name="Colorful Grid Accent 2" w:semiHidden="0" w:uiPriority="73" w:unhideWhenUsed="0"/>
-    <w:lsdException w:name="Light Shading Accent 3" w:semiHidden="0" w:uiPriority="60" w:unhideWhenUsed="0"/>
-    <w:lsdException w:name="Light List Accent 3" w:semiHidden="0" w:uiPriority="61" w:unhideWhenUsed="0"/>
-    <w:lsdException w:name="Light Grid Accent 3" w:semiHidden="0" w:uiPriority="62" w:unhideWhenUsed="0"/>
-    <w:lsdException w:name="Medium Shading 1 Accent 3" w:semiHidden="0" w:uiPriority="63" w:unhideWhenUsed="0"/>
-    <w:lsdException w:name="Medium Shading 2 Accent 3" w:semiHidden="0" w:uiPriority="64" w:unhideWhenUsed="0"/>
-    <w:lsdException w:name="Medium List 1 Accent 3" w:semiHidden="0" w:uiPriority="65" w:unhideWhenUsed="0"/>
-    <w:lsdException w:name="Medium List 2 Accent 3" w:semiHidden="0" w:uiPriority="66" w:unhideWhenUsed="0"/>
-    <w:lsdException w:name="Medium Grid 1 Accent 3" w:semiHidden="0" w:uiPriority="67" w:unhideWhenUsed="0"/>
-    <w:lsdException w:name="Medium Grid 2 Accent 3" w:semiHidden="0" w:uiPriority="68" w:unhideWhenUsed="0"/>
-    <w:lsdException w:name="Medium Grid 3 Accent 3" w:semiHidden="0" w:uiPriority="69" w:unhideWhenUsed="0"/>
-    <w:lsdException w:name="Dark List Accent 3" w:semiHidden="0" w:uiPriority="70" w:unhideWhenUsed="0"/>
-    <w:lsdException w:name="Colorful Shading Accent 3" w:semiHidden="0" w:uiPriority="71" w:unhideWhenUsed="0"/>
-    <w:lsdException w:name="Colorful List Accent 3" w:semiHidden="0" w:uiPriority="72" w:unhideWhenUsed="0"/>
-    <w:lsdException w:name="Colorful Grid Accent 3" w:semiHidden="0" w:uiPriority="73" w:unhideWhenUsed="0"/>
-    <w:lsdException w:name="Light Shading Accent 4" w:semiHidden="0" w:uiPriority="60" w:unhideWhenUsed="0"/>
-    <w:lsdException w:name="Light List Accent 4" w:semiHidden="0" w:uiPriority="61" w:unhideWhenUsed="0"/>
-    <w:lsdException w:name="Light Grid Accent 4" w:semiHidden="0" w:uiPriority="62" w:unhideWhenUsed="0"/>
-    <w:lsdException w:name="Medium Shading 1 Accent 4" w:semiHidden="0" w:uiPriority="63" w:unhideWhenUsed="0"/>
-    <w:lsdException w:name="Medium Shading 2 Accent 4" w:semiHidden="0" w:uiPriority="64" w:unhideWhenUsed="0"/>
-    <w:lsdException w:name="Medium List 1 Accent 4" w:semiHidden="0" w:uiPriority="65" w:unhideWhenUsed="0"/>
-    <w:lsdException w:name="Medium List 2 Accent 4" w:semiHidden="0" w:uiPriority="66" w:unhideWhenUsed="0"/>
-    <w:lsdException w:name="Medium Grid 1 Accent 4" w:semiHidden="0" w:uiPriority="67" w:unhideWhenUsed="0"/>
-    <w:lsdException w:name="Medium Grid 2 Accent 4" w:semiHidden="0" w:uiPriority="68" w:unhideWhenUsed="0"/>
-    <w:lsdException w:name="Medium Grid 3 Accent 4" w:semiHidden="0" w:uiPriority="69" w:unhideWhenUsed="0"/>
-    <w:lsdException w:name="Dark List Accent 4" w:semiHidden="0" w:uiPriority="70" w:unhideWhenUsed="0"/>
-    <w:lsdException w:name="Colorful Shading Accent 4" w:semiHidden="0" w:uiPriority="71" w:unhideWhenUsed="0"/>
-    <w:lsdException w:name="Colorful List Accent 4" w:semiHidden="0" w:uiPriority="72" w:unhideWhenUsed="0"/>
-    <w:lsdException w:name="Colorful Grid Accent 4" w:semiHidden="0" w:uiPriority="73" w:unhideWhenUsed="0"/>
-    <w:lsdException w:name="Light Shading Accent 5" w:semiHidden="0" w:uiPriority="60" w:unhideWhenUsed="0"/>
-    <w:lsdException w:name="Light List Accent 5" w:semiHidden="0" w:uiPriority="61" w:unhideWhenUsed="0"/>
-    <w:lsdException w:name="Light Grid Accent 5" w:semiHidden="0" w:uiPriority="62" w:unhideWhenUsed="0"/>
-    <w:lsdException w:name="Medium Shading 1 Accent 5" w:semiHidden="0" w:uiPriority="63" w:unhideWhenUsed="0"/>
-    <w:lsdException w:name="Medium Shading 2 Accent 5" w:semiHidden="0" w:uiPriority="64" w:unhideWhenUsed="0"/>
-    <w:lsdException w:name="Medium List 1 Accent 5" w:semiHidden="0" w:uiPriority="65" w:unhideWhenUsed="0"/>
-    <w:lsdException w:name="Medium List 2 Accent 5" w:semiHidden="0" w:uiPriority="66" w:unhideWhenUsed="0"/>
-    <w:lsdException w:name="Medium Grid 1 Accent 5" w:semiHidden="0" w:uiPriority="67" w:unhideWhenUsed="0"/>
-    <w:lsdException w:name="Medium Grid 2 Accent 5" w:semiHidden="0" w:uiPriority="68" w:unhideWhenUsed="0"/>
-    <w:lsdException w:name="Medium Grid 3 Accent 5" w:semiHidden="0" w:uiPriority="69" w:unhideWhenUsed="0"/>
-    <w:lsdException w:name="Dark List Accent 5" w:semiHidden="0" w:uiPriority="70" w:unhideWhenUsed="0"/>
-    <w:lsdException w:name="Colorful Shading Accent 5" w:semiHidden="0" w:uiPriority="71" w:unhideWhenUsed="0"/>
-    <w:lsdException w:name="Colorful List Accent 5" w:semiHidden="0" w:uiPriority="72" w:unhideWhenUsed="0"/>
-    <w:lsdException w:name="Colorful Grid Accent 5" w:semiHidden="0" w:uiPriority="73" w:unhideWhenUsed="0"/>
-    <w:lsdException w:name="Light Shading Accent 6" w:semiHidden="0" w:uiPriority="60" w:unhideWhenUsed="0"/>
-    <w:lsdException w:name="Light List Accent 6" w:semiHidden="0" w:uiPriority="61" w:unhideWhenUsed="0"/>
-    <w:lsdException w:name="Light Grid Accent 6" w:semiHidden="0" w:uiPriority="62" w:unhideWhenUsed="0"/>
-    <w:lsdException w:name="Medium Shading 1 Accent 6" w:semiHidden="0" w:uiPriority="63" w:unhideWhenUsed="0"/>
-    <w:lsdException w:name="Medium Shading 2 Accent 6" w:semiHidden="0" w:uiPriority="64" w:unhideWhenUsed="0"/>
-    <w:lsdException w:name="Medium List 1 Accent 6" w:semiHidden="0" w:uiPriority="65" w:unhideWhenUsed="0"/>
-    <w:lsdException w:name="Medium List 2 Accent 6" w:semiHidden="0" w:uiPriority="66" w:unhideWhenUsed="0"/>
-    <w:lsdException w:name="Medium Grid 1 Accent 6" w:semiHidden="0" w:uiPriority="67" w:unhideWhenUsed="0"/>
-    <w:lsdException w:name="Medium Grid 2 Accent 6" w:semiHidden="0" w:uiPriority="68" w:unhideWhenUsed="0"/>
-    <w:lsdException w:name="Medium Grid 3 Accent 6" w:semiHidden="0" w:uiPriority="69" w:unhideWhenUsed="0"/>
-    <w:lsdException w:name="Dark List Accent 6" w:semiHidden="0" w:uiPriority="70" w:unhideWhenUsed="0"/>
-    <w:lsdException w:name="Colorful Shading Accent 6" w:semiHidden="0" w:uiPriority="71" w:unhideWhenUsed="0"/>
-    <w:lsdException w:name="Colorful List Accent 6" w:semiHidden="0" w:uiPriority="72" w:unhideWhenUsed="0"/>
-    <w:lsdException w:name="Colorful Grid Accent 6" w:semiHidden="0" w:uiPriority="73" w:unhideWhenUsed="0"/>
-    <w:lsdException w:name="Subtle Emphasis" w:semiHidden="0" w:uiPriority="19" w:unhideWhenUsed="0" w:qFormat="1"/>
-    <w:lsdException w:name="Intense Emphasis" w:semiHidden="0" w:uiPriority="21" w:unhideWhenUsed="0" w:qFormat="1"/>
-    <w:lsdException w:name="Subtle Reference" w:semiHidden="0" w:uiPriority="31" w:unhideWhenUsed="0" w:qFormat="1"/>
-    <w:lsdException w:name="Intense Reference" w:semiHidden="0" w:uiPriority="32" w:unhideWhenUsed="0" w:qFormat="1"/>
-    <w:lsdException w:name="Book Title" w:semiHidden="0" w:uiPriority="33" w:unhideWhenUsed="0" w:qFormat="1"/>
-    <w:lsdException w:name="Bibliography" w:uiPriority="37"/>
-    <w:lsdException w:name="TOC Heading" w:uiPriority="39" w:qFormat="1"/>
+  <w:latentStyles w:defLockedState="0" w:defUIPriority="99" w:defSemiHidden="0" w:defUnhideWhenUsed="0" w:defQFormat="0" w:count="375">
+    <w:lsdException w:name="Normal" w:uiPriority="0" w:qFormat="1"/>
+    <w:lsdException w:name="heading 1" w:uiPriority="9" w:qFormat="1"/>
+    <w:lsdException w:name="heading 2" w:uiPriority="0" w:qFormat="1"/>
+    <w:lsdException w:name="heading 3" w:uiPriority="9" w:qFormat="1"/>
+    <w:lsdException w:name="heading 4" w:semiHidden="1" w:uiPriority="9" w:unhideWhenUsed="1" w:qFormat="1"/>
+    <w:lsdException w:name="heading 5" w:uiPriority="9" w:qFormat="1"/>
+    <w:lsdException w:name="heading 6" w:uiPriority="9" w:qFormat="1"/>
+    <w:lsdException w:name="heading 7" w:uiPriority="9" w:qFormat="1"/>
+    <w:lsdException w:name="heading 8" w:uiPriority="9" w:qFormat="1"/>
+    <w:lsdException w:name="heading 9" w:uiPriority="9" w:qFormat="1"/>
+    <w:lsdException w:name="index 1" w:semiHidden="1" w:unhideWhenUsed="1"/>
+    <w:lsdException w:name="index 2" w:semiHidden="1" w:unhideWhenUsed="1"/>
+    <w:lsdException w:name="index 3" w:semiHidden="1" w:unhideWhenUsed="1"/>
+    <w:lsdException w:name="index 4" w:semiHidden="1" w:unhideWhenUsed="1"/>
+    <w:lsdException w:name="index 5" w:semiHidden="1" w:unhideWhenUsed="1"/>
+    <w:lsdException w:name="index 6" w:semiHidden="1" w:unhideWhenUsed="1"/>
+    <w:lsdException w:name="index 7" w:semiHidden="1" w:unhideWhenUsed="1"/>
+    <w:lsdException w:name="index 8" w:semiHidden="1" w:unhideWhenUsed="1"/>
+    <w:lsdException w:name="index 9" w:semiHidden="1" w:unhideWhenUsed="1"/>
+    <w:lsdException w:name="toc 1" w:semiHidden="1" w:uiPriority="39" w:unhideWhenUsed="1"/>
+    <w:lsdException w:name="toc 2" w:semiHidden="1" w:uiPriority="39" w:unhideWhenUsed="1"/>
+    <w:lsdException w:name="toc 3" w:semiHidden="1" w:uiPriority="39" w:unhideWhenUsed="1"/>
+    <w:lsdException w:name="toc 4" w:semiHidden="1" w:uiPriority="39" w:unhideWhenUsed="1"/>
+    <w:lsdException w:name="toc 5" w:semiHidden="1" w:uiPriority="39" w:unhideWhenUsed="1"/>
+    <w:lsdException w:name="toc 6" w:semiHidden="1" w:uiPriority="39" w:unhideWhenUsed="1"/>
+    <w:lsdException w:name="toc 7" w:semiHidden="1" w:uiPriority="39" w:unhideWhenUsed="1"/>
+    <w:lsdException w:name="toc 8" w:semiHidden="1" w:uiPriority="39" w:unhideWhenUsed="1"/>
+    <w:lsdException w:name="toc 9" w:semiHidden="1" w:uiPriority="39" w:unhideWhenUsed="1"/>
+    <w:lsdException w:name="Normal Indent" w:semiHidden="1" w:unhideWhenUsed="1"/>
+    <w:lsdException w:name="footnote text" w:semiHidden="1" w:unhideWhenUsed="1"/>
+    <w:lsdException w:name="annotation text" w:semiHidden="1" w:unhideWhenUsed="1"/>
+    <w:lsdException w:name="header" w:semiHidden="1" w:unhideWhenUsed="1"/>
+    <w:lsdException w:name="footer" w:semiHidden="1" w:unhideWhenUsed="1"/>
+    <w:lsdException w:name="index heading" w:semiHidden="1" w:unhideWhenUsed="1"/>
+    <w:lsdException w:name="caption" w:semiHidden="1" w:uiPriority="35" w:unhideWhenUsed="1" w:qFormat="1"/>
+    <w:lsdException w:name="table of figures" w:semiHidden="1" w:unhideWhenUsed="1"/>
+    <w:lsdException w:name="envelope address" w:semiHidden="1" w:unhideWhenUsed="1"/>
+    <w:lsdException w:name="envelope return" w:semiHidden="1" w:unhideWhenUsed="1"/>
+    <w:lsdException w:name="footnote reference" w:semiHidden="1" w:unhideWhenUsed="1"/>
+    <w:lsdException w:name="annotation reference" w:semiHidden="1" w:unhideWhenUsed="1"/>
+    <w:lsdException w:name="line number" w:semiHidden="1" w:unhideWhenUsed="1"/>
+    <w:lsdException w:name="page number" w:semiHidden="1" w:unhideWhenUsed="1"/>
+    <w:lsdException w:name="endnote reference" w:semiHidden="1" w:unhideWhenUsed="1"/>
+    <w:lsdException w:name="endnote text" w:semiHidden="1" w:unhideWhenUsed="1"/>
+    <w:lsdException w:name="table of authorities" w:semiHidden="1" w:unhideWhenUsed="1"/>
+    <w:lsdException w:name="macro" w:semiHidden="1" w:unhideWhenUsed="1"/>
+    <w:lsdException w:name="toa heading" w:semiHidden="1" w:unhideWhenUsed="1"/>
+    <w:lsdException w:name="List" w:semiHidden="1" w:unhideWhenUsed="1"/>
+    <w:lsdException w:name="List Bullet" w:semiHidden="1" w:unhideWhenUsed="1"/>
+    <w:lsdException w:name="List Number" w:semiHidden="1" w:unhideWhenUsed="1"/>
+    <w:lsdException w:name="List 2" w:semiHidden="1" w:unhideWhenUsed="1"/>
+    <w:lsdException w:name="List 3" w:semiHidden="1" w:unhideWhenUsed="1"/>
+    <w:lsdException w:name="List 4" w:semiHidden="1" w:unhideWhenUsed="1"/>
+    <w:lsdException w:name="List 5" w:semiHidden="1" w:unhideWhenUsed="1"/>
+    <w:lsdException w:name="List Bullet 2" w:semiHidden="1" w:unhideWhenUsed="1"/>
+    <w:lsdException w:name="List Bullet 3" w:semiHidden="1" w:unhideWhenUsed="1"/>
+    <w:lsdException w:name="List Bullet 4" w:semiHidden="1" w:unhideWhenUsed="1"/>
+    <w:lsdException w:name="List Bullet 5" w:semiHidden="1" w:unhideWhenUsed="1"/>
+    <w:lsdException w:name="List Number 2" w:semiHidden="1" w:unhideWhenUsed="1"/>
+    <w:lsdException w:name="List Number 3" w:semiHidden="1" w:unhideWhenUsed="1"/>
+    <w:lsdException w:name="List Number 4" w:semiHidden="1" w:unhideWhenUsed="1"/>
+    <w:lsdException w:name="List Number 5" w:semiHidden="1" w:unhideWhenUsed="1"/>
+    <w:lsdException w:name="Title" w:uiPriority="10" w:qFormat="1"/>
+    <w:lsdException w:name="Closing" w:semiHidden="1" w:unhideWhenUsed="1"/>
+    <w:lsdException w:name="Signature" w:semiHidden="1" w:unhideWhenUsed="1"/>
+    <w:lsdException w:name="Default Paragraph Font" w:semiHidden="1" w:uiPriority="1" w:unhideWhenUsed="1"/>
+    <w:lsdException w:name="Body Text" w:semiHidden="1" w:unhideWhenUsed="1"/>
+    <w:lsdException w:name="Body Text Indent" w:semiHidden="1" w:unhideWhenUsed="1"/>
+    <w:lsdException w:name="List Continue" w:semiHidden="1" w:unhideWhenUsed="1"/>
+    <w:lsdException w:name="List Continue 2" w:semiHidden="1" w:unhideWhenUsed="1"/>
+    <w:lsdException w:name="List Continue 3" w:semiHidden="1" w:unhideWhenUsed="1"/>
+    <w:lsdException w:name="List Continue 4" w:semiHidden="1" w:unhideWhenUsed="1"/>
+    <w:lsdException w:name="List Continue 5" w:semiHidden="1" w:unhideWhenUsed="1"/>
+    <w:lsdException w:name="Message Header" w:semiHidden="1" w:unhideWhenUsed="1"/>
+    <w:lsdException w:name="Subtitle" w:uiPriority="11" w:qFormat="1"/>
+    <w:lsdException w:name="Salutation" w:semiHidden="1" w:unhideWhenUsed="1"/>
+    <w:lsdException w:name="Date" w:semiHidden="1" w:unhideWhenUsed="1"/>
+    <w:lsdException w:name="Body Text First Indent" w:semiHidden="1" w:unhideWhenUsed="1"/>
+    <w:lsdException w:name="Body Text First Indent 2" w:semiHidden="1" w:unhideWhenUsed="1"/>
+    <w:lsdException w:name="Note Heading" w:semiHidden="1" w:unhideWhenUsed="1"/>
+    <w:lsdException w:name="Body Text 2" w:semiHidden="1" w:unhideWhenUsed="1"/>
+    <w:lsdException w:name="Body Text 3" w:semiHidden="1" w:unhideWhenUsed="1"/>
+    <w:lsdException w:name="Body Text Indent 2" w:semiHidden="1" w:unhideWhenUsed="1"/>
+    <w:lsdException w:name="Body Text Indent 3" w:semiHidden="1" w:unhideWhenUsed="1"/>
+    <w:lsdException w:name="Block Text" w:semiHidden="1" w:unhideWhenUsed="1"/>
+    <w:lsdException w:name="Hyperlink" w:semiHidden="1" w:unhideWhenUsed="1"/>
+    <w:lsdException w:name="FollowedHyperlink" w:semiHidden="1" w:unhideWhenUsed="1"/>
+    <w:lsdException w:name="Strong" w:uiPriority="22" w:qFormat="1"/>
+    <w:lsdException w:name="Emphasis" w:uiPriority="20" w:qFormat="1"/>
+    <w:lsdException w:name="Document Map" w:semiHidden="1" w:unhideWhenUsed="1"/>
+    <w:lsdException w:name="Plain Text" w:semiHidden="1" w:unhideWhenUsed="1"/>
+    <w:lsdException w:name="E-mail Signature" w:semiHidden="1" w:unhideWhenUsed="1"/>
+    <w:lsdException w:name="HTML Top of Form" w:semiHidden="1" w:unhideWhenUsed="1"/>
+    <w:lsdException w:name="HTML Bottom of Form" w:semiHidden="1" w:unhideWhenUsed="1"/>
+    <w:lsdException w:name="Normal (Web)" w:semiHidden="1" w:unhideWhenUsed="1"/>
+    <w:lsdException w:name="HTML Acronym" w:semiHidden="1" w:unhideWhenUsed="1"/>
+    <w:lsdException w:name="HTML Address" w:semiHidden="1" w:unhideWhenUsed="1"/>
+    <w:lsdException w:name="HTML Cite" w:semiHidden="1" w:unhideWhenUsed="1"/>
+    <w:lsdException w:name="HTML Code" w:semiHidden="1" w:unhideWhenUsed="1"/>
+    <w:lsdException w:name="HTML Definition" w:semiHidden="1" w:unhideWhenUsed="1"/>
+    <w:lsdException w:name="HTML Keyboard" w:semiHidden="1" w:unhideWhenUsed="1"/>
+    <w:lsdException w:name="HTML Preformatted" w:semiHidden="1" w:unhideWhenUsed="1"/>
+    <w:lsdException w:name="HTML Sample" w:semiHidden="1" w:unhideWhenUsed="1"/>
+    <w:lsdException w:name="HTML Typewriter" w:semiHidden="1" w:unhideWhenUsed="1"/>
+    <w:lsdException w:name="HTML Variable" w:semiHidden="1" w:unhideWhenUsed="1"/>
+    <w:lsdException w:name="Normal Table" w:semiHidden="1" w:unhideWhenUsed="1"/>
+    <w:lsdException w:name="annotation subject" w:semiHidden="1" w:unhideWhenUsed="1"/>
+    <w:lsdException w:name="No List" w:semiHidden="1" w:unhideWhenUsed="1"/>
+    <w:lsdException w:name="Outline List 1" w:semiHidden="1" w:unhideWhenUsed="1"/>
+    <w:lsdException w:name="Outline List 2" w:semiHidden="1" w:unhideWhenUsed="1"/>
+    <w:lsdException w:name="Outline List 3" w:semiHidden="1" w:unhideWhenUsed="1"/>
+    <w:lsdException w:name="Table Simple 1" w:semiHidden="1" w:unhideWhenUsed="1"/>
+    <w:lsdException w:name="Table Simple 2" w:semiHidden="1" w:unhideWhenUsed="1"/>
+    <w:lsdException w:name="Table Simple 3" w:semiHidden="1" w:unhideWhenUsed="1"/>
+    <w:lsdException w:name="Table Classic 1" w:semiHidden="1" w:unhideWhenUsed="1"/>
+    <w:lsdException w:name="Table Classic 2" w:semiHidden="1" w:unhideWhenUsed="1"/>
+    <w:lsdException w:name="Table Classic 3" w:semiHidden="1" w:unhideWhenUsed="1"/>
+    <w:lsdException w:name="Table Classic 4" w:semiHidden="1" w:unhideWhenUsed="1"/>
+    <w:lsdException w:name="Table Colorful 1" w:semiHidden="1" w:unhideWhenUsed="1"/>
+    <w:lsdException w:name="Table Colorful 2" w:semiHidden="1" w:unhideWhenUsed="1"/>
+    <w:lsdException w:name="Table Colorful 3" w:semiHidden="1" w:unhideWhenUsed="1"/>
+    <w:lsdException w:name="Table Columns 1" w:semiHidden="1" w:unhideWhenUsed="1"/>
+    <w:lsdException w:name="Table Columns 2" w:semiHidden="1" w:unhideWhenUsed="1"/>
+    <w:lsdException w:name="Table Columns 3" w:semiHidden="1" w:unhideWhenUsed="1"/>
+    <w:lsdException w:name="Table Columns 4" w:semiHidden="1" w:unhideWhenUsed="1"/>
+    <w:lsdException w:name="Table Columns 5" w:semiHidden="1" w:unhideWhenUsed="1"/>
+    <w:lsdException w:name="Table Grid 1" w:semiHidden="1" w:unhideWhenUsed="1"/>
+    <w:lsdException w:name="Table Grid 2" w:semiHidden="1" w:unhideWhenUsed="1"/>
+    <w:lsdException w:name="Table Grid 3" w:semiHidden="1" w:unhideWhenUsed="1"/>
+    <w:lsdException w:name="Table Grid 4" w:semiHidden="1" w:unhideWhenUsed="1"/>
+    <w:lsdException w:name="Table Grid 5" w:semiHidden="1" w:unhideWhenUsed="1"/>
+    <w:lsdException w:name="Table Grid 6" w:semiHidden="1" w:unhideWhenUsed="1"/>
+    <w:lsdException w:name="Table Grid 7" w:semiHidden="1" w:unhideWhenUsed="1"/>
+    <w:lsdException w:name="Table Grid 8" w:semiHidden="1" w:unhideWhenUsed="1"/>
+    <w:lsdException w:name="Table List 1" w:semiHidden="1" w:unhideWhenUsed="1"/>
+    <w:lsdException w:name="Table List 2" w:semiHidden="1" w:unhideWhenUsed="1"/>
+    <w:lsdException w:name="Table List 3" w:semiHidden="1" w:unhideWhenUsed="1"/>
+    <w:lsdException w:name="Table List 4" w:semiHidden="1" w:unhideWhenUsed="1"/>
+    <w:lsdException w:name="Table List 5" w:semiHidden="1" w:unhideWhenUsed="1"/>
+    <w:lsdException w:name="Table List 6" w:semiHidden="1" w:unhideWhenUsed="1"/>
+    <w:lsdException w:name="Table List 7" w:semiHidden="1" w:unhideWhenUsed="1"/>
+    <w:lsdException w:name="Table List 8" w:semiHidden="1" w:unhideWhenUsed="1"/>
+    <w:lsdException w:name="Table 3D effects 1" w:semiHidden="1" w:unhideWhenUsed="1"/>
+    <w:lsdException w:name="Table 3D effects 2" w:semiHidden="1" w:unhideWhenUsed="1"/>
+    <w:lsdException w:name="Table 3D effects 3" w:semiHidden="1" w:unhideWhenUsed="1"/>
+    <w:lsdException w:name="Table Contemporary" w:semiHidden="1" w:unhideWhenUsed="1"/>
+    <w:lsdException w:name="Table Elegant" w:semiHidden="1" w:unhideWhenUsed="1"/>
+    <w:lsdException w:name="Table Professional" w:semiHidden="1" w:unhideWhenUsed="1"/>
+    <w:lsdException w:name="Table Subtle 1" w:semiHidden="1" w:unhideWhenUsed="1"/>
+    <w:lsdException w:name="Table Subtle 2" w:semiHidden="1" w:unhideWhenUsed="1"/>
+    <w:lsdException w:name="Table Web 1" w:semiHidden="1" w:unhideWhenUsed="1"/>
+    <w:lsdException w:name="Table Web 2" w:semiHidden="1" w:unhideWhenUsed="1"/>
+    <w:lsdException w:name="Table Web 3" w:semiHidden="1" w:unhideWhenUsed="1"/>
+    <w:lsdException w:name="Balloon Text" w:semiHidden="1" w:unhideWhenUsed="1"/>
+    <w:lsdException w:name="Table Grid" w:semiHidden="1" w:uiPriority="59" w:unhideWhenUsed="1"/>
+    <w:lsdException w:name="Table Theme" w:semiHidden="1" w:unhideWhenUsed="1"/>
+    <w:lsdException w:name="Placeholder Text" w:semiHidden="1"/>
+    <w:lsdException w:name="No Spacing" w:uiPriority="1" w:qFormat="1"/>
+    <w:lsdException w:name="Light Shading" w:uiPriority="60"/>
+    <w:lsdException w:name="Light List" w:uiPriority="61"/>
+    <w:lsdException w:name="Light Grid" w:uiPriority="62"/>
+    <w:lsdException w:name="Medium Shading 1" w:uiPriority="63"/>
+    <w:lsdException w:name="Medium Shading 2" w:uiPriority="64"/>
+    <w:lsdException w:name="Medium List 1" w:uiPriority="65"/>
+    <w:lsdException w:name="Medium List 2" w:uiPriority="66"/>
+    <w:lsdException w:name="Medium Grid 1" w:uiPriority="67"/>
+    <w:lsdException w:name="Medium Grid 2" w:uiPriority="68"/>
+    <w:lsdException w:name="Medium Grid 3" w:uiPriority="69"/>
+    <w:lsdException w:name="Dark List" w:uiPriority="70"/>
+    <w:lsdException w:name="Colorful Shading" w:uiPriority="71"/>
+    <w:lsdException w:name="Colorful List" w:uiPriority="72"/>
+    <w:lsdException w:name="Colorful Grid" w:uiPriority="73"/>
+    <w:lsdException w:name="Light Shading Accent 1" w:uiPriority="60"/>
+    <w:lsdException w:name="Light List Accent 1" w:uiPriority="61"/>
+    <w:lsdException w:name="Light Grid Accent 1" w:uiPriority="62"/>
+    <w:lsdException w:name="Medium Shading 1 Accent 1" w:uiPriority="63"/>
+    <w:lsdException w:name="Medium Shading 2 Accent 1" w:uiPriority="64"/>
+    <w:lsdException w:name="Medium List 1 Accent 1" w:uiPriority="65"/>
+    <w:lsdException w:name="Revision" w:semiHidden="1"/>
+    <w:lsdException w:name="List Paragraph" w:uiPriority="34" w:qFormat="1"/>
+    <w:lsdException w:name="Quote" w:uiPriority="29" w:qFormat="1"/>
+    <w:lsdException w:name="Intense Quote" w:uiPriority="30" w:qFormat="1"/>
+    <w:lsdException w:name="Medium List 2 Accent 1" w:uiPriority="66"/>
+    <w:lsdException w:name="Medium Grid 1 Accent 1" w:uiPriority="67"/>
+    <w:lsdException w:name="Medium Grid 2 Accent 1" w:uiPriority="68"/>
+    <w:lsdException w:name="Medium Grid 3 Accent 1" w:uiPriority="69"/>
+    <w:lsdException w:name="Dark List Accent 1" w:uiPriority="70"/>
+    <w:lsdException w:name="Colorful Shading Accent 1" w:uiPriority="71"/>
+    <w:lsdException w:name="Colorful List Accent 1" w:uiPriority="72"/>
+    <w:lsdException w:name="Colorful Grid Accent 1" w:uiPriority="73"/>
+    <w:lsdException w:name="Light Shading Accent 2" w:uiPriority="60"/>
+    <w:lsdException w:name="Light List Accent 2" w:uiPriority="61"/>
+    <w:lsdException w:name="Light Grid Accent 2" w:uiPriority="62"/>
+    <w:lsdException w:name="Medium Shading 1 Accent 2" w:uiPriority="63"/>
+    <w:lsdException w:name="Medium Shading 2 Accent 2" w:uiPriority="64"/>
+    <w:lsdException w:name="Medium List 1 Accent 2" w:uiPriority="65"/>
+    <w:lsdException w:name="Medium List 2 Accent 2" w:uiPriority="66"/>
+    <w:lsdException w:name="Medium Grid 1 Accent 2" w:uiPriority="67"/>
+    <w:lsdException w:name="Medium Grid 2 Accent 2" w:uiPriority="68"/>
+    <w:lsdException w:name="Medium Grid 3 Accent 2" w:uiPriority="69"/>
+    <w:lsdException w:name="Dark List Accent 2" w:uiPriority="70"/>
+    <w:lsdException w:name="Colorful Shading Accent 2" w:uiPriority="71"/>
+    <w:lsdException w:name="Colorful List Accent 2" w:uiPriority="72"/>
+    <w:lsdException w:name="Colorful Grid Accent 2" w:uiPriority="73"/>
+    <w:lsdException w:name="Light Shading Accent 3" w:uiPriority="60"/>
+    <w:lsdException w:name="Light List Accent 3" w:uiPriority="61"/>
+    <w:lsdException w:name="Light Grid Accent 3" w:uiPriority="62"/>
+    <w:lsdException w:name="Medium Shading 1 Accent 3" w:uiPriority="63"/>
+    <w:lsdException w:name="Medium Shading 2 Accent 3" w:uiPriority="64"/>
+    <w:lsdException w:name="Medium List 1 Accent 3" w:uiPriority="65"/>
+    <w:lsdException w:name="Medium List 2 Accent 3" w:uiPriority="66"/>
+    <w:lsdException w:name="Medium Grid 1 Accent 3" w:uiPriority="67"/>
+    <w:lsdException w:name="Medium Grid 2 Accent 3" w:uiPriority="68"/>
+    <w:lsdException w:name="Medium Grid 3 Accent 3" w:uiPriority="69"/>
+    <w:lsdException w:name="Dark List Accent 3" w:uiPriority="70"/>
+    <w:lsdException w:name="Colorful Shading Accent 3" w:uiPriority="71"/>
+    <w:lsdException w:name="Colorful List Accent 3" w:uiPriority="72"/>
+    <w:lsdException w:name="Colorful Grid Accent 3" w:uiPriority="73"/>
+    <w:lsdException w:name="Light Shading Accent 4" w:uiPriority="60"/>
+    <w:lsdException w:name="Light List Accent 4" w:uiPriority="61"/>
+    <w:lsdException w:name="Light Grid Accent 4" w:uiPriority="62"/>
+    <w:lsdException w:name="Medium Shading 1 Accent 4" w:uiPriority="63"/>
+    <w:lsdException w:name="Medium Shading 2 Accent 4" w:uiPriority="64"/>
+    <w:lsdException w:name="Medium List 1 Accent 4" w:uiPriority="65"/>
+    <w:lsdException w:name="Medium List 2 Accent 4" w:uiPriority="66"/>
+    <w:lsdException w:name="Medium Grid 1 Accent 4" w:uiPriority="67"/>
+    <w:lsdException w:name="Medium Grid 2 Accent 4" w:uiPriority="68"/>
+    <w:lsdException w:name="Medium Grid 3 Accent 4" w:uiPriority="69"/>
+    <w:lsdException w:name="Dark List Accent 4" w:uiPriority="70"/>
+    <w:lsdException w:name="Colorful Shading Accent 4" w:uiPriority="71"/>
+    <w:lsdException w:name="Colorful List Accent 4" w:uiPriority="72"/>
+    <w:lsdException w:name="Colorful Grid Accent 4" w:uiPriority="73"/>
+    <w:lsdException w:name="Light Shading Accent 5" w:uiPriority="60"/>
+    <w:lsdException w:name="Light List Accent 5" w:uiPriority="61"/>
+    <w:lsdException w:name="Light Grid Accent 5" w:uiPriority="62"/>
+    <w:lsdException w:name="Medium Shading 1 Accent 5" w:uiPriority="63"/>
+    <w:lsdException w:name="Medium Shading 2 Accent 5" w:uiPriority="64"/>
+    <w:lsdException w:name="Medium List 1 Accent 5" w:uiPriority="65"/>
+    <w:lsdException w:name="Medium List 2 Accent 5" w:uiPriority="66"/>
+    <w:lsdException w:name="Medium Grid 1 Accent 5" w:uiPriority="67"/>
+    <w:lsdException w:name="Medium Grid 2 Accent 5" w:uiPriority="68"/>
+    <w:lsdException w:name="Medium Grid 3 Accent 5" w:uiPriority="69"/>
+    <w:lsdException w:name="Dark List Accent 5" w:uiPriority="70"/>
+    <w:lsdException w:name="Colorful Shading Accent 5" w:uiPriority="71"/>
+    <w:lsdException w:name="Colorful List Accent 5" w:uiPriority="72"/>
+    <w:lsdException w:name="Colorful Grid Accent 5" w:uiPriority="73"/>
+    <w:lsdException w:name="Light Shading Accent 6" w:uiPriority="60"/>
+    <w:lsdException w:name="Light List Accent 6" w:uiPriority="61"/>
+    <w:lsdException w:name="Light Grid Accent 6" w:uiPriority="62"/>
+    <w:lsdException w:name="Medium Shading 1 Accent 6" w:uiPriority="63"/>
+    <w:lsdException w:name="Medium Shading 2 Accent 6" w:uiPriority="64"/>
+    <w:lsdException w:name="Medium List 1 Accent 6" w:uiPriority="65"/>
+    <w:lsdException w:name="Medium List 2 Accent 6" w:uiPriority="66"/>
+    <w:lsdException w:name="Medium Grid 1 Accent 6" w:uiPriority="67"/>
+    <w:lsdException w:name="Medium Grid 2 Accent 6" w:uiPriority="68"/>
+    <w:lsdException w:name="Medium Grid 3 Accent 6" w:uiPriority="69"/>
+    <w:lsdException w:name="Dark List Accent 6" w:uiPriority="70"/>
+    <w:lsdException w:name="Colorful Shading Accent 6" w:uiPriority="71"/>
+    <w:lsdException w:name="Colorful List Accent 6" w:uiPriority="72"/>
+    <w:lsdException w:name="Colorful Grid Accent 6" w:uiPriority="73"/>
+    <w:lsdException w:name="Subtle Emphasis" w:uiPriority="19" w:qFormat="1"/>
+    <w:lsdException w:name="Intense Emphasis" w:uiPriority="21" w:qFormat="1"/>
+    <w:lsdException w:name="Subtle Reference" w:uiPriority="31" w:qFormat="1"/>
+    <w:lsdException w:name="Intense Reference" w:uiPriority="32" w:qFormat="1"/>
+    <w:lsdException w:name="Book Title" w:uiPriority="33" w:qFormat="1"/>
+    <w:lsdException w:name="Bibliography" w:semiHidden="1" w:uiPriority="37" w:unhideWhenUsed="1"/>
+    <w:lsdException w:name="TOC Heading" w:semiHidden="1" w:uiPriority="39" w:unhideWhenUsed="1" w:qFormat="1"/>
+    <w:lsdException w:name="Plain Table 1" w:uiPriority="41"/>
+    <w:lsdException w:name="Plain Table 2" w:uiPriority="42"/>
+    <w:lsdException w:name="Plain Table 3" w:uiPriority="43"/>
+    <w:lsdException w:name="Plain Table 4" w:uiPriority="44"/>
+    <w:lsdException w:name="Plain Table 5" w:uiPriority="45"/>
+    <w:lsdException w:name="Grid Table Light" w:uiPriority="40"/>
+    <w:lsdException w:name="Grid Table 1 Light" w:uiPriority="46"/>
+    <w:lsdException w:name="Grid Table 2" w:uiPriority="47"/>
+    <w:lsdException w:name="Grid Table 3" w:uiPriority="48"/>
+    <w:lsdException w:name="Grid Table 4" w:uiPriority="49"/>
+    <w:lsdException w:name="Grid Table 5 Dark" w:uiPriority="50"/>
+    <w:lsdException w:name="Grid Table 6 Colorful" w:uiPriority="51"/>
+    <w:lsdException w:name="Grid Table 7 Colorful" w:uiPriority="52"/>
+    <w:lsdException w:name="Grid Table 1 Light Accent 1" w:uiPriority="46"/>
+    <w:lsdException w:name="Grid Table 2 Accent 1" w:uiPriority="47"/>
+    <w:lsdException w:name="Grid Table 3 Accent 1" w:uiPriority="48"/>
+    <w:lsdException w:name="Grid Table 4 Accent 1" w:uiPriority="49"/>
+    <w:lsdException w:name="Grid Table 5 Dark Accent 1" w:uiPriority="50"/>
+    <w:lsdException w:name="Grid Table 6 Colorful Accent 1" w:uiPriority="51"/>
+    <w:lsdException w:name="Grid Table 7 Colorful Accent 1" w:uiPriority="52"/>
+    <w:lsdException w:name="Grid Table 1 Light Accent 2" w:uiPriority="46"/>
+    <w:lsdException w:name="Grid Table 2 Accent 2" w:uiPriority="47"/>
+    <w:lsdException w:name="Grid Table 3 Accent 2" w:uiPriority="48"/>
+    <w:lsdException w:name="Grid Table 4 Accent 2" w:uiPriority="49"/>
+    <w:lsdException w:name="Grid Table 5 Dark Accent 2" w:uiPriority="50"/>
+    <w:lsdException w:name="Grid Table 6 Colorful Accent 2" w:uiPriority="51"/>
+    <w:lsdException w:name="Grid Table 7 Colorful Accent 2" w:uiPriority="52"/>
+    <w:lsdException w:name="Grid Table 1 Light Accent 3" w:uiPriority="46"/>
+    <w:lsdException w:name="Grid Table 2 Accent 3" w:uiPriority="47"/>
+    <w:lsdException w:name="Grid Table 3 Accent 3" w:uiPriority="48"/>
+    <w:lsdException w:name="Grid Table 4 Accent 3" w:uiPriority="49"/>
+    <w:lsdException w:name="Grid Table 5 Dark Accent 3" w:uiPriority="50"/>
+    <w:lsdException w:name="Grid Table 6 Colorful Accent 3" w:uiPriority="51"/>
+    <w:lsdException w:name="Grid Table 7 Colorful Accent 3" w:uiPriority="52"/>
+    <w:lsdException w:name="Grid Table 1 Light Accent 4" w:uiPriority="46"/>
+    <w:lsdException w:name="Grid Table 2 Accent 4" w:uiPriority="47"/>
+    <w:lsdException w:name="Grid Table 3 Accent 4" w:uiPriority="48"/>
+    <w:lsdException w:name="Grid Table 4 Accent 4" w:uiPriority="49"/>
+    <w:lsdException w:name="Grid Table 5 Dark Accent 4" w:uiPriority="50"/>
+    <w:lsdException w:name="Grid Table 6 Colorful Accent 4" w:uiPriority="51"/>
+    <w:lsdException w:name="Grid Table 7 Colorful Accent 4" w:uiPriority="52"/>
+    <w:lsdException w:name="Grid Table 1 Light Accent 5" w:uiPriority="46"/>
+    <w:lsdException w:name="Grid Table 2 Accent 5" w:uiPriority="47"/>
+    <w:lsdException w:name="Grid Table 3 Accent 5" w:uiPriority="48"/>
+    <w:lsdException w:name="Grid Table 4 Accent 5" w:uiPriority="49"/>
+    <w:lsdException w:name="Grid Table 5 Dark Accent 5" w:uiPriority="50"/>
+    <w:lsdException w:name="Grid Table 6 Colorful Accent 5" w:uiPriority="51"/>
+    <w:lsdException w:name="Grid Table 7 Colorful Accent 5" w:uiPriority="52"/>
+    <w:lsdException w:name="Grid Table 1 Light Accent 6" w:uiPriority="46"/>
+    <w:lsdException w:name="Grid Table 2 Accent 6" w:uiPriority="47"/>
+    <w:lsdException w:name="Grid Table 3 Accent 6" w:uiPriority="48"/>
+    <w:lsdException w:name="Grid Table 4 Accent 6" w:uiPriority="49"/>
+    <w:lsdException w:name="Grid Table 5 Dark Accent 6" w:uiPriority="50"/>
+    <w:lsdException w:name="Grid Table 6 Colorful Accent 6" w:uiPriority="51"/>
+    <w:lsdException w:name="Grid Table 7 Colorful Accent 6" w:uiPriority="52"/>
+    <w:lsdException w:name="List Table 1 Light" w:uiPriority="46"/>
+    <w:lsdException w:name="List Table 2" w:uiPriority="47"/>
+    <w:lsdException w:name="List Table 3" w:uiPriority="48"/>
+    <w:lsdException w:name="List Table 4" w:uiPriority="49"/>
+    <w:lsdException w:name="List Table 5 Dark" w:uiPriority="50"/>
+    <w:lsdException w:name="List Table 6 Colorful" w:uiPriority="51"/>
+    <w:lsdException w:name="List Table 7 Colorful" w:uiPriority="52"/>
+    <w:lsdException w:name="List Table 1 Light Accent 1" w:uiPriority="46"/>
+    <w:lsdException w:name="List Table 2 Accent 1" w:uiPriority="47"/>
+    <w:lsdException w:name="List Table 3 Accent 1" w:uiPriority="48"/>
+    <w:lsdException w:name="List Table 4 Accent 1" w:uiPriority="49"/>
+    <w:lsdException w:name="List Table 5 Dark Accent 1" w:uiPriority="50"/>
+    <w:lsdException w:name="List Table 6 Colorful Accent 1" w:uiPriority="51"/>
+    <w:lsdException w:name="List Table 7 Colorful Accent 1" w:uiPriority="52"/>
+    <w:lsdException w:name="List Table 1 Light Accent 2" w:uiPriority="46"/>
+    <w:lsdException w:name="List Table 2 Accent 2" w:uiPriority="47"/>
+    <w:lsdException w:name="List Table 3 Accent 2" w:uiPriority="48"/>
+    <w:lsdException w:name="List Table 4 Accent 2" w:uiPriority="49"/>
+    <w:lsdException w:name="List Table 5 Dark Accent 2" w:uiPriority="50"/>
+    <w:lsdException w:name="List Table 6 Colorful Accent 2" w:uiPriority="51"/>
+    <w:lsdException w:name="List Table 7 Colorful Accent 2" w:uiPriority="52"/>
+    <w:lsdException w:name="List Table 1 Light Accent 3" w:uiPriority="46"/>
+    <w:lsdException w:name="List Table 2 Accent 3" w:uiPriority="47"/>
+    <w:lsdException w:name="List Table 3 Accent 3" w:uiPriority="48"/>
+    <w:lsdException w:name="List Table 4 Accent 3" w:uiPriority="49"/>
+    <w:lsdException w:name="List Table 5 Dark Accent 3" w:uiPriority="50"/>
+    <w:lsdException w:name="List Table 6 Colorful Accent 3" w:uiPriority="51"/>
+    <w:lsdException w:name="List Table 7 Colorful Accent 3" w:uiPriority="52"/>
+    <w:lsdException w:name="List Table 1 Light Accent 4" w:uiPriority="46"/>
+    <w:lsdException w:name="List Table 2 Accent 4" w:uiPriority="47"/>
+    <w:lsdException w:name="List Table 3 Accent 4" w:uiPriority="48"/>
+    <w:lsdException w:name="List Table 4 Accent 4" w:uiPriority="49"/>
+    <w:lsdException w:name="List Table 5 Dark Accent 4" w:uiPriority="50"/>
+    <w:lsdException w:name="List Table 6 Colorful Accent 4" w:uiPriority="51"/>
+    <w:lsdException w:name="List Table 7 Colorful Accent 4" w:uiPriority="52"/>
+    <w:lsdException w:name="List Table 1 Light Accent 5" w:uiPriority="46"/>
+    <w:lsdException w:name="List Table 2 Accent 5" w:uiPriority="47"/>
+    <w:lsdException w:name="List Table 3 Accent 5" w:uiPriority="48"/>
+    <w:lsdException w:name="List Table 4 Accent 5" w:uiPriority="49"/>
+    <w:lsdException w:name="List Table 5 Dark Accent 5" w:uiPriority="50"/>
+    <w:lsdException w:name="List Table 6 Colorful Accent 5" w:uiPriority="51"/>
+    <w:lsdException w:name="List Table 7 Colorful Accent 5" w:uiPriority="52"/>
+    <w:lsdException w:name="List Table 1 Light Accent 6" w:uiPriority="46"/>
+    <w:lsdException w:name="List Table 2 Accent 6" w:uiPriority="47"/>
+    <w:lsdException w:name="List Table 3 Accent 6" w:uiPriority="48"/>
+    <w:lsdException w:name="List Table 4 Accent 6" w:uiPriority="49"/>
+    <w:lsdException w:name="List Table 5 Dark Accent 6" w:uiPriority="50"/>
+    <w:lsdException w:name="List Table 6 Colorful Accent 6" w:uiPriority="51"/>
+    <w:lsdException w:name="List Table 7 Colorful Accent 6" w:uiPriority="52"/>
+    <w:lsdException w:name="Mention" w:semiHidden="1" w:unhideWhenUsed="1"/>
+    <w:lsdException w:name="Smart Hyperlink" w:semiHidden="1" w:unhideWhenUsed="1"/>
+    <w:lsdException w:name="Hashtag" w:semiHidden="1" w:unhideWhenUsed="1"/>
+    <w:lsdException w:name="Unresolved Mention" w:semiHidden="1" w:unhideWhenUsed="1"/>
   </w:latentStyles>
   <w:style w:type="paragraph" w:default="1" w:styleId="Standard">
     <w:name w:val="Normal"/>
@@ -13312,695 +13774,7 @@
     <w:semiHidden/>
     <w:unhideWhenUsed/>
   </w:style>
-  <w:style w:type="character" w:styleId="BesuchterHyperlink">
-    <w:name w:val="FollowedHyperlink"/>
-    <w:rPr>
-      <w:color w:val="800080"/>
-      <w:u w:val="single"/>
-    </w:rPr>
-  </w:style>
-  <w:style w:type="paragraph" w:customStyle="1" w:styleId="Dokumenttitel">
-    <w:name w:val="Dokumenttitel"/>
-    <w:basedOn w:val="Standard"/>
-    <w:pPr>
-      <w:spacing w:after="80"/>
-    </w:pPr>
-    <w:rPr>
-      <w:sz w:val="36"/>
-      <w:szCs w:val="36"/>
-    </w:rPr>
-  </w:style>
-  <w:style w:type="paragraph" w:customStyle="1" w:styleId="Tabelle">
-    <w:name w:val="Tabelle"/>
-    <w:basedOn w:val="Standard"/>
-    <w:pPr>
-      <w:spacing w:before="40" w:after="40"/>
-    </w:pPr>
-    <w:rPr>
-      <w:sz w:val="18"/>
-      <w:szCs w:val="18"/>
-    </w:rPr>
-  </w:style>
-  <w:style w:type="paragraph" w:styleId="Kopfzeile">
-    <w:name w:val="header"/>
-    <w:basedOn w:val="Standard"/>
-    <w:pPr>
-      <w:tabs>
-        <w:tab w:val="center" w:pos="4536"/>
-        <w:tab w:val="right" w:pos="9072"/>
-      </w:tabs>
-    </w:pPr>
-  </w:style>
-  <w:style w:type="paragraph" w:styleId="Fuzeile">
-    <w:name w:val="footer"/>
-    <w:basedOn w:val="Standard"/>
-    <w:pPr>
-      <w:tabs>
-        <w:tab w:val="center" w:pos="4536"/>
-        <w:tab w:val="right" w:pos="9072"/>
-      </w:tabs>
-    </w:pPr>
-  </w:style>
-  <w:style w:type="paragraph" w:customStyle="1" w:styleId="AusfTabelle">
-    <w:name w:val="AusfTabelle"/>
-    <w:basedOn w:val="Tabelle"/>
-    <w:rPr>
-      <w:i/>
-      <w:color w:val="000080"/>
-    </w:rPr>
-  </w:style>
-  <w:style w:type="character" w:customStyle="1" w:styleId="TabelleZchn">
-    <w:name w:val="Tabelle Zchn"/>
-    <w:rPr>
-      <w:rFonts w:ascii="Tahoma" w:hAnsi="Tahoma"/>
-      <w:sz w:val="18"/>
-      <w:szCs w:val="18"/>
-      <w:lang w:val="de-DE" w:eastAsia="de-DE" w:bidi="ar-SA"/>
-    </w:rPr>
-  </w:style>
-  <w:style w:type="character" w:customStyle="1" w:styleId="AusfTabelleZchn">
-    <w:name w:val="AusfTabelle Zchn"/>
-    <w:rPr>
-      <w:rFonts w:ascii="Tahoma" w:hAnsi="Tahoma"/>
-      <w:i/>
-      <w:color w:val="000080"/>
-      <w:sz w:val="18"/>
-      <w:szCs w:val="18"/>
-      <w:lang w:val="de-DE" w:eastAsia="de-DE" w:bidi="ar-SA"/>
-    </w:rPr>
-  </w:style>
-  <w:style w:type="paragraph" w:styleId="Sprechblasentext">
-    <w:name w:val="Balloon Text"/>
-    <w:basedOn w:val="Standard"/>
-    <w:semiHidden/>
-    <w:rPr>
-      <w:rFonts w:cs="Tahoma"/>
-      <w:sz w:val="16"/>
-      <w:szCs w:val="16"/>
-    </w:rPr>
-  </w:style>
-  <w:style w:type="paragraph" w:customStyle="1" w:styleId="Tabellenkopf">
-    <w:name w:val="Tabellenkopf"/>
-    <w:basedOn w:val="Tabelle"/>
-    <w:rPr>
-      <w:b/>
-    </w:rPr>
-  </w:style>
-  <w:style w:type="character" w:styleId="Kommentarzeichen">
-    <w:name w:val="annotation reference"/>
-    <w:semiHidden/>
-    <w:rPr>
-      <w:sz w:val="16"/>
-      <w:szCs w:val="16"/>
-    </w:rPr>
-  </w:style>
-  <w:style w:type="paragraph" w:styleId="Kommentartext">
-    <w:name w:val="annotation text"/>
-    <w:basedOn w:val="Standard"/>
-    <w:semiHidden/>
-    <w:rPr>
-      <w:szCs w:val="20"/>
-    </w:rPr>
-  </w:style>
-  <w:style w:type="paragraph" w:styleId="Kommentarthema">
-    <w:name w:val="annotation subject"/>
-    <w:basedOn w:val="Kommentartext"/>
-    <w:next w:val="Kommentartext"/>
-    <w:semiHidden/>
-    <w:rPr>
-      <w:b/>
-      <w:bCs/>
-    </w:rPr>
-  </w:style>
-  <w:style w:type="paragraph" w:customStyle="1" w:styleId="Infoblock">
-    <w:name w:val="Infoblock"/>
-    <w:basedOn w:val="Standard"/>
-    <w:pPr>
-      <w:pBdr>
-        <w:top w:val="single" w:sz="4" w:space="1" w:color="auto" w:shadow="1"/>
-        <w:left w:val="single" w:sz="4" w:space="4" w:color="auto" w:shadow="1"/>
-        <w:bottom w:val="single" w:sz="4" w:space="1" w:color="auto" w:shadow="1"/>
-        <w:right w:val="single" w:sz="4" w:space="4" w:color="auto" w:shadow="1"/>
-      </w:pBdr>
-      <w:shd w:val="clear" w:color="auto" w:fill="FFFFD1"/>
-    </w:pPr>
-    <w:rPr>
-      <w:i/>
-      <w:color w:val="000080"/>
-      <w:szCs w:val="20"/>
-    </w:rPr>
-  </w:style>
-  <w:style w:type="paragraph" w:customStyle="1" w:styleId="berschrift1ohne">
-    <w:name w:val="Überschrift 1 ohne"/>
-    <w:basedOn w:val="berschrift1"/>
-    <w:pPr>
-      <w:numPr>
-        <w:numId w:val="0"/>
-      </w:numPr>
-    </w:pPr>
-  </w:style>
-  <w:style w:type="paragraph" w:styleId="Verzeichnis1">
-    <w:name w:val="toc 1"/>
-    <w:basedOn w:val="Standard"/>
-    <w:next w:val="Standard"/>
-    <w:autoRedefine/>
-    <w:uiPriority w:val="39"/>
-    <w:pPr>
-      <w:spacing w:after="40"/>
-    </w:pPr>
-  </w:style>
-  <w:style w:type="paragraph" w:styleId="Verzeichnis2">
-    <w:name w:val="toc 2"/>
-    <w:basedOn w:val="Standard"/>
-    <w:next w:val="Standard"/>
-    <w:autoRedefine/>
-    <w:uiPriority w:val="39"/>
-    <w:pPr>
-      <w:spacing w:after="40"/>
-      <w:ind w:left="221"/>
-    </w:pPr>
-  </w:style>
-  <w:style w:type="paragraph" w:styleId="Verzeichnis3">
-    <w:name w:val="toc 3"/>
-    <w:basedOn w:val="Standard"/>
-    <w:next w:val="Standard"/>
-    <w:autoRedefine/>
-    <w:uiPriority w:val="39"/>
-    <w:rsid w:val="00276689"/>
-    <w:pPr>
-      <w:tabs>
-        <w:tab w:val="left" w:pos="1440"/>
-        <w:tab w:val="right" w:leader="dot" w:pos="9062"/>
-      </w:tabs>
-      <w:spacing w:after="40"/>
-      <w:ind w:left="708"/>
-    </w:pPr>
-  </w:style>
-  <w:style w:type="character" w:styleId="Hyperlink">
-    <w:name w:val="Hyperlink"/>
-    <w:uiPriority w:val="99"/>
-    <w:rPr>
-      <w:color w:val="0000FF"/>
-      <w:u w:val="single"/>
-    </w:rPr>
-  </w:style>
-  <w:style w:type="paragraph" w:customStyle="1" w:styleId="Arial">
-    <w:name w:val="Arial"/>
-    <w:basedOn w:val="Standard"/>
-  </w:style>
-  <w:style w:type="character" w:customStyle="1" w:styleId="ArialZchn">
-    <w:name w:val="Arial Zchn"/>
-    <w:rPr>
-      <w:rFonts w:ascii="Tahoma" w:hAnsi="Tahoma"/>
-      <w:szCs w:val="24"/>
-      <w:lang w:val="de-DE" w:eastAsia="de-DE" w:bidi="ar-SA"/>
-    </w:rPr>
-  </w:style>
-  <w:style w:type="table" w:styleId="Tabellenraster">
-    <w:name w:val="Table Grid"/>
-    <w:basedOn w:val="NormaleTabelle"/>
-    <w:rsid w:val="00972FC6"/>
-    <w:pPr>
-      <w:spacing w:after="220"/>
-    </w:pPr>
-    <w:tblPr>
-      <w:tblBorders>
-        <w:top w:val="single" w:sz="4" w:space="0" w:color="auto"/>
-        <w:left w:val="single" w:sz="4" w:space="0" w:color="auto"/>
-        <w:bottom w:val="single" w:sz="4" w:space="0" w:color="auto"/>
-        <w:right w:val="single" w:sz="4" w:space="0" w:color="auto"/>
-        <w:insideH w:val="single" w:sz="4" w:space="0" w:color="auto"/>
-        <w:insideV w:val="single" w:sz="4" w:space="0" w:color="auto"/>
-      </w:tblBorders>
-    </w:tblPr>
-  </w:style>
-  <w:style w:type="paragraph" w:customStyle="1" w:styleId="StandardArial">
-    <w:name w:val="Standard + Arial"/>
-    <w:basedOn w:val="Standard"/>
-    <w:rsid w:val="00555A9E"/>
-    <w:pPr>
-      <w:autoSpaceDE w:val="0"/>
-      <w:autoSpaceDN w:val="0"/>
-      <w:adjustRightInd w:val="0"/>
-      <w:spacing w:after="0"/>
-    </w:pPr>
-    <w:rPr>
-      <w:rFonts w:ascii="Arial" w:hAnsi="Arial" w:cs="Arial"/>
-      <w:sz w:val="22"/>
-      <w:szCs w:val="22"/>
-    </w:rPr>
-  </w:style>
-  <w:style w:type="paragraph" w:styleId="Dokumentstruktur">
-    <w:name w:val="Document Map"/>
-    <w:basedOn w:val="Standard"/>
-    <w:link w:val="DokumentstrukturZchn"/>
-    <w:uiPriority w:val="99"/>
-    <w:semiHidden/>
-    <w:unhideWhenUsed/>
-    <w:rsid w:val="00433396"/>
-    <w:rPr>
-      <w:sz w:val="16"/>
-      <w:szCs w:val="16"/>
-      <w:lang w:val="x-none" w:eastAsia="x-none"/>
-    </w:rPr>
-  </w:style>
-  <w:style w:type="character" w:customStyle="1" w:styleId="DokumentstrukturZchn">
-    <w:name w:val="Dokumentstruktur Zchn"/>
-    <w:link w:val="Dokumentstruktur"/>
-    <w:uiPriority w:val="99"/>
-    <w:semiHidden/>
-    <w:rsid w:val="00433396"/>
-    <w:rPr>
-      <w:rFonts w:ascii="Tahoma" w:hAnsi="Tahoma" w:cs="Tahoma"/>
-      <w:sz w:val="16"/>
-      <w:szCs w:val="16"/>
-    </w:rPr>
-  </w:style>
-  <w:style w:type="paragraph" w:customStyle="1" w:styleId="TableStyle2">
-    <w:name w:val="Table Style 2"/>
-    <w:rsid w:val="00645B94"/>
-    <w:pPr>
-      <w:pBdr>
-        <w:top w:val="nil"/>
-        <w:left w:val="nil"/>
-        <w:bottom w:val="nil"/>
-        <w:right w:val="nil"/>
-        <w:between w:val="nil"/>
-        <w:bar w:val="nil"/>
-      </w:pBdr>
-    </w:pPr>
-    <w:rPr>
-      <w:rFonts w:ascii="Helvetica" w:eastAsia="Helvetica" w:hAnsi="Helvetica" w:cs="Helvetica"/>
-      <w:color w:val="000000"/>
-      <w:bdr w:val="nil"/>
-      <w:lang w:val="en-US" w:eastAsia="en-US"/>
-    </w:rPr>
-  </w:style>
-  <w:style w:type="paragraph" w:styleId="Inhaltsverzeichnisberschrift">
-    <w:name w:val="TOC Heading"/>
-    <w:basedOn w:val="berschrift1"/>
-    <w:next w:val="Standard"/>
-    <w:uiPriority w:val="39"/>
-    <w:unhideWhenUsed/>
-    <w:qFormat/>
-    <w:rsid w:val="002C1ABA"/>
-    <w:pPr>
-      <w:keepLines/>
-      <w:numPr>
-        <w:numId w:val="0"/>
-      </w:numPr>
-      <w:spacing w:after="0" w:line="259" w:lineRule="auto"/>
-      <w:outlineLvl w:val="9"/>
-    </w:pPr>
-    <w:rPr>
-      <w:rFonts w:ascii="Calibri Light" w:hAnsi="Calibri Light" w:cs="Times New Roman"/>
-      <w:b w:val="0"/>
-      <w:bCs w:val="0"/>
-      <w:color w:val="2F5496"/>
-      <w:kern w:val="0"/>
-      <w:lang w:val="en-US" w:eastAsia="en-US"/>
-    </w:rPr>
-  </w:style>
-  <w:style w:type="paragraph" w:styleId="Titel">
-    <w:name w:val="Title"/>
-    <w:basedOn w:val="Standard"/>
-    <w:next w:val="Standard"/>
-    <w:link w:val="TitelZchn"/>
-    <w:uiPriority w:val="10"/>
-    <w:qFormat/>
-    <w:rsid w:val="00817EC1"/>
-    <w:pPr>
-      <w:spacing w:before="240" w:after="60"/>
-      <w:jc w:val="center"/>
-      <w:outlineLvl w:val="0"/>
-    </w:pPr>
-    <w:rPr>
-      <w:rFonts w:ascii="Calibri Light" w:hAnsi="Calibri Light"/>
-      <w:b/>
-      <w:bCs/>
-      <w:kern w:val="28"/>
-      <w:sz w:val="32"/>
-      <w:szCs w:val="32"/>
-    </w:rPr>
-  </w:style>
-  <w:style w:type="character" w:customStyle="1" w:styleId="TitelZchn">
-    <w:name w:val="Titel Zchn"/>
-    <w:link w:val="Titel"/>
-    <w:uiPriority w:val="10"/>
-    <w:rsid w:val="00817EC1"/>
-    <w:rPr>
-      <w:rFonts w:ascii="Calibri Light" w:eastAsia="Times New Roman" w:hAnsi="Calibri Light" w:cs="Times New Roman"/>
-      <w:b/>
-      <w:bCs/>
-      <w:kern w:val="28"/>
-      <w:sz w:val="32"/>
-      <w:szCs w:val="32"/>
-      <w:lang w:val="de-DE" w:eastAsia="de-DE"/>
-    </w:rPr>
-  </w:style>
-</w:styles>
-</file>
-
-<file path=word/stylesWithEffects.xml><?xml version="1.0" encoding="utf-8"?>
-<w:styles xmlns:wpc="http://schemas.microsoft.com/office/word/2010/wordprocessingCanvas" xmlns:mc="http://schemas.openxmlformats.org/markup-compatibility/2006" xmlns:o="urn:schemas-microsoft-com:office:office" xmlns:r="http://schemas.openxmlformats.org/officeDocument/2006/relationships" xmlns:m="http://schemas.openxmlformats.org/officeDocument/2006/math" xmlns:v="urn:schemas-microsoft-com:vml" xmlns:wp14="http://schemas.microsoft.com/office/word/2010/wordprocessingDrawing" xmlns:wp="http://schemas.openxmlformats.org/drawingml/2006/wordprocessingDrawing" xmlns:w10="urn:schemas-microsoft-com:office:word" xmlns:w="http://schemas.openxmlformats.org/wordprocessingml/2006/main" xmlns:w14="http://schemas.microsoft.com/office/word/2010/wordml" xmlns:wpg="http://schemas.microsoft.com/office/word/2010/wordprocessingGroup" xmlns:wpi="http://schemas.microsoft.com/office/word/2010/wordprocessingInk" xmlns:wne="http://schemas.microsoft.com/office/word/2006/wordml" xmlns:wps="http://schemas.microsoft.com/office/word/2010/wordprocessingShape" mc:Ignorable="w14 wp14">
-  <w:docDefaults>
-    <w:rPrDefault>
-      <w:rPr>
-        <w:rFonts w:ascii="Times New Roman" w:eastAsia="Times New Roman" w:hAnsi="Times New Roman" w:cs="Times New Roman"/>
-        <w:lang w:val="de-DE" w:eastAsia="de-DE" w:bidi="ar-SA"/>
-      </w:rPr>
-    </w:rPrDefault>
-    <w:pPrDefault/>
-  </w:docDefaults>
-  <w:latentStyles w:defLockedState="0" w:defUIPriority="99" w:defSemiHidden="1" w:defUnhideWhenUsed="1" w:defQFormat="0" w:count="267">
-    <w:lsdException w:name="Normal" w:semiHidden="0" w:uiPriority="0" w:unhideWhenUsed="0" w:qFormat="1"/>
-    <w:lsdException w:name="heading 1" w:semiHidden="0" w:uiPriority="9" w:unhideWhenUsed="0" w:qFormat="1"/>
-    <w:lsdException w:name="heading 2" w:semiHidden="0" w:uiPriority="0" w:unhideWhenUsed="0" w:qFormat="1"/>
-    <w:lsdException w:name="heading 3" w:semiHidden="0" w:uiPriority="9" w:unhideWhenUsed="0" w:qFormat="1"/>
-    <w:lsdException w:name="heading 4" w:uiPriority="9" w:qFormat="1"/>
-    <w:lsdException w:name="heading 5" w:semiHidden="0" w:uiPriority="9" w:unhideWhenUsed="0" w:qFormat="1"/>
-    <w:lsdException w:name="heading 6" w:semiHidden="0" w:uiPriority="9" w:unhideWhenUsed="0" w:qFormat="1"/>
-    <w:lsdException w:name="heading 7" w:semiHidden="0" w:uiPriority="9" w:unhideWhenUsed="0" w:qFormat="1"/>
-    <w:lsdException w:name="heading 8" w:semiHidden="0" w:uiPriority="9" w:unhideWhenUsed="0" w:qFormat="1"/>
-    <w:lsdException w:name="heading 9" w:semiHidden="0" w:uiPriority="9" w:unhideWhenUsed="0" w:qFormat="1"/>
-    <w:lsdException w:name="toc 1" w:uiPriority="39"/>
-    <w:lsdException w:name="toc 2" w:uiPriority="39"/>
-    <w:lsdException w:name="toc 3" w:uiPriority="39"/>
-    <w:lsdException w:name="toc 4" w:uiPriority="39"/>
-    <w:lsdException w:name="toc 5" w:uiPriority="39"/>
-    <w:lsdException w:name="toc 6" w:uiPriority="39"/>
-    <w:lsdException w:name="toc 7" w:uiPriority="39"/>
-    <w:lsdException w:name="toc 8" w:uiPriority="39"/>
-    <w:lsdException w:name="toc 9" w:uiPriority="39"/>
-    <w:lsdException w:name="caption" w:uiPriority="35" w:qFormat="1"/>
-    <w:lsdException w:name="Title" w:semiHidden="0" w:uiPriority="10" w:unhideWhenUsed="0" w:qFormat="1"/>
-    <w:lsdException w:name="Default Paragraph Font" w:uiPriority="1"/>
-    <w:lsdException w:name="Subtitle" w:semiHidden="0" w:uiPriority="11" w:unhideWhenUsed="0" w:qFormat="1"/>
-    <w:lsdException w:name="Strong" w:semiHidden="0" w:uiPriority="22" w:unhideWhenUsed="0" w:qFormat="1"/>
-    <w:lsdException w:name="Emphasis" w:semiHidden="0" w:uiPriority="20" w:unhideWhenUsed="0" w:qFormat="1"/>
-    <w:lsdException w:name="Table Grid" w:semiHidden="0" w:uiPriority="59" w:unhideWhenUsed="0"/>
-    <w:lsdException w:name="Placeholder Text" w:unhideWhenUsed="0"/>
-    <w:lsdException w:name="No Spacing" w:semiHidden="0" w:uiPriority="1" w:unhideWhenUsed="0" w:qFormat="1"/>
-    <w:lsdException w:name="Light Shading" w:semiHidden="0" w:uiPriority="60" w:unhideWhenUsed="0"/>
-    <w:lsdException w:name="Light List" w:semiHidden="0" w:uiPriority="61" w:unhideWhenUsed="0"/>
-    <w:lsdException w:name="Light Grid" w:semiHidden="0" w:uiPriority="62" w:unhideWhenUsed="0"/>
-    <w:lsdException w:name="Medium Shading 1" w:semiHidden="0" w:uiPriority="63" w:unhideWhenUsed="0"/>
-    <w:lsdException w:name="Medium Shading 2" w:semiHidden="0" w:uiPriority="64" w:unhideWhenUsed="0"/>
-    <w:lsdException w:name="Medium List 1" w:semiHidden="0" w:uiPriority="65" w:unhideWhenUsed="0"/>
-    <w:lsdException w:name="Medium List 2" w:semiHidden="0" w:uiPriority="66" w:unhideWhenUsed="0"/>
-    <w:lsdException w:name="Medium Grid 1" w:semiHidden="0" w:uiPriority="67" w:unhideWhenUsed="0"/>
-    <w:lsdException w:name="Medium Grid 2" w:semiHidden="0" w:uiPriority="68" w:unhideWhenUsed="0"/>
-    <w:lsdException w:name="Medium Grid 3" w:semiHidden="0" w:uiPriority="69" w:unhideWhenUsed="0"/>
-    <w:lsdException w:name="Dark List" w:semiHidden="0" w:uiPriority="70" w:unhideWhenUsed="0"/>
-    <w:lsdException w:name="Colorful Shading" w:semiHidden="0" w:uiPriority="71" w:unhideWhenUsed="0"/>
-    <w:lsdException w:name="Colorful List" w:semiHidden="0" w:uiPriority="72" w:unhideWhenUsed="0"/>
-    <w:lsdException w:name="Colorful Grid" w:semiHidden="0" w:uiPriority="73" w:unhideWhenUsed="0"/>
-    <w:lsdException w:name="Light Shading Accent 1" w:semiHidden="0" w:uiPriority="60" w:unhideWhenUsed="0"/>
-    <w:lsdException w:name="Light List Accent 1" w:semiHidden="0" w:uiPriority="61" w:unhideWhenUsed="0"/>
-    <w:lsdException w:name="Light Grid Accent 1" w:semiHidden="0" w:uiPriority="62" w:unhideWhenUsed="0"/>
-    <w:lsdException w:name="Medium Shading 1 Accent 1" w:semiHidden="0" w:uiPriority="63" w:unhideWhenUsed="0"/>
-    <w:lsdException w:name="Medium Shading 2 Accent 1" w:semiHidden="0" w:uiPriority="64" w:unhideWhenUsed="0"/>
-    <w:lsdException w:name="Medium List 1 Accent 1" w:semiHidden="0" w:uiPriority="65" w:unhideWhenUsed="0"/>
-    <w:lsdException w:name="Revision" w:unhideWhenUsed="0"/>
-    <w:lsdException w:name="List Paragraph" w:semiHidden="0" w:uiPriority="34" w:unhideWhenUsed="0" w:qFormat="1"/>
-    <w:lsdException w:name="Quote" w:semiHidden="0" w:uiPriority="29" w:unhideWhenUsed="0" w:qFormat="1"/>
-    <w:lsdException w:name="Intense Quote" w:semiHidden="0" w:uiPriority="30" w:unhideWhenUsed="0" w:qFormat="1"/>
-    <w:lsdException w:name="Medium List 2 Accent 1" w:semiHidden="0" w:uiPriority="66" w:unhideWhenUsed="0"/>
-    <w:lsdException w:name="Medium Grid 1 Accent 1" w:semiHidden="0" w:uiPriority="67" w:unhideWhenUsed="0"/>
-    <w:lsdException w:name="Medium Grid 2 Accent 1" w:semiHidden="0" w:uiPriority="68" w:unhideWhenUsed="0"/>
-    <w:lsdException w:name="Medium Grid 3 Accent 1" w:semiHidden="0" w:uiPriority="69" w:unhideWhenUsed="0"/>
-    <w:lsdException w:name="Dark List Accent 1" w:semiHidden="0" w:uiPriority="70" w:unhideWhenUsed="0"/>
-    <w:lsdException w:name="Colorful Shading Accent 1" w:semiHidden="0" w:uiPriority="71" w:unhideWhenUsed="0"/>
-    <w:lsdException w:name="Colorful List Accent 1" w:semiHidden="0" w:uiPriority="72" w:unhideWhenUsed="0"/>
-    <w:lsdException w:name="Colorful Grid Accent 1" w:semiHidden="0" w:uiPriority="73" w:unhideWhenUsed="0"/>
-    <w:lsdException w:name="Light Shading Accent 2" w:semiHidden="0" w:uiPriority="60" w:unhideWhenUsed="0"/>
-    <w:lsdException w:name="Light List Accent 2" w:semiHidden="0" w:uiPriority="61" w:unhideWhenUsed="0"/>
-    <w:lsdException w:name="Light Grid Accent 2" w:semiHidden="0" w:uiPriority="62" w:unhideWhenUsed="0"/>
-    <w:lsdException w:name="Medium Shading 1 Accent 2" w:semiHidden="0" w:uiPriority="63" w:unhideWhenUsed="0"/>
-    <w:lsdException w:name="Medium Shading 2 Accent 2" w:semiHidden="0" w:uiPriority="64" w:unhideWhenUsed="0"/>
-    <w:lsdException w:name="Medium List 1 Accent 2" w:semiHidden="0" w:uiPriority="65" w:unhideWhenUsed="0"/>
-    <w:lsdException w:name="Medium List 2 Accent 2" w:semiHidden="0" w:uiPriority="66" w:unhideWhenUsed="0"/>
-    <w:lsdException w:name="Medium Grid 1 Accent 2" w:semiHidden="0" w:uiPriority="67" w:unhideWhenUsed="0"/>
-    <w:lsdException w:name="Medium Grid 2 Accent 2" w:semiHidden="0" w:uiPriority="68" w:unhideWhenUsed="0"/>
-    <w:lsdException w:name="Medium Grid 3 Accent 2" w:semiHidden="0" w:uiPriority="69" w:unhideWhenUsed="0"/>
-    <w:lsdException w:name="Dark List Accent 2" w:semiHidden="0" w:uiPriority="70" w:unhideWhenUsed="0"/>
-    <w:lsdException w:name="Colorful Shading Accent 2" w:semiHidden="0" w:uiPriority="71" w:unhideWhenUsed="0"/>
-    <w:lsdException w:name="Colorful List Accent 2" w:semiHidden="0" w:uiPriority="72" w:unhideWhenUsed="0"/>
-    <w:lsdException w:name="Colorful Grid Accent 2" w:semiHidden="0" w:uiPriority="73" w:unhideWhenUsed="0"/>
-    <w:lsdException w:name="Light Shading Accent 3" w:semiHidden="0" w:uiPriority="60" w:unhideWhenUsed="0"/>
-    <w:lsdException w:name="Light List Accent 3" w:semiHidden="0" w:uiPriority="61" w:unhideWhenUsed="0"/>
-    <w:lsdException w:name="Light Grid Accent 3" w:semiHidden="0" w:uiPriority="62" w:unhideWhenUsed="0"/>
-    <w:lsdException w:name="Medium Shading 1 Accent 3" w:semiHidden="0" w:uiPriority="63" w:unhideWhenUsed="0"/>
-    <w:lsdException w:name="Medium Shading 2 Accent 3" w:semiHidden="0" w:uiPriority="64" w:unhideWhenUsed="0"/>
-    <w:lsdException w:name="Medium List 1 Accent 3" w:semiHidden="0" w:uiPriority="65" w:unhideWhenUsed="0"/>
-    <w:lsdException w:name="Medium List 2 Accent 3" w:semiHidden="0" w:uiPriority="66" w:unhideWhenUsed="0"/>
-    <w:lsdException w:name="Medium Grid 1 Accent 3" w:semiHidden="0" w:uiPriority="67" w:unhideWhenUsed="0"/>
-    <w:lsdException w:name="Medium Grid 2 Accent 3" w:semiHidden="0" w:uiPriority="68" w:unhideWhenUsed="0"/>
-    <w:lsdException w:name="Medium Grid 3 Accent 3" w:semiHidden="0" w:uiPriority="69" w:unhideWhenUsed="0"/>
-    <w:lsdException w:name="Dark List Accent 3" w:semiHidden="0" w:uiPriority="70" w:unhideWhenUsed="0"/>
-    <w:lsdException w:name="Colorful Shading Accent 3" w:semiHidden="0" w:uiPriority="71" w:unhideWhenUsed="0"/>
-    <w:lsdException w:name="Colorful List Accent 3" w:semiHidden="0" w:uiPriority="72" w:unhideWhenUsed="0"/>
-    <w:lsdException w:name="Colorful Grid Accent 3" w:semiHidden="0" w:uiPriority="73" w:unhideWhenUsed="0"/>
-    <w:lsdException w:name="Light Shading Accent 4" w:semiHidden="0" w:uiPriority="60" w:unhideWhenUsed="0"/>
-    <w:lsdException w:name="Light List Accent 4" w:semiHidden="0" w:uiPriority="61" w:unhideWhenUsed="0"/>
-    <w:lsdException w:name="Light Grid Accent 4" w:semiHidden="0" w:uiPriority="62" w:unhideWhenUsed="0"/>
-    <w:lsdException w:name="Medium Shading 1 Accent 4" w:semiHidden="0" w:uiPriority="63" w:unhideWhenUsed="0"/>
-    <w:lsdException w:name="Medium Shading 2 Accent 4" w:semiHidden="0" w:uiPriority="64" w:unhideWhenUsed="0"/>
-    <w:lsdException w:name="Medium List 1 Accent 4" w:semiHidden="0" w:uiPriority="65" w:unhideWhenUsed="0"/>
-    <w:lsdException w:name="Medium List 2 Accent 4" w:semiHidden="0" w:uiPriority="66" w:unhideWhenUsed="0"/>
-    <w:lsdException w:name="Medium Grid 1 Accent 4" w:semiHidden="0" w:uiPriority="67" w:unhideWhenUsed="0"/>
-    <w:lsdException w:name="Medium Grid 2 Accent 4" w:semiHidden="0" w:uiPriority="68" w:unhideWhenUsed="0"/>
-    <w:lsdException w:name="Medium Grid 3 Accent 4" w:semiHidden="0" w:uiPriority="69" w:unhideWhenUsed="0"/>
-    <w:lsdException w:name="Dark List Accent 4" w:semiHidden="0" w:uiPriority="70" w:unhideWhenUsed="0"/>
-    <w:lsdException w:name="Colorful Shading Accent 4" w:semiHidden="0" w:uiPriority="71" w:unhideWhenUsed="0"/>
-    <w:lsdException w:name="Colorful List Accent 4" w:semiHidden="0" w:uiPriority="72" w:unhideWhenUsed="0"/>
-    <w:lsdException w:name="Colorful Grid Accent 4" w:semiHidden="0" w:uiPriority="73" w:unhideWhenUsed="0"/>
-    <w:lsdException w:name="Light Shading Accent 5" w:semiHidden="0" w:uiPriority="60" w:unhideWhenUsed="0"/>
-    <w:lsdException w:name="Light List Accent 5" w:semiHidden="0" w:uiPriority="61" w:unhideWhenUsed="0"/>
-    <w:lsdException w:name="Light Grid Accent 5" w:semiHidden="0" w:uiPriority="62" w:unhideWhenUsed="0"/>
-    <w:lsdException w:name="Medium Shading 1 Accent 5" w:semiHidden="0" w:uiPriority="63" w:unhideWhenUsed="0"/>
-    <w:lsdException w:name="Medium Shading 2 Accent 5" w:semiHidden="0" w:uiPriority="64" w:unhideWhenUsed="0"/>
-    <w:lsdException w:name="Medium List 1 Accent 5" w:semiHidden="0" w:uiPriority="65" w:unhideWhenUsed="0"/>
-    <w:lsdException w:name="Medium List 2 Accent 5" w:semiHidden="0" w:uiPriority="66" w:unhideWhenUsed="0"/>
-    <w:lsdException w:name="Medium Grid 1 Accent 5" w:semiHidden="0" w:uiPriority="67" w:unhideWhenUsed="0"/>
-    <w:lsdException w:name="Medium Grid 2 Accent 5" w:semiHidden="0" w:uiPriority="68" w:unhideWhenUsed="0"/>
-    <w:lsdException w:name="Medium Grid 3 Accent 5" w:semiHidden="0" w:uiPriority="69" w:unhideWhenUsed="0"/>
-    <w:lsdException w:name="Dark List Accent 5" w:semiHidden="0" w:uiPriority="70" w:unhideWhenUsed="0"/>
-    <w:lsdException w:name="Colorful Shading Accent 5" w:semiHidden="0" w:uiPriority="71" w:unhideWhenUsed="0"/>
-    <w:lsdException w:name="Colorful List Accent 5" w:semiHidden="0" w:uiPriority="72" w:unhideWhenUsed="0"/>
-    <w:lsdException w:name="Colorful Grid Accent 5" w:semiHidden="0" w:uiPriority="73" w:unhideWhenUsed="0"/>
-    <w:lsdException w:name="Light Shading Accent 6" w:semiHidden="0" w:uiPriority="60" w:unhideWhenUsed="0"/>
-    <w:lsdException w:name="Light List Accent 6" w:semiHidden="0" w:uiPriority="61" w:unhideWhenUsed="0"/>
-    <w:lsdException w:name="Light Grid Accent 6" w:semiHidden="0" w:uiPriority="62" w:unhideWhenUsed="0"/>
-    <w:lsdException w:name="Medium Shading 1 Accent 6" w:semiHidden="0" w:uiPriority="63" w:unhideWhenUsed="0"/>
-    <w:lsdException w:name="Medium Shading 2 Accent 6" w:semiHidden="0" w:uiPriority="64" w:unhideWhenUsed="0"/>
-    <w:lsdException w:name="Medium List 1 Accent 6" w:semiHidden="0" w:uiPriority="65" w:unhideWhenUsed="0"/>
-    <w:lsdException w:name="Medium List 2 Accent 6" w:semiHidden="0" w:uiPriority="66" w:unhideWhenUsed="0"/>
-    <w:lsdException w:name="Medium Grid 1 Accent 6" w:semiHidden="0" w:uiPriority="67" w:unhideWhenUsed="0"/>
-    <w:lsdException w:name="Medium Grid 2 Accent 6" w:semiHidden="0" w:uiPriority="68" w:unhideWhenUsed="0"/>
-    <w:lsdException w:name="Medium Grid 3 Accent 6" w:semiHidden="0" w:uiPriority="69" w:unhideWhenUsed="0"/>
-    <w:lsdException w:name="Dark List Accent 6" w:semiHidden="0" w:uiPriority="70" w:unhideWhenUsed="0"/>
-    <w:lsdException w:name="Colorful Shading Accent 6" w:semiHidden="0" w:uiPriority="71" w:unhideWhenUsed="0"/>
-    <w:lsdException w:name="Colorful List Accent 6" w:semiHidden="0" w:uiPriority="72" w:unhideWhenUsed="0"/>
-    <w:lsdException w:name="Colorful Grid Accent 6" w:semiHidden="0" w:uiPriority="73" w:unhideWhenUsed="0"/>
-    <w:lsdException w:name="Subtle Emphasis" w:semiHidden="0" w:uiPriority="19" w:unhideWhenUsed="0" w:qFormat="1"/>
-    <w:lsdException w:name="Intense Emphasis" w:semiHidden="0" w:uiPriority="21" w:unhideWhenUsed="0" w:qFormat="1"/>
-    <w:lsdException w:name="Subtle Reference" w:semiHidden="0" w:uiPriority="31" w:unhideWhenUsed="0" w:qFormat="1"/>
-    <w:lsdException w:name="Intense Reference" w:semiHidden="0" w:uiPriority="32" w:unhideWhenUsed="0" w:qFormat="1"/>
-    <w:lsdException w:name="Book Title" w:semiHidden="0" w:uiPriority="33" w:unhideWhenUsed="0" w:qFormat="1"/>
-    <w:lsdException w:name="Bibliography" w:uiPriority="37"/>
-    <w:lsdException w:name="TOC Heading" w:uiPriority="39" w:qFormat="1"/>
-  </w:latentStyles>
-  <w:style w:type="paragraph" w:default="1" w:styleId="Standard">
-    <w:name w:val="Normal"/>
-    <w:qFormat/>
-    <w:rsid w:val="00512BEC"/>
-    <w:pPr>
-      <w:spacing w:after="220"/>
-    </w:pPr>
-    <w:rPr>
-      <w:rFonts w:ascii="Tahoma" w:hAnsi="Tahoma"/>
-      <w:szCs w:val="24"/>
-    </w:rPr>
-  </w:style>
-  <w:style w:type="paragraph" w:styleId="berschrift1">
-    <w:name w:val="heading 1"/>
-    <w:basedOn w:val="Standard"/>
-    <w:next w:val="Standard"/>
-    <w:qFormat/>
-    <w:pPr>
-      <w:keepNext/>
-      <w:numPr>
-        <w:numId w:val="1"/>
-      </w:numPr>
-      <w:spacing w:before="240" w:after="60"/>
-      <w:outlineLvl w:val="0"/>
-    </w:pPr>
-    <w:rPr>
-      <w:rFonts w:ascii="Arial" w:hAnsi="Arial" w:cs="Arial"/>
-      <w:b/>
-      <w:bCs/>
-      <w:kern w:val="32"/>
-      <w:sz w:val="32"/>
-      <w:szCs w:val="32"/>
-    </w:rPr>
-  </w:style>
-  <w:style w:type="paragraph" w:styleId="berschrift2">
-    <w:name w:val="heading 2"/>
-    <w:basedOn w:val="Standard"/>
-    <w:next w:val="Standard"/>
-    <w:qFormat/>
-    <w:pPr>
-      <w:keepNext/>
-      <w:numPr>
-        <w:ilvl w:val="1"/>
-        <w:numId w:val="1"/>
-      </w:numPr>
-      <w:spacing w:before="240" w:after="60"/>
-      <w:outlineLvl w:val="1"/>
-    </w:pPr>
-    <w:rPr>
-      <w:rFonts w:ascii="Arial" w:hAnsi="Arial" w:cs="Arial"/>
-      <w:b/>
-      <w:bCs/>
-      <w:iCs/>
-      <w:sz w:val="28"/>
-      <w:szCs w:val="28"/>
-    </w:rPr>
-  </w:style>
-  <w:style w:type="paragraph" w:styleId="berschrift3">
-    <w:name w:val="heading 3"/>
-    <w:basedOn w:val="Standard"/>
-    <w:next w:val="Standard"/>
-    <w:qFormat/>
-    <w:pPr>
-      <w:keepNext/>
-      <w:numPr>
-        <w:ilvl w:val="2"/>
-        <w:numId w:val="1"/>
-      </w:numPr>
-      <w:spacing w:before="240" w:after="60"/>
-      <w:outlineLvl w:val="2"/>
-    </w:pPr>
-    <w:rPr>
-      <w:rFonts w:ascii="Arial" w:hAnsi="Arial" w:cs="Arial"/>
-      <w:b/>
-      <w:bCs/>
-      <w:sz w:val="24"/>
-      <w:szCs w:val="26"/>
-    </w:rPr>
-  </w:style>
-  <w:style w:type="paragraph" w:styleId="berschrift5">
-    <w:name w:val="heading 5"/>
-    <w:basedOn w:val="Standard"/>
-    <w:next w:val="Standard"/>
-    <w:qFormat/>
-    <w:pPr>
-      <w:numPr>
-        <w:ilvl w:val="4"/>
-        <w:numId w:val="1"/>
-      </w:numPr>
-      <w:spacing w:before="240" w:after="60"/>
-      <w:outlineLvl w:val="4"/>
-    </w:pPr>
-    <w:rPr>
-      <w:rFonts w:ascii="Arial" w:hAnsi="Arial"/>
-      <w:b/>
-      <w:bCs/>
-      <w:iCs/>
-      <w:sz w:val="24"/>
-      <w:szCs w:val="26"/>
-    </w:rPr>
-  </w:style>
-  <w:style w:type="paragraph" w:styleId="berschrift6">
-    <w:name w:val="heading 6"/>
-    <w:basedOn w:val="Standard"/>
-    <w:next w:val="Standard"/>
-    <w:qFormat/>
-    <w:pPr>
-      <w:spacing w:before="240" w:after="60"/>
-      <w:outlineLvl w:val="5"/>
-    </w:pPr>
-    <w:rPr>
-      <w:rFonts w:ascii="Arial" w:hAnsi="Arial"/>
-      <w:b/>
-      <w:bCs/>
-      <w:szCs w:val="22"/>
-    </w:rPr>
-  </w:style>
-  <w:style w:type="paragraph" w:styleId="berschrift7">
-    <w:name w:val="heading 7"/>
-    <w:basedOn w:val="Standard"/>
-    <w:next w:val="Standard"/>
-    <w:qFormat/>
-    <w:pPr>
-      <w:spacing w:before="240" w:after="60"/>
-      <w:outlineLvl w:val="6"/>
-    </w:pPr>
-    <w:rPr>
-      <w:rFonts w:ascii="Arial" w:hAnsi="Arial"/>
-      <w:b/>
-    </w:rPr>
-  </w:style>
-  <w:style w:type="paragraph" w:styleId="berschrift8">
-    <w:name w:val="heading 8"/>
-    <w:basedOn w:val="Standard"/>
-    <w:next w:val="Standard"/>
-    <w:qFormat/>
-    <w:pPr>
-      <w:spacing w:before="240" w:after="60"/>
-      <w:outlineLvl w:val="7"/>
-    </w:pPr>
-    <w:rPr>
-      <w:rFonts w:ascii="Arial" w:hAnsi="Arial"/>
-      <w:b/>
-      <w:iCs/>
-    </w:rPr>
-  </w:style>
-  <w:style w:type="paragraph" w:styleId="berschrift9">
-    <w:name w:val="heading 9"/>
-    <w:basedOn w:val="Standard"/>
-    <w:next w:val="Standard"/>
-    <w:qFormat/>
-    <w:pPr>
-      <w:spacing w:before="240" w:after="60"/>
-      <w:outlineLvl w:val="8"/>
-    </w:pPr>
-    <w:rPr>
-      <w:rFonts w:ascii="Arial" w:hAnsi="Arial" w:cs="Arial"/>
-      <w:b/>
-      <w:i/>
-      <w:szCs w:val="22"/>
-    </w:rPr>
-  </w:style>
-  <w:style w:type="character" w:default="1" w:styleId="Absatz-Standardschriftart">
-    <w:name w:val="Default Paragraph Font"/>
-    <w:uiPriority w:val="1"/>
-    <w:semiHidden/>
-    <w:unhideWhenUsed/>
-  </w:style>
-  <w:style w:type="table" w:default="1" w:styleId="NormaleTabelle">
-    <w:name w:val="Normal Table"/>
-    <w:uiPriority w:val="99"/>
-    <w:semiHidden/>
-    <w:unhideWhenUsed/>
-    <w:tblPr>
-      <w:tblInd w:w="0" w:type="dxa"/>
-      <w:tblCellMar>
-        <w:top w:w="0" w:type="dxa"/>
-        <w:left w:w="108" w:type="dxa"/>
-        <w:bottom w:w="0" w:type="dxa"/>
-        <w:right w:w="108" w:type="dxa"/>
-      </w:tblCellMar>
-    </w:tblPr>
-  </w:style>
-  <w:style w:type="numbering" w:default="1" w:styleId="KeineListe">
-    <w:name w:val="No List"/>
-    <w:uiPriority w:val="99"/>
-    <w:semiHidden/>
-    <w:unhideWhenUsed/>
-  </w:style>
-  <w:style w:type="character" w:styleId="BesuchterHyperlink">
+  <w:style w:type="character" w:styleId="BesuchterLink">
     <w:name w:val="FollowedHyperlink"/>
     <w:rPr>
       <w:color w:val="800080"/>
@@ -14638,86 +14412,86 @@
   <a:extraClrSchemeLst/>
   <a:extLst>
     <a:ext uri="{05A4C25C-085E-4340-85A3-A5531E510DB2}">
-      <thm15:themeFamily xmlns:thm15="http://schemas.microsoft.com/office/thememl/2012/main" xmlns="" name="Office Theme" id="{62F939B6-93AF-4DB8-9C6B-D6C7DFDC589F}" vid="{4A3C46E8-61CC-4603-A589-7422A47A8E4A}"/>
+      <thm15:themeFamily xmlns:thm15="http://schemas.microsoft.com/office/thememl/2012/main" name="Office Theme" id="{62F939B6-93AF-4DB8-9C6B-D6C7DFDC589F}" vid="{4A3C46E8-61CC-4603-A589-7422A47A8E4A}"/>
     </a:ext>
   </a:extLst>
 </a:theme>
 </file>
 
 <file path=customXml/item1.xml><?xml version="1.0" encoding="utf-8"?>
-<NovaPath_docOwner>Z103658</NovaPath_docOwner>
+<nXeGKudETKPeaCNGFh5i2aVdoOsLYjULCdH7T707tDyRRmguot4fEcJ2iD6f9>dQpqqXAPtbNGVp7VWDoaNw==</nXeGKudETKPeaCNGFh5i2aVdoOsLYjULCdH7T707tDyRRmguot4fEcJ2iD6f9>
 </file>
 
 <file path=customXml/item10.xml><?xml version="1.0" encoding="utf-8"?>
+<NovaPath_docClassID>1010</NovaPath_docClassID>
+</file>
+
+<file path=customXml/item11.xml><?xml version="1.0" encoding="utf-8"?>
 <nXeGKudETKPeaCNGFh5iTSI5UodjD94nh7U7VklxY>WFKySib7snky7ifnZ2RZ0hDIVQOogfGbcLwMi64zU5kjubpMf1+rlddaW5QoR7phdoA964NMUD7W1nd9bqQUAA==</nXeGKudETKPeaCNGFh5iTSI5UodjD94nh7U7VklxY>
 </file>
 
-<file path=customXml/item11.xml><?xml version="1.0" encoding="utf-8"?>
-<NovaPath_docAuthor>Johannes Neumaier</NovaPath_docAuthor>
+<file path=customXml/item12.xml><?xml version="1.0" encoding="utf-8"?>
+<NovaPath_versionInfo>3.4.10.11016</NovaPath_versionInfo>
 </file>
 
-<file path=customXml/item12.xml><?xml version="1.0" encoding="utf-8"?>
+<file path=customXml/item13.xml><?xml version="1.0" encoding="utf-8"?>
+<nXeGKudETKPeaCNGFh5iy53cs4YTjZQd4Re9Stbph13fJwq3N1dxRUwfkxNCzGbktJIbKf2q8mQyY814Q>otRpIIeRwLhaEEzuCOJU4w==</nXeGKudETKPeaCNGFh5iy53cs4YTjZQd4Re9Stbph13fJwq3N1dxRUwfkxNCzGbktJIbKf2q8mQyY814Q>
+</file>
+
+<file path=customXml/item14.xml><?xml version="1.0" encoding="utf-8"?>
+<NovaPath_docID>6MYE5DURX9M1AU7873D5LBFYYY</NovaPath_docID>
+</file>
+
+<file path=customXml/item15.xml><?xml version="1.0" encoding="utf-8"?>
+<nXeGKudETKPeaCNGFh5i5IeuWeXv6XDtePDOrtUSOqWwmvYa7PTRiLQvIZkriN4zFxEJfkpx7yiWurrFRQTw>wET7z3APVwWLb5suGR4vTtZrarbu8vv5kPcS6N5bl58=</nXeGKudETKPeaCNGFh5i5IeuWeXv6XDtePDOrtUSOqWwmvYa7PTRiLQvIZkriN4zFxEJfkpx7yiWurrFRQTw>
+</file>
+
+<file path=customXml/item16.xml><?xml version="1.0" encoding="utf-8"?>
+<nXeGKudETKPeaCNGFh5ix5fP7fSWtl37NIroXmZyHIynb9qBde2n67FOJFV2>eDRB324l0Mn4dbbVFF/GnQ==</nXeGKudETKPeaCNGFh5ix5fP7fSWtl37NIroXmZyHIynb9qBde2n67FOJFV2>
+</file>
+
+<file path=customXml/item17.xml><?xml version="1.0" encoding="utf-8"?>
+<nXeGKudETKPeaCNGFh5i7cKyawAjgyQn9gyiebCxx1jD9eHXSWW9Lib2F1j9>mZ4rtFSXbzk2Ux9ca9oo0515x8E6HnHU7TB3qO70jy5/chfj+5/Pu5CBlog1cj+V1Ktf2KvYYHhP3HfXp0mLiK0Vea5mJqSW3wOVsSjLYqGtajyyoxAT2ScMYNIei2C1</nXeGKudETKPeaCNGFh5i7cKyawAjgyQn9gyiebCxx1jD9eHXSWW9Lib2F1j9>
+</file>
+
+<file path=customXml/item18.xml><?xml version="1.0" encoding="utf-8"?>
+<NovaPath_baseApplication>Microsoft Word</NovaPath_baseApplication>
+</file>
+
+<file path=customXml/item19.xml><?xml version="1.0" encoding="utf-8"?>
+<nXeGKudETKPeaCNGFh5i5JKJLOqxkMZWB6LsYfMaI9RtbpE1WkCpXazESWus5B>IGW6JBPuf8Y0jKZgGfEd9i7IHn766tcDvsK3t2grFYKDbFSazQg3HwNibhaV08l0NykrTl+drzYSwVuzANM++A==</nXeGKudETKPeaCNGFh5i5JKJLOqxkMZWB6LsYfMaI9RtbpE1WkCpXazESWus5B>
+</file>
+
+<file path=customXml/item2.xml><?xml version="1.0" encoding="utf-8"?>
+<nXeGKudETKPeaCNGFh5iKXsadLDxTRe0xbrxgS3asWaSdlBY0sLX5pYu7jLmo>SiTVZYrZoP6lgSCTj6v0lYUXo7rptB3vsxE98fSlaTok74hHqUQ//z+IzG3f3dKdNUyW4Kjm/X9VSbJA4Gr5MW0KPH+B642pxXdDNArGooo=</nXeGKudETKPeaCNGFh5iKXsadLDxTRe0xbrxgS3asWaSdlBY0sLX5pYu7jLmo>
+</file>
+
+<file path=customXml/item20.xml><?xml version="1.0" encoding="utf-8"?>
+<nXeGKudETKPeaCNGFh5ix5fP7fSWtl37NIroXmZN38TajkfZeW3Vf6bvmNn8>zW4/q4eqAJGiGv+UcsP4PEP6NjI4ZMEUheIvF3TmuzW96Ii/IFbcS+9pJ5FF/R7n</nXeGKudETKPeaCNGFh5ix5fP7fSWtl37NIroXmZN38TajkfZeW3Vf6bvmNn8>
+</file>
+
+<file path=customXml/item21.xml><?xml version="1.0" encoding="utf-8"?>
+<NovaPath_DocInfoFromAfterSave>True</NovaPath_DocInfoFromAfterSave>
+</file>
+
+<file path=customXml/item22.xml><?xml version="1.0" encoding="utf-8"?>
+<NovaPath_docClass>Public</NovaPath_docClass>
+</file>
+
+<file path=customXml/item23.xml><?xml version="1.0" encoding="utf-8"?>
+<NovaPath_docName>C:\Users\Z103658\Desktop\Risikoanalyse.docx</NovaPath_docName>
+</file>
+
+<file path=customXml/item24.xml><?xml version="1.0" encoding="utf-8"?>
 <nXeGKudETKPeaCNGFh5iyLk1gcWWJqTgFQk8wGFUmjFC0m6hdwbr2zDsrBNVqK>CQj/3VRaeiobyTiFGf2n7Vih3yPzYfF0pA6r9+Xzu/LDeZ7uqvVBkxdTD4fHqyRT</nXeGKudETKPeaCNGFh5iyLk1gcWWJqTgFQk8wGFUmjFC0m6hdwbr2zDsrBNVqK>
 </file>
 
-<file path=customXml/item13.xml><?xml version="1.0" encoding="utf-8"?>
-<NovaPath_baseApplication>Microsoft Word</NovaPath_baseApplication>
-</file>
-
-<file path=customXml/item14.xml><?xml version="1.0" encoding="utf-8"?>
-<nXeGKudETKPeaCNGFh5i5IeuWeXv6XDtePDOrtUSOqWwmvYa7PTRiLQvIZkriN4zFxEJfkpx7yiWurrFRQTw>wET7z3APVwWLb5suGR4vTtZrarbu8vv5kPcS6N5bl58=</nXeGKudETKPeaCNGFh5i5IeuWeXv6XDtePDOrtUSOqWwmvYa7PTRiLQvIZkriN4zFxEJfkpx7yiWurrFRQTw>
-</file>
-
-<file path=customXml/item15.xml><?xml version="1.0" encoding="utf-8"?>
-<NovaPath_tenantID>8BC9BD9B-31E2-4E97-ABE0-B03814292429</NovaPath_tenantID>
-</file>
-
-<file path=customXml/item16.xml><?xml version="1.0" encoding="utf-8"?>
-<nXeGKudETKPeaCNGFh5iKXsadLDxTRe0xbrxgS3asWaSdlBY0sLX5pYu7jLmo>SiTVZYrZoP6lgSCTj6v0lYUXo7rptB3vsxE98fSlaTok74hHqUQ//z+IzG3f3dKdNUyW4Kjm/X9VSbJA4Gr5MW0KPH+B642pxXdDNArGooo=</nXeGKudETKPeaCNGFh5iKXsadLDxTRe0xbrxgS3asWaSdlBY0sLX5pYu7jLmo>
-</file>
-
-<file path=customXml/item17.xml><?xml version="1.0" encoding="utf-8"?>
+<file path=customXml/item25.xml><?xml version="1.0" encoding="utf-8"?>
 <NovaPath_docIDOld>2VC8OQYRNDK7ZVI9SNWODCUDGF</NovaPath_docIDOld>
 </file>
 
-<file path=customXml/item18.xml><?xml version="1.0" encoding="utf-8"?>
-<nXeGKudETKPeaCNGFh5i5JKJLOqxkMZWB6LsYfMaI9RtbpE1WkCpXazESWus5B>IGW6JBPuf8Y0jKZgGfEd9i7IHn766tcDvsK3t2grFYKDbFSazQg3HwNibhaV08l0NykrTl+drzYSwVuzANM++A==</nXeGKudETKPeaCNGFh5i5JKJLOqxkMZWB6LsYfMaI9RtbpE1WkCpXazESWus5B>
-</file>
-
-<file path=customXml/item19.xml><?xml version="1.0" encoding="utf-8"?>
-<NovaPath_versionInfo>3.4.10.11016</NovaPath_versionInfo>
-</file>
-
-<file path=customXml/item2.xml><?xml version="1.0" encoding="utf-8"?>
-<nXeGKudETKPeaCNGFh5i2aVdoOsLYjULCdH7T707tDyRRmguot4fEcJ2iD6f9>dQpqqXAPtbNGVp7VWDoaNw==</nXeGKudETKPeaCNGFh5i2aVdoOsLYjULCdH7T707tDyRRmguot4fEcJ2iD6f9>
-</file>
-
-<file path=customXml/item20.xml><?xml version="1.0" encoding="utf-8"?>
-<nXeGKudETKPeaCNGFh5i8sltj09I1nJ8AlBUytNZ1Ehih9jnZMZtoeNI9UMZ5>w0PIIyGfD5VLc1zoJj+TuoFY4ueCTbMjhBax3Xd7TB8=</nXeGKudETKPeaCNGFh5i8sltj09I1nJ8AlBUytNZ1Ehih9jnZMZtoeNI9UMZ5>
-</file>
-
-<file path=customXml/item21.xml><?xml version="1.0" encoding="utf-8"?>
-<NovaPath_docClass>Public</NovaPath_docClass>
-</file>
-
-<file path=customXml/item22.xml><?xml version="1.0" encoding="utf-8"?>
-<nXeGKudETKPeaCNGFh5ix5fP7fSWtl37NIroXmZyHIynb9qBde2n67FOJFV2>eDRB324l0Mn4dbbVFF/GnQ==</nXeGKudETKPeaCNGFh5ix5fP7fSWtl37NIroXmZyHIynb9qBde2n67FOJFV2>
-</file>
-
-<file path=customXml/item23.xml><?xml version="1.0" encoding="utf-8"?>
-<NovaPath_docClassID>1010</NovaPath_docClassID>
-</file>
-
-<file path=customXml/item24.xml><?xml version="1.0" encoding="utf-8"?>
-<nXeGKudETKPeaCNGFh5ix5fP7fSWtl37NIroXmYBQsS1cecqKZfGozr8W9iy>lRNKEdCWJXNAkniveh3+yQ==</nXeGKudETKPeaCNGFh5ix5fP7fSWtl37NIroXmYBQsS1cecqKZfGozr8W9iy>
-</file>
-
-<file path=customXml/item25.xml><?xml version="1.0" encoding="utf-8"?>
+<file path=customXml/item26.xml><?xml version="1.0" encoding="utf-8"?>
 <NovaPath_docClassDate>01/30/2018 13:47:35</NovaPath_docClassDate>
-</file>
-
-<file path=customXml/item26.xml><?xml version="1.0" encoding="utf-8"?>
-<nXeGKudETKPeaCNGFh5ix5fP7fSWtl37NIroXmZN38TajkfZeW3Vf6bvmNn8>zW4/q4eqAJGiGv+UcsP4PEP6NjI4ZMEUheIvF3TmuzW96Ii/IFbcS+9pJ5FF/R7n</nXeGKudETKPeaCNGFh5ix5fP7fSWtl37NIroXmZN38TajkfZeW3Vf6bvmNn8>
 </file>
 
 <file path=customXml/item27.xml><?xml version="1.0" encoding="utf-8"?>
@@ -14725,149 +14499,149 @@
 </file>
 
 <file path=customXml/item3.xml><?xml version="1.0" encoding="utf-8"?>
-<NovaPath_DocInfoFromAfterSave>True</NovaPath_DocInfoFromAfterSave>
+<nXeGKudETKPeaCNGFh5i8sltj09I1nJ8AlBUytNZ1Ehih9jnZMZtoeNI9UMZ5>w0PIIyGfD5VLc1zoJj+TuoFY4ueCTbMjhBax3Xd7TB8=</nXeGKudETKPeaCNGFh5i8sltj09I1nJ8AlBUytNZ1Ehih9jnZMZtoeNI9UMZ5>
 </file>
 
 <file path=customXml/item4.xml><?xml version="1.0" encoding="utf-8"?>
-<nXeGKudETKPeaCNGFh5iy53cs4YTjZQd4Re9Stbph13fJwq3N1dxRUwfkxNCzGbktJIbKf2q8mQyY814Q>otRpIIeRwLhaEEzuCOJU4w==</nXeGKudETKPeaCNGFh5iy53cs4YTjZQd4Re9Stbph13fJwq3N1dxRUwfkxNCzGbktJIbKf2q8mQyY814Q>
+<NovaPath_docOwner>Z103658</NovaPath_docOwner>
 </file>
 
 <file path=customXml/item5.xml><?xml version="1.0" encoding="utf-8"?>
+<nXeGKudETKPeaCNGFh5i0BGlH9ci87cLWvMx3DlPzuAPh2gY9s703zKUS7uW>mZ4rtFSXbzk2Ux9ca9oo0515x8E6HnHU7TB3qO70jy5/chfj+5/Pu5CBlog1cj+V8mTDMUwk03XKQNGmHtVPJA==</nXeGKudETKPeaCNGFh5i0BGlH9ci87cLWvMx3DlPzuAPh2gY9s703zKUS7uW>
+</file>
+
+<file path=customXml/item6.xml><?xml version="1.0" encoding="utf-8"?>
+<NovaPath_docAuthor>Johannes Neumaier</NovaPath_docAuthor>
+</file>
+
+<file path=customXml/item7.xml><?xml version="1.0" encoding="utf-8"?>
+<nXeGKudETKPeaCNGFh5ix5fP7fSWtl37NIroXmYBQsS1cecqKZfGozr8W9iy>lRNKEdCWJXNAkniveh3+yQ==</nXeGKudETKPeaCNGFh5ix5fP7fSWtl37NIroXmYBQsS1cecqKZfGozr8W9iy>
+</file>
+
+<file path=customXml/item8.xml><?xml version="1.0" encoding="utf-8"?>
 <NovaPath_docPath>C:\Users\Z103658\Desktop</NovaPath_docPath>
 </file>
 
-<file path=customXml/item6.xml><?xml version="1.0" encoding="utf-8"?>
-<nXeGKudETKPeaCNGFh5i0BGlH9ci87cLWvMx3DlPzuAPh2gY9s703zKUS7uW>mZ4rtFSXbzk2Ux9ca9oo0515x8E6HnHU7TB3qO70jy5/chfj+5/Pu5CBlog1cj+V8mTDMUwk03XKQNGmHtVPJA==</nXeGKudETKPeaCNGFh5i0BGlH9ci87cLWvMx3DlPzuAPh2gY9s703zKUS7uW>
-</file>
-
-<file path=customXml/item7.xml><?xml version="1.0" encoding="utf-8"?>
-<NovaPath_docName>C:\Users\Z103658\Desktop\Risikoanalyse.docx</NovaPath_docName>
-</file>
-
-<file path=customXml/item8.xml><?xml version="1.0" encoding="utf-8"?>
-<nXeGKudETKPeaCNGFh5i7cKyawAjgyQn9gyiebCxx1jD9eHXSWW9Lib2F1j9>mZ4rtFSXbzk2Ux9ca9oo0515x8E6HnHU7TB3qO70jy5/chfj+5/Pu5CBlog1cj+V1Ktf2KvYYHhP3HfXp0mLiK0Vea5mJqSW3wOVsSjLYqGtajyyoxAT2ScMYNIei2C1</nXeGKudETKPeaCNGFh5i7cKyawAjgyQn9gyiebCxx1jD9eHXSWW9Lib2F1j9>
-</file>
-
 <file path=customXml/item9.xml><?xml version="1.0" encoding="utf-8"?>
-<NovaPath_docID>6MYE5DURX9M1AU7873D5LBFYYY</NovaPath_docID>
+<NovaPath_tenantID>8BC9BD9B-31E2-4E97-ABE0-B03814292429</NovaPath_tenantID>
 </file>
 
 <file path=customXml/itemProps1.xml><?xml version="1.0" encoding="utf-8"?>
-<ds:datastoreItem xmlns:ds="http://schemas.openxmlformats.org/officeDocument/2006/customXml" ds:itemID="{7C90E0C1-2233-45FA-9CE7-9044BFE4BE32}">
+<ds:datastoreItem xmlns:ds="http://schemas.openxmlformats.org/officeDocument/2006/customXml" ds:itemID="{1BA30D09-01A9-4A21-90AF-17B2EC991AE1}">
   <ds:schemaRefs/>
 </ds:datastoreItem>
 </file>
 
 <file path=customXml/itemProps10.xml><?xml version="1.0" encoding="utf-8"?>
+<ds:datastoreItem xmlns:ds="http://schemas.openxmlformats.org/officeDocument/2006/customXml" ds:itemID="{21D312B8-AB8D-4F04-8AFB-25CF0CBE8D52}">
+  <ds:schemaRefs/>
+</ds:datastoreItem>
+</file>
+
+<file path=customXml/itemProps11.xml><?xml version="1.0" encoding="utf-8"?>
 <ds:datastoreItem xmlns:ds="http://schemas.openxmlformats.org/officeDocument/2006/customXml" ds:itemID="{83EB398D-FC54-493D-BFE6-EB003D0AF249}">
   <ds:schemaRefs/>
 </ds:datastoreItem>
 </file>
 
-<file path=customXml/itemProps11.xml><?xml version="1.0" encoding="utf-8"?>
-<ds:datastoreItem xmlns:ds="http://schemas.openxmlformats.org/officeDocument/2006/customXml" ds:itemID="{1CA1BC24-D3C5-488E-976B-8F5D57246E48}">
+<file path=customXml/itemProps12.xml><?xml version="1.0" encoding="utf-8"?>
+<ds:datastoreItem xmlns:ds="http://schemas.openxmlformats.org/officeDocument/2006/customXml" ds:itemID="{0CAEC9C2-6663-4B60-901C-435899F07CC0}">
   <ds:schemaRefs/>
 </ds:datastoreItem>
 </file>
 
-<file path=customXml/itemProps12.xml><?xml version="1.0" encoding="utf-8"?>
+<file path=customXml/itemProps13.xml><?xml version="1.0" encoding="utf-8"?>
+<ds:datastoreItem xmlns:ds="http://schemas.openxmlformats.org/officeDocument/2006/customXml" ds:itemID="{1E445E52-4868-4550-A6D0-966C376B263B}">
+  <ds:schemaRefs/>
+</ds:datastoreItem>
+</file>
+
+<file path=customXml/itemProps14.xml><?xml version="1.0" encoding="utf-8"?>
+<ds:datastoreItem xmlns:ds="http://schemas.openxmlformats.org/officeDocument/2006/customXml" ds:itemID="{C7D49531-9B84-40FF-ADCD-F7ACFA82731F}">
+  <ds:schemaRefs/>
+</ds:datastoreItem>
+</file>
+
+<file path=customXml/itemProps15.xml><?xml version="1.0" encoding="utf-8"?>
+<ds:datastoreItem xmlns:ds="http://schemas.openxmlformats.org/officeDocument/2006/customXml" ds:itemID="{482F6A3C-2605-4F60-B90F-2318348E1FAD}">
+  <ds:schemaRefs/>
+</ds:datastoreItem>
+</file>
+
+<file path=customXml/itemProps16.xml><?xml version="1.0" encoding="utf-8"?>
+<ds:datastoreItem xmlns:ds="http://schemas.openxmlformats.org/officeDocument/2006/customXml" ds:itemID="{B325FF61-3D33-4C9B-94D8-EA43BEDF8430}">
+  <ds:schemaRefs/>
+</ds:datastoreItem>
+</file>
+
+<file path=customXml/itemProps17.xml><?xml version="1.0" encoding="utf-8"?>
+<ds:datastoreItem xmlns:ds="http://schemas.openxmlformats.org/officeDocument/2006/customXml" ds:itemID="{AA398D28-E2C8-49CC-ABBA-E6EE16899235}">
+  <ds:schemaRefs/>
+</ds:datastoreItem>
+</file>
+
+<file path=customXml/itemProps18.xml><?xml version="1.0" encoding="utf-8"?>
+<ds:datastoreItem xmlns:ds="http://schemas.openxmlformats.org/officeDocument/2006/customXml" ds:itemID="{9DECB81C-DA66-4E9E-8090-D7C8AA20263B}">
+  <ds:schemaRefs/>
+</ds:datastoreItem>
+</file>
+
+<file path=customXml/itemProps19.xml><?xml version="1.0" encoding="utf-8"?>
+<ds:datastoreItem xmlns:ds="http://schemas.openxmlformats.org/officeDocument/2006/customXml" ds:itemID="{A988616D-27D8-4685-9122-0062977CEC74}">
+  <ds:schemaRefs/>
+</ds:datastoreItem>
+</file>
+
+<file path=customXml/itemProps2.xml><?xml version="1.0" encoding="utf-8"?>
+<ds:datastoreItem xmlns:ds="http://schemas.openxmlformats.org/officeDocument/2006/customXml" ds:itemID="{50928281-2E5C-4E49-818D-3ED41C3D9FE4}">
+  <ds:schemaRefs/>
+</ds:datastoreItem>
+</file>
+
+<file path=customXml/itemProps20.xml><?xml version="1.0" encoding="utf-8"?>
+<ds:datastoreItem xmlns:ds="http://schemas.openxmlformats.org/officeDocument/2006/customXml" ds:itemID="{774E2136-2EF3-46F2-996B-BA18CF42E9DB}">
+  <ds:schemaRefs/>
+</ds:datastoreItem>
+</file>
+
+<file path=customXml/itemProps21.xml><?xml version="1.0" encoding="utf-8"?>
+<ds:datastoreItem xmlns:ds="http://schemas.openxmlformats.org/officeDocument/2006/customXml" ds:itemID="{FFCECAE8-E0CC-4328-9F5F-CD7724A6FC43}">
+  <ds:schemaRefs/>
+</ds:datastoreItem>
+</file>
+
+<file path=customXml/itemProps22.xml><?xml version="1.0" encoding="utf-8"?>
+<ds:datastoreItem xmlns:ds="http://schemas.openxmlformats.org/officeDocument/2006/customXml" ds:itemID="{257F1836-7DD9-445A-98AC-E0545FB30652}">
+  <ds:schemaRefs/>
+</ds:datastoreItem>
+</file>
+
+<file path=customXml/itemProps23.xml><?xml version="1.0" encoding="utf-8"?>
+<ds:datastoreItem xmlns:ds="http://schemas.openxmlformats.org/officeDocument/2006/customXml" ds:itemID="{E0AC473F-3045-4A83-921C-2F9DE874E0C8}">
+  <ds:schemaRefs/>
+</ds:datastoreItem>
+</file>
+
+<file path=customXml/itemProps24.xml><?xml version="1.0" encoding="utf-8"?>
 <ds:datastoreItem xmlns:ds="http://schemas.openxmlformats.org/officeDocument/2006/customXml" ds:itemID="{0AF3B10B-6A31-4F01-9AD8-DD3DC0A4ECAF}">
   <ds:schemaRefs/>
 </ds:datastoreItem>
 </file>
 
-<file path=customXml/itemProps13.xml><?xml version="1.0" encoding="utf-8"?>
-<ds:datastoreItem xmlns:ds="http://schemas.openxmlformats.org/officeDocument/2006/customXml" ds:itemID="{9DECB81C-DA66-4E9E-8090-D7C8AA20263B}">
-  <ds:schemaRefs/>
-</ds:datastoreItem>
-</file>
-
-<file path=customXml/itemProps14.xml><?xml version="1.0" encoding="utf-8"?>
-<ds:datastoreItem xmlns:ds="http://schemas.openxmlformats.org/officeDocument/2006/customXml" ds:itemID="{482F6A3C-2605-4F60-B90F-2318348E1FAD}">
-  <ds:schemaRefs/>
-</ds:datastoreItem>
-</file>
-
-<file path=customXml/itemProps15.xml><?xml version="1.0" encoding="utf-8"?>
-<ds:datastoreItem xmlns:ds="http://schemas.openxmlformats.org/officeDocument/2006/customXml" ds:itemID="{49EF35DD-4432-4933-A0E8-7D17C135E517}">
-  <ds:schemaRefs/>
-</ds:datastoreItem>
-</file>
-
-<file path=customXml/itemProps16.xml><?xml version="1.0" encoding="utf-8"?>
-<ds:datastoreItem xmlns:ds="http://schemas.openxmlformats.org/officeDocument/2006/customXml" ds:itemID="{50928281-2E5C-4E49-818D-3ED41C3D9FE4}">
-  <ds:schemaRefs/>
-</ds:datastoreItem>
-</file>
-
-<file path=customXml/itemProps17.xml><?xml version="1.0" encoding="utf-8"?>
+<file path=customXml/itemProps25.xml><?xml version="1.0" encoding="utf-8"?>
 <ds:datastoreItem xmlns:ds="http://schemas.openxmlformats.org/officeDocument/2006/customXml" ds:itemID="{726F5C1A-5C59-44E3-89A6-0EBCD45B8205}">
   <ds:schemaRefs/>
 </ds:datastoreItem>
 </file>
 
-<file path=customXml/itemProps18.xml><?xml version="1.0" encoding="utf-8"?>
-<ds:datastoreItem xmlns:ds="http://schemas.openxmlformats.org/officeDocument/2006/customXml" ds:itemID="{A988616D-27D8-4685-9122-0062977CEC74}">
-  <ds:schemaRefs/>
-</ds:datastoreItem>
-</file>
-
-<file path=customXml/itemProps19.xml><?xml version="1.0" encoding="utf-8"?>
-<ds:datastoreItem xmlns:ds="http://schemas.openxmlformats.org/officeDocument/2006/customXml" ds:itemID="{0CAEC9C2-6663-4B60-901C-435899F07CC0}">
-  <ds:schemaRefs/>
-</ds:datastoreItem>
-</file>
-
-<file path=customXml/itemProps2.xml><?xml version="1.0" encoding="utf-8"?>
-<ds:datastoreItem xmlns:ds="http://schemas.openxmlformats.org/officeDocument/2006/customXml" ds:itemID="{1BA30D09-01A9-4A21-90AF-17B2EC991AE1}">
-  <ds:schemaRefs/>
-</ds:datastoreItem>
-</file>
-
-<file path=customXml/itemProps20.xml><?xml version="1.0" encoding="utf-8"?>
-<ds:datastoreItem xmlns:ds="http://schemas.openxmlformats.org/officeDocument/2006/customXml" ds:itemID="{36E498FA-2397-4913-87B8-87FABC525BF3}">
-  <ds:schemaRefs/>
-</ds:datastoreItem>
-</file>
-
-<file path=customXml/itemProps21.xml><?xml version="1.0" encoding="utf-8"?>
-<ds:datastoreItem xmlns:ds="http://schemas.openxmlformats.org/officeDocument/2006/customXml" ds:itemID="{257F1836-7DD9-445A-98AC-E0545FB30652}">
-  <ds:schemaRefs/>
-</ds:datastoreItem>
-</file>
-
-<file path=customXml/itemProps22.xml><?xml version="1.0" encoding="utf-8"?>
-<ds:datastoreItem xmlns:ds="http://schemas.openxmlformats.org/officeDocument/2006/customXml" ds:itemID="{B325FF61-3D33-4C9B-94D8-EA43BEDF8430}">
-  <ds:schemaRefs/>
-</ds:datastoreItem>
-</file>
-
-<file path=customXml/itemProps23.xml><?xml version="1.0" encoding="utf-8"?>
-<ds:datastoreItem xmlns:ds="http://schemas.openxmlformats.org/officeDocument/2006/customXml" ds:itemID="{21D312B8-AB8D-4F04-8AFB-25CF0CBE8D52}">
-  <ds:schemaRefs/>
-</ds:datastoreItem>
-</file>
-
-<file path=customXml/itemProps24.xml><?xml version="1.0" encoding="utf-8"?>
-<ds:datastoreItem xmlns:ds="http://schemas.openxmlformats.org/officeDocument/2006/customXml" ds:itemID="{7164D332-2C4C-4C4A-AF42-BD1771F07786}">
-  <ds:schemaRefs/>
-</ds:datastoreItem>
-</file>
-
-<file path=customXml/itemProps25.xml><?xml version="1.0" encoding="utf-8"?>
+<file path=customXml/itemProps26.xml><?xml version="1.0" encoding="utf-8"?>
 <ds:datastoreItem xmlns:ds="http://schemas.openxmlformats.org/officeDocument/2006/customXml" ds:itemID="{1496D493-CD6E-4A25-8A3C-7F1985ABFED6}">
   <ds:schemaRefs/>
 </ds:datastoreItem>
 </file>
 
-<file path=customXml/itemProps26.xml><?xml version="1.0" encoding="utf-8"?>
-<ds:datastoreItem xmlns:ds="http://schemas.openxmlformats.org/officeDocument/2006/customXml" ds:itemID="{774E2136-2EF3-46F2-996B-BA18CF42E9DB}">
-  <ds:schemaRefs/>
-</ds:datastoreItem>
-</file>
-
 <file path=customXml/itemProps27.xml><?xml version="1.0" encoding="utf-8"?>
-<ds:datastoreItem xmlns:ds="http://schemas.openxmlformats.org/officeDocument/2006/customXml" ds:itemID="{59B4CA8E-2E49-40A0-B2CE-171E16946847}">
+<ds:datastoreItem xmlns:ds="http://schemas.openxmlformats.org/officeDocument/2006/customXml" ds:itemID="{3684DDD0-F0A0-4C09-A9CD-5490C209BA34}">
   <ds:schemaRefs>
     <ds:schemaRef ds:uri="http://schemas.openxmlformats.org/officeDocument/2006/bibliography"/>
   </ds:schemaRefs>
@@ -14875,43 +14649,43 @@
 </file>
 
 <file path=customXml/itemProps3.xml><?xml version="1.0" encoding="utf-8"?>
-<ds:datastoreItem xmlns:ds="http://schemas.openxmlformats.org/officeDocument/2006/customXml" ds:itemID="{FFCECAE8-E0CC-4328-9F5F-CD7724A6FC43}">
+<ds:datastoreItem xmlns:ds="http://schemas.openxmlformats.org/officeDocument/2006/customXml" ds:itemID="{36E498FA-2397-4913-87B8-87FABC525BF3}">
   <ds:schemaRefs/>
 </ds:datastoreItem>
 </file>
 
 <file path=customXml/itemProps4.xml><?xml version="1.0" encoding="utf-8"?>
-<ds:datastoreItem xmlns:ds="http://schemas.openxmlformats.org/officeDocument/2006/customXml" ds:itemID="{1E445E52-4868-4550-A6D0-966C376B263B}">
+<ds:datastoreItem xmlns:ds="http://schemas.openxmlformats.org/officeDocument/2006/customXml" ds:itemID="{7C90E0C1-2233-45FA-9CE7-9044BFE4BE32}">
   <ds:schemaRefs/>
 </ds:datastoreItem>
 </file>
 
 <file path=customXml/itemProps5.xml><?xml version="1.0" encoding="utf-8"?>
+<ds:datastoreItem xmlns:ds="http://schemas.openxmlformats.org/officeDocument/2006/customXml" ds:itemID="{46082FB8-7C8A-43BE-813C-4301010360F9}">
+  <ds:schemaRefs/>
+</ds:datastoreItem>
+</file>
+
+<file path=customXml/itemProps6.xml><?xml version="1.0" encoding="utf-8"?>
+<ds:datastoreItem xmlns:ds="http://schemas.openxmlformats.org/officeDocument/2006/customXml" ds:itemID="{1CA1BC24-D3C5-488E-976B-8F5D57246E48}">
+  <ds:schemaRefs/>
+</ds:datastoreItem>
+</file>
+
+<file path=customXml/itemProps7.xml><?xml version="1.0" encoding="utf-8"?>
+<ds:datastoreItem xmlns:ds="http://schemas.openxmlformats.org/officeDocument/2006/customXml" ds:itemID="{7164D332-2C4C-4C4A-AF42-BD1771F07786}">
+  <ds:schemaRefs/>
+</ds:datastoreItem>
+</file>
+
+<file path=customXml/itemProps8.xml><?xml version="1.0" encoding="utf-8"?>
 <ds:datastoreItem xmlns:ds="http://schemas.openxmlformats.org/officeDocument/2006/customXml" ds:itemID="{09350E4A-3B5D-4CC1-B9BE-41F0DCDAD4FB}">
   <ds:schemaRefs/>
 </ds:datastoreItem>
 </file>
 
-<file path=customXml/itemProps6.xml><?xml version="1.0" encoding="utf-8"?>
-<ds:datastoreItem xmlns:ds="http://schemas.openxmlformats.org/officeDocument/2006/customXml" ds:itemID="{46082FB8-7C8A-43BE-813C-4301010360F9}">
-  <ds:schemaRefs/>
-</ds:datastoreItem>
-</file>
-
-<file path=customXml/itemProps7.xml><?xml version="1.0" encoding="utf-8"?>
-<ds:datastoreItem xmlns:ds="http://schemas.openxmlformats.org/officeDocument/2006/customXml" ds:itemID="{E0AC473F-3045-4A83-921C-2F9DE874E0C8}">
-  <ds:schemaRefs/>
-</ds:datastoreItem>
-</file>
-
-<file path=customXml/itemProps8.xml><?xml version="1.0" encoding="utf-8"?>
-<ds:datastoreItem xmlns:ds="http://schemas.openxmlformats.org/officeDocument/2006/customXml" ds:itemID="{AA398D28-E2C8-49CC-ABBA-E6EE16899235}">
-  <ds:schemaRefs/>
-</ds:datastoreItem>
-</file>
-
 <file path=customXml/itemProps9.xml><?xml version="1.0" encoding="utf-8"?>
-<ds:datastoreItem xmlns:ds="http://schemas.openxmlformats.org/officeDocument/2006/customXml" ds:itemID="{C7D49531-9B84-40FF-ADCD-F7ACFA82731F}">
+<ds:datastoreItem xmlns:ds="http://schemas.openxmlformats.org/officeDocument/2006/customXml" ds:itemID="{49EF35DD-4432-4933-A0E8-7D17C135E517}">
   <ds:schemaRefs/>
 </ds:datastoreItem>
 </file>
</xml_diff>